<commit_message>
Actualización del cuaderno del equipo 02/05
</commit_message>
<xml_diff>
--- a/Cuaderno del equipo.docx
+++ b/Cuaderno del equipo.docx
@@ -9532,6 +9532,762 @@
         </w:rPr>
       </w:pPr>
       <w:r>
+        <w:br w:type="page"/>
+      </w:r>
+      <w:r>
+        <w:rPr>
+          <w:rtl w:val="0"/>
+        </w:rPr>
+      </w:r>
+    </w:p>
+    <w:p>
+      <w:pPr>
+        <w:spacing w:line="240" w:lineRule="auto"/>
+        <w:rPr>
+          <w:sz w:val="24"/>
+          <w:szCs w:val="24"/>
+        </w:rPr>
+      </w:pPr>
+      <w:r>
+        <w:rPr>
+          <w:rtl w:val="0"/>
+        </w:rPr>
+      </w:r>
+    </w:p>
+    <w:tbl>
+      <w:tblPr>
+        <w:tblStyle w:val="Table21"/>
+        <w:tblW w:w="9020.0" w:type="dxa"/>
+        <w:jc w:val="left"/>
+        <w:tblInd w:w="-360.0" w:type="dxa"/>
+        <w:tblBorders>
+          <w:top w:color="000000" w:space="0" w:sz="4" w:val="single"/>
+          <w:left w:color="000000" w:space="0" w:sz="4" w:val="single"/>
+          <w:bottom w:color="000000" w:space="0" w:sz="4" w:val="single"/>
+          <w:right w:color="000000" w:space="0" w:sz="4" w:val="single"/>
+          <w:insideH w:color="000000" w:space="0" w:sz="4" w:val="single"/>
+          <w:insideV w:color="000000" w:space="0" w:sz="4" w:val="single"/>
+        </w:tblBorders>
+        <w:tblLayout w:type="fixed"/>
+        <w:tblLook w:val="0000"/>
+      </w:tblPr>
+      <w:tblGrid>
+        <w:gridCol w:w="4380"/>
+        <w:gridCol w:w="2120"/>
+        <w:gridCol w:w="2520"/>
+        <w:tblGridChange w:id="0">
+          <w:tblGrid>
+            <w:gridCol w:w="4380"/>
+            <w:gridCol w:w="2120"/>
+            <w:gridCol w:w="2520"/>
+          </w:tblGrid>
+        </w:tblGridChange>
+      </w:tblGrid>
+      <w:tr>
+        <w:trPr>
+          <w:cantSplit w:val="0"/>
+          <w:tblHeader w:val="0"/>
+        </w:trPr>
+        <w:tc>
+          <w:tcPr>
+            <w:shd w:fill="ccffff" w:val="clear"/>
+            <w:vAlign w:val="center"/>
+          </w:tcPr>
+          <w:p>
+            <w:pPr>
+              <w:spacing w:line="240" w:lineRule="auto"/>
+              <w:rPr>
+                <w:sz w:val="24"/>
+                <w:szCs w:val="24"/>
+              </w:rPr>
+            </w:pPr>
+            <w:r>
+              <w:rPr>
+                <w:b w:val="1"/>
+                <w:sz w:val="24"/>
+                <w:szCs w:val="24"/>
+                <w:rtl w:val="0"/>
+              </w:rPr>
+              <w:t xml:space="preserve">Nombre (o número) del Equipo: 4</w:t>
+            </w:r>
+            <w:r>
+              <w:rPr>
+                <w:rtl w:val="0"/>
+              </w:rPr>
+            </w:r>
+          </w:p>
+        </w:tc>
+        <w:tc>
+          <w:tcPr>
+            <w:shd w:fill="ccffff" w:val="clear"/>
+            <w:vAlign w:val="center"/>
+          </w:tcPr>
+          <w:p>
+            <w:pPr>
+              <w:tabs>
+                <w:tab w:val="left" w:leader="none" w:pos="1050"/>
+              </w:tabs>
+              <w:spacing w:line="240" w:lineRule="auto"/>
+              <w:rPr>
+                <w:sz w:val="24"/>
+                <w:szCs w:val="24"/>
+              </w:rPr>
+            </w:pPr>
+            <w:r>
+              <w:rPr>
+                <w:b w:val="1"/>
+                <w:sz w:val="24"/>
+                <w:szCs w:val="24"/>
+                <w:rtl w:val="0"/>
+              </w:rPr>
+              <w:t xml:space="preserve">Curso: 1º</w:t>
+            </w:r>
+            <w:r>
+              <w:rPr>
+                <w:rtl w:val="0"/>
+              </w:rPr>
+            </w:r>
+          </w:p>
+        </w:tc>
+        <w:tc>
+          <w:tcPr>
+            <w:shd w:fill="ccffff" w:val="clear"/>
+            <w:vAlign w:val="center"/>
+          </w:tcPr>
+          <w:p>
+            <w:pPr>
+              <w:tabs>
+                <w:tab w:val="left" w:leader="none" w:pos="1050"/>
+              </w:tabs>
+              <w:spacing w:line="240" w:lineRule="auto"/>
+              <w:rPr>
+                <w:sz w:val="24"/>
+                <w:szCs w:val="24"/>
+              </w:rPr>
+            </w:pPr>
+            <w:r>
+              <w:rPr>
+                <w:b w:val="1"/>
+                <w:sz w:val="24"/>
+                <w:szCs w:val="24"/>
+                <w:rtl w:val="0"/>
+              </w:rPr>
+              <w:t xml:space="preserve">Grupo: 1G</w:t>
+            </w:r>
+            <w:r>
+              <w:rPr>
+                <w:rtl w:val="0"/>
+              </w:rPr>
+            </w:r>
+          </w:p>
+        </w:tc>
+      </w:tr>
+      <w:tr>
+        <w:trPr>
+          <w:cantSplit w:val="0"/>
+          <w:tblHeader w:val="0"/>
+        </w:trPr>
+        <w:tc>
+          <w:tcPr>
+            <w:shd w:fill="ccffff" w:val="clear"/>
+            <w:vAlign w:val="center"/>
+          </w:tcPr>
+          <w:p>
+            <w:pPr>
+              <w:tabs>
+                <w:tab w:val="left" w:leader="none" w:pos="1050"/>
+              </w:tabs>
+              <w:spacing w:line="240" w:lineRule="auto"/>
+              <w:rPr>
+                <w:sz w:val="24"/>
+                <w:szCs w:val="24"/>
+              </w:rPr>
+            </w:pPr>
+            <w:r>
+              <w:rPr>
+                <w:b w:val="1"/>
+                <w:sz w:val="24"/>
+                <w:szCs w:val="24"/>
+                <w:rtl w:val="0"/>
+              </w:rPr>
+              <w:t xml:space="preserve">Año académico: 2022-23</w:t>
+            </w:r>
+            <w:r>
+              <w:rPr>
+                <w:rtl w:val="0"/>
+              </w:rPr>
+            </w:r>
+          </w:p>
+        </w:tc>
+        <w:tc>
+          <w:tcPr>
+            <w:gridSpan w:val="2"/>
+            <w:shd w:fill="ccffff" w:val="clear"/>
+            <w:vAlign w:val="center"/>
+          </w:tcPr>
+          <w:p>
+            <w:pPr>
+              <w:tabs>
+                <w:tab w:val="left" w:leader="none" w:pos="1050"/>
+              </w:tabs>
+              <w:spacing w:line="240" w:lineRule="auto"/>
+              <w:rPr>
+                <w:sz w:val="24"/>
+                <w:szCs w:val="24"/>
+              </w:rPr>
+            </w:pPr>
+            <w:r>
+              <w:rPr>
+                <w:b w:val="1"/>
+                <w:sz w:val="24"/>
+                <w:szCs w:val="24"/>
+                <w:rtl w:val="0"/>
+              </w:rPr>
+              <w:t xml:space="preserve">Fecha de sesión: 02/05/2023</w:t>
+            </w:r>
+            <w:r>
+              <w:rPr>
+                <w:rtl w:val="0"/>
+              </w:rPr>
+            </w:r>
+          </w:p>
+        </w:tc>
+      </w:tr>
+    </w:tbl>
+    <w:p>
+      <w:pPr>
+        <w:tabs>
+          <w:tab w:val="left" w:leader="none" w:pos="1050"/>
+        </w:tabs>
+        <w:spacing w:line="240" w:lineRule="auto"/>
+        <w:rPr>
+          <w:sz w:val="24"/>
+          <w:szCs w:val="24"/>
+        </w:rPr>
+      </w:pPr>
+      <w:r>
+        <w:rPr>
+          <w:rtl w:val="0"/>
+        </w:rPr>
+      </w:r>
+    </w:p>
+    <w:p>
+      <w:pPr>
+        <w:tabs>
+          <w:tab w:val="left" w:leader="none" w:pos="1050"/>
+        </w:tabs>
+        <w:spacing w:line="240" w:lineRule="auto"/>
+        <w:rPr>
+          <w:sz w:val="28"/>
+          <w:szCs w:val="28"/>
+        </w:rPr>
+      </w:pPr>
+      <w:r>
+        <w:rPr>
+          <w:b w:val="1"/>
+          <w:i w:val="1"/>
+          <w:sz w:val="28"/>
+          <w:szCs w:val="28"/>
+          <w:rtl w:val="0"/>
+        </w:rPr>
+        <w:t xml:space="preserve">¿Qué hemos hecho?</w:t>
+      </w:r>
+      <w:r>
+        <w:rPr>
+          <w:rtl w:val="0"/>
+        </w:rPr>
+      </w:r>
+    </w:p>
+    <w:p>
+      <w:pPr>
+        <w:tabs>
+          <w:tab w:val="left" w:leader="none" w:pos="1050"/>
+        </w:tabs>
+        <w:spacing w:line="240" w:lineRule="auto"/>
+        <w:rPr>
+          <w:sz w:val="24"/>
+          <w:szCs w:val="24"/>
+        </w:rPr>
+      </w:pPr>
+      <w:r>
+        <w:rPr>
+          <w:rtl w:val="0"/>
+        </w:rPr>
+      </w:r>
+    </w:p>
+    <w:tbl>
+      <w:tblPr>
+        <w:tblStyle w:val="Table22"/>
+        <w:tblW w:w="9029.0" w:type="dxa"/>
+        <w:jc w:val="left"/>
+        <w:tblBorders>
+          <w:top w:color="000000" w:space="0" w:sz="8" w:val="single"/>
+          <w:left w:color="000000" w:space="0" w:sz="8" w:val="single"/>
+          <w:bottom w:color="000000" w:space="0" w:sz="8" w:val="single"/>
+          <w:right w:color="000000" w:space="0" w:sz="8" w:val="single"/>
+          <w:insideH w:color="000000" w:space="0" w:sz="8" w:val="single"/>
+          <w:insideV w:color="000000" w:space="0" w:sz="8" w:val="single"/>
+        </w:tblBorders>
+        <w:tblLayout w:type="fixed"/>
+        <w:tblLook w:val="0600"/>
+      </w:tblPr>
+      <w:tblGrid>
+        <w:gridCol w:w="9029"/>
+        <w:tblGridChange w:id="0">
+          <w:tblGrid>
+            <w:gridCol w:w="9029"/>
+          </w:tblGrid>
+        </w:tblGridChange>
+      </w:tblGrid>
+      <w:tr>
+        <w:trPr>
+          <w:cantSplit w:val="0"/>
+          <w:tblHeader w:val="0"/>
+        </w:trPr>
+        <w:tc>
+          <w:tcPr>
+            <w:shd w:fill="auto" w:val="clear"/>
+            <w:tcMar>
+              <w:top w:w="100.0" w:type="dxa"/>
+              <w:left w:w="100.0" w:type="dxa"/>
+              <w:bottom w:w="100.0" w:type="dxa"/>
+              <w:right w:w="100.0" w:type="dxa"/>
+            </w:tcMar>
+            <w:vAlign w:val="top"/>
+          </w:tcPr>
+          <w:p>
+            <w:pPr>
+              <w:widowControl w:val="0"/>
+              <w:spacing w:line="240" w:lineRule="auto"/>
+              <w:ind w:left="720" w:firstLine="0"/>
+              <w:rPr>
+                <w:sz w:val="24"/>
+                <w:szCs w:val="24"/>
+              </w:rPr>
+            </w:pPr>
+            <w:r>
+              <w:rPr>
+                <w:rtl w:val="0"/>
+              </w:rPr>
+            </w:r>
+          </w:p>
+          <w:p>
+            <w:pPr>
+              <w:widowControl w:val="0"/>
+              <w:numPr>
+                <w:ilvl w:val="0"/>
+                <w:numId w:val="3"/>
+              </w:numPr>
+              <w:spacing w:line="240" w:lineRule="auto"/>
+              <w:ind w:left="720" w:hanging="360"/>
+              <w:rPr>
+                <w:b w:val="1"/>
+                <w:sz w:val="24"/>
+                <w:szCs w:val="24"/>
+              </w:rPr>
+            </w:pPr>
+            <w:r>
+              <w:rPr>
+                <w:i w:val="1"/>
+                <w:sz w:val="24"/>
+                <w:szCs w:val="24"/>
+                <w:rtl w:val="0"/>
+              </w:rPr>
+              <w:t xml:space="preserve">Crear y comprobar diferentes Triggers en SQL.</w:t>
+            </w:r>
+          </w:p>
+          <w:p>
+            <w:pPr>
+              <w:widowControl w:val="0"/>
+              <w:numPr>
+                <w:ilvl w:val="0"/>
+                <w:numId w:val="3"/>
+              </w:numPr>
+              <w:spacing w:line="240" w:lineRule="auto"/>
+              <w:ind w:left="720" w:hanging="360"/>
+              <w:rPr>
+                <w:i w:val="1"/>
+                <w:sz w:val="24"/>
+                <w:szCs w:val="24"/>
+                <w:u w:val="none"/>
+              </w:rPr>
+            </w:pPr>
+            <w:r>
+              <w:rPr>
+                <w:i w:val="1"/>
+                <w:sz w:val="24"/>
+                <w:szCs w:val="24"/>
+                <w:rtl w:val="0"/>
+              </w:rPr>
+              <w:t xml:space="preserve">Corregir el SQL de crear tablas.</w:t>
+            </w:r>
+          </w:p>
+          <w:p>
+            <w:pPr>
+              <w:widowControl w:val="0"/>
+              <w:numPr>
+                <w:ilvl w:val="0"/>
+                <w:numId w:val="3"/>
+              </w:numPr>
+              <w:spacing w:line="240" w:lineRule="auto"/>
+              <w:ind w:left="720" w:hanging="360"/>
+              <w:rPr>
+                <w:i w:val="1"/>
+                <w:sz w:val="24"/>
+                <w:szCs w:val="24"/>
+                <w:u w:val="none"/>
+              </w:rPr>
+            </w:pPr>
+            <w:r>
+              <w:rPr>
+                <w:i w:val="1"/>
+                <w:sz w:val="24"/>
+                <w:szCs w:val="24"/>
+                <w:rtl w:val="0"/>
+              </w:rPr>
+              <w:t xml:space="preserve">Creados los insert de jugadores y equipos.</w:t>
+            </w:r>
+          </w:p>
+          <w:p>
+            <w:pPr>
+              <w:widowControl w:val="0"/>
+              <w:numPr>
+                <w:ilvl w:val="0"/>
+                <w:numId w:val="3"/>
+              </w:numPr>
+              <w:spacing w:line="240" w:lineRule="auto"/>
+              <w:ind w:left="720" w:hanging="360"/>
+              <w:rPr>
+                <w:i w:val="1"/>
+                <w:sz w:val="24"/>
+                <w:szCs w:val="24"/>
+                <w:u w:val="none"/>
+              </w:rPr>
+            </w:pPr>
+            <w:r>
+              <w:rPr>
+                <w:i w:val="1"/>
+                <w:sz w:val="24"/>
+                <w:szCs w:val="24"/>
+                <w:rtl w:val="0"/>
+              </w:rPr>
+              <w:t xml:space="preserve">Avances realizados en la tabla de Equipos_Jugadores.</w:t>
+            </w:r>
+          </w:p>
+          <w:p>
+            <w:pPr>
+              <w:widowControl w:val="0"/>
+              <w:numPr>
+                <w:ilvl w:val="0"/>
+                <w:numId w:val="3"/>
+              </w:numPr>
+              <w:spacing w:line="240" w:lineRule="auto"/>
+              <w:ind w:left="720" w:hanging="360"/>
+              <w:rPr>
+                <w:i w:val="1"/>
+                <w:sz w:val="24"/>
+                <w:szCs w:val="24"/>
+                <w:u w:val="none"/>
+              </w:rPr>
+            </w:pPr>
+            <w:r>
+              <w:rPr>
+                <w:i w:val="1"/>
+                <w:sz w:val="24"/>
+                <w:szCs w:val="24"/>
+                <w:rtl w:val="0"/>
+              </w:rPr>
+              <w:t xml:space="preserve">Avances en la creación de la Vista de “Clasificación”.</w:t>
+            </w:r>
+          </w:p>
+          <w:p>
+            <w:pPr>
+              <w:widowControl w:val="0"/>
+              <w:spacing w:line="240" w:lineRule="auto"/>
+              <w:ind w:left="720" w:firstLine="0"/>
+              <w:rPr>
+                <w:sz w:val="24"/>
+                <w:szCs w:val="24"/>
+              </w:rPr>
+            </w:pPr>
+            <w:r>
+              <w:rPr>
+                <w:rtl w:val="0"/>
+              </w:rPr>
+            </w:r>
+          </w:p>
+        </w:tc>
+      </w:tr>
+    </w:tbl>
+    <w:p>
+      <w:pPr>
+        <w:tabs>
+          <w:tab w:val="left" w:leader="none" w:pos="1050"/>
+        </w:tabs>
+        <w:spacing w:line="240" w:lineRule="auto"/>
+        <w:rPr>
+          <w:sz w:val="24"/>
+          <w:szCs w:val="24"/>
+        </w:rPr>
+      </w:pPr>
+      <w:r>
+        <w:rPr>
+          <w:rtl w:val="0"/>
+        </w:rPr>
+      </w:r>
+    </w:p>
+    <w:p>
+      <w:pPr>
+        <w:spacing w:line="240" w:lineRule="auto"/>
+        <w:rPr>
+          <w:sz w:val="24"/>
+          <w:szCs w:val="24"/>
+        </w:rPr>
+      </w:pPr>
+      <w:r>
+        <w:rPr>
+          <w:rtl w:val="0"/>
+        </w:rPr>
+      </w:r>
+    </w:p>
+    <w:p>
+      <w:pPr>
+        <w:tabs>
+          <w:tab w:val="left" w:leader="none" w:pos="-3420"/>
+        </w:tabs>
+        <w:spacing w:line="240" w:lineRule="auto"/>
+        <w:rPr>
+          <w:sz w:val="28"/>
+          <w:szCs w:val="28"/>
+        </w:rPr>
+      </w:pPr>
+      <w:r>
+        <w:rPr>
+          <w:b w:val="1"/>
+          <w:i w:val="1"/>
+          <w:sz w:val="28"/>
+          <w:szCs w:val="28"/>
+          <w:rtl w:val="0"/>
+        </w:rPr>
+        <w:t xml:space="preserve">Valoración</w:t>
+      </w:r>
+      <w:r>
+        <w:rPr>
+          <w:rtl w:val="0"/>
+        </w:rPr>
+      </w:r>
+    </w:p>
+    <w:p>
+      <w:pPr>
+        <w:tabs>
+          <w:tab w:val="left" w:leader="none" w:pos="-3420"/>
+        </w:tabs>
+        <w:spacing w:line="240" w:lineRule="auto"/>
+        <w:rPr>
+          <w:sz w:val="24"/>
+          <w:szCs w:val="24"/>
+        </w:rPr>
+      </w:pPr>
+      <w:r>
+        <w:rPr>
+          <w:rtl w:val="0"/>
+        </w:rPr>
+      </w:r>
+    </w:p>
+    <w:p>
+      <w:pPr>
+        <w:tabs>
+          <w:tab w:val="left" w:leader="none" w:pos="-3420"/>
+        </w:tabs>
+        <w:spacing w:line="240" w:lineRule="auto"/>
+        <w:rPr>
+          <w:sz w:val="24"/>
+          <w:szCs w:val="24"/>
+        </w:rPr>
+      </w:pPr>
+      <w:r>
+        <w:rPr>
+          <w:rtl w:val="0"/>
+        </w:rPr>
+      </w:r>
+    </w:p>
+    <w:tbl>
+      <w:tblPr>
+        <w:tblStyle w:val="Table23"/>
+        <w:tblW w:w="9029.0" w:type="dxa"/>
+        <w:jc w:val="left"/>
+        <w:tblBorders>
+          <w:top w:color="000000" w:space="0" w:sz="8" w:val="single"/>
+          <w:left w:color="000000" w:space="0" w:sz="8" w:val="single"/>
+          <w:bottom w:color="000000" w:space="0" w:sz="8" w:val="single"/>
+          <w:right w:color="000000" w:space="0" w:sz="8" w:val="single"/>
+          <w:insideH w:color="000000" w:space="0" w:sz="8" w:val="single"/>
+          <w:insideV w:color="000000" w:space="0" w:sz="8" w:val="single"/>
+        </w:tblBorders>
+        <w:tblLayout w:type="fixed"/>
+        <w:tblLook w:val="0600"/>
+      </w:tblPr>
+      <w:tblGrid>
+        <w:gridCol w:w="9029"/>
+        <w:tblGridChange w:id="0">
+          <w:tblGrid>
+            <w:gridCol w:w="9029"/>
+          </w:tblGrid>
+        </w:tblGridChange>
+      </w:tblGrid>
+      <w:tr>
+        <w:trPr>
+          <w:cantSplit w:val="0"/>
+          <w:tblHeader w:val="0"/>
+        </w:trPr>
+        <w:tc>
+          <w:tcPr>
+            <w:shd w:fill="auto" w:val="clear"/>
+            <w:tcMar>
+              <w:top w:w="100.0" w:type="dxa"/>
+              <w:left w:w="100.0" w:type="dxa"/>
+              <w:bottom w:w="100.0" w:type="dxa"/>
+              <w:right w:w="100.0" w:type="dxa"/>
+            </w:tcMar>
+            <w:vAlign w:val="top"/>
+          </w:tcPr>
+          <w:p>
+            <w:pPr>
+              <w:widowControl w:val="0"/>
+              <w:spacing w:line="240" w:lineRule="auto"/>
+              <w:rPr>
+                <w:sz w:val="24"/>
+                <w:szCs w:val="24"/>
+              </w:rPr>
+            </w:pPr>
+            <w:r>
+              <w:rPr>
+                <w:rtl w:val="0"/>
+              </w:rPr>
+            </w:r>
+          </w:p>
+          <w:p>
+            <w:pPr>
+              <w:widowControl w:val="0"/>
+              <w:numPr>
+                <w:ilvl w:val="0"/>
+                <w:numId w:val="4"/>
+              </w:numPr>
+              <w:spacing w:line="240" w:lineRule="auto"/>
+              <w:ind w:left="720" w:hanging="360"/>
+              <w:rPr>
+                <w:sz w:val="24"/>
+                <w:szCs w:val="24"/>
+              </w:rPr>
+            </w:pPr>
+            <w:r>
+              <w:rPr>
+                <w:sz w:val="24"/>
+                <w:szCs w:val="24"/>
+                <w:rtl w:val="0"/>
+              </w:rPr>
+              <w:t xml:space="preserve">El trabajo se ha realizado de forma óptima.</w:t>
+            </w:r>
+          </w:p>
+          <w:p>
+            <w:pPr>
+              <w:widowControl w:val="0"/>
+              <w:numPr>
+                <w:ilvl w:val="0"/>
+                <w:numId w:val="4"/>
+              </w:numPr>
+              <w:spacing w:line="240" w:lineRule="auto"/>
+              <w:ind w:left="720" w:hanging="360"/>
+              <w:rPr>
+                <w:sz w:val="24"/>
+                <w:szCs w:val="24"/>
+              </w:rPr>
+            </w:pPr>
+            <w:r>
+              <w:rPr>
+                <w:sz w:val="24"/>
+                <w:szCs w:val="24"/>
+                <w:rtl w:val="0"/>
+              </w:rPr>
+              <w:t xml:space="preserve">Todos los miembros del equipo han sido partícipes en el desarrollo de las actividades impuestas.</w:t>
+            </w:r>
+          </w:p>
+          <w:p>
+            <w:pPr>
+              <w:widowControl w:val="0"/>
+              <w:numPr>
+                <w:ilvl w:val="0"/>
+                <w:numId w:val="4"/>
+              </w:numPr>
+              <w:spacing w:line="240" w:lineRule="auto"/>
+              <w:ind w:left="720" w:hanging="360"/>
+              <w:rPr>
+                <w:sz w:val="24"/>
+                <w:szCs w:val="24"/>
+              </w:rPr>
+            </w:pPr>
+            <w:r>
+              <w:rPr>
+                <w:sz w:val="24"/>
+                <w:szCs w:val="24"/>
+                <w:rtl w:val="0"/>
+              </w:rPr>
+              <w:t xml:space="preserve">Ningún miembro del equipo ha entorpecido el trabajo de otros.</w:t>
+            </w:r>
+          </w:p>
+          <w:p>
+            <w:pPr>
+              <w:widowControl w:val="0"/>
+              <w:numPr>
+                <w:ilvl w:val="0"/>
+                <w:numId w:val="4"/>
+              </w:numPr>
+              <w:spacing w:line="240" w:lineRule="auto"/>
+              <w:ind w:left="720" w:hanging="360"/>
+              <w:rPr>
+                <w:sz w:val="24"/>
+                <w:szCs w:val="24"/>
+              </w:rPr>
+            </w:pPr>
+            <w:r>
+              <w:rPr>
+                <w:sz w:val="24"/>
+                <w:szCs w:val="24"/>
+                <w:rtl w:val="0"/>
+              </w:rPr>
+              <w:t xml:space="preserve">Se han corregido los ejercicios en base al desarrollo de las actividades.</w:t>
+            </w:r>
+          </w:p>
+          <w:p>
+            <w:pPr>
+              <w:widowControl w:val="0"/>
+              <w:spacing w:line="240" w:lineRule="auto"/>
+              <w:rPr>
+                <w:sz w:val="24"/>
+                <w:szCs w:val="24"/>
+              </w:rPr>
+            </w:pPr>
+            <w:r>
+              <w:rPr>
+                <w:rtl w:val="0"/>
+              </w:rPr>
+            </w:r>
+          </w:p>
+        </w:tc>
+      </w:tr>
+    </w:tbl>
+    <w:p>
+      <w:pPr>
+        <w:tabs>
+          <w:tab w:val="left" w:leader="none" w:pos="-3420"/>
+        </w:tabs>
+        <w:spacing w:line="240" w:lineRule="auto"/>
+        <w:rPr>
+          <w:sz w:val="24"/>
+          <w:szCs w:val="24"/>
+        </w:rPr>
+      </w:pPr>
+      <w:r>
         <w:rPr>
           <w:rtl w:val="0"/>
         </w:rPr>
@@ -9603,9 +10359,339 @@
         </w:rPr>
       </w:r>
     </w:p>
+    <w:p>
+      <w:pPr>
+        <w:pBdr>
+          <w:top w:space="0" w:sz="0" w:val="nil"/>
+          <w:left w:space="0" w:sz="0" w:val="nil"/>
+          <w:bottom w:space="0" w:sz="0" w:val="nil"/>
+          <w:right w:space="0" w:sz="0" w:val="nil"/>
+          <w:between w:space="0" w:sz="0" w:val="nil"/>
+        </w:pBdr>
+        <w:shd w:fill="auto" w:val="clear"/>
+        <w:spacing w:line="240" w:lineRule="auto"/>
+        <w:rPr>
+          <w:sz w:val="24"/>
+          <w:szCs w:val="24"/>
+        </w:rPr>
+      </w:pPr>
+      <w:r>
+        <w:rPr>
+          <w:rtl w:val="0"/>
+        </w:rPr>
+      </w:r>
+    </w:p>
+    <w:p>
+      <w:pPr>
+        <w:pBdr>
+          <w:top w:space="0" w:sz="0" w:val="nil"/>
+          <w:left w:space="0" w:sz="0" w:val="nil"/>
+          <w:bottom w:space="0" w:sz="0" w:val="nil"/>
+          <w:right w:space="0" w:sz="0" w:val="nil"/>
+          <w:between w:space="0" w:sz="0" w:val="nil"/>
+        </w:pBdr>
+        <w:shd w:fill="auto" w:val="clear"/>
+        <w:spacing w:line="240" w:lineRule="auto"/>
+        <w:rPr>
+          <w:sz w:val="24"/>
+          <w:szCs w:val="24"/>
+        </w:rPr>
+      </w:pPr>
+      <w:r>
+        <w:rPr>
+          <w:rtl w:val="0"/>
+        </w:rPr>
+      </w:r>
+    </w:p>
+    <w:p>
+      <w:pPr>
+        <w:pBdr>
+          <w:top w:space="0" w:sz="0" w:val="nil"/>
+          <w:left w:space="0" w:sz="0" w:val="nil"/>
+          <w:bottom w:space="0" w:sz="0" w:val="nil"/>
+          <w:right w:space="0" w:sz="0" w:val="nil"/>
+          <w:between w:space="0" w:sz="0" w:val="nil"/>
+        </w:pBdr>
+        <w:shd w:fill="auto" w:val="clear"/>
+        <w:spacing w:line="240" w:lineRule="auto"/>
+        <w:rPr>
+          <w:sz w:val="24"/>
+          <w:szCs w:val="24"/>
+        </w:rPr>
+      </w:pPr>
+      <w:r>
+        <w:rPr>
+          <w:rtl w:val="0"/>
+        </w:rPr>
+      </w:r>
+    </w:p>
+    <w:p>
+      <w:pPr>
+        <w:pBdr>
+          <w:top w:space="0" w:sz="0" w:val="nil"/>
+          <w:left w:space="0" w:sz="0" w:val="nil"/>
+          <w:bottom w:space="0" w:sz="0" w:val="nil"/>
+          <w:right w:space="0" w:sz="0" w:val="nil"/>
+          <w:between w:space="0" w:sz="0" w:val="nil"/>
+        </w:pBdr>
+        <w:shd w:fill="auto" w:val="clear"/>
+        <w:spacing w:line="240" w:lineRule="auto"/>
+        <w:rPr>
+          <w:sz w:val="24"/>
+          <w:szCs w:val="24"/>
+        </w:rPr>
+      </w:pPr>
+      <w:r>
+        <w:rPr>
+          <w:rtl w:val="0"/>
+        </w:rPr>
+      </w:r>
+    </w:p>
+    <w:p>
+      <w:pPr>
+        <w:pBdr>
+          <w:top w:space="0" w:sz="0" w:val="nil"/>
+          <w:left w:space="0" w:sz="0" w:val="nil"/>
+          <w:bottom w:space="0" w:sz="0" w:val="nil"/>
+          <w:right w:space="0" w:sz="0" w:val="nil"/>
+          <w:between w:space="0" w:sz="0" w:val="nil"/>
+        </w:pBdr>
+        <w:shd w:fill="auto" w:val="clear"/>
+        <w:spacing w:line="240" w:lineRule="auto"/>
+        <w:rPr>
+          <w:sz w:val="24"/>
+          <w:szCs w:val="24"/>
+        </w:rPr>
+      </w:pPr>
+      <w:r>
+        <w:rPr>
+          <w:rtl w:val="0"/>
+        </w:rPr>
+      </w:r>
+    </w:p>
+    <w:p>
+      <w:pPr>
+        <w:pBdr>
+          <w:top w:space="0" w:sz="0" w:val="nil"/>
+          <w:left w:space="0" w:sz="0" w:val="nil"/>
+          <w:bottom w:space="0" w:sz="0" w:val="nil"/>
+          <w:right w:space="0" w:sz="0" w:val="nil"/>
+          <w:between w:space="0" w:sz="0" w:val="nil"/>
+        </w:pBdr>
+        <w:shd w:fill="auto" w:val="clear"/>
+        <w:spacing w:line="240" w:lineRule="auto"/>
+        <w:rPr>
+          <w:sz w:val="24"/>
+          <w:szCs w:val="24"/>
+        </w:rPr>
+      </w:pPr>
+      <w:r>
+        <w:rPr>
+          <w:rtl w:val="0"/>
+        </w:rPr>
+      </w:r>
+    </w:p>
+    <w:p>
+      <w:pPr>
+        <w:pBdr>
+          <w:top w:space="0" w:sz="0" w:val="nil"/>
+          <w:left w:space="0" w:sz="0" w:val="nil"/>
+          <w:bottom w:space="0" w:sz="0" w:val="nil"/>
+          <w:right w:space="0" w:sz="0" w:val="nil"/>
+          <w:between w:space="0" w:sz="0" w:val="nil"/>
+        </w:pBdr>
+        <w:shd w:fill="auto" w:val="clear"/>
+        <w:spacing w:line="240" w:lineRule="auto"/>
+        <w:rPr>
+          <w:sz w:val="24"/>
+          <w:szCs w:val="24"/>
+        </w:rPr>
+      </w:pPr>
+      <w:r>
+        <w:rPr>
+          <w:rtl w:val="0"/>
+        </w:rPr>
+      </w:r>
+    </w:p>
+    <w:p>
+      <w:pPr>
+        <w:pBdr>
+          <w:top w:space="0" w:sz="0" w:val="nil"/>
+          <w:left w:space="0" w:sz="0" w:val="nil"/>
+          <w:bottom w:space="0" w:sz="0" w:val="nil"/>
+          <w:right w:space="0" w:sz="0" w:val="nil"/>
+          <w:between w:space="0" w:sz="0" w:val="nil"/>
+        </w:pBdr>
+        <w:shd w:fill="auto" w:val="clear"/>
+        <w:spacing w:line="240" w:lineRule="auto"/>
+        <w:rPr>
+          <w:sz w:val="24"/>
+          <w:szCs w:val="24"/>
+        </w:rPr>
+      </w:pPr>
+      <w:r>
+        <w:rPr>
+          <w:rtl w:val="0"/>
+        </w:rPr>
+      </w:r>
+    </w:p>
+    <w:p>
+      <w:pPr>
+        <w:pBdr>
+          <w:top w:space="0" w:sz="0" w:val="nil"/>
+          <w:left w:space="0" w:sz="0" w:val="nil"/>
+          <w:bottom w:space="0" w:sz="0" w:val="nil"/>
+          <w:right w:space="0" w:sz="0" w:val="nil"/>
+          <w:between w:space="0" w:sz="0" w:val="nil"/>
+        </w:pBdr>
+        <w:shd w:fill="auto" w:val="clear"/>
+        <w:spacing w:line="240" w:lineRule="auto"/>
+        <w:rPr>
+          <w:sz w:val="24"/>
+          <w:szCs w:val="24"/>
+        </w:rPr>
+      </w:pPr>
+      <w:r>
+        <w:rPr>
+          <w:rtl w:val="0"/>
+        </w:rPr>
+      </w:r>
+    </w:p>
+    <w:p>
+      <w:pPr>
+        <w:pBdr>
+          <w:top w:space="0" w:sz="0" w:val="nil"/>
+          <w:left w:space="0" w:sz="0" w:val="nil"/>
+          <w:bottom w:space="0" w:sz="0" w:val="nil"/>
+          <w:right w:space="0" w:sz="0" w:val="nil"/>
+          <w:between w:space="0" w:sz="0" w:val="nil"/>
+        </w:pBdr>
+        <w:shd w:fill="auto" w:val="clear"/>
+        <w:spacing w:line="240" w:lineRule="auto"/>
+        <w:rPr>
+          <w:sz w:val="24"/>
+          <w:szCs w:val="24"/>
+        </w:rPr>
+      </w:pPr>
+      <w:r>
+        <w:rPr>
+          <w:rtl w:val="0"/>
+        </w:rPr>
+      </w:r>
+    </w:p>
+    <w:p>
+      <w:pPr>
+        <w:pBdr>
+          <w:top w:space="0" w:sz="0" w:val="nil"/>
+          <w:left w:space="0" w:sz="0" w:val="nil"/>
+          <w:bottom w:space="0" w:sz="0" w:val="nil"/>
+          <w:right w:space="0" w:sz="0" w:val="nil"/>
+          <w:between w:space="0" w:sz="0" w:val="nil"/>
+        </w:pBdr>
+        <w:shd w:fill="auto" w:val="clear"/>
+        <w:spacing w:line="240" w:lineRule="auto"/>
+        <w:rPr>
+          <w:sz w:val="24"/>
+          <w:szCs w:val="24"/>
+        </w:rPr>
+      </w:pPr>
+      <w:r>
+        <w:rPr>
+          <w:rtl w:val="0"/>
+        </w:rPr>
+      </w:r>
+    </w:p>
+    <w:p>
+      <w:pPr>
+        <w:pBdr>
+          <w:top w:space="0" w:sz="0" w:val="nil"/>
+          <w:left w:space="0" w:sz="0" w:val="nil"/>
+          <w:bottom w:space="0" w:sz="0" w:val="nil"/>
+          <w:right w:space="0" w:sz="0" w:val="nil"/>
+          <w:between w:space="0" w:sz="0" w:val="nil"/>
+        </w:pBdr>
+        <w:shd w:fill="auto" w:val="clear"/>
+        <w:spacing w:line="240" w:lineRule="auto"/>
+        <w:rPr>
+          <w:sz w:val="24"/>
+          <w:szCs w:val="24"/>
+        </w:rPr>
+      </w:pPr>
+      <w:r>
+        <w:rPr>
+          <w:rtl w:val="0"/>
+        </w:rPr>
+      </w:r>
+    </w:p>
+    <w:p>
+      <w:pPr>
+        <w:pBdr>
+          <w:top w:space="0" w:sz="0" w:val="nil"/>
+          <w:left w:space="0" w:sz="0" w:val="nil"/>
+          <w:bottom w:space="0" w:sz="0" w:val="nil"/>
+          <w:right w:space="0" w:sz="0" w:val="nil"/>
+          <w:between w:space="0" w:sz="0" w:val="nil"/>
+        </w:pBdr>
+        <w:shd w:fill="auto" w:val="clear"/>
+        <w:spacing w:line="240" w:lineRule="auto"/>
+        <w:rPr>
+          <w:sz w:val="24"/>
+          <w:szCs w:val="24"/>
+        </w:rPr>
+      </w:pPr>
+      <w:r>
+        <w:rPr>
+          <w:rtl w:val="0"/>
+        </w:rPr>
+      </w:r>
+    </w:p>
+    <w:p>
+      <w:pPr>
+        <w:pBdr>
+          <w:top w:space="0" w:sz="0" w:val="nil"/>
+          <w:left w:space="0" w:sz="0" w:val="nil"/>
+          <w:bottom w:space="0" w:sz="0" w:val="nil"/>
+          <w:right w:space="0" w:sz="0" w:val="nil"/>
+          <w:between w:space="0" w:sz="0" w:val="nil"/>
+        </w:pBdr>
+        <w:shd w:fill="auto" w:val="clear"/>
+        <w:spacing w:line="240" w:lineRule="auto"/>
+        <w:rPr>
+          <w:sz w:val="24"/>
+          <w:szCs w:val="24"/>
+        </w:rPr>
+      </w:pPr>
+      <w:r>
+        <w:rPr>
+          <w:rtl w:val="0"/>
+        </w:rPr>
+      </w:r>
+    </w:p>
+    <w:p>
+      <w:pPr>
+        <w:pBdr>
+          <w:top w:space="0" w:sz="0" w:val="nil"/>
+          <w:left w:space="0" w:sz="0" w:val="nil"/>
+          <w:bottom w:space="0" w:sz="0" w:val="nil"/>
+          <w:right w:space="0" w:sz="0" w:val="nil"/>
+          <w:between w:space="0" w:sz="0" w:val="nil"/>
+        </w:pBdr>
+        <w:shd w:fill="auto" w:val="clear"/>
+        <w:spacing w:line="240" w:lineRule="auto"/>
+        <w:rPr>
+          <w:sz w:val="24"/>
+          <w:szCs w:val="24"/>
+        </w:rPr>
+      </w:pPr>
+      <w:r>
+        <w:rPr>
+          <w:rtl w:val="0"/>
+        </w:rPr>
+      </w:r>
+    </w:p>
     <w:tbl>
       <w:tblPr>
-        <w:tblStyle w:val="Table21"/>
+        <w:tblStyle w:val="Table24"/>
         <w:tblW w:w="9020.0" w:type="dxa"/>
         <w:jc w:val="left"/>
         <w:tblInd w:w="-108.0" w:type="dxa"/>
@@ -9860,7 +10946,7 @@
     </w:p>
     <w:tbl>
       <w:tblPr>
-        <w:tblStyle w:val="Table22"/>
+        <w:tblStyle w:val="Table25"/>
         <w:tblW w:w="9020.0" w:type="dxa"/>
         <w:jc w:val="left"/>
         <w:tblInd w:w="-108.0" w:type="dxa"/>
@@ -10164,7 +11250,7 @@
     </w:p>
     <w:tbl>
       <w:tblPr>
-        <w:tblStyle w:val="Table23"/>
+        <w:tblStyle w:val="Table26"/>
         <w:tblW w:w="9020.0" w:type="dxa"/>
         <w:jc w:val="left"/>
         <w:tblInd w:w="-108.0" w:type="dxa"/>
@@ -10887,7 +11973,7 @@
     </w:p>
     <w:tbl>
       <w:tblPr>
-        <w:tblStyle w:val="Table24"/>
+        <w:tblStyle w:val="Table27"/>
         <w:tblW w:w="9020.0" w:type="dxa"/>
         <w:jc w:val="left"/>
         <w:tblInd w:w="-108.0" w:type="dxa"/>
@@ -11685,7 +12771,7 @@
     </w:p>
     <w:tbl>
       <w:tblPr>
-        <w:tblStyle w:val="Table25"/>
+        <w:tblStyle w:val="Table28"/>
         <w:tblW w:w="9040.0" w:type="dxa"/>
         <w:jc w:val="left"/>
         <w:tblInd w:w="-108.0" w:type="dxa"/>
@@ -13120,7 +14206,7 @@
     </w:p>
     <w:tbl>
       <w:tblPr>
-        <w:tblStyle w:val="Table26"/>
+        <w:tblStyle w:val="Table29"/>
         <w:tblW w:w="9020.0" w:type="dxa"/>
         <w:jc w:val="left"/>
         <w:tblInd w:w="-108.0" w:type="dxa"/>
@@ -15552,10 +16638,10 @@
       <w:tblStyleRowBandSize w:val="1"/>
       <w:tblStyleColBandSize w:val="1"/>
       <w:tblCellMar>
-        <w:top w:w="0.0" w:type="dxa"/>
-        <w:left w:w="108.0" w:type="dxa"/>
-        <w:bottom w:w="0.0" w:type="dxa"/>
-        <w:right w:w="108.0" w:type="dxa"/>
+        <w:top w:w="100.0" w:type="dxa"/>
+        <w:left w:w="100.0" w:type="dxa"/>
+        <w:bottom w:w="100.0" w:type="dxa"/>
+        <w:right w:w="100.0" w:type="dxa"/>
       </w:tblCellMar>
     </w:tblPr>
   </w:style>
@@ -15565,10 +16651,10 @@
       <w:tblStyleRowBandSize w:val="1"/>
       <w:tblStyleColBandSize w:val="1"/>
       <w:tblCellMar>
-        <w:top w:w="0.0" w:type="dxa"/>
-        <w:left w:w="108.0" w:type="dxa"/>
-        <w:bottom w:w="0.0" w:type="dxa"/>
-        <w:right w:w="108.0" w:type="dxa"/>
+        <w:top w:w="100.0" w:type="dxa"/>
+        <w:left w:w="100.0" w:type="dxa"/>
+        <w:bottom w:w="100.0" w:type="dxa"/>
+        <w:right w:w="100.0" w:type="dxa"/>
       </w:tblCellMar>
     </w:tblPr>
   </w:style>
@@ -15599,6 +16685,45 @@
     </w:tblPr>
   </w:style>
   <w:style w:type="table" w:styleId="Table26">
+    <w:basedOn w:val="TableNormal"/>
+    <w:tblPr>
+      <w:tblStyleRowBandSize w:val="1"/>
+      <w:tblStyleColBandSize w:val="1"/>
+      <w:tblCellMar>
+        <w:top w:w="0.0" w:type="dxa"/>
+        <w:left w:w="108.0" w:type="dxa"/>
+        <w:bottom w:w="0.0" w:type="dxa"/>
+        <w:right w:w="108.0" w:type="dxa"/>
+      </w:tblCellMar>
+    </w:tblPr>
+  </w:style>
+  <w:style w:type="table" w:styleId="Table27">
+    <w:basedOn w:val="TableNormal"/>
+    <w:tblPr>
+      <w:tblStyleRowBandSize w:val="1"/>
+      <w:tblStyleColBandSize w:val="1"/>
+      <w:tblCellMar>
+        <w:top w:w="0.0" w:type="dxa"/>
+        <w:left w:w="108.0" w:type="dxa"/>
+        <w:bottom w:w="0.0" w:type="dxa"/>
+        <w:right w:w="108.0" w:type="dxa"/>
+      </w:tblCellMar>
+    </w:tblPr>
+  </w:style>
+  <w:style w:type="table" w:styleId="Table28">
+    <w:basedOn w:val="TableNormal"/>
+    <w:tblPr>
+      <w:tblStyleRowBandSize w:val="1"/>
+      <w:tblStyleColBandSize w:val="1"/>
+      <w:tblCellMar>
+        <w:top w:w="0.0" w:type="dxa"/>
+        <w:left w:w="108.0" w:type="dxa"/>
+        <w:bottom w:w="0.0" w:type="dxa"/>
+        <w:right w:w="108.0" w:type="dxa"/>
+      </w:tblCellMar>
+    </w:tblPr>
+  </w:style>
+  <w:style w:type="table" w:styleId="Table29">
     <w:basedOn w:val="TableNormal"/>
     <w:tblPr>
       <w:tblStyleRowBandSize w:val="1"/>
@@ -15936,7 +17061,7 @@
 
 <file path=customXML/item1.xml><?xml version="1.0" encoding="utf-8"?>
 <go:gDocsCustomXmlDataStorage xmlns:go="http://customooxmlschemas.google.com/" xmlns:r="http://schemas.openxmlformats.org/officeDocument/2006/relationships" uri="GoogleDocsCustomDataVersion1">
-  <go:docsCustomData xmlns:go="http://customooxmlschemas.google.com/" roundtripDataSignature="AMtx7mh1FFaDwmo2OUajkcNZWvwVb0Laqg==">AMUW2mWpbcTf3hujpgwiatJ25qefVYCQ4i3NCpg2fDK+nIT3PIEOlgW1xn80JLAmhzdSt2sEpCLaV+ZpY5LEFaWB1QiArVOyTXpY0Rli799M5JJuuNaA2BqfUQ/ur6oE/cJ4Kxpv/8Q+</go:docsCustomData>
+  <go:docsCustomData xmlns:go="http://customooxmlschemas.google.com/" roundtripDataSignature="AMtx7mh1FFaDwmo2OUajkcNZWvwVb0Laqg==">AMUW2mXRPH5UWgHsdTLKMlqtowHPUqDmGrveBCHctn8pLV6rpS9duD5Y7QblT2NqdU8BkDsFJlaeu/i9Zv2Wwk5FoViacMx31bJnxVsoHBJdRBskr+LU89OEkmsBsSZbeXI/ZjsAnEgb</go:docsCustomData>
 </go:gDocsCustomXmlDataStorage>
 </file>
 

</xml_diff>

<commit_message>
Añadida View / Añadido Cuaderno 03/05
</commit_message>
<xml_diff>
--- a/Cuaderno del equipo.docx
+++ b/Cuaderno del equipo.docx
@@ -10339,6 +10339,983 @@
     </w:p>
     <w:p>
       <w:pPr>
+        <w:spacing w:line="240" w:lineRule="auto"/>
+        <w:rPr>
+          <w:sz w:val="24"/>
+          <w:szCs w:val="24"/>
+        </w:rPr>
+      </w:pPr>
+      <w:r>
+        <w:rPr>
+          <w:rtl w:val="0"/>
+        </w:rPr>
+      </w:r>
+    </w:p>
+    <w:p>
+      <w:pPr>
+        <w:spacing w:line="240" w:lineRule="auto"/>
+        <w:rPr>
+          <w:sz w:val="24"/>
+          <w:szCs w:val="24"/>
+        </w:rPr>
+      </w:pPr>
+      <w:r>
+        <w:rPr>
+          <w:rtl w:val="0"/>
+        </w:rPr>
+      </w:r>
+    </w:p>
+    <w:p>
+      <w:pPr>
+        <w:spacing w:line="240" w:lineRule="auto"/>
+        <w:rPr>
+          <w:sz w:val="24"/>
+          <w:szCs w:val="24"/>
+        </w:rPr>
+      </w:pPr>
+      <w:r>
+        <w:rPr>
+          <w:rtl w:val="0"/>
+        </w:rPr>
+      </w:r>
+    </w:p>
+    <w:p>
+      <w:pPr>
+        <w:spacing w:line="240" w:lineRule="auto"/>
+        <w:rPr>
+          <w:sz w:val="24"/>
+          <w:szCs w:val="24"/>
+        </w:rPr>
+      </w:pPr>
+      <w:r>
+        <w:rPr>
+          <w:rtl w:val="0"/>
+        </w:rPr>
+      </w:r>
+    </w:p>
+    <w:p>
+      <w:pPr>
+        <w:spacing w:line="240" w:lineRule="auto"/>
+        <w:rPr>
+          <w:sz w:val="24"/>
+          <w:szCs w:val="24"/>
+        </w:rPr>
+      </w:pPr>
+      <w:r>
+        <w:rPr>
+          <w:rtl w:val="0"/>
+        </w:rPr>
+      </w:r>
+    </w:p>
+    <w:p>
+      <w:pPr>
+        <w:spacing w:line="240" w:lineRule="auto"/>
+        <w:rPr>
+          <w:sz w:val="24"/>
+          <w:szCs w:val="24"/>
+        </w:rPr>
+      </w:pPr>
+      <w:r>
+        <w:rPr>
+          <w:rtl w:val="0"/>
+        </w:rPr>
+      </w:r>
+    </w:p>
+    <w:p>
+      <w:pPr>
+        <w:spacing w:line="240" w:lineRule="auto"/>
+        <w:rPr>
+          <w:sz w:val="24"/>
+          <w:szCs w:val="24"/>
+        </w:rPr>
+      </w:pPr>
+      <w:r>
+        <w:rPr>
+          <w:rtl w:val="0"/>
+        </w:rPr>
+      </w:r>
+    </w:p>
+    <w:p>
+      <w:pPr>
+        <w:spacing w:line="240" w:lineRule="auto"/>
+        <w:rPr>
+          <w:sz w:val="24"/>
+          <w:szCs w:val="24"/>
+        </w:rPr>
+      </w:pPr>
+      <w:r>
+        <w:rPr>
+          <w:rtl w:val="0"/>
+        </w:rPr>
+      </w:r>
+    </w:p>
+    <w:p>
+      <w:pPr>
+        <w:spacing w:line="240" w:lineRule="auto"/>
+        <w:rPr>
+          <w:sz w:val="24"/>
+          <w:szCs w:val="24"/>
+        </w:rPr>
+      </w:pPr>
+      <w:r>
+        <w:rPr>
+          <w:rtl w:val="0"/>
+        </w:rPr>
+      </w:r>
+    </w:p>
+    <w:p>
+      <w:pPr>
+        <w:spacing w:line="240" w:lineRule="auto"/>
+        <w:rPr>
+          <w:sz w:val="24"/>
+          <w:szCs w:val="24"/>
+        </w:rPr>
+      </w:pPr>
+      <w:r>
+        <w:rPr>
+          <w:rtl w:val="0"/>
+        </w:rPr>
+      </w:r>
+    </w:p>
+    <w:p>
+      <w:pPr>
+        <w:spacing w:line="240" w:lineRule="auto"/>
+        <w:rPr>
+          <w:sz w:val="24"/>
+          <w:szCs w:val="24"/>
+        </w:rPr>
+      </w:pPr>
+      <w:r>
+        <w:rPr>
+          <w:rtl w:val="0"/>
+        </w:rPr>
+      </w:r>
+    </w:p>
+    <w:p>
+      <w:pPr>
+        <w:spacing w:line="240" w:lineRule="auto"/>
+        <w:rPr>
+          <w:sz w:val="24"/>
+          <w:szCs w:val="24"/>
+        </w:rPr>
+      </w:pPr>
+      <w:r>
+        <w:rPr>
+          <w:rtl w:val="0"/>
+        </w:rPr>
+      </w:r>
+    </w:p>
+    <w:p>
+      <w:pPr>
+        <w:spacing w:line="240" w:lineRule="auto"/>
+        <w:rPr>
+          <w:sz w:val="24"/>
+          <w:szCs w:val="24"/>
+        </w:rPr>
+      </w:pPr>
+      <w:r>
+        <w:rPr>
+          <w:rtl w:val="0"/>
+        </w:rPr>
+      </w:r>
+    </w:p>
+    <w:p>
+      <w:pPr>
+        <w:spacing w:line="240" w:lineRule="auto"/>
+        <w:rPr>
+          <w:sz w:val="24"/>
+          <w:szCs w:val="24"/>
+        </w:rPr>
+      </w:pPr>
+      <w:r>
+        <w:rPr>
+          <w:rtl w:val="0"/>
+        </w:rPr>
+      </w:r>
+    </w:p>
+    <w:p>
+      <w:pPr>
+        <w:spacing w:line="240" w:lineRule="auto"/>
+        <w:rPr>
+          <w:sz w:val="24"/>
+          <w:szCs w:val="24"/>
+        </w:rPr>
+      </w:pPr>
+      <w:r>
+        <w:rPr>
+          <w:rtl w:val="0"/>
+        </w:rPr>
+      </w:r>
+    </w:p>
+    <w:p>
+      <w:pPr>
+        <w:spacing w:line="240" w:lineRule="auto"/>
+        <w:rPr>
+          <w:sz w:val="24"/>
+          <w:szCs w:val="24"/>
+        </w:rPr>
+      </w:pPr>
+      <w:r>
+        <w:rPr>
+          <w:rtl w:val="0"/>
+        </w:rPr>
+      </w:r>
+    </w:p>
+    <w:p>
+      <w:pPr>
+        <w:spacing w:line="240" w:lineRule="auto"/>
+        <w:rPr>
+          <w:sz w:val="24"/>
+          <w:szCs w:val="24"/>
+        </w:rPr>
+      </w:pPr>
+      <w:r>
+        <w:rPr>
+          <w:rtl w:val="0"/>
+        </w:rPr>
+      </w:r>
+    </w:p>
+    <w:p>
+      <w:pPr>
+        <w:spacing w:line="240" w:lineRule="auto"/>
+        <w:rPr>
+          <w:sz w:val="24"/>
+          <w:szCs w:val="24"/>
+        </w:rPr>
+      </w:pPr>
+      <w:r>
+        <w:rPr>
+          <w:rtl w:val="0"/>
+        </w:rPr>
+      </w:r>
+    </w:p>
+    <w:p>
+      <w:pPr>
+        <w:spacing w:line="240" w:lineRule="auto"/>
+        <w:rPr>
+          <w:sz w:val="24"/>
+          <w:szCs w:val="24"/>
+        </w:rPr>
+      </w:pPr>
+      <w:r>
+        <w:rPr>
+          <w:rtl w:val="0"/>
+        </w:rPr>
+      </w:r>
+    </w:p>
+    <w:p>
+      <w:pPr>
+        <w:spacing w:line="240" w:lineRule="auto"/>
+        <w:rPr>
+          <w:sz w:val="24"/>
+          <w:szCs w:val="24"/>
+        </w:rPr>
+      </w:pPr>
+      <w:r>
+        <w:rPr>
+          <w:rtl w:val="0"/>
+        </w:rPr>
+      </w:r>
+    </w:p>
+    <w:tbl>
+      <w:tblPr>
+        <w:tblStyle w:val="Table24"/>
+        <w:tblW w:w="9020.0" w:type="dxa"/>
+        <w:jc w:val="left"/>
+        <w:tblInd w:w="-360.0" w:type="dxa"/>
+        <w:tblBorders>
+          <w:top w:color="000000" w:space="0" w:sz="4" w:val="single"/>
+          <w:left w:color="000000" w:space="0" w:sz="4" w:val="single"/>
+          <w:bottom w:color="000000" w:space="0" w:sz="4" w:val="single"/>
+          <w:right w:color="000000" w:space="0" w:sz="4" w:val="single"/>
+          <w:insideH w:color="000000" w:space="0" w:sz="4" w:val="single"/>
+          <w:insideV w:color="000000" w:space="0" w:sz="4" w:val="single"/>
+        </w:tblBorders>
+        <w:tblLayout w:type="fixed"/>
+        <w:tblLook w:val="0000"/>
+      </w:tblPr>
+      <w:tblGrid>
+        <w:gridCol w:w="4380"/>
+        <w:gridCol w:w="2120"/>
+        <w:gridCol w:w="2520"/>
+        <w:tblGridChange w:id="0">
+          <w:tblGrid>
+            <w:gridCol w:w="4380"/>
+            <w:gridCol w:w="2120"/>
+            <w:gridCol w:w="2520"/>
+          </w:tblGrid>
+        </w:tblGridChange>
+      </w:tblGrid>
+      <w:tr>
+        <w:trPr>
+          <w:cantSplit w:val="0"/>
+          <w:tblHeader w:val="0"/>
+        </w:trPr>
+        <w:tc>
+          <w:tcPr>
+            <w:shd w:fill="ccffff" w:val="clear"/>
+            <w:vAlign w:val="center"/>
+          </w:tcPr>
+          <w:p>
+            <w:pPr>
+              <w:spacing w:line="240" w:lineRule="auto"/>
+              <w:rPr>
+                <w:sz w:val="24"/>
+                <w:szCs w:val="24"/>
+              </w:rPr>
+            </w:pPr>
+            <w:r>
+              <w:rPr>
+                <w:b w:val="1"/>
+                <w:sz w:val="24"/>
+                <w:szCs w:val="24"/>
+                <w:rtl w:val="0"/>
+              </w:rPr>
+              <w:t xml:space="preserve">Nombre (o número) del Equipo: 4</w:t>
+            </w:r>
+            <w:r>
+              <w:rPr>
+                <w:rtl w:val="0"/>
+              </w:rPr>
+            </w:r>
+          </w:p>
+        </w:tc>
+        <w:tc>
+          <w:tcPr>
+            <w:shd w:fill="ccffff" w:val="clear"/>
+            <w:vAlign w:val="center"/>
+          </w:tcPr>
+          <w:p>
+            <w:pPr>
+              <w:tabs>
+                <w:tab w:val="left" w:leader="none" w:pos="1050"/>
+              </w:tabs>
+              <w:spacing w:line="240" w:lineRule="auto"/>
+              <w:rPr>
+                <w:sz w:val="24"/>
+                <w:szCs w:val="24"/>
+              </w:rPr>
+            </w:pPr>
+            <w:r>
+              <w:rPr>
+                <w:b w:val="1"/>
+                <w:sz w:val="24"/>
+                <w:szCs w:val="24"/>
+                <w:rtl w:val="0"/>
+              </w:rPr>
+              <w:t xml:space="preserve">Curso: 1º</w:t>
+            </w:r>
+            <w:r>
+              <w:rPr>
+                <w:rtl w:val="0"/>
+              </w:rPr>
+            </w:r>
+          </w:p>
+        </w:tc>
+        <w:tc>
+          <w:tcPr>
+            <w:shd w:fill="ccffff" w:val="clear"/>
+            <w:vAlign w:val="center"/>
+          </w:tcPr>
+          <w:p>
+            <w:pPr>
+              <w:tabs>
+                <w:tab w:val="left" w:leader="none" w:pos="1050"/>
+              </w:tabs>
+              <w:spacing w:line="240" w:lineRule="auto"/>
+              <w:rPr>
+                <w:sz w:val="24"/>
+                <w:szCs w:val="24"/>
+              </w:rPr>
+            </w:pPr>
+            <w:r>
+              <w:rPr>
+                <w:b w:val="1"/>
+                <w:sz w:val="24"/>
+                <w:szCs w:val="24"/>
+                <w:rtl w:val="0"/>
+              </w:rPr>
+              <w:t xml:space="preserve">Grupo: 1G</w:t>
+            </w:r>
+            <w:r>
+              <w:rPr>
+                <w:rtl w:val="0"/>
+              </w:rPr>
+            </w:r>
+          </w:p>
+        </w:tc>
+      </w:tr>
+      <w:tr>
+        <w:trPr>
+          <w:cantSplit w:val="0"/>
+          <w:tblHeader w:val="0"/>
+        </w:trPr>
+        <w:tc>
+          <w:tcPr>
+            <w:shd w:fill="ccffff" w:val="clear"/>
+            <w:vAlign w:val="center"/>
+          </w:tcPr>
+          <w:p>
+            <w:pPr>
+              <w:tabs>
+                <w:tab w:val="left" w:leader="none" w:pos="1050"/>
+              </w:tabs>
+              <w:spacing w:line="240" w:lineRule="auto"/>
+              <w:rPr>
+                <w:sz w:val="24"/>
+                <w:szCs w:val="24"/>
+              </w:rPr>
+            </w:pPr>
+            <w:r>
+              <w:rPr>
+                <w:b w:val="1"/>
+                <w:sz w:val="24"/>
+                <w:szCs w:val="24"/>
+                <w:rtl w:val="0"/>
+              </w:rPr>
+              <w:t xml:space="preserve">Año académico: 2022-23</w:t>
+            </w:r>
+            <w:r>
+              <w:rPr>
+                <w:rtl w:val="0"/>
+              </w:rPr>
+            </w:r>
+          </w:p>
+        </w:tc>
+        <w:tc>
+          <w:tcPr>
+            <w:gridSpan w:val="2"/>
+            <w:shd w:fill="ccffff" w:val="clear"/>
+            <w:vAlign w:val="center"/>
+          </w:tcPr>
+          <w:p>
+            <w:pPr>
+              <w:tabs>
+                <w:tab w:val="left" w:leader="none" w:pos="1050"/>
+              </w:tabs>
+              <w:spacing w:line="240" w:lineRule="auto"/>
+              <w:rPr>
+                <w:sz w:val="24"/>
+                <w:szCs w:val="24"/>
+              </w:rPr>
+            </w:pPr>
+            <w:r>
+              <w:rPr>
+                <w:b w:val="1"/>
+                <w:sz w:val="24"/>
+                <w:szCs w:val="24"/>
+                <w:rtl w:val="0"/>
+              </w:rPr>
+              <w:t xml:space="preserve">Fecha de sesión: 03/05/2023</w:t>
+            </w:r>
+            <w:r>
+              <w:rPr>
+                <w:rtl w:val="0"/>
+              </w:rPr>
+            </w:r>
+          </w:p>
+        </w:tc>
+      </w:tr>
+    </w:tbl>
+    <w:p>
+      <w:pPr>
+        <w:tabs>
+          <w:tab w:val="left" w:leader="none" w:pos="1050"/>
+        </w:tabs>
+        <w:spacing w:line="240" w:lineRule="auto"/>
+        <w:rPr>
+          <w:sz w:val="24"/>
+          <w:szCs w:val="24"/>
+        </w:rPr>
+      </w:pPr>
+      <w:r>
+        <w:rPr>
+          <w:rtl w:val="0"/>
+        </w:rPr>
+      </w:r>
+    </w:p>
+    <w:p>
+      <w:pPr>
+        <w:tabs>
+          <w:tab w:val="left" w:leader="none" w:pos="1050"/>
+        </w:tabs>
+        <w:spacing w:line="240" w:lineRule="auto"/>
+        <w:rPr>
+          <w:sz w:val="28"/>
+          <w:szCs w:val="28"/>
+        </w:rPr>
+      </w:pPr>
+      <w:r>
+        <w:rPr>
+          <w:b w:val="1"/>
+          <w:i w:val="1"/>
+          <w:sz w:val="28"/>
+          <w:szCs w:val="28"/>
+          <w:rtl w:val="0"/>
+        </w:rPr>
+        <w:t xml:space="preserve">¿Qué hemos hecho?</w:t>
+      </w:r>
+      <w:r>
+        <w:rPr>
+          <w:rtl w:val="0"/>
+        </w:rPr>
+      </w:r>
+    </w:p>
+    <w:p>
+      <w:pPr>
+        <w:tabs>
+          <w:tab w:val="left" w:leader="none" w:pos="1050"/>
+        </w:tabs>
+        <w:spacing w:line="240" w:lineRule="auto"/>
+        <w:rPr>
+          <w:sz w:val="24"/>
+          <w:szCs w:val="24"/>
+        </w:rPr>
+      </w:pPr>
+      <w:r>
+        <w:rPr>
+          <w:rtl w:val="0"/>
+        </w:rPr>
+      </w:r>
+    </w:p>
+    <w:tbl>
+      <w:tblPr>
+        <w:tblStyle w:val="Table25"/>
+        <w:tblW w:w="9029.0" w:type="dxa"/>
+        <w:jc w:val="left"/>
+        <w:tblBorders>
+          <w:top w:color="000000" w:space="0" w:sz="8" w:val="single"/>
+          <w:left w:color="000000" w:space="0" w:sz="8" w:val="single"/>
+          <w:bottom w:color="000000" w:space="0" w:sz="8" w:val="single"/>
+          <w:right w:color="000000" w:space="0" w:sz="8" w:val="single"/>
+          <w:insideH w:color="000000" w:space="0" w:sz="8" w:val="single"/>
+          <w:insideV w:color="000000" w:space="0" w:sz="8" w:val="single"/>
+        </w:tblBorders>
+        <w:tblLayout w:type="fixed"/>
+        <w:tblLook w:val="0600"/>
+      </w:tblPr>
+      <w:tblGrid>
+        <w:gridCol w:w="9029"/>
+        <w:tblGridChange w:id="0">
+          <w:tblGrid>
+            <w:gridCol w:w="9029"/>
+          </w:tblGrid>
+        </w:tblGridChange>
+      </w:tblGrid>
+      <w:tr>
+        <w:trPr>
+          <w:cantSplit w:val="0"/>
+          <w:tblHeader w:val="0"/>
+        </w:trPr>
+        <w:tc>
+          <w:tcPr>
+            <w:shd w:fill="auto" w:val="clear"/>
+            <w:tcMar>
+              <w:top w:w="100.0" w:type="dxa"/>
+              <w:left w:w="100.0" w:type="dxa"/>
+              <w:bottom w:w="100.0" w:type="dxa"/>
+              <w:right w:w="100.0" w:type="dxa"/>
+            </w:tcMar>
+            <w:vAlign w:val="top"/>
+          </w:tcPr>
+          <w:p>
+            <w:pPr>
+              <w:widowControl w:val="0"/>
+              <w:numPr>
+                <w:ilvl w:val="0"/>
+                <w:numId w:val="3"/>
+              </w:numPr>
+              <w:spacing w:line="240" w:lineRule="auto"/>
+              <w:ind w:left="720" w:hanging="360"/>
+              <w:rPr>
+                <w:i w:val="1"/>
+                <w:sz w:val="24"/>
+                <w:szCs w:val="24"/>
+              </w:rPr>
+            </w:pPr>
+            <w:r>
+              <w:rPr>
+                <w:i w:val="1"/>
+                <w:sz w:val="24"/>
+                <w:szCs w:val="24"/>
+                <w:rtl w:val="0"/>
+              </w:rPr>
+              <w:t xml:space="preserve">Creado los procedimientos, triggers y package necesarios (package pendiente de corrección).</w:t>
+            </w:r>
+          </w:p>
+          <w:p>
+            <w:pPr>
+              <w:widowControl w:val="0"/>
+              <w:numPr>
+                <w:ilvl w:val="0"/>
+                <w:numId w:val="3"/>
+              </w:numPr>
+              <w:spacing w:line="240" w:lineRule="auto"/>
+              <w:ind w:left="720" w:hanging="360"/>
+              <w:rPr>
+                <w:i w:val="1"/>
+                <w:sz w:val="24"/>
+                <w:szCs w:val="24"/>
+                <w:u w:val="none"/>
+              </w:rPr>
+            </w:pPr>
+            <w:r>
+              <w:rPr>
+                <w:i w:val="1"/>
+                <w:sz w:val="24"/>
+                <w:szCs w:val="24"/>
+                <w:rtl w:val="0"/>
+              </w:rPr>
+              <w:t xml:space="preserve">Creado los scripts de los INSERTS para sus respectivas tablas.</w:t>
+            </w:r>
+          </w:p>
+          <w:p>
+            <w:pPr>
+              <w:widowControl w:val="0"/>
+              <w:numPr>
+                <w:ilvl w:val="0"/>
+                <w:numId w:val="3"/>
+              </w:numPr>
+              <w:spacing w:line="240" w:lineRule="auto"/>
+              <w:ind w:left="720" w:hanging="360"/>
+              <w:rPr>
+                <w:i w:val="1"/>
+                <w:sz w:val="24"/>
+                <w:szCs w:val="24"/>
+                <w:u w:val="none"/>
+              </w:rPr>
+            </w:pPr>
+            <w:r>
+              <w:rPr>
+                <w:i w:val="1"/>
+                <w:sz w:val="24"/>
+                <w:szCs w:val="24"/>
+                <w:rtl w:val="0"/>
+              </w:rPr>
+              <w:t xml:space="preserve">Adelantado el apartado de XML.</w:t>
+            </w:r>
+          </w:p>
+          <w:p>
+            <w:pPr>
+              <w:widowControl w:val="0"/>
+              <w:numPr>
+                <w:ilvl w:val="0"/>
+                <w:numId w:val="3"/>
+              </w:numPr>
+              <w:spacing w:line="240" w:lineRule="auto"/>
+              <w:ind w:left="720" w:hanging="360"/>
+              <w:rPr>
+                <w:i w:val="1"/>
+                <w:sz w:val="24"/>
+                <w:szCs w:val="24"/>
+                <w:u w:val="none"/>
+              </w:rPr>
+            </w:pPr>
+            <w:r>
+              <w:rPr>
+                <w:i w:val="1"/>
+                <w:sz w:val="24"/>
+                <w:szCs w:val="24"/>
+                <w:rtl w:val="0"/>
+              </w:rPr>
+              <w:t xml:space="preserve">Corregidos los errores en los scripts.</w:t>
+            </w:r>
+          </w:p>
+          <w:p>
+            <w:pPr>
+              <w:widowControl w:val="0"/>
+              <w:spacing w:line="240" w:lineRule="auto"/>
+              <w:ind w:left="720" w:firstLine="0"/>
+              <w:rPr>
+                <w:sz w:val="24"/>
+                <w:szCs w:val="24"/>
+              </w:rPr>
+            </w:pPr>
+            <w:r>
+              <w:rPr>
+                <w:rtl w:val="0"/>
+              </w:rPr>
+            </w:r>
+          </w:p>
+        </w:tc>
+      </w:tr>
+    </w:tbl>
+    <w:p>
+      <w:pPr>
+        <w:tabs>
+          <w:tab w:val="left" w:leader="none" w:pos="1050"/>
+        </w:tabs>
+        <w:spacing w:line="240" w:lineRule="auto"/>
+        <w:rPr>
+          <w:sz w:val="24"/>
+          <w:szCs w:val="24"/>
+        </w:rPr>
+      </w:pPr>
+      <w:r>
+        <w:rPr>
+          <w:rtl w:val="0"/>
+        </w:rPr>
+      </w:r>
+    </w:p>
+    <w:p>
+      <w:pPr>
+        <w:spacing w:line="240" w:lineRule="auto"/>
+        <w:rPr>
+          <w:sz w:val="24"/>
+          <w:szCs w:val="24"/>
+        </w:rPr>
+      </w:pPr>
+      <w:r>
+        <w:rPr>
+          <w:rtl w:val="0"/>
+        </w:rPr>
+      </w:r>
+    </w:p>
+    <w:p>
+      <w:pPr>
+        <w:tabs>
+          <w:tab w:val="left" w:leader="none" w:pos="-3420"/>
+        </w:tabs>
+        <w:spacing w:line="240" w:lineRule="auto"/>
+        <w:rPr>
+          <w:sz w:val="28"/>
+          <w:szCs w:val="28"/>
+        </w:rPr>
+      </w:pPr>
+      <w:r>
+        <w:rPr>
+          <w:b w:val="1"/>
+          <w:i w:val="1"/>
+          <w:sz w:val="28"/>
+          <w:szCs w:val="28"/>
+          <w:rtl w:val="0"/>
+        </w:rPr>
+        <w:t xml:space="preserve">Valoración</w:t>
+      </w:r>
+      <w:r>
+        <w:rPr>
+          <w:rtl w:val="0"/>
+        </w:rPr>
+      </w:r>
+    </w:p>
+    <w:p>
+      <w:pPr>
+        <w:tabs>
+          <w:tab w:val="left" w:leader="none" w:pos="-3420"/>
+        </w:tabs>
+        <w:spacing w:line="240" w:lineRule="auto"/>
+        <w:rPr>
+          <w:sz w:val="24"/>
+          <w:szCs w:val="24"/>
+        </w:rPr>
+      </w:pPr>
+      <w:r>
+        <w:rPr>
+          <w:rtl w:val="0"/>
+        </w:rPr>
+      </w:r>
+    </w:p>
+    <w:p>
+      <w:pPr>
+        <w:tabs>
+          <w:tab w:val="left" w:leader="none" w:pos="-3420"/>
+        </w:tabs>
+        <w:spacing w:line="240" w:lineRule="auto"/>
+        <w:rPr>
+          <w:sz w:val="24"/>
+          <w:szCs w:val="24"/>
+        </w:rPr>
+      </w:pPr>
+      <w:r>
+        <w:rPr>
+          <w:rtl w:val="0"/>
+        </w:rPr>
+      </w:r>
+    </w:p>
+    <w:tbl>
+      <w:tblPr>
+        <w:tblStyle w:val="Table26"/>
+        <w:tblW w:w="9029.0" w:type="dxa"/>
+        <w:jc w:val="left"/>
+        <w:tblBorders>
+          <w:top w:color="000000" w:space="0" w:sz="8" w:val="single"/>
+          <w:left w:color="000000" w:space="0" w:sz="8" w:val="single"/>
+          <w:bottom w:color="000000" w:space="0" w:sz="8" w:val="single"/>
+          <w:right w:color="000000" w:space="0" w:sz="8" w:val="single"/>
+          <w:insideH w:color="000000" w:space="0" w:sz="8" w:val="single"/>
+          <w:insideV w:color="000000" w:space="0" w:sz="8" w:val="single"/>
+        </w:tblBorders>
+        <w:tblLayout w:type="fixed"/>
+        <w:tblLook w:val="0600"/>
+      </w:tblPr>
+      <w:tblGrid>
+        <w:gridCol w:w="9029"/>
+        <w:tblGridChange w:id="0">
+          <w:tblGrid>
+            <w:gridCol w:w="9029"/>
+          </w:tblGrid>
+        </w:tblGridChange>
+      </w:tblGrid>
+      <w:tr>
+        <w:trPr>
+          <w:cantSplit w:val="0"/>
+          <w:tblHeader w:val="0"/>
+        </w:trPr>
+        <w:tc>
+          <w:tcPr>
+            <w:shd w:fill="auto" w:val="clear"/>
+            <w:tcMar>
+              <w:top w:w="100.0" w:type="dxa"/>
+              <w:left w:w="100.0" w:type="dxa"/>
+              <w:bottom w:w="100.0" w:type="dxa"/>
+              <w:right w:w="100.0" w:type="dxa"/>
+            </w:tcMar>
+            <w:vAlign w:val="top"/>
+          </w:tcPr>
+          <w:p>
+            <w:pPr>
+              <w:widowControl w:val="0"/>
+              <w:spacing w:line="240" w:lineRule="auto"/>
+              <w:rPr>
+                <w:sz w:val="24"/>
+                <w:szCs w:val="24"/>
+              </w:rPr>
+            </w:pPr>
+            <w:r>
+              <w:rPr>
+                <w:rtl w:val="0"/>
+              </w:rPr>
+            </w:r>
+          </w:p>
+          <w:p>
+            <w:pPr>
+              <w:widowControl w:val="0"/>
+              <w:numPr>
+                <w:ilvl w:val="0"/>
+                <w:numId w:val="4"/>
+              </w:numPr>
+              <w:spacing w:line="240" w:lineRule="auto"/>
+              <w:ind w:left="720" w:hanging="360"/>
+              <w:rPr>
+                <w:sz w:val="24"/>
+                <w:szCs w:val="24"/>
+              </w:rPr>
+            </w:pPr>
+            <w:r>
+              <w:rPr>
+                <w:sz w:val="24"/>
+                <w:szCs w:val="24"/>
+                <w:rtl w:val="0"/>
+              </w:rPr>
+              <w:t xml:space="preserve">El trabajo se ha realizado de forma óptima.</w:t>
+            </w:r>
+          </w:p>
+          <w:p>
+            <w:pPr>
+              <w:widowControl w:val="0"/>
+              <w:numPr>
+                <w:ilvl w:val="0"/>
+                <w:numId w:val="4"/>
+              </w:numPr>
+              <w:spacing w:line="240" w:lineRule="auto"/>
+              <w:ind w:left="720" w:hanging="360"/>
+              <w:rPr>
+                <w:sz w:val="24"/>
+                <w:szCs w:val="24"/>
+              </w:rPr>
+            </w:pPr>
+            <w:r>
+              <w:rPr>
+                <w:sz w:val="24"/>
+                <w:szCs w:val="24"/>
+                <w:rtl w:val="0"/>
+              </w:rPr>
+              <w:t xml:space="preserve">Todos los miembros del equipo han sido partícipes en el desarrollo de las actividades impuestas.</w:t>
+            </w:r>
+          </w:p>
+          <w:p>
+            <w:pPr>
+              <w:widowControl w:val="0"/>
+              <w:numPr>
+                <w:ilvl w:val="0"/>
+                <w:numId w:val="4"/>
+              </w:numPr>
+              <w:spacing w:line="240" w:lineRule="auto"/>
+              <w:ind w:left="720" w:hanging="360"/>
+              <w:rPr>
+                <w:sz w:val="24"/>
+                <w:szCs w:val="24"/>
+              </w:rPr>
+            </w:pPr>
+            <w:r>
+              <w:rPr>
+                <w:sz w:val="24"/>
+                <w:szCs w:val="24"/>
+                <w:rtl w:val="0"/>
+              </w:rPr>
+              <w:t xml:space="preserve">Ningún miembro del equipo ha entorpecido el trabajo de otros.</w:t>
+            </w:r>
+          </w:p>
+          <w:p>
+            <w:pPr>
+              <w:widowControl w:val="0"/>
+              <w:numPr>
+                <w:ilvl w:val="0"/>
+                <w:numId w:val="4"/>
+              </w:numPr>
+              <w:spacing w:line="240" w:lineRule="auto"/>
+              <w:ind w:left="720" w:hanging="360"/>
+              <w:rPr>
+                <w:sz w:val="24"/>
+                <w:szCs w:val="24"/>
+              </w:rPr>
+            </w:pPr>
+            <w:r>
+              <w:rPr>
+                <w:sz w:val="24"/>
+                <w:szCs w:val="24"/>
+                <w:rtl w:val="0"/>
+              </w:rPr>
+              <w:t xml:space="preserve">Se han corregido los ejercicios en base al desarrollo de las actividades.</w:t>
+            </w:r>
+          </w:p>
+          <w:p>
+            <w:pPr>
+              <w:widowControl w:val="0"/>
+              <w:spacing w:line="240" w:lineRule="auto"/>
+              <w:rPr>
+                <w:sz w:val="24"/>
+                <w:szCs w:val="24"/>
+              </w:rPr>
+            </w:pPr>
+            <w:r>
+              <w:rPr>
+                <w:rtl w:val="0"/>
+              </w:rPr>
+            </w:r>
+          </w:p>
+        </w:tc>
+      </w:tr>
+    </w:tbl>
+    <w:p>
+      <w:pPr>
+        <w:tabs>
+          <w:tab w:val="left" w:leader="none" w:pos="-3420"/>
+        </w:tabs>
+        <w:spacing w:line="240" w:lineRule="auto"/>
+        <w:rPr>
+          <w:sz w:val="24"/>
+          <w:szCs w:val="24"/>
+        </w:rPr>
+      </w:pPr>
+      <w:r>
+        <w:rPr>
+          <w:rtl w:val="0"/>
+        </w:rPr>
+      </w:r>
+    </w:p>
+    <w:p>
+      <w:pPr>
         <w:pBdr>
           <w:top w:space="0" w:sz="0" w:val="nil"/>
           <w:left w:space="0" w:sz="0" w:val="nil"/>
@@ -10667,31 +11644,9 @@
         </w:rPr>
       </w:r>
     </w:p>
-    <w:p>
-      <w:pPr>
-        <w:pBdr>
-          <w:top w:space="0" w:sz="0" w:val="nil"/>
-          <w:left w:space="0" w:sz="0" w:val="nil"/>
-          <w:bottom w:space="0" w:sz="0" w:val="nil"/>
-          <w:right w:space="0" w:sz="0" w:val="nil"/>
-          <w:between w:space="0" w:sz="0" w:val="nil"/>
-        </w:pBdr>
-        <w:shd w:fill="auto" w:val="clear"/>
-        <w:spacing w:line="240" w:lineRule="auto"/>
-        <w:rPr>
-          <w:sz w:val="24"/>
-          <w:szCs w:val="24"/>
-        </w:rPr>
-      </w:pPr>
-      <w:r>
-        <w:rPr>
-          <w:rtl w:val="0"/>
-        </w:rPr>
-      </w:r>
-    </w:p>
     <w:tbl>
       <w:tblPr>
-        <w:tblStyle w:val="Table24"/>
+        <w:tblStyle w:val="Table27"/>
         <w:tblW w:w="9020.0" w:type="dxa"/>
         <w:jc w:val="left"/>
         <w:tblInd w:w="-108.0" w:type="dxa"/>
@@ -10946,7 +11901,7 @@
     </w:p>
     <w:tbl>
       <w:tblPr>
-        <w:tblStyle w:val="Table25"/>
+        <w:tblStyle w:val="Table28"/>
         <w:tblW w:w="9020.0" w:type="dxa"/>
         <w:jc w:val="left"/>
         <w:tblInd w:w="-108.0" w:type="dxa"/>
@@ -11250,7 +12205,7 @@
     </w:p>
     <w:tbl>
       <w:tblPr>
-        <w:tblStyle w:val="Table26"/>
+        <w:tblStyle w:val="Table29"/>
         <w:tblW w:w="9020.0" w:type="dxa"/>
         <w:jc w:val="left"/>
         <w:tblInd w:w="-108.0" w:type="dxa"/>
@@ -11973,7 +12928,7 @@
     </w:p>
     <w:tbl>
       <w:tblPr>
-        <w:tblStyle w:val="Table27"/>
+        <w:tblStyle w:val="Table30"/>
         <w:tblW w:w="9020.0" w:type="dxa"/>
         <w:jc w:val="left"/>
         <w:tblInd w:w="-108.0" w:type="dxa"/>
@@ -12771,7 +13726,7 @@
     </w:p>
     <w:tbl>
       <w:tblPr>
-        <w:tblStyle w:val="Table28"/>
+        <w:tblStyle w:val="Table31"/>
         <w:tblW w:w="9040.0" w:type="dxa"/>
         <w:jc w:val="left"/>
         <w:tblInd w:w="-108.0" w:type="dxa"/>
@@ -14206,7 +15161,7 @@
     </w:p>
     <w:tbl>
       <w:tblPr>
-        <w:tblStyle w:val="Table29"/>
+        <w:tblStyle w:val="Table32"/>
         <w:tblW w:w="9020.0" w:type="dxa"/>
         <w:jc w:val="left"/>
         <w:tblInd w:w="-108.0" w:type="dxa"/>
@@ -16677,10 +17632,10 @@
       <w:tblStyleRowBandSize w:val="1"/>
       <w:tblStyleColBandSize w:val="1"/>
       <w:tblCellMar>
-        <w:top w:w="0.0" w:type="dxa"/>
-        <w:left w:w="108.0" w:type="dxa"/>
-        <w:bottom w:w="0.0" w:type="dxa"/>
-        <w:right w:w="108.0" w:type="dxa"/>
+        <w:top w:w="100.0" w:type="dxa"/>
+        <w:left w:w="100.0" w:type="dxa"/>
+        <w:bottom w:w="100.0" w:type="dxa"/>
+        <w:right w:w="100.0" w:type="dxa"/>
       </w:tblCellMar>
     </w:tblPr>
   </w:style>
@@ -16690,10 +17645,10 @@
       <w:tblStyleRowBandSize w:val="1"/>
       <w:tblStyleColBandSize w:val="1"/>
       <w:tblCellMar>
-        <w:top w:w="0.0" w:type="dxa"/>
-        <w:left w:w="108.0" w:type="dxa"/>
-        <w:bottom w:w="0.0" w:type="dxa"/>
-        <w:right w:w="108.0" w:type="dxa"/>
+        <w:top w:w="100.0" w:type="dxa"/>
+        <w:left w:w="100.0" w:type="dxa"/>
+        <w:bottom w:w="100.0" w:type="dxa"/>
+        <w:right w:w="100.0" w:type="dxa"/>
       </w:tblCellMar>
     </w:tblPr>
   </w:style>
@@ -16724,6 +17679,45 @@
     </w:tblPr>
   </w:style>
   <w:style w:type="table" w:styleId="Table29">
+    <w:basedOn w:val="TableNormal"/>
+    <w:tblPr>
+      <w:tblStyleRowBandSize w:val="1"/>
+      <w:tblStyleColBandSize w:val="1"/>
+      <w:tblCellMar>
+        <w:top w:w="0.0" w:type="dxa"/>
+        <w:left w:w="108.0" w:type="dxa"/>
+        <w:bottom w:w="0.0" w:type="dxa"/>
+        <w:right w:w="108.0" w:type="dxa"/>
+      </w:tblCellMar>
+    </w:tblPr>
+  </w:style>
+  <w:style w:type="table" w:styleId="Table30">
+    <w:basedOn w:val="TableNormal"/>
+    <w:tblPr>
+      <w:tblStyleRowBandSize w:val="1"/>
+      <w:tblStyleColBandSize w:val="1"/>
+      <w:tblCellMar>
+        <w:top w:w="0.0" w:type="dxa"/>
+        <w:left w:w="108.0" w:type="dxa"/>
+        <w:bottom w:w="0.0" w:type="dxa"/>
+        <w:right w:w="108.0" w:type="dxa"/>
+      </w:tblCellMar>
+    </w:tblPr>
+  </w:style>
+  <w:style w:type="table" w:styleId="Table31">
+    <w:basedOn w:val="TableNormal"/>
+    <w:tblPr>
+      <w:tblStyleRowBandSize w:val="1"/>
+      <w:tblStyleColBandSize w:val="1"/>
+      <w:tblCellMar>
+        <w:top w:w="0.0" w:type="dxa"/>
+        <w:left w:w="108.0" w:type="dxa"/>
+        <w:bottom w:w="0.0" w:type="dxa"/>
+        <w:right w:w="108.0" w:type="dxa"/>
+      </w:tblCellMar>
+    </w:tblPr>
+  </w:style>
+  <w:style w:type="table" w:styleId="Table32">
     <w:basedOn w:val="TableNormal"/>
     <w:tblPr>
       <w:tblStyleRowBandSize w:val="1"/>
@@ -17061,7 +18055,7 @@
 
 <file path=customXML/item1.xml><?xml version="1.0" encoding="utf-8"?>
 <go:gDocsCustomXmlDataStorage xmlns:go="http://customooxmlschemas.google.com/" xmlns:r="http://schemas.openxmlformats.org/officeDocument/2006/relationships" uri="GoogleDocsCustomDataVersion1">
-  <go:docsCustomData xmlns:go="http://customooxmlschemas.google.com/" roundtripDataSignature="AMtx7mh1FFaDwmo2OUajkcNZWvwVb0Laqg==">AMUW2mXRPH5UWgHsdTLKMlqtowHPUqDmGrveBCHctn8pLV6rpS9duD5Y7QblT2NqdU8BkDsFJlaeu/i9Zv2Wwk5FoViacMx31bJnxVsoHBJdRBskr+LU89OEkmsBsSZbeXI/ZjsAnEgb</go:docsCustomData>
+  <go:docsCustomData xmlns:go="http://customooxmlschemas.google.com/" roundtripDataSignature="AMtx7mh1FFaDwmo2OUajkcNZWvwVb0Laqg==">AMUW2mXz11Sug5/y6P+QaK//S8E/PZY/qqQ/et85YYwotfOaUs7EKGcse06ivW4/0UzX7F4PrNNDGcegeTAjvDmT/iJ2ewAM3lIfraLAQnxNXIzIYgKXy2qgP4K50nBQgd7ey9ZpjWm5</go:docsCustomData>
 </go:gDocsCustomXmlDataStorage>
 </file>
 

</xml_diff>

<commit_message>
Actualizado el cuaderno y añadido XML
</commit_message>
<xml_diff>
--- a/Cuaderno del equipo.docx
+++ b/Cuaderno del equipo.docx
@@ -12628,6 +12628,788 @@
         </w:rPr>
       </w:pPr>
       <w:r>
+        <w:br w:type="page"/>
+      </w:r>
+      <w:r>
+        <w:rPr>
+          <w:rtl w:val="0"/>
+        </w:rPr>
+      </w:r>
+    </w:p>
+    <w:p>
+      <w:pPr>
+        <w:spacing w:line="240" w:lineRule="auto"/>
+        <w:rPr>
+          <w:sz w:val="24"/>
+          <w:szCs w:val="24"/>
+        </w:rPr>
+      </w:pPr>
+      <w:r>
+        <w:rPr>
+          <w:rtl w:val="0"/>
+        </w:rPr>
+      </w:r>
+    </w:p>
+    <w:tbl>
+      <w:tblPr>
+        <w:tblStyle w:val="Table30"/>
+        <w:tblW w:w="9020.0" w:type="dxa"/>
+        <w:jc w:val="left"/>
+        <w:tblInd w:w="-360.0" w:type="dxa"/>
+        <w:tblBorders>
+          <w:top w:color="000000" w:space="0" w:sz="4" w:val="single"/>
+          <w:left w:color="000000" w:space="0" w:sz="4" w:val="single"/>
+          <w:bottom w:color="000000" w:space="0" w:sz="4" w:val="single"/>
+          <w:right w:color="000000" w:space="0" w:sz="4" w:val="single"/>
+          <w:insideH w:color="000000" w:space="0" w:sz="4" w:val="single"/>
+          <w:insideV w:color="000000" w:space="0" w:sz="4" w:val="single"/>
+        </w:tblBorders>
+        <w:tblLayout w:type="fixed"/>
+        <w:tblLook w:val="0000"/>
+      </w:tblPr>
+      <w:tblGrid>
+        <w:gridCol w:w="4380"/>
+        <w:gridCol w:w="2120"/>
+        <w:gridCol w:w="2520"/>
+        <w:tblGridChange w:id="0">
+          <w:tblGrid>
+            <w:gridCol w:w="4380"/>
+            <w:gridCol w:w="2120"/>
+            <w:gridCol w:w="2520"/>
+          </w:tblGrid>
+        </w:tblGridChange>
+      </w:tblGrid>
+      <w:tr>
+        <w:trPr>
+          <w:cantSplit w:val="0"/>
+          <w:tblHeader w:val="0"/>
+        </w:trPr>
+        <w:tc>
+          <w:tcPr>
+            <w:shd w:fill="ccffff" w:val="clear"/>
+            <w:vAlign w:val="center"/>
+          </w:tcPr>
+          <w:p>
+            <w:pPr>
+              <w:spacing w:line="240" w:lineRule="auto"/>
+              <w:rPr>
+                <w:sz w:val="24"/>
+                <w:szCs w:val="24"/>
+              </w:rPr>
+            </w:pPr>
+            <w:r>
+              <w:rPr>
+                <w:b w:val="1"/>
+                <w:sz w:val="24"/>
+                <w:szCs w:val="24"/>
+                <w:rtl w:val="0"/>
+              </w:rPr>
+              <w:t xml:space="preserve">Nombre (o número) del Equipo: 4</w:t>
+            </w:r>
+            <w:r>
+              <w:rPr>
+                <w:rtl w:val="0"/>
+              </w:rPr>
+            </w:r>
+          </w:p>
+        </w:tc>
+        <w:tc>
+          <w:tcPr>
+            <w:shd w:fill="ccffff" w:val="clear"/>
+            <w:vAlign w:val="center"/>
+          </w:tcPr>
+          <w:p>
+            <w:pPr>
+              <w:tabs>
+                <w:tab w:val="left" w:leader="none" w:pos="1050"/>
+              </w:tabs>
+              <w:spacing w:line="240" w:lineRule="auto"/>
+              <w:rPr>
+                <w:sz w:val="24"/>
+                <w:szCs w:val="24"/>
+              </w:rPr>
+            </w:pPr>
+            <w:r>
+              <w:rPr>
+                <w:b w:val="1"/>
+                <w:sz w:val="24"/>
+                <w:szCs w:val="24"/>
+                <w:rtl w:val="0"/>
+              </w:rPr>
+              <w:t xml:space="preserve">Curso: 1º</w:t>
+            </w:r>
+            <w:r>
+              <w:rPr>
+                <w:rtl w:val="0"/>
+              </w:rPr>
+            </w:r>
+          </w:p>
+        </w:tc>
+        <w:tc>
+          <w:tcPr>
+            <w:shd w:fill="ccffff" w:val="clear"/>
+            <w:vAlign w:val="center"/>
+          </w:tcPr>
+          <w:p>
+            <w:pPr>
+              <w:tabs>
+                <w:tab w:val="left" w:leader="none" w:pos="1050"/>
+              </w:tabs>
+              <w:spacing w:line="240" w:lineRule="auto"/>
+              <w:rPr>
+                <w:sz w:val="24"/>
+                <w:szCs w:val="24"/>
+              </w:rPr>
+            </w:pPr>
+            <w:r>
+              <w:rPr>
+                <w:b w:val="1"/>
+                <w:sz w:val="24"/>
+                <w:szCs w:val="24"/>
+                <w:rtl w:val="0"/>
+              </w:rPr>
+              <w:t xml:space="preserve">Grupo: 1G</w:t>
+            </w:r>
+            <w:r>
+              <w:rPr>
+                <w:rtl w:val="0"/>
+              </w:rPr>
+            </w:r>
+          </w:p>
+        </w:tc>
+      </w:tr>
+      <w:tr>
+        <w:trPr>
+          <w:cantSplit w:val="0"/>
+          <w:tblHeader w:val="0"/>
+        </w:trPr>
+        <w:tc>
+          <w:tcPr>
+            <w:shd w:fill="ccffff" w:val="clear"/>
+            <w:vAlign w:val="center"/>
+          </w:tcPr>
+          <w:p>
+            <w:pPr>
+              <w:tabs>
+                <w:tab w:val="left" w:leader="none" w:pos="1050"/>
+              </w:tabs>
+              <w:spacing w:line="240" w:lineRule="auto"/>
+              <w:rPr>
+                <w:sz w:val="24"/>
+                <w:szCs w:val="24"/>
+              </w:rPr>
+            </w:pPr>
+            <w:r>
+              <w:rPr>
+                <w:b w:val="1"/>
+                <w:sz w:val="24"/>
+                <w:szCs w:val="24"/>
+                <w:rtl w:val="0"/>
+              </w:rPr>
+              <w:t xml:space="preserve">Año académico: 2022-23</w:t>
+            </w:r>
+            <w:r>
+              <w:rPr>
+                <w:rtl w:val="0"/>
+              </w:rPr>
+            </w:r>
+          </w:p>
+        </w:tc>
+        <w:tc>
+          <w:tcPr>
+            <w:gridSpan w:val="2"/>
+            <w:shd w:fill="ccffff" w:val="clear"/>
+            <w:vAlign w:val="center"/>
+          </w:tcPr>
+          <w:p>
+            <w:pPr>
+              <w:tabs>
+                <w:tab w:val="left" w:leader="none" w:pos="1050"/>
+              </w:tabs>
+              <w:spacing w:line="240" w:lineRule="auto"/>
+              <w:rPr>
+                <w:sz w:val="24"/>
+                <w:szCs w:val="24"/>
+              </w:rPr>
+            </w:pPr>
+            <w:r>
+              <w:rPr>
+                <w:b w:val="1"/>
+                <w:sz w:val="24"/>
+                <w:szCs w:val="24"/>
+                <w:rtl w:val="0"/>
+              </w:rPr>
+              <w:t xml:space="preserve">Fecha de sesión: 08/05/2023</w:t>
+            </w:r>
+            <w:r>
+              <w:rPr>
+                <w:rtl w:val="0"/>
+              </w:rPr>
+            </w:r>
+          </w:p>
+        </w:tc>
+      </w:tr>
+    </w:tbl>
+    <w:p>
+      <w:pPr>
+        <w:tabs>
+          <w:tab w:val="left" w:leader="none" w:pos="1050"/>
+        </w:tabs>
+        <w:spacing w:line="240" w:lineRule="auto"/>
+        <w:rPr>
+          <w:sz w:val="24"/>
+          <w:szCs w:val="24"/>
+        </w:rPr>
+      </w:pPr>
+      <w:r>
+        <w:rPr>
+          <w:rtl w:val="0"/>
+        </w:rPr>
+      </w:r>
+    </w:p>
+    <w:p>
+      <w:pPr>
+        <w:tabs>
+          <w:tab w:val="left" w:leader="none" w:pos="1050"/>
+        </w:tabs>
+        <w:spacing w:line="240" w:lineRule="auto"/>
+        <w:rPr>
+          <w:sz w:val="28"/>
+          <w:szCs w:val="28"/>
+        </w:rPr>
+      </w:pPr>
+      <w:r>
+        <w:rPr>
+          <w:b w:val="1"/>
+          <w:i w:val="1"/>
+          <w:sz w:val="28"/>
+          <w:szCs w:val="28"/>
+          <w:rtl w:val="0"/>
+        </w:rPr>
+        <w:t xml:space="preserve">¿Qué hemos hecho?</w:t>
+      </w:r>
+      <w:r>
+        <w:rPr>
+          <w:rtl w:val="0"/>
+        </w:rPr>
+      </w:r>
+    </w:p>
+    <w:p>
+      <w:pPr>
+        <w:tabs>
+          <w:tab w:val="left" w:leader="none" w:pos="1050"/>
+        </w:tabs>
+        <w:spacing w:line="240" w:lineRule="auto"/>
+        <w:rPr>
+          <w:sz w:val="24"/>
+          <w:szCs w:val="24"/>
+        </w:rPr>
+      </w:pPr>
+      <w:r>
+        <w:rPr>
+          <w:rtl w:val="0"/>
+        </w:rPr>
+      </w:r>
+    </w:p>
+    <w:tbl>
+      <w:tblPr>
+        <w:tblStyle w:val="Table31"/>
+        <w:tblW w:w="9029.0" w:type="dxa"/>
+        <w:jc w:val="left"/>
+        <w:tblBorders>
+          <w:top w:color="000000" w:space="0" w:sz="8" w:val="single"/>
+          <w:left w:color="000000" w:space="0" w:sz="8" w:val="single"/>
+          <w:bottom w:color="000000" w:space="0" w:sz="8" w:val="single"/>
+          <w:right w:color="000000" w:space="0" w:sz="8" w:val="single"/>
+          <w:insideH w:color="000000" w:space="0" w:sz="8" w:val="single"/>
+          <w:insideV w:color="000000" w:space="0" w:sz="8" w:val="single"/>
+        </w:tblBorders>
+        <w:tblLayout w:type="fixed"/>
+        <w:tblLook w:val="0600"/>
+      </w:tblPr>
+      <w:tblGrid>
+        <w:gridCol w:w="9029"/>
+        <w:tblGridChange w:id="0">
+          <w:tblGrid>
+            <w:gridCol w:w="9029"/>
+          </w:tblGrid>
+        </w:tblGridChange>
+      </w:tblGrid>
+      <w:tr>
+        <w:trPr>
+          <w:cantSplit w:val="0"/>
+          <w:tblHeader w:val="0"/>
+        </w:trPr>
+        <w:tc>
+          <w:tcPr>
+            <w:shd w:fill="auto" w:val="clear"/>
+            <w:tcMar>
+              <w:top w:w="100.0" w:type="dxa"/>
+              <w:left w:w="100.0" w:type="dxa"/>
+              <w:bottom w:w="100.0" w:type="dxa"/>
+              <w:right w:w="100.0" w:type="dxa"/>
+            </w:tcMar>
+            <w:vAlign w:val="top"/>
+          </w:tcPr>
+          <w:p>
+            <w:pPr>
+              <w:widowControl w:val="0"/>
+              <w:numPr>
+                <w:ilvl w:val="0"/>
+                <w:numId w:val="3"/>
+              </w:numPr>
+              <w:spacing w:line="240" w:lineRule="auto"/>
+              <w:ind w:left="720" w:hanging="360"/>
+              <w:rPr>
+                <w:i w:val="1"/>
+                <w:sz w:val="24"/>
+                <w:szCs w:val="24"/>
+              </w:rPr>
+            </w:pPr>
+            <w:r>
+              <w:rPr>
+                <w:i w:val="1"/>
+                <w:sz w:val="24"/>
+                <w:szCs w:val="24"/>
+                <w:rtl w:val="0"/>
+              </w:rPr>
+              <w:t xml:space="preserve">Creados los JavaDoc y Clases.</w:t>
+            </w:r>
+          </w:p>
+          <w:p>
+            <w:pPr>
+              <w:widowControl w:val="0"/>
+              <w:numPr>
+                <w:ilvl w:val="0"/>
+                <w:numId w:val="3"/>
+              </w:numPr>
+              <w:spacing w:line="240" w:lineRule="auto"/>
+              <w:ind w:left="720" w:hanging="360"/>
+              <w:rPr>
+                <w:i w:val="1"/>
+                <w:sz w:val="24"/>
+                <w:szCs w:val="24"/>
+                <w:u w:val="none"/>
+              </w:rPr>
+            </w:pPr>
+            <w:r>
+              <w:rPr>
+                <w:i w:val="1"/>
+                <w:sz w:val="24"/>
+                <w:szCs w:val="24"/>
+                <w:rtl w:val="0"/>
+              </w:rPr>
+              <w:t xml:space="preserve">Creados los XML junto con validaciones DTD Y XSD.</w:t>
+            </w:r>
+          </w:p>
+          <w:p>
+            <w:pPr>
+              <w:widowControl w:val="0"/>
+              <w:numPr>
+                <w:ilvl w:val="0"/>
+                <w:numId w:val="3"/>
+              </w:numPr>
+              <w:spacing w:line="240" w:lineRule="auto"/>
+              <w:ind w:left="720" w:hanging="360"/>
+              <w:rPr>
+                <w:i w:val="1"/>
+                <w:sz w:val="24"/>
+                <w:szCs w:val="24"/>
+                <w:u w:val="none"/>
+              </w:rPr>
+            </w:pPr>
+            <w:r>
+              <w:rPr>
+                <w:i w:val="1"/>
+                <w:sz w:val="24"/>
+                <w:szCs w:val="24"/>
+                <w:rtl w:val="0"/>
+              </w:rPr>
+              <w:t xml:space="preserve">Actualizado Diagrama de Clases.</w:t>
+            </w:r>
+          </w:p>
+          <w:p>
+            <w:pPr>
+              <w:widowControl w:val="0"/>
+              <w:numPr>
+                <w:ilvl w:val="0"/>
+                <w:numId w:val="3"/>
+              </w:numPr>
+              <w:spacing w:line="240" w:lineRule="auto"/>
+              <w:ind w:left="720" w:hanging="360"/>
+              <w:rPr>
+                <w:i w:val="1"/>
+                <w:sz w:val="24"/>
+                <w:szCs w:val="24"/>
+                <w:u w:val="none"/>
+              </w:rPr>
+            </w:pPr>
+            <w:r>
+              <w:rPr>
+                <w:i w:val="1"/>
+                <w:sz w:val="24"/>
+                <w:szCs w:val="24"/>
+                <w:rtl w:val="0"/>
+              </w:rPr>
+              <w:t xml:space="preserve">Actualizada Create de XML.</w:t>
+            </w:r>
+          </w:p>
+          <w:p>
+            <w:pPr>
+              <w:widowControl w:val="0"/>
+              <w:numPr>
+                <w:ilvl w:val="0"/>
+                <w:numId w:val="3"/>
+              </w:numPr>
+              <w:spacing w:line="240" w:lineRule="auto"/>
+              <w:ind w:left="720" w:hanging="360"/>
+              <w:rPr>
+                <w:i w:val="1"/>
+                <w:sz w:val="24"/>
+                <w:szCs w:val="24"/>
+                <w:u w:val="none"/>
+              </w:rPr>
+            </w:pPr>
+            <w:r>
+              <w:rPr>
+                <w:i w:val="1"/>
+                <w:sz w:val="24"/>
+                <w:szCs w:val="24"/>
+                <w:rtl w:val="0"/>
+              </w:rPr>
+              <w:t xml:space="preserve">Algunas modificaciones menores.</w:t>
+            </w:r>
+          </w:p>
+          <w:p>
+            <w:pPr>
+              <w:widowControl w:val="0"/>
+              <w:spacing w:line="240" w:lineRule="auto"/>
+              <w:ind w:left="720" w:firstLine="0"/>
+              <w:rPr>
+                <w:sz w:val="24"/>
+                <w:szCs w:val="24"/>
+              </w:rPr>
+            </w:pPr>
+            <w:r>
+              <w:rPr>
+                <w:rtl w:val="0"/>
+              </w:rPr>
+            </w:r>
+          </w:p>
+        </w:tc>
+      </w:tr>
+    </w:tbl>
+    <w:p>
+      <w:pPr>
+        <w:tabs>
+          <w:tab w:val="left" w:leader="none" w:pos="1050"/>
+        </w:tabs>
+        <w:spacing w:line="240" w:lineRule="auto"/>
+        <w:rPr>
+          <w:sz w:val="24"/>
+          <w:szCs w:val="24"/>
+        </w:rPr>
+      </w:pPr>
+      <w:r>
+        <w:rPr>
+          <w:rtl w:val="0"/>
+        </w:rPr>
+      </w:r>
+    </w:p>
+    <w:p>
+      <w:pPr>
+        <w:spacing w:line="240" w:lineRule="auto"/>
+        <w:rPr>
+          <w:sz w:val="24"/>
+          <w:szCs w:val="24"/>
+        </w:rPr>
+      </w:pPr>
+      <w:r>
+        <w:rPr>
+          <w:rtl w:val="0"/>
+        </w:rPr>
+      </w:r>
+    </w:p>
+    <w:p>
+      <w:pPr>
+        <w:tabs>
+          <w:tab w:val="left" w:leader="none" w:pos="-3420"/>
+        </w:tabs>
+        <w:spacing w:line="240" w:lineRule="auto"/>
+        <w:rPr>
+          <w:sz w:val="28"/>
+          <w:szCs w:val="28"/>
+        </w:rPr>
+      </w:pPr>
+      <w:r>
+        <w:rPr>
+          <w:b w:val="1"/>
+          <w:i w:val="1"/>
+          <w:sz w:val="28"/>
+          <w:szCs w:val="28"/>
+          <w:rtl w:val="0"/>
+        </w:rPr>
+        <w:t xml:space="preserve">Valoración</w:t>
+      </w:r>
+      <w:r>
+        <w:rPr>
+          <w:rtl w:val="0"/>
+        </w:rPr>
+      </w:r>
+    </w:p>
+    <w:p>
+      <w:pPr>
+        <w:tabs>
+          <w:tab w:val="left" w:leader="none" w:pos="-3420"/>
+        </w:tabs>
+        <w:spacing w:line="240" w:lineRule="auto"/>
+        <w:rPr>
+          <w:sz w:val="24"/>
+          <w:szCs w:val="24"/>
+        </w:rPr>
+      </w:pPr>
+      <w:r>
+        <w:rPr>
+          <w:rtl w:val="0"/>
+        </w:rPr>
+      </w:r>
+    </w:p>
+    <w:p>
+      <w:pPr>
+        <w:tabs>
+          <w:tab w:val="left" w:leader="none" w:pos="-3420"/>
+        </w:tabs>
+        <w:spacing w:line="240" w:lineRule="auto"/>
+        <w:rPr>
+          <w:sz w:val="24"/>
+          <w:szCs w:val="24"/>
+        </w:rPr>
+      </w:pPr>
+      <w:r>
+        <w:rPr>
+          <w:rtl w:val="0"/>
+        </w:rPr>
+      </w:r>
+    </w:p>
+    <w:tbl>
+      <w:tblPr>
+        <w:tblStyle w:val="Table32"/>
+        <w:tblW w:w="9029.0" w:type="dxa"/>
+        <w:jc w:val="left"/>
+        <w:tblBorders>
+          <w:top w:color="000000" w:space="0" w:sz="8" w:val="single"/>
+          <w:left w:color="000000" w:space="0" w:sz="8" w:val="single"/>
+          <w:bottom w:color="000000" w:space="0" w:sz="8" w:val="single"/>
+          <w:right w:color="000000" w:space="0" w:sz="8" w:val="single"/>
+          <w:insideH w:color="000000" w:space="0" w:sz="8" w:val="single"/>
+          <w:insideV w:color="000000" w:space="0" w:sz="8" w:val="single"/>
+        </w:tblBorders>
+        <w:tblLayout w:type="fixed"/>
+        <w:tblLook w:val="0600"/>
+      </w:tblPr>
+      <w:tblGrid>
+        <w:gridCol w:w="9029"/>
+        <w:tblGridChange w:id="0">
+          <w:tblGrid>
+            <w:gridCol w:w="9029"/>
+          </w:tblGrid>
+        </w:tblGridChange>
+      </w:tblGrid>
+      <w:tr>
+        <w:trPr>
+          <w:cantSplit w:val="0"/>
+          <w:tblHeader w:val="0"/>
+        </w:trPr>
+        <w:tc>
+          <w:tcPr>
+            <w:shd w:fill="auto" w:val="clear"/>
+            <w:tcMar>
+              <w:top w:w="100.0" w:type="dxa"/>
+              <w:left w:w="100.0" w:type="dxa"/>
+              <w:bottom w:w="100.0" w:type="dxa"/>
+              <w:right w:w="100.0" w:type="dxa"/>
+            </w:tcMar>
+            <w:vAlign w:val="top"/>
+          </w:tcPr>
+          <w:p>
+            <w:pPr>
+              <w:widowControl w:val="0"/>
+              <w:spacing w:line="240" w:lineRule="auto"/>
+              <w:rPr>
+                <w:sz w:val="24"/>
+                <w:szCs w:val="24"/>
+              </w:rPr>
+            </w:pPr>
+            <w:r>
+              <w:rPr>
+                <w:rtl w:val="0"/>
+              </w:rPr>
+            </w:r>
+          </w:p>
+          <w:p>
+            <w:pPr>
+              <w:widowControl w:val="0"/>
+              <w:numPr>
+                <w:ilvl w:val="0"/>
+                <w:numId w:val="4"/>
+              </w:numPr>
+              <w:spacing w:line="240" w:lineRule="auto"/>
+              <w:ind w:left="720" w:hanging="360"/>
+              <w:rPr>
+                <w:sz w:val="24"/>
+                <w:szCs w:val="24"/>
+              </w:rPr>
+            </w:pPr>
+            <w:r>
+              <w:rPr>
+                <w:sz w:val="24"/>
+                <w:szCs w:val="24"/>
+                <w:rtl w:val="0"/>
+              </w:rPr>
+              <w:t xml:space="preserve">El trabajo se ha realizado de forma óptima.</w:t>
+            </w:r>
+          </w:p>
+          <w:p>
+            <w:pPr>
+              <w:widowControl w:val="0"/>
+              <w:numPr>
+                <w:ilvl w:val="0"/>
+                <w:numId w:val="4"/>
+              </w:numPr>
+              <w:spacing w:line="240" w:lineRule="auto"/>
+              <w:ind w:left="720" w:hanging="360"/>
+              <w:rPr>
+                <w:sz w:val="24"/>
+                <w:szCs w:val="24"/>
+              </w:rPr>
+            </w:pPr>
+            <w:r>
+              <w:rPr>
+                <w:sz w:val="24"/>
+                <w:szCs w:val="24"/>
+                <w:rtl w:val="0"/>
+              </w:rPr>
+              <w:t xml:space="preserve">Todos los miembros del equipo han sido partícipes en el desarrollo de las actividades impuestas.</w:t>
+            </w:r>
+          </w:p>
+          <w:p>
+            <w:pPr>
+              <w:widowControl w:val="0"/>
+              <w:numPr>
+                <w:ilvl w:val="0"/>
+                <w:numId w:val="4"/>
+              </w:numPr>
+              <w:spacing w:line="240" w:lineRule="auto"/>
+              <w:ind w:left="720" w:hanging="360"/>
+              <w:rPr>
+                <w:sz w:val="24"/>
+                <w:szCs w:val="24"/>
+              </w:rPr>
+            </w:pPr>
+            <w:r>
+              <w:rPr>
+                <w:sz w:val="24"/>
+                <w:szCs w:val="24"/>
+                <w:rtl w:val="0"/>
+              </w:rPr>
+              <w:t xml:space="preserve">Ningún miembro del equipo ha entorpecido el trabajo de otros.</w:t>
+            </w:r>
+          </w:p>
+          <w:p>
+            <w:pPr>
+              <w:widowControl w:val="0"/>
+              <w:numPr>
+                <w:ilvl w:val="0"/>
+                <w:numId w:val="4"/>
+              </w:numPr>
+              <w:spacing w:line="240" w:lineRule="auto"/>
+              <w:ind w:left="720" w:hanging="360"/>
+              <w:rPr>
+                <w:sz w:val="24"/>
+                <w:szCs w:val="24"/>
+              </w:rPr>
+            </w:pPr>
+            <w:r>
+              <w:rPr>
+                <w:sz w:val="24"/>
+                <w:szCs w:val="24"/>
+                <w:rtl w:val="0"/>
+              </w:rPr>
+              <w:t xml:space="preserve">Se han corregido los ejercicios en base al desarrollo de las actividades.</w:t>
+            </w:r>
+          </w:p>
+          <w:p>
+            <w:pPr>
+              <w:widowControl w:val="0"/>
+              <w:spacing w:line="240" w:lineRule="auto"/>
+              <w:rPr>
+                <w:sz w:val="24"/>
+                <w:szCs w:val="24"/>
+              </w:rPr>
+            </w:pPr>
+            <w:r>
+              <w:rPr>
+                <w:rtl w:val="0"/>
+              </w:rPr>
+            </w:r>
+          </w:p>
+        </w:tc>
+      </w:tr>
+    </w:tbl>
+    <w:p>
+      <w:pPr>
+        <w:tabs>
+          <w:tab w:val="left" w:leader="none" w:pos="-3420"/>
+        </w:tabs>
+        <w:spacing w:line="240" w:lineRule="auto"/>
+        <w:rPr>
+          <w:sz w:val="24"/>
+          <w:szCs w:val="24"/>
+        </w:rPr>
+      </w:pPr>
+      <w:r>
+        <w:rPr>
+          <w:rtl w:val="0"/>
+        </w:rPr>
+      </w:r>
+    </w:p>
+    <w:p>
+      <w:pPr>
+        <w:spacing w:line="240" w:lineRule="auto"/>
+        <w:rPr>
+          <w:sz w:val="24"/>
+          <w:szCs w:val="24"/>
+        </w:rPr>
+      </w:pPr>
+      <w:r>
+        <w:rPr>
+          <w:rtl w:val="0"/>
+        </w:rPr>
+      </w:r>
+    </w:p>
+    <w:p>
+      <w:pPr>
+        <w:spacing w:line="240" w:lineRule="auto"/>
+        <w:rPr>
+          <w:sz w:val="24"/>
+          <w:szCs w:val="24"/>
+        </w:rPr>
+      </w:pPr>
+      <w:r>
+        <w:rPr>
+          <w:rtl w:val="0"/>
+        </w:rPr>
+      </w:r>
+    </w:p>
+    <w:p>
+      <w:pPr>
+        <w:spacing w:line="240" w:lineRule="auto"/>
+        <w:rPr>
+          <w:sz w:val="24"/>
+          <w:szCs w:val="24"/>
+        </w:rPr>
+      </w:pPr>
+      <w:r>
         <w:rPr>
           <w:rtl w:val="0"/>
         </w:rPr>
@@ -13001,7 +13783,7 @@
     </w:p>
     <w:tbl>
       <w:tblPr>
-        <w:tblStyle w:val="Table30"/>
+        <w:tblStyle w:val="Table33"/>
         <w:tblW w:w="9020.0" w:type="dxa"/>
         <w:jc w:val="left"/>
         <w:tblInd w:w="-108.0" w:type="dxa"/>
@@ -13256,7 +14038,7 @@
     </w:p>
     <w:tbl>
       <w:tblPr>
-        <w:tblStyle w:val="Table31"/>
+        <w:tblStyle w:val="Table34"/>
         <w:tblW w:w="9020.0" w:type="dxa"/>
         <w:jc w:val="left"/>
         <w:tblInd w:w="-108.0" w:type="dxa"/>
@@ -13560,7 +14342,7 @@
     </w:p>
     <w:tbl>
       <w:tblPr>
-        <w:tblStyle w:val="Table32"/>
+        <w:tblStyle w:val="Table35"/>
         <w:tblW w:w="9020.0" w:type="dxa"/>
         <w:jc w:val="left"/>
         <w:tblInd w:w="-108.0" w:type="dxa"/>
@@ -14283,7 +15065,7 @@
     </w:p>
     <w:tbl>
       <w:tblPr>
-        <w:tblStyle w:val="Table33"/>
+        <w:tblStyle w:val="Table36"/>
         <w:tblW w:w="9020.0" w:type="dxa"/>
         <w:jc w:val="left"/>
         <w:tblInd w:w="-108.0" w:type="dxa"/>
@@ -15081,7 +15863,7 @@
     </w:p>
     <w:tbl>
       <w:tblPr>
-        <w:tblStyle w:val="Table34"/>
+        <w:tblStyle w:val="Table37"/>
         <w:tblW w:w="9040.0" w:type="dxa"/>
         <w:jc w:val="left"/>
         <w:tblInd w:w="-108.0" w:type="dxa"/>
@@ -16516,7 +17298,7 @@
     </w:p>
     <w:tbl>
       <w:tblPr>
-        <w:tblStyle w:val="Table35"/>
+        <w:tblStyle w:val="Table38"/>
         <w:tblW w:w="9020.0" w:type="dxa"/>
         <w:jc w:val="left"/>
         <w:tblInd w:w="-108.0" w:type="dxa"/>
@@ -19065,10 +19847,10 @@
       <w:tblStyleRowBandSize w:val="1"/>
       <w:tblStyleColBandSize w:val="1"/>
       <w:tblCellMar>
-        <w:top w:w="0.0" w:type="dxa"/>
-        <w:left w:w="108.0" w:type="dxa"/>
-        <w:bottom w:w="0.0" w:type="dxa"/>
-        <w:right w:w="108.0" w:type="dxa"/>
+        <w:top w:w="100.0" w:type="dxa"/>
+        <w:left w:w="100.0" w:type="dxa"/>
+        <w:bottom w:w="100.0" w:type="dxa"/>
+        <w:right w:w="100.0" w:type="dxa"/>
       </w:tblCellMar>
     </w:tblPr>
   </w:style>
@@ -19078,10 +19860,10 @@
       <w:tblStyleRowBandSize w:val="1"/>
       <w:tblStyleColBandSize w:val="1"/>
       <w:tblCellMar>
-        <w:top w:w="0.0" w:type="dxa"/>
-        <w:left w:w="108.0" w:type="dxa"/>
-        <w:bottom w:w="0.0" w:type="dxa"/>
-        <w:right w:w="108.0" w:type="dxa"/>
+        <w:top w:w="100.0" w:type="dxa"/>
+        <w:left w:w="100.0" w:type="dxa"/>
+        <w:bottom w:w="100.0" w:type="dxa"/>
+        <w:right w:w="100.0" w:type="dxa"/>
       </w:tblCellMar>
     </w:tblPr>
   </w:style>
@@ -19112,6 +19894,45 @@
     </w:tblPr>
   </w:style>
   <w:style w:type="table" w:styleId="Table35">
+    <w:basedOn w:val="TableNormal"/>
+    <w:tblPr>
+      <w:tblStyleRowBandSize w:val="1"/>
+      <w:tblStyleColBandSize w:val="1"/>
+      <w:tblCellMar>
+        <w:top w:w="0.0" w:type="dxa"/>
+        <w:left w:w="108.0" w:type="dxa"/>
+        <w:bottom w:w="0.0" w:type="dxa"/>
+        <w:right w:w="108.0" w:type="dxa"/>
+      </w:tblCellMar>
+    </w:tblPr>
+  </w:style>
+  <w:style w:type="table" w:styleId="Table36">
+    <w:basedOn w:val="TableNormal"/>
+    <w:tblPr>
+      <w:tblStyleRowBandSize w:val="1"/>
+      <w:tblStyleColBandSize w:val="1"/>
+      <w:tblCellMar>
+        <w:top w:w="0.0" w:type="dxa"/>
+        <w:left w:w="108.0" w:type="dxa"/>
+        <w:bottom w:w="0.0" w:type="dxa"/>
+        <w:right w:w="108.0" w:type="dxa"/>
+      </w:tblCellMar>
+    </w:tblPr>
+  </w:style>
+  <w:style w:type="table" w:styleId="Table37">
+    <w:basedOn w:val="TableNormal"/>
+    <w:tblPr>
+      <w:tblStyleRowBandSize w:val="1"/>
+      <w:tblStyleColBandSize w:val="1"/>
+      <w:tblCellMar>
+        <w:top w:w="0.0" w:type="dxa"/>
+        <w:left w:w="108.0" w:type="dxa"/>
+        <w:bottom w:w="0.0" w:type="dxa"/>
+        <w:right w:w="108.0" w:type="dxa"/>
+      </w:tblCellMar>
+    </w:tblPr>
+  </w:style>
+  <w:style w:type="table" w:styleId="Table38">
     <w:basedOn w:val="TableNormal"/>
     <w:tblPr>
       <w:tblStyleRowBandSize w:val="1"/>
@@ -19449,7 +20270,7 @@
 
 <file path=customXML/item1.xml><?xml version="1.0" encoding="utf-8"?>
 <go:gDocsCustomXmlDataStorage xmlns:go="http://customooxmlschemas.google.com/" xmlns:r="http://schemas.openxmlformats.org/officeDocument/2006/relationships" uri="GoogleDocsCustomDataVersion1">
-  <go:docsCustomData xmlns:go="http://customooxmlschemas.google.com/" roundtripDataSignature="AMtx7mh1FFaDwmo2OUajkcNZWvwVb0Laqg==">AMUW2mWEAOljpt0uRfEr0L6axlOenrsG9o//A7jOBYlD0ZCpUHDzSFcoDv6io++HC1WFHhX4/5rZbdMNNy1MnNLPuleycqh+IoHi8HaC8zBFBZbN5fFC0ZysgdPRemi/Lpncv12WqL/i</go:docsCustomData>
+  <go:docsCustomData xmlns:go="http://customooxmlschemas.google.com/" roundtripDataSignature="AMtx7mh1FFaDwmo2OUajkcNZWvwVb0Laqg==">AMUW2mVmmyvnfk4jGvRJA7h44ofaHBmFLg/zx2DYqCYQ7uqOSjt53P3wRp5PNGzvD0E772qZGjd/I+jRVCJM7TIwBSJluEFq22WIOjLoO3mbur3KjbqaYFp6+WEuIYabe6VlGTOiLMxq</go:docsCustomData>
 </go:gDocsCustomXmlDataStorage>
 </file>
 

</xml_diff>

<commit_message>
Añadido Cuaderno 11/05 | Actualizada View Equipos
</commit_message>
<xml_diff>
--- a/Cuaderno del equipo.docx
+++ b/Cuaderno del equipo.docx
@@ -15274,9 +15274,1107 @@
         </w:rPr>
       </w:r>
     </w:p>
+    <w:p>
+      <w:pPr>
+        <w:pBdr>
+          <w:top w:space="0" w:sz="0" w:val="nil"/>
+          <w:left w:space="0" w:sz="0" w:val="nil"/>
+          <w:bottom w:space="0" w:sz="0" w:val="nil"/>
+          <w:right w:space="0" w:sz="0" w:val="nil"/>
+          <w:between w:space="0" w:sz="0" w:val="nil"/>
+        </w:pBdr>
+        <w:shd w:fill="auto" w:val="clear"/>
+        <w:spacing w:line="240" w:lineRule="auto"/>
+        <w:rPr>
+          <w:sz w:val="24"/>
+          <w:szCs w:val="24"/>
+        </w:rPr>
+      </w:pPr>
+      <w:r>
+        <w:rPr>
+          <w:rtl w:val="0"/>
+        </w:rPr>
+      </w:r>
+    </w:p>
+    <w:p>
+      <w:pPr>
+        <w:pBdr>
+          <w:top w:space="0" w:sz="0" w:val="nil"/>
+          <w:left w:space="0" w:sz="0" w:val="nil"/>
+          <w:bottom w:space="0" w:sz="0" w:val="nil"/>
+          <w:right w:space="0" w:sz="0" w:val="nil"/>
+          <w:between w:space="0" w:sz="0" w:val="nil"/>
+        </w:pBdr>
+        <w:shd w:fill="auto" w:val="clear"/>
+        <w:spacing w:line="240" w:lineRule="auto"/>
+        <w:rPr>
+          <w:sz w:val="24"/>
+          <w:szCs w:val="24"/>
+        </w:rPr>
+      </w:pPr>
+      <w:r>
+        <w:rPr>
+          <w:rtl w:val="0"/>
+        </w:rPr>
+      </w:r>
+    </w:p>
+    <w:p>
+      <w:pPr>
+        <w:pBdr>
+          <w:top w:space="0" w:sz="0" w:val="nil"/>
+          <w:left w:space="0" w:sz="0" w:val="nil"/>
+          <w:bottom w:space="0" w:sz="0" w:val="nil"/>
+          <w:right w:space="0" w:sz="0" w:val="nil"/>
+          <w:between w:space="0" w:sz="0" w:val="nil"/>
+        </w:pBdr>
+        <w:shd w:fill="auto" w:val="clear"/>
+        <w:spacing w:line="240" w:lineRule="auto"/>
+        <w:rPr>
+          <w:sz w:val="24"/>
+          <w:szCs w:val="24"/>
+        </w:rPr>
+      </w:pPr>
+      <w:r>
+        <w:rPr>
+          <w:rtl w:val="0"/>
+        </w:rPr>
+      </w:r>
+    </w:p>
+    <w:p>
+      <w:pPr>
+        <w:spacing w:line="240" w:lineRule="auto"/>
+        <w:rPr>
+          <w:sz w:val="24"/>
+          <w:szCs w:val="24"/>
+        </w:rPr>
+      </w:pPr>
+      <w:r>
+        <w:rPr>
+          <w:rtl w:val="0"/>
+        </w:rPr>
+      </w:r>
+    </w:p>
     <w:tbl>
       <w:tblPr>
         <w:tblStyle w:val="Table39"/>
+        <w:tblW w:w="9020.0" w:type="dxa"/>
+        <w:jc w:val="left"/>
+        <w:tblInd w:w="-360.0" w:type="dxa"/>
+        <w:tblBorders>
+          <w:top w:color="000000" w:space="0" w:sz="4" w:val="single"/>
+          <w:left w:color="000000" w:space="0" w:sz="4" w:val="single"/>
+          <w:bottom w:color="000000" w:space="0" w:sz="4" w:val="single"/>
+          <w:right w:color="000000" w:space="0" w:sz="4" w:val="single"/>
+          <w:insideH w:color="000000" w:space="0" w:sz="4" w:val="single"/>
+          <w:insideV w:color="000000" w:space="0" w:sz="4" w:val="single"/>
+        </w:tblBorders>
+        <w:tblLayout w:type="fixed"/>
+        <w:tblLook w:val="0000"/>
+      </w:tblPr>
+      <w:tblGrid>
+        <w:gridCol w:w="4380"/>
+        <w:gridCol w:w="2120"/>
+        <w:gridCol w:w="2520"/>
+        <w:tblGridChange w:id="0">
+          <w:tblGrid>
+            <w:gridCol w:w="4380"/>
+            <w:gridCol w:w="2120"/>
+            <w:gridCol w:w="2520"/>
+          </w:tblGrid>
+        </w:tblGridChange>
+      </w:tblGrid>
+      <w:tr>
+        <w:trPr>
+          <w:cantSplit w:val="0"/>
+          <w:tblHeader w:val="0"/>
+        </w:trPr>
+        <w:tc>
+          <w:tcPr>
+            <w:shd w:fill="ccffff" w:val="clear"/>
+            <w:vAlign w:val="center"/>
+          </w:tcPr>
+          <w:p>
+            <w:pPr>
+              <w:spacing w:line="240" w:lineRule="auto"/>
+              <w:rPr>
+                <w:sz w:val="24"/>
+                <w:szCs w:val="24"/>
+              </w:rPr>
+            </w:pPr>
+            <w:r>
+              <w:rPr>
+                <w:b w:val="1"/>
+                <w:sz w:val="24"/>
+                <w:szCs w:val="24"/>
+                <w:rtl w:val="0"/>
+              </w:rPr>
+              <w:t xml:space="preserve">Nombre (o número) del Equipo: 4</w:t>
+            </w:r>
+            <w:r>
+              <w:rPr>
+                <w:rtl w:val="0"/>
+              </w:rPr>
+            </w:r>
+          </w:p>
+        </w:tc>
+        <w:tc>
+          <w:tcPr>
+            <w:shd w:fill="ccffff" w:val="clear"/>
+            <w:vAlign w:val="center"/>
+          </w:tcPr>
+          <w:p>
+            <w:pPr>
+              <w:tabs>
+                <w:tab w:val="left" w:leader="none" w:pos="1050"/>
+              </w:tabs>
+              <w:spacing w:line="240" w:lineRule="auto"/>
+              <w:rPr>
+                <w:sz w:val="24"/>
+                <w:szCs w:val="24"/>
+              </w:rPr>
+            </w:pPr>
+            <w:r>
+              <w:rPr>
+                <w:b w:val="1"/>
+                <w:sz w:val="24"/>
+                <w:szCs w:val="24"/>
+                <w:rtl w:val="0"/>
+              </w:rPr>
+              <w:t xml:space="preserve">Curso: 1º</w:t>
+            </w:r>
+            <w:r>
+              <w:rPr>
+                <w:rtl w:val="0"/>
+              </w:rPr>
+            </w:r>
+          </w:p>
+        </w:tc>
+        <w:tc>
+          <w:tcPr>
+            <w:shd w:fill="ccffff" w:val="clear"/>
+            <w:vAlign w:val="center"/>
+          </w:tcPr>
+          <w:p>
+            <w:pPr>
+              <w:tabs>
+                <w:tab w:val="left" w:leader="none" w:pos="1050"/>
+              </w:tabs>
+              <w:spacing w:line="240" w:lineRule="auto"/>
+              <w:rPr>
+                <w:sz w:val="24"/>
+                <w:szCs w:val="24"/>
+              </w:rPr>
+            </w:pPr>
+            <w:r>
+              <w:rPr>
+                <w:b w:val="1"/>
+                <w:sz w:val="24"/>
+                <w:szCs w:val="24"/>
+                <w:rtl w:val="0"/>
+              </w:rPr>
+              <w:t xml:space="preserve">Grupo: 1G</w:t>
+            </w:r>
+            <w:r>
+              <w:rPr>
+                <w:rtl w:val="0"/>
+              </w:rPr>
+            </w:r>
+          </w:p>
+        </w:tc>
+      </w:tr>
+      <w:tr>
+        <w:trPr>
+          <w:cantSplit w:val="0"/>
+          <w:tblHeader w:val="0"/>
+        </w:trPr>
+        <w:tc>
+          <w:tcPr>
+            <w:shd w:fill="ccffff" w:val="clear"/>
+            <w:vAlign w:val="center"/>
+          </w:tcPr>
+          <w:p>
+            <w:pPr>
+              <w:tabs>
+                <w:tab w:val="left" w:leader="none" w:pos="1050"/>
+              </w:tabs>
+              <w:spacing w:line="240" w:lineRule="auto"/>
+              <w:rPr>
+                <w:sz w:val="24"/>
+                <w:szCs w:val="24"/>
+              </w:rPr>
+            </w:pPr>
+            <w:r>
+              <w:rPr>
+                <w:b w:val="1"/>
+                <w:sz w:val="24"/>
+                <w:szCs w:val="24"/>
+                <w:rtl w:val="0"/>
+              </w:rPr>
+              <w:t xml:space="preserve">Año académico: 2022-23</w:t>
+            </w:r>
+            <w:r>
+              <w:rPr>
+                <w:rtl w:val="0"/>
+              </w:rPr>
+            </w:r>
+          </w:p>
+        </w:tc>
+        <w:tc>
+          <w:tcPr>
+            <w:gridSpan w:val="2"/>
+            <w:shd w:fill="ccffff" w:val="clear"/>
+            <w:vAlign w:val="center"/>
+          </w:tcPr>
+          <w:p>
+            <w:pPr>
+              <w:tabs>
+                <w:tab w:val="left" w:leader="none" w:pos="1050"/>
+              </w:tabs>
+              <w:spacing w:line="240" w:lineRule="auto"/>
+              <w:rPr>
+                <w:sz w:val="24"/>
+                <w:szCs w:val="24"/>
+              </w:rPr>
+            </w:pPr>
+            <w:r>
+              <w:rPr>
+                <w:b w:val="1"/>
+                <w:sz w:val="24"/>
+                <w:szCs w:val="24"/>
+                <w:rtl w:val="0"/>
+              </w:rPr>
+              <w:t xml:space="preserve">Fecha de sesión: 11/05/2023</w:t>
+            </w:r>
+            <w:r>
+              <w:rPr>
+                <w:rtl w:val="0"/>
+              </w:rPr>
+            </w:r>
+          </w:p>
+        </w:tc>
+      </w:tr>
+    </w:tbl>
+    <w:p>
+      <w:pPr>
+        <w:tabs>
+          <w:tab w:val="left" w:leader="none" w:pos="1050"/>
+        </w:tabs>
+        <w:spacing w:line="240" w:lineRule="auto"/>
+        <w:rPr>
+          <w:sz w:val="24"/>
+          <w:szCs w:val="24"/>
+        </w:rPr>
+      </w:pPr>
+      <w:r>
+        <w:rPr>
+          <w:rtl w:val="0"/>
+        </w:rPr>
+      </w:r>
+    </w:p>
+    <w:p>
+      <w:pPr>
+        <w:tabs>
+          <w:tab w:val="left" w:leader="none" w:pos="1050"/>
+        </w:tabs>
+        <w:spacing w:line="240" w:lineRule="auto"/>
+        <w:rPr>
+          <w:sz w:val="28"/>
+          <w:szCs w:val="28"/>
+        </w:rPr>
+      </w:pPr>
+      <w:r>
+        <w:rPr>
+          <w:b w:val="1"/>
+          <w:i w:val="1"/>
+          <w:sz w:val="28"/>
+          <w:szCs w:val="28"/>
+          <w:rtl w:val="0"/>
+        </w:rPr>
+        <w:t xml:space="preserve">¿Qué hemos hecho?</w:t>
+      </w:r>
+      <w:r>
+        <w:rPr>
+          <w:rtl w:val="0"/>
+        </w:rPr>
+      </w:r>
+    </w:p>
+    <w:p>
+      <w:pPr>
+        <w:tabs>
+          <w:tab w:val="left" w:leader="none" w:pos="1050"/>
+        </w:tabs>
+        <w:spacing w:line="240" w:lineRule="auto"/>
+        <w:rPr>
+          <w:sz w:val="24"/>
+          <w:szCs w:val="24"/>
+        </w:rPr>
+      </w:pPr>
+      <w:r>
+        <w:rPr>
+          <w:rtl w:val="0"/>
+        </w:rPr>
+      </w:r>
+    </w:p>
+    <w:tbl>
+      <w:tblPr>
+        <w:tblStyle w:val="Table40"/>
+        <w:tblW w:w="9029.0" w:type="dxa"/>
+        <w:jc w:val="left"/>
+        <w:tblBorders>
+          <w:top w:color="000000" w:space="0" w:sz="8" w:val="single"/>
+          <w:left w:color="000000" w:space="0" w:sz="8" w:val="single"/>
+          <w:bottom w:color="000000" w:space="0" w:sz="8" w:val="single"/>
+          <w:right w:color="000000" w:space="0" w:sz="8" w:val="single"/>
+          <w:insideH w:color="000000" w:space="0" w:sz="8" w:val="single"/>
+          <w:insideV w:color="000000" w:space="0" w:sz="8" w:val="single"/>
+        </w:tblBorders>
+        <w:tblLayout w:type="fixed"/>
+        <w:tblLook w:val="0600"/>
+      </w:tblPr>
+      <w:tblGrid>
+        <w:gridCol w:w="9029"/>
+        <w:tblGridChange w:id="0">
+          <w:tblGrid>
+            <w:gridCol w:w="9029"/>
+          </w:tblGrid>
+        </w:tblGridChange>
+      </w:tblGrid>
+      <w:tr>
+        <w:trPr>
+          <w:cantSplit w:val="0"/>
+          <w:tblHeader w:val="0"/>
+        </w:trPr>
+        <w:tc>
+          <w:tcPr>
+            <w:shd w:fill="auto" w:val="clear"/>
+            <w:tcMar>
+              <w:top w:w="100.0" w:type="dxa"/>
+              <w:left w:w="100.0" w:type="dxa"/>
+              <w:bottom w:w="100.0" w:type="dxa"/>
+              <w:right w:w="100.0" w:type="dxa"/>
+            </w:tcMar>
+            <w:vAlign w:val="top"/>
+          </w:tcPr>
+          <w:p>
+            <w:pPr>
+              <w:widowControl w:val="0"/>
+              <w:numPr>
+                <w:ilvl w:val="0"/>
+                <w:numId w:val="3"/>
+              </w:numPr>
+              <w:spacing w:line="240" w:lineRule="auto"/>
+              <w:ind w:left="720" w:hanging="360"/>
+              <w:rPr>
+                <w:i w:val="1"/>
+                <w:sz w:val="24"/>
+                <w:szCs w:val="24"/>
+              </w:rPr>
+            </w:pPr>
+            <w:r>
+              <w:rPr>
+                <w:i w:val="1"/>
+                <w:sz w:val="24"/>
+                <w:szCs w:val="24"/>
+                <w:rtl w:val="0"/>
+              </w:rPr>
+              <w:t xml:space="preserve">Creación y comprobación de los scripts de orden de ejecución.</w:t>
+            </w:r>
+          </w:p>
+          <w:p>
+            <w:pPr>
+              <w:widowControl w:val="0"/>
+              <w:numPr>
+                <w:ilvl w:val="0"/>
+                <w:numId w:val="3"/>
+              </w:numPr>
+              <w:spacing w:line="240" w:lineRule="auto"/>
+              <w:ind w:left="720" w:hanging="360"/>
+              <w:rPr>
+                <w:i w:val="1"/>
+                <w:sz w:val="24"/>
+                <w:szCs w:val="24"/>
+                <w:u w:val="none"/>
+              </w:rPr>
+            </w:pPr>
+            <w:r>
+              <w:rPr>
+                <w:i w:val="1"/>
+                <w:sz w:val="24"/>
+                <w:szCs w:val="24"/>
+                <w:rtl w:val="0"/>
+              </w:rPr>
+              <w:t xml:space="preserve">Progreso realizado en la aplicación, en los apartados del Modelo, Vista y Controlador.</w:t>
+            </w:r>
+          </w:p>
+          <w:p>
+            <w:pPr>
+              <w:widowControl w:val="0"/>
+              <w:numPr>
+                <w:ilvl w:val="0"/>
+                <w:numId w:val="3"/>
+              </w:numPr>
+              <w:spacing w:line="240" w:lineRule="auto"/>
+              <w:ind w:left="720" w:hanging="360"/>
+              <w:rPr>
+                <w:i w:val="1"/>
+                <w:sz w:val="24"/>
+                <w:szCs w:val="24"/>
+                <w:u w:val="none"/>
+              </w:rPr>
+            </w:pPr>
+            <w:r>
+              <w:rPr>
+                <w:i w:val="1"/>
+                <w:sz w:val="24"/>
+                <w:szCs w:val="24"/>
+                <w:rtl w:val="0"/>
+              </w:rPr>
+              <w:t xml:space="preserve">Creados dos procedimientos anónimos para generar los XML de forma automatizada.</w:t>
+            </w:r>
+          </w:p>
+          <w:p>
+            <w:pPr>
+              <w:widowControl w:val="0"/>
+              <w:spacing w:line="240" w:lineRule="auto"/>
+              <w:ind w:left="720" w:firstLine="0"/>
+              <w:rPr>
+                <w:sz w:val="24"/>
+                <w:szCs w:val="24"/>
+              </w:rPr>
+            </w:pPr>
+            <w:r>
+              <w:rPr>
+                <w:rtl w:val="0"/>
+              </w:rPr>
+            </w:r>
+          </w:p>
+        </w:tc>
+      </w:tr>
+    </w:tbl>
+    <w:p>
+      <w:pPr>
+        <w:tabs>
+          <w:tab w:val="left" w:leader="none" w:pos="1050"/>
+        </w:tabs>
+        <w:spacing w:line="240" w:lineRule="auto"/>
+        <w:rPr>
+          <w:sz w:val="24"/>
+          <w:szCs w:val="24"/>
+        </w:rPr>
+      </w:pPr>
+      <w:r>
+        <w:rPr>
+          <w:rtl w:val="0"/>
+        </w:rPr>
+      </w:r>
+    </w:p>
+    <w:p>
+      <w:pPr>
+        <w:spacing w:line="240" w:lineRule="auto"/>
+        <w:rPr>
+          <w:sz w:val="24"/>
+          <w:szCs w:val="24"/>
+        </w:rPr>
+      </w:pPr>
+      <w:r>
+        <w:rPr>
+          <w:rtl w:val="0"/>
+        </w:rPr>
+      </w:r>
+    </w:p>
+    <w:p>
+      <w:pPr>
+        <w:tabs>
+          <w:tab w:val="left" w:leader="none" w:pos="-3420"/>
+        </w:tabs>
+        <w:spacing w:line="240" w:lineRule="auto"/>
+        <w:rPr>
+          <w:sz w:val="28"/>
+          <w:szCs w:val="28"/>
+        </w:rPr>
+      </w:pPr>
+      <w:r>
+        <w:rPr>
+          <w:b w:val="1"/>
+          <w:i w:val="1"/>
+          <w:sz w:val="28"/>
+          <w:szCs w:val="28"/>
+          <w:rtl w:val="0"/>
+        </w:rPr>
+        <w:t xml:space="preserve">Valoración</w:t>
+      </w:r>
+      <w:r>
+        <w:rPr>
+          <w:rtl w:val="0"/>
+        </w:rPr>
+      </w:r>
+    </w:p>
+    <w:p>
+      <w:pPr>
+        <w:tabs>
+          <w:tab w:val="left" w:leader="none" w:pos="-3420"/>
+        </w:tabs>
+        <w:spacing w:line="240" w:lineRule="auto"/>
+        <w:rPr>
+          <w:sz w:val="24"/>
+          <w:szCs w:val="24"/>
+        </w:rPr>
+      </w:pPr>
+      <w:r>
+        <w:rPr>
+          <w:rtl w:val="0"/>
+        </w:rPr>
+      </w:r>
+    </w:p>
+    <w:p>
+      <w:pPr>
+        <w:tabs>
+          <w:tab w:val="left" w:leader="none" w:pos="-3420"/>
+        </w:tabs>
+        <w:spacing w:line="240" w:lineRule="auto"/>
+        <w:rPr>
+          <w:sz w:val="24"/>
+          <w:szCs w:val="24"/>
+        </w:rPr>
+      </w:pPr>
+      <w:r>
+        <w:rPr>
+          <w:rtl w:val="0"/>
+        </w:rPr>
+      </w:r>
+    </w:p>
+    <w:tbl>
+      <w:tblPr>
+        <w:tblStyle w:val="Table41"/>
+        <w:tblW w:w="9029.0" w:type="dxa"/>
+        <w:jc w:val="left"/>
+        <w:tblBorders>
+          <w:top w:color="000000" w:space="0" w:sz="8" w:val="single"/>
+          <w:left w:color="000000" w:space="0" w:sz="8" w:val="single"/>
+          <w:bottom w:color="000000" w:space="0" w:sz="8" w:val="single"/>
+          <w:right w:color="000000" w:space="0" w:sz="8" w:val="single"/>
+          <w:insideH w:color="000000" w:space="0" w:sz="8" w:val="single"/>
+          <w:insideV w:color="000000" w:space="0" w:sz="8" w:val="single"/>
+        </w:tblBorders>
+        <w:tblLayout w:type="fixed"/>
+        <w:tblLook w:val="0600"/>
+      </w:tblPr>
+      <w:tblGrid>
+        <w:gridCol w:w="9029"/>
+        <w:tblGridChange w:id="0">
+          <w:tblGrid>
+            <w:gridCol w:w="9029"/>
+          </w:tblGrid>
+        </w:tblGridChange>
+      </w:tblGrid>
+      <w:tr>
+        <w:trPr>
+          <w:cantSplit w:val="0"/>
+          <w:tblHeader w:val="0"/>
+        </w:trPr>
+        <w:tc>
+          <w:tcPr>
+            <w:shd w:fill="auto" w:val="clear"/>
+            <w:tcMar>
+              <w:top w:w="100.0" w:type="dxa"/>
+              <w:left w:w="100.0" w:type="dxa"/>
+              <w:bottom w:w="100.0" w:type="dxa"/>
+              <w:right w:w="100.0" w:type="dxa"/>
+            </w:tcMar>
+            <w:vAlign w:val="top"/>
+          </w:tcPr>
+          <w:p>
+            <w:pPr>
+              <w:widowControl w:val="0"/>
+              <w:spacing w:line="240" w:lineRule="auto"/>
+              <w:rPr>
+                <w:sz w:val="24"/>
+                <w:szCs w:val="24"/>
+              </w:rPr>
+            </w:pPr>
+            <w:r>
+              <w:rPr>
+                <w:rtl w:val="0"/>
+              </w:rPr>
+            </w:r>
+          </w:p>
+          <w:p>
+            <w:pPr>
+              <w:widowControl w:val="0"/>
+              <w:numPr>
+                <w:ilvl w:val="0"/>
+                <w:numId w:val="4"/>
+              </w:numPr>
+              <w:spacing w:line="240" w:lineRule="auto"/>
+              <w:ind w:left="720" w:hanging="360"/>
+              <w:rPr>
+                <w:sz w:val="24"/>
+                <w:szCs w:val="24"/>
+              </w:rPr>
+            </w:pPr>
+            <w:r>
+              <w:rPr>
+                <w:sz w:val="24"/>
+                <w:szCs w:val="24"/>
+                <w:rtl w:val="0"/>
+              </w:rPr>
+              <w:t xml:space="preserve">El trabajo se ha realizado de forma óptima.</w:t>
+            </w:r>
+          </w:p>
+          <w:p>
+            <w:pPr>
+              <w:widowControl w:val="0"/>
+              <w:numPr>
+                <w:ilvl w:val="0"/>
+                <w:numId w:val="4"/>
+              </w:numPr>
+              <w:spacing w:line="240" w:lineRule="auto"/>
+              <w:ind w:left="720" w:hanging="360"/>
+              <w:rPr>
+                <w:sz w:val="24"/>
+                <w:szCs w:val="24"/>
+              </w:rPr>
+            </w:pPr>
+            <w:r>
+              <w:rPr>
+                <w:sz w:val="24"/>
+                <w:szCs w:val="24"/>
+                <w:rtl w:val="0"/>
+              </w:rPr>
+              <w:t xml:space="preserve">Todos los miembros del equipo han sido partícipes en el desarrollo de las actividades impuestas.</w:t>
+            </w:r>
+          </w:p>
+          <w:p>
+            <w:pPr>
+              <w:widowControl w:val="0"/>
+              <w:numPr>
+                <w:ilvl w:val="0"/>
+                <w:numId w:val="4"/>
+              </w:numPr>
+              <w:spacing w:line="240" w:lineRule="auto"/>
+              <w:ind w:left="720" w:hanging="360"/>
+              <w:rPr>
+                <w:sz w:val="24"/>
+                <w:szCs w:val="24"/>
+              </w:rPr>
+            </w:pPr>
+            <w:r>
+              <w:rPr>
+                <w:sz w:val="24"/>
+                <w:szCs w:val="24"/>
+                <w:rtl w:val="0"/>
+              </w:rPr>
+              <w:t xml:space="preserve">Ningún miembro del equipo ha entorpecido el trabajo de otros.</w:t>
+            </w:r>
+          </w:p>
+          <w:p>
+            <w:pPr>
+              <w:widowControl w:val="0"/>
+              <w:numPr>
+                <w:ilvl w:val="0"/>
+                <w:numId w:val="4"/>
+              </w:numPr>
+              <w:spacing w:line="240" w:lineRule="auto"/>
+              <w:ind w:left="720" w:hanging="360"/>
+              <w:rPr>
+                <w:sz w:val="24"/>
+                <w:szCs w:val="24"/>
+              </w:rPr>
+            </w:pPr>
+            <w:r>
+              <w:rPr>
+                <w:sz w:val="24"/>
+                <w:szCs w:val="24"/>
+                <w:rtl w:val="0"/>
+              </w:rPr>
+              <w:t xml:space="preserve">Se han corregido los ejercicios en base al desarrollo de las actividades.</w:t>
+            </w:r>
+          </w:p>
+          <w:p>
+            <w:pPr>
+              <w:widowControl w:val="0"/>
+              <w:numPr>
+                <w:ilvl w:val="0"/>
+                <w:numId w:val="4"/>
+              </w:numPr>
+              <w:spacing w:line="240" w:lineRule="auto"/>
+              <w:ind w:left="720" w:hanging="360"/>
+              <w:rPr>
+                <w:sz w:val="24"/>
+                <w:szCs w:val="24"/>
+                <w:u w:val="none"/>
+              </w:rPr>
+            </w:pPr>
+            <w:r>
+              <w:rPr>
+                <w:sz w:val="24"/>
+                <w:szCs w:val="24"/>
+                <w:rtl w:val="0"/>
+              </w:rPr>
+              <w:t xml:space="preserve">Se ha comprobado que la GUI de MAC no es la más óptima en comparación con Windows. </w:t>
+            </w:r>
+          </w:p>
+          <w:p>
+            <w:pPr>
+              <w:widowControl w:val="0"/>
+              <w:spacing w:line="240" w:lineRule="auto"/>
+              <w:rPr>
+                <w:sz w:val="24"/>
+                <w:szCs w:val="24"/>
+              </w:rPr>
+            </w:pPr>
+            <w:r>
+              <w:rPr>
+                <w:rtl w:val="0"/>
+              </w:rPr>
+            </w:r>
+          </w:p>
+        </w:tc>
+      </w:tr>
+    </w:tbl>
+    <w:p>
+      <w:pPr>
+        <w:tabs>
+          <w:tab w:val="left" w:leader="none" w:pos="-3420"/>
+        </w:tabs>
+        <w:spacing w:line="240" w:lineRule="auto"/>
+        <w:rPr>
+          <w:sz w:val="24"/>
+          <w:szCs w:val="24"/>
+        </w:rPr>
+      </w:pPr>
+      <w:r>
+        <w:rPr>
+          <w:rtl w:val="0"/>
+        </w:rPr>
+      </w:r>
+    </w:p>
+    <w:p>
+      <w:pPr>
+        <w:tabs>
+          <w:tab w:val="left" w:leader="none" w:pos="-3420"/>
+        </w:tabs>
+        <w:spacing w:line="240" w:lineRule="auto"/>
+        <w:rPr>
+          <w:sz w:val="24"/>
+          <w:szCs w:val="24"/>
+        </w:rPr>
+      </w:pPr>
+      <w:r>
+        <w:rPr>
+          <w:rtl w:val="0"/>
+        </w:rPr>
+      </w:r>
+    </w:p>
+    <w:p>
+      <w:pPr>
+        <w:tabs>
+          <w:tab w:val="left" w:leader="none" w:pos="-3420"/>
+        </w:tabs>
+        <w:spacing w:line="240" w:lineRule="auto"/>
+        <w:rPr>
+          <w:sz w:val="24"/>
+          <w:szCs w:val="24"/>
+        </w:rPr>
+      </w:pPr>
+      <w:r>
+        <w:rPr>
+          <w:rtl w:val="0"/>
+        </w:rPr>
+      </w:r>
+    </w:p>
+    <w:p>
+      <w:pPr>
+        <w:tabs>
+          <w:tab w:val="left" w:leader="none" w:pos="-3420"/>
+        </w:tabs>
+        <w:spacing w:line="240" w:lineRule="auto"/>
+        <w:rPr>
+          <w:sz w:val="24"/>
+          <w:szCs w:val="24"/>
+        </w:rPr>
+      </w:pPr>
+      <w:r>
+        <w:rPr>
+          <w:rtl w:val="0"/>
+        </w:rPr>
+      </w:r>
+    </w:p>
+    <w:p>
+      <w:pPr>
+        <w:tabs>
+          <w:tab w:val="left" w:leader="none" w:pos="-3420"/>
+        </w:tabs>
+        <w:spacing w:line="240" w:lineRule="auto"/>
+        <w:rPr>
+          <w:sz w:val="24"/>
+          <w:szCs w:val="24"/>
+        </w:rPr>
+      </w:pPr>
+      <w:r>
+        <w:rPr>
+          <w:rtl w:val="0"/>
+        </w:rPr>
+      </w:r>
+    </w:p>
+    <w:p>
+      <w:pPr>
+        <w:tabs>
+          <w:tab w:val="left" w:leader="none" w:pos="-3420"/>
+        </w:tabs>
+        <w:spacing w:line="240" w:lineRule="auto"/>
+        <w:rPr>
+          <w:sz w:val="24"/>
+          <w:szCs w:val="24"/>
+        </w:rPr>
+      </w:pPr>
+      <w:r>
+        <w:rPr>
+          <w:rtl w:val="0"/>
+        </w:rPr>
+      </w:r>
+    </w:p>
+    <w:p>
+      <w:pPr>
+        <w:tabs>
+          <w:tab w:val="left" w:leader="none" w:pos="-3420"/>
+        </w:tabs>
+        <w:spacing w:line="240" w:lineRule="auto"/>
+        <w:rPr>
+          <w:sz w:val="24"/>
+          <w:szCs w:val="24"/>
+        </w:rPr>
+      </w:pPr>
+      <w:r>
+        <w:rPr>
+          <w:rtl w:val="0"/>
+        </w:rPr>
+      </w:r>
+    </w:p>
+    <w:p>
+      <w:pPr>
+        <w:tabs>
+          <w:tab w:val="left" w:leader="none" w:pos="-3420"/>
+        </w:tabs>
+        <w:spacing w:line="240" w:lineRule="auto"/>
+        <w:rPr>
+          <w:sz w:val="24"/>
+          <w:szCs w:val="24"/>
+        </w:rPr>
+      </w:pPr>
+      <w:r>
+        <w:rPr>
+          <w:rtl w:val="0"/>
+        </w:rPr>
+      </w:r>
+    </w:p>
+    <w:p>
+      <w:pPr>
+        <w:tabs>
+          <w:tab w:val="left" w:leader="none" w:pos="-3420"/>
+        </w:tabs>
+        <w:spacing w:line="240" w:lineRule="auto"/>
+        <w:rPr>
+          <w:sz w:val="24"/>
+          <w:szCs w:val="24"/>
+        </w:rPr>
+      </w:pPr>
+      <w:r>
+        <w:rPr>
+          <w:rtl w:val="0"/>
+        </w:rPr>
+      </w:r>
+    </w:p>
+    <w:p>
+      <w:pPr>
+        <w:tabs>
+          <w:tab w:val="left" w:leader="none" w:pos="-3420"/>
+        </w:tabs>
+        <w:spacing w:line="240" w:lineRule="auto"/>
+        <w:rPr>
+          <w:sz w:val="24"/>
+          <w:szCs w:val="24"/>
+        </w:rPr>
+      </w:pPr>
+      <w:r>
+        <w:rPr>
+          <w:rtl w:val="0"/>
+        </w:rPr>
+      </w:r>
+    </w:p>
+    <w:p>
+      <w:pPr>
+        <w:tabs>
+          <w:tab w:val="left" w:leader="none" w:pos="-3420"/>
+        </w:tabs>
+        <w:spacing w:line="240" w:lineRule="auto"/>
+        <w:rPr>
+          <w:sz w:val="24"/>
+          <w:szCs w:val="24"/>
+        </w:rPr>
+      </w:pPr>
+      <w:r>
+        <w:rPr>
+          <w:rtl w:val="0"/>
+        </w:rPr>
+      </w:r>
+    </w:p>
+    <w:p>
+      <w:pPr>
+        <w:tabs>
+          <w:tab w:val="left" w:leader="none" w:pos="-3420"/>
+        </w:tabs>
+        <w:spacing w:line="240" w:lineRule="auto"/>
+        <w:rPr>
+          <w:sz w:val="24"/>
+          <w:szCs w:val="24"/>
+        </w:rPr>
+      </w:pPr>
+      <w:r>
+        <w:rPr>
+          <w:rtl w:val="0"/>
+        </w:rPr>
+      </w:r>
+    </w:p>
+    <w:p>
+      <w:pPr>
+        <w:tabs>
+          <w:tab w:val="left" w:leader="none" w:pos="-3420"/>
+        </w:tabs>
+        <w:spacing w:line="240" w:lineRule="auto"/>
+        <w:rPr>
+          <w:sz w:val="24"/>
+          <w:szCs w:val="24"/>
+        </w:rPr>
+      </w:pPr>
+      <w:r>
+        <w:rPr>
+          <w:rtl w:val="0"/>
+        </w:rPr>
+      </w:r>
+    </w:p>
+    <w:p>
+      <w:pPr>
+        <w:tabs>
+          <w:tab w:val="left" w:leader="none" w:pos="-3420"/>
+        </w:tabs>
+        <w:spacing w:line="240" w:lineRule="auto"/>
+        <w:rPr>
+          <w:sz w:val="24"/>
+          <w:szCs w:val="24"/>
+        </w:rPr>
+      </w:pPr>
+      <w:r>
+        <w:rPr>
+          <w:rtl w:val="0"/>
+        </w:rPr>
+      </w:r>
+    </w:p>
+    <w:p>
+      <w:pPr>
+        <w:tabs>
+          <w:tab w:val="left" w:leader="none" w:pos="-3420"/>
+        </w:tabs>
+        <w:spacing w:line="240" w:lineRule="auto"/>
+        <w:rPr>
+          <w:sz w:val="24"/>
+          <w:szCs w:val="24"/>
+        </w:rPr>
+      </w:pPr>
+      <w:r>
+        <w:rPr>
+          <w:rtl w:val="0"/>
+        </w:rPr>
+      </w:r>
+    </w:p>
+    <w:p>
+      <w:pPr>
+        <w:tabs>
+          <w:tab w:val="left" w:leader="none" w:pos="-3420"/>
+        </w:tabs>
+        <w:spacing w:line="240" w:lineRule="auto"/>
+        <w:rPr>
+          <w:sz w:val="24"/>
+          <w:szCs w:val="24"/>
+        </w:rPr>
+      </w:pPr>
+      <w:r>
+        <w:rPr>
+          <w:rtl w:val="0"/>
+        </w:rPr>
+      </w:r>
+    </w:p>
+    <w:p>
+      <w:pPr>
+        <w:tabs>
+          <w:tab w:val="left" w:leader="none" w:pos="-3420"/>
+        </w:tabs>
+        <w:spacing w:line="240" w:lineRule="auto"/>
+        <w:rPr>
+          <w:sz w:val="24"/>
+          <w:szCs w:val="24"/>
+        </w:rPr>
+      </w:pPr>
+      <w:r>
+        <w:rPr>
+          <w:rtl w:val="0"/>
+        </w:rPr>
+      </w:r>
+    </w:p>
+    <w:p>
+      <w:pPr>
+        <w:tabs>
+          <w:tab w:val="left" w:leader="none" w:pos="-3420"/>
+        </w:tabs>
+        <w:spacing w:line="240" w:lineRule="auto"/>
+        <w:rPr>
+          <w:sz w:val="24"/>
+          <w:szCs w:val="24"/>
+        </w:rPr>
+      </w:pPr>
+      <w:r>
+        <w:rPr>
+          <w:rtl w:val="0"/>
+        </w:rPr>
+      </w:r>
+    </w:p>
+    <w:p>
+      <w:pPr>
+        <w:tabs>
+          <w:tab w:val="left" w:leader="none" w:pos="-3420"/>
+        </w:tabs>
+        <w:spacing w:line="240" w:lineRule="auto"/>
+        <w:rPr>
+          <w:sz w:val="24"/>
+          <w:szCs w:val="24"/>
+        </w:rPr>
+      </w:pPr>
+      <w:r>
+        <w:rPr>
+          <w:rtl w:val="0"/>
+        </w:rPr>
+      </w:r>
+    </w:p>
+    <w:p>
+      <w:pPr>
+        <w:tabs>
+          <w:tab w:val="left" w:leader="none" w:pos="-3420"/>
+        </w:tabs>
+        <w:spacing w:line="240" w:lineRule="auto"/>
+        <w:rPr>
+          <w:sz w:val="24"/>
+          <w:szCs w:val="24"/>
+        </w:rPr>
+      </w:pPr>
+      <w:r>
+        <w:rPr>
+          <w:rtl w:val="0"/>
+        </w:rPr>
+      </w:r>
+    </w:p>
+    <w:tbl>
+      <w:tblPr>
+        <w:tblStyle w:val="Table42"/>
         <w:tblW w:w="9020.0" w:type="dxa"/>
         <w:jc w:val="left"/>
         <w:tblInd w:w="-108.0" w:type="dxa"/>
@@ -15531,7 +16629,7 @@
     </w:p>
     <w:tbl>
       <w:tblPr>
-        <w:tblStyle w:val="Table40"/>
+        <w:tblStyle w:val="Table43"/>
         <w:tblW w:w="9020.0" w:type="dxa"/>
         <w:jc w:val="left"/>
         <w:tblInd w:w="-108.0" w:type="dxa"/>
@@ -15835,7 +16933,7 @@
     </w:p>
     <w:tbl>
       <w:tblPr>
-        <w:tblStyle w:val="Table41"/>
+        <w:tblStyle w:val="Table44"/>
         <w:tblW w:w="9020.0" w:type="dxa"/>
         <w:jc w:val="left"/>
         <w:tblInd w:w="-108.0" w:type="dxa"/>
@@ -16558,7 +17656,7 @@
     </w:p>
     <w:tbl>
       <w:tblPr>
-        <w:tblStyle w:val="Table42"/>
+        <w:tblStyle w:val="Table45"/>
         <w:tblW w:w="9020.0" w:type="dxa"/>
         <w:jc w:val="left"/>
         <w:tblInd w:w="-108.0" w:type="dxa"/>
@@ -17356,7 +18454,7 @@
     </w:p>
     <w:tbl>
       <w:tblPr>
-        <w:tblStyle w:val="Table43"/>
+        <w:tblStyle w:val="Table46"/>
         <w:tblW w:w="9040.0" w:type="dxa"/>
         <w:jc w:val="left"/>
         <w:tblInd w:w="-108.0" w:type="dxa"/>
@@ -18791,7 +19889,7 @@
     </w:p>
     <w:tbl>
       <w:tblPr>
-        <w:tblStyle w:val="Table44"/>
+        <w:tblStyle w:val="Table47"/>
         <w:tblW w:w="9020.0" w:type="dxa"/>
         <w:jc w:val="left"/>
         <w:tblInd w:w="-108.0" w:type="dxa"/>
@@ -21457,10 +22555,10 @@
       <w:tblStyleRowBandSize w:val="1"/>
       <w:tblStyleColBandSize w:val="1"/>
       <w:tblCellMar>
-        <w:top w:w="0.0" w:type="dxa"/>
-        <w:left w:w="108.0" w:type="dxa"/>
-        <w:bottom w:w="0.0" w:type="dxa"/>
-        <w:right w:w="108.0" w:type="dxa"/>
+        <w:top w:w="100.0" w:type="dxa"/>
+        <w:left w:w="100.0" w:type="dxa"/>
+        <w:bottom w:w="100.0" w:type="dxa"/>
+        <w:right w:w="100.0" w:type="dxa"/>
       </w:tblCellMar>
     </w:tblPr>
   </w:style>
@@ -21470,10 +22568,10 @@
       <w:tblStyleRowBandSize w:val="1"/>
       <w:tblStyleColBandSize w:val="1"/>
       <w:tblCellMar>
-        <w:top w:w="0.0" w:type="dxa"/>
-        <w:left w:w="108.0" w:type="dxa"/>
-        <w:bottom w:w="0.0" w:type="dxa"/>
-        <w:right w:w="108.0" w:type="dxa"/>
+        <w:top w:w="100.0" w:type="dxa"/>
+        <w:left w:w="100.0" w:type="dxa"/>
+        <w:bottom w:w="100.0" w:type="dxa"/>
+        <w:right w:w="100.0" w:type="dxa"/>
       </w:tblCellMar>
     </w:tblPr>
   </w:style>
@@ -21504,6 +22602,45 @@
     </w:tblPr>
   </w:style>
   <w:style w:type="table" w:styleId="Table44">
+    <w:basedOn w:val="TableNormal"/>
+    <w:tblPr>
+      <w:tblStyleRowBandSize w:val="1"/>
+      <w:tblStyleColBandSize w:val="1"/>
+      <w:tblCellMar>
+        <w:top w:w="0.0" w:type="dxa"/>
+        <w:left w:w="108.0" w:type="dxa"/>
+        <w:bottom w:w="0.0" w:type="dxa"/>
+        <w:right w:w="108.0" w:type="dxa"/>
+      </w:tblCellMar>
+    </w:tblPr>
+  </w:style>
+  <w:style w:type="table" w:styleId="Table45">
+    <w:basedOn w:val="TableNormal"/>
+    <w:tblPr>
+      <w:tblStyleRowBandSize w:val="1"/>
+      <w:tblStyleColBandSize w:val="1"/>
+      <w:tblCellMar>
+        <w:top w:w="0.0" w:type="dxa"/>
+        <w:left w:w="108.0" w:type="dxa"/>
+        <w:bottom w:w="0.0" w:type="dxa"/>
+        <w:right w:w="108.0" w:type="dxa"/>
+      </w:tblCellMar>
+    </w:tblPr>
+  </w:style>
+  <w:style w:type="table" w:styleId="Table46">
+    <w:basedOn w:val="TableNormal"/>
+    <w:tblPr>
+      <w:tblStyleRowBandSize w:val="1"/>
+      <w:tblStyleColBandSize w:val="1"/>
+      <w:tblCellMar>
+        <w:top w:w="0.0" w:type="dxa"/>
+        <w:left w:w="108.0" w:type="dxa"/>
+        <w:bottom w:w="0.0" w:type="dxa"/>
+        <w:right w:w="108.0" w:type="dxa"/>
+      </w:tblCellMar>
+    </w:tblPr>
+  </w:style>
+  <w:style w:type="table" w:styleId="Table47">
     <w:basedOn w:val="TableNormal"/>
     <w:tblPr>
       <w:tblStyleRowBandSize w:val="1"/>
@@ -21841,7 +22978,7 @@
 
 <file path=customXML/item1.xml><?xml version="1.0" encoding="utf-8"?>
 <go:gDocsCustomXmlDataStorage xmlns:go="http://customooxmlschemas.google.com/" xmlns:r="http://schemas.openxmlformats.org/officeDocument/2006/relationships" uri="GoogleDocsCustomDataVersion1">
-  <go:docsCustomData xmlns:go="http://customooxmlschemas.google.com/" roundtripDataSignature="AMtx7mh1FFaDwmo2OUajkcNZWvwVb0Laqg==">AMUW2mVKewmTCN6hB/jII3GtkqEbBQxIcvIuaWm3PuPzPev7AHmi5nDBwZPJCa9Iv46vrDo+zIc0aSvGamx5dbiUebhI7E4X258vyIeGDxCLMMdXmslS7t7ROvXTDXEzDpsr82FF/b8e</go:docsCustomData>
+  <go:docsCustomData xmlns:go="http://customooxmlschemas.google.com/" roundtripDataSignature="AMtx7mh1FFaDwmo2OUajkcNZWvwVb0Laqg==">AMUW2mVCBgBX1PMedk04MGqCd657mi/QVHGjsYzXTJpzKfO9cDpaFNJlj634PRmLfKiGLw6KZtIDbPEIoXREk3aoHzpuAzlY2XDh6/g47ArXN+IOeozLos47VB6a7a+ShnnIEqdXf+Ab</go:docsCustomData>
 </go:gDocsCustomXmlDataStorage>
 </file>
 

</xml_diff>

<commit_message>
Cuaderno de Equipo 15/05
</commit_message>
<xml_diff>
--- a/Cuaderno del equipo.docx
+++ b/Cuaderno del equipo.docx
@@ -16372,9 +16372,2205 @@
         </w:rPr>
       </w:r>
     </w:p>
+    <w:p>
+      <w:pPr>
+        <w:tabs>
+          <w:tab w:val="left" w:leader="none" w:pos="-3420"/>
+        </w:tabs>
+        <w:spacing w:line="240" w:lineRule="auto"/>
+        <w:rPr>
+          <w:sz w:val="24"/>
+          <w:szCs w:val="24"/>
+        </w:rPr>
+      </w:pPr>
+      <w:r>
+        <w:rPr>
+          <w:rtl w:val="0"/>
+        </w:rPr>
+      </w:r>
+    </w:p>
+    <w:p>
+      <w:pPr>
+        <w:tabs>
+          <w:tab w:val="left" w:leader="none" w:pos="-3420"/>
+        </w:tabs>
+        <w:spacing w:line="240" w:lineRule="auto"/>
+        <w:rPr>
+          <w:sz w:val="24"/>
+          <w:szCs w:val="24"/>
+        </w:rPr>
+      </w:pPr>
+      <w:r>
+        <w:rPr>
+          <w:rtl w:val="0"/>
+        </w:rPr>
+      </w:r>
+    </w:p>
+    <w:p>
+      <w:pPr>
+        <w:spacing w:line="240" w:lineRule="auto"/>
+        <w:rPr>
+          <w:sz w:val="24"/>
+          <w:szCs w:val="24"/>
+        </w:rPr>
+      </w:pPr>
+      <w:r>
+        <w:rPr>
+          <w:rtl w:val="0"/>
+        </w:rPr>
+      </w:r>
+    </w:p>
     <w:tbl>
       <w:tblPr>
         <w:tblStyle w:val="Table42"/>
+        <w:tblW w:w="9020.0" w:type="dxa"/>
+        <w:jc w:val="left"/>
+        <w:tblInd w:w="-360.0" w:type="dxa"/>
+        <w:tblBorders>
+          <w:top w:color="000000" w:space="0" w:sz="4" w:val="single"/>
+          <w:left w:color="000000" w:space="0" w:sz="4" w:val="single"/>
+          <w:bottom w:color="000000" w:space="0" w:sz="4" w:val="single"/>
+          <w:right w:color="000000" w:space="0" w:sz="4" w:val="single"/>
+          <w:insideH w:color="000000" w:space="0" w:sz="4" w:val="single"/>
+          <w:insideV w:color="000000" w:space="0" w:sz="4" w:val="single"/>
+        </w:tblBorders>
+        <w:tblLayout w:type="fixed"/>
+        <w:tblLook w:val="0000"/>
+      </w:tblPr>
+      <w:tblGrid>
+        <w:gridCol w:w="4380"/>
+        <w:gridCol w:w="2120"/>
+        <w:gridCol w:w="2520"/>
+        <w:tblGridChange w:id="0">
+          <w:tblGrid>
+            <w:gridCol w:w="4380"/>
+            <w:gridCol w:w="2120"/>
+            <w:gridCol w:w="2520"/>
+          </w:tblGrid>
+        </w:tblGridChange>
+      </w:tblGrid>
+      <w:tr>
+        <w:trPr>
+          <w:cantSplit w:val="0"/>
+          <w:tblHeader w:val="0"/>
+        </w:trPr>
+        <w:tc>
+          <w:tcPr>
+            <w:shd w:fill="ccffff" w:val="clear"/>
+            <w:vAlign w:val="center"/>
+          </w:tcPr>
+          <w:p>
+            <w:pPr>
+              <w:spacing w:line="240" w:lineRule="auto"/>
+              <w:rPr>
+                <w:sz w:val="24"/>
+                <w:szCs w:val="24"/>
+              </w:rPr>
+            </w:pPr>
+            <w:r>
+              <w:rPr>
+                <w:b w:val="1"/>
+                <w:sz w:val="24"/>
+                <w:szCs w:val="24"/>
+                <w:rtl w:val="0"/>
+              </w:rPr>
+              <w:t xml:space="preserve">Nombre (o número) del Equipo: 4</w:t>
+            </w:r>
+            <w:r>
+              <w:rPr>
+                <w:rtl w:val="0"/>
+              </w:rPr>
+            </w:r>
+          </w:p>
+        </w:tc>
+        <w:tc>
+          <w:tcPr>
+            <w:shd w:fill="ccffff" w:val="clear"/>
+            <w:vAlign w:val="center"/>
+          </w:tcPr>
+          <w:p>
+            <w:pPr>
+              <w:tabs>
+                <w:tab w:val="left" w:leader="none" w:pos="1050"/>
+              </w:tabs>
+              <w:spacing w:line="240" w:lineRule="auto"/>
+              <w:rPr>
+                <w:sz w:val="24"/>
+                <w:szCs w:val="24"/>
+              </w:rPr>
+            </w:pPr>
+            <w:r>
+              <w:rPr>
+                <w:b w:val="1"/>
+                <w:sz w:val="24"/>
+                <w:szCs w:val="24"/>
+                <w:rtl w:val="0"/>
+              </w:rPr>
+              <w:t xml:space="preserve">Curso: 1º</w:t>
+            </w:r>
+            <w:r>
+              <w:rPr>
+                <w:rtl w:val="0"/>
+              </w:rPr>
+            </w:r>
+          </w:p>
+        </w:tc>
+        <w:tc>
+          <w:tcPr>
+            <w:shd w:fill="ccffff" w:val="clear"/>
+            <w:vAlign w:val="center"/>
+          </w:tcPr>
+          <w:p>
+            <w:pPr>
+              <w:tabs>
+                <w:tab w:val="left" w:leader="none" w:pos="1050"/>
+              </w:tabs>
+              <w:spacing w:line="240" w:lineRule="auto"/>
+              <w:rPr>
+                <w:sz w:val="24"/>
+                <w:szCs w:val="24"/>
+              </w:rPr>
+            </w:pPr>
+            <w:r>
+              <w:rPr>
+                <w:b w:val="1"/>
+                <w:sz w:val="24"/>
+                <w:szCs w:val="24"/>
+                <w:rtl w:val="0"/>
+              </w:rPr>
+              <w:t xml:space="preserve">Grupo: 1G</w:t>
+            </w:r>
+            <w:r>
+              <w:rPr>
+                <w:rtl w:val="0"/>
+              </w:rPr>
+            </w:r>
+          </w:p>
+        </w:tc>
+      </w:tr>
+      <w:tr>
+        <w:trPr>
+          <w:cantSplit w:val="0"/>
+          <w:tblHeader w:val="0"/>
+        </w:trPr>
+        <w:tc>
+          <w:tcPr>
+            <w:shd w:fill="ccffff" w:val="clear"/>
+            <w:vAlign w:val="center"/>
+          </w:tcPr>
+          <w:p>
+            <w:pPr>
+              <w:tabs>
+                <w:tab w:val="left" w:leader="none" w:pos="1050"/>
+              </w:tabs>
+              <w:spacing w:line="240" w:lineRule="auto"/>
+              <w:rPr>
+                <w:sz w:val="24"/>
+                <w:szCs w:val="24"/>
+              </w:rPr>
+            </w:pPr>
+            <w:r>
+              <w:rPr>
+                <w:b w:val="1"/>
+                <w:sz w:val="24"/>
+                <w:szCs w:val="24"/>
+                <w:rtl w:val="0"/>
+              </w:rPr>
+              <w:t xml:space="preserve">Año académico: 2022-23</w:t>
+            </w:r>
+            <w:r>
+              <w:rPr>
+                <w:rtl w:val="0"/>
+              </w:rPr>
+            </w:r>
+          </w:p>
+        </w:tc>
+        <w:tc>
+          <w:tcPr>
+            <w:gridSpan w:val="2"/>
+            <w:shd w:fill="ccffff" w:val="clear"/>
+            <w:vAlign w:val="center"/>
+          </w:tcPr>
+          <w:p>
+            <w:pPr>
+              <w:tabs>
+                <w:tab w:val="left" w:leader="none" w:pos="1050"/>
+              </w:tabs>
+              <w:spacing w:line="240" w:lineRule="auto"/>
+              <w:rPr>
+                <w:sz w:val="24"/>
+                <w:szCs w:val="24"/>
+              </w:rPr>
+            </w:pPr>
+            <w:r>
+              <w:rPr>
+                <w:b w:val="1"/>
+                <w:sz w:val="24"/>
+                <w:szCs w:val="24"/>
+                <w:rtl w:val="0"/>
+              </w:rPr>
+              <w:t xml:space="preserve">Fecha de sesión: 12/05/2023</w:t>
+            </w:r>
+            <w:r>
+              <w:rPr>
+                <w:rtl w:val="0"/>
+              </w:rPr>
+            </w:r>
+          </w:p>
+        </w:tc>
+      </w:tr>
+    </w:tbl>
+    <w:p>
+      <w:pPr>
+        <w:tabs>
+          <w:tab w:val="left" w:leader="none" w:pos="1050"/>
+        </w:tabs>
+        <w:spacing w:line="240" w:lineRule="auto"/>
+        <w:rPr>
+          <w:sz w:val="24"/>
+          <w:szCs w:val="24"/>
+        </w:rPr>
+      </w:pPr>
+      <w:r>
+        <w:rPr>
+          <w:rtl w:val="0"/>
+        </w:rPr>
+      </w:r>
+    </w:p>
+    <w:p>
+      <w:pPr>
+        <w:tabs>
+          <w:tab w:val="left" w:leader="none" w:pos="1050"/>
+        </w:tabs>
+        <w:spacing w:line="240" w:lineRule="auto"/>
+        <w:rPr>
+          <w:sz w:val="28"/>
+          <w:szCs w:val="28"/>
+        </w:rPr>
+      </w:pPr>
+      <w:r>
+        <w:rPr>
+          <w:b w:val="1"/>
+          <w:i w:val="1"/>
+          <w:sz w:val="28"/>
+          <w:szCs w:val="28"/>
+          <w:rtl w:val="0"/>
+        </w:rPr>
+        <w:t xml:space="preserve">¿Qué hemos hecho?</w:t>
+      </w:r>
+      <w:r>
+        <w:rPr>
+          <w:rtl w:val="0"/>
+        </w:rPr>
+      </w:r>
+    </w:p>
+    <w:p>
+      <w:pPr>
+        <w:tabs>
+          <w:tab w:val="left" w:leader="none" w:pos="1050"/>
+        </w:tabs>
+        <w:spacing w:line="240" w:lineRule="auto"/>
+        <w:rPr>
+          <w:sz w:val="24"/>
+          <w:szCs w:val="24"/>
+        </w:rPr>
+      </w:pPr>
+      <w:r>
+        <w:rPr>
+          <w:rtl w:val="0"/>
+        </w:rPr>
+      </w:r>
+    </w:p>
+    <w:tbl>
+      <w:tblPr>
+        <w:tblStyle w:val="Table43"/>
+        <w:tblW w:w="9029.0" w:type="dxa"/>
+        <w:jc w:val="left"/>
+        <w:tblBorders>
+          <w:top w:color="000000" w:space="0" w:sz="8" w:val="single"/>
+          <w:left w:color="000000" w:space="0" w:sz="8" w:val="single"/>
+          <w:bottom w:color="000000" w:space="0" w:sz="8" w:val="single"/>
+          <w:right w:color="000000" w:space="0" w:sz="8" w:val="single"/>
+          <w:insideH w:color="000000" w:space="0" w:sz="8" w:val="single"/>
+          <w:insideV w:color="000000" w:space="0" w:sz="8" w:val="single"/>
+        </w:tblBorders>
+        <w:tblLayout w:type="fixed"/>
+        <w:tblLook w:val="0600"/>
+      </w:tblPr>
+      <w:tblGrid>
+        <w:gridCol w:w="9029"/>
+        <w:tblGridChange w:id="0">
+          <w:tblGrid>
+            <w:gridCol w:w="9029"/>
+          </w:tblGrid>
+        </w:tblGridChange>
+      </w:tblGrid>
+      <w:tr>
+        <w:trPr>
+          <w:cantSplit w:val="0"/>
+          <w:tblHeader w:val="0"/>
+        </w:trPr>
+        <w:tc>
+          <w:tcPr>
+            <w:shd w:fill="auto" w:val="clear"/>
+            <w:tcMar>
+              <w:top w:w="100.0" w:type="dxa"/>
+              <w:left w:w="100.0" w:type="dxa"/>
+              <w:bottom w:w="100.0" w:type="dxa"/>
+              <w:right w:w="100.0" w:type="dxa"/>
+            </w:tcMar>
+            <w:vAlign w:val="top"/>
+          </w:tcPr>
+          <w:p>
+            <w:pPr>
+              <w:widowControl w:val="0"/>
+              <w:numPr>
+                <w:ilvl w:val="0"/>
+                <w:numId w:val="3"/>
+              </w:numPr>
+              <w:spacing w:line="240" w:lineRule="auto"/>
+              <w:ind w:left="720" w:hanging="360"/>
+              <w:rPr>
+                <w:i w:val="1"/>
+                <w:sz w:val="24"/>
+                <w:szCs w:val="24"/>
+              </w:rPr>
+            </w:pPr>
+            <w:r>
+              <w:rPr>
+                <w:i w:val="1"/>
+                <w:sz w:val="24"/>
+                <w:szCs w:val="24"/>
+                <w:rtl w:val="0"/>
+              </w:rPr>
+              <w:t xml:space="preserve">Progreso de la aplicación Java:</w:t>
+            </w:r>
+          </w:p>
+          <w:p>
+            <w:pPr>
+              <w:widowControl w:val="0"/>
+              <w:numPr>
+                <w:ilvl w:val="1"/>
+                <w:numId w:val="3"/>
+              </w:numPr>
+              <w:spacing w:line="240" w:lineRule="auto"/>
+              <w:ind w:left="1440" w:hanging="360"/>
+              <w:rPr>
+                <w:i w:val="1"/>
+                <w:sz w:val="24"/>
+                <w:szCs w:val="24"/>
+                <w:u w:val="none"/>
+              </w:rPr>
+            </w:pPr>
+            <w:r>
+              <w:rPr>
+                <w:i w:val="1"/>
+                <w:sz w:val="24"/>
+                <w:szCs w:val="24"/>
+                <w:rtl w:val="0"/>
+              </w:rPr>
+              <w:t xml:space="preserve">Creación de la Vista “Registrarse”.</w:t>
+            </w:r>
+          </w:p>
+          <w:p>
+            <w:pPr>
+              <w:widowControl w:val="0"/>
+              <w:numPr>
+                <w:ilvl w:val="1"/>
+                <w:numId w:val="3"/>
+              </w:numPr>
+              <w:spacing w:line="240" w:lineRule="auto"/>
+              <w:ind w:left="1440" w:hanging="360"/>
+              <w:rPr>
+                <w:i w:val="1"/>
+                <w:sz w:val="24"/>
+                <w:szCs w:val="24"/>
+                <w:u w:val="none"/>
+              </w:rPr>
+            </w:pPr>
+            <w:r>
+              <w:rPr>
+                <w:i w:val="1"/>
+                <w:sz w:val="24"/>
+                <w:szCs w:val="24"/>
+                <w:rtl w:val="0"/>
+              </w:rPr>
+              <w:t xml:space="preserve">Codificación de diferentes validaciones.</w:t>
+            </w:r>
+          </w:p>
+          <w:p>
+            <w:pPr>
+              <w:widowControl w:val="0"/>
+              <w:numPr>
+                <w:ilvl w:val="1"/>
+                <w:numId w:val="3"/>
+              </w:numPr>
+              <w:spacing w:line="240" w:lineRule="auto"/>
+              <w:ind w:left="1440" w:hanging="360"/>
+              <w:rPr>
+                <w:i w:val="1"/>
+                <w:sz w:val="24"/>
+                <w:szCs w:val="24"/>
+                <w:u w:val="none"/>
+              </w:rPr>
+            </w:pPr>
+            <w:r>
+              <w:rPr>
+                <w:i w:val="1"/>
+                <w:sz w:val="24"/>
+                <w:szCs w:val="24"/>
+                <w:rtl w:val="0"/>
+              </w:rPr>
+              <w:t xml:space="preserve">Codificación de varias funciones.</w:t>
+            </w:r>
+          </w:p>
+          <w:p>
+            <w:pPr>
+              <w:widowControl w:val="0"/>
+              <w:numPr>
+                <w:ilvl w:val="1"/>
+                <w:numId w:val="3"/>
+              </w:numPr>
+              <w:spacing w:line="240" w:lineRule="auto"/>
+              <w:ind w:left="1440" w:hanging="360"/>
+              <w:rPr>
+                <w:i w:val="1"/>
+                <w:sz w:val="24"/>
+                <w:szCs w:val="24"/>
+                <w:u w:val="none"/>
+              </w:rPr>
+            </w:pPr>
+            <w:r>
+              <w:rPr>
+                <w:i w:val="1"/>
+                <w:sz w:val="24"/>
+                <w:szCs w:val="24"/>
+                <w:rtl w:val="0"/>
+              </w:rPr>
+              <w:t xml:space="preserve">Realizados los diferentes elementos de CRUD.</w:t>
+            </w:r>
+          </w:p>
+          <w:p>
+            <w:pPr>
+              <w:widowControl w:val="0"/>
+              <w:spacing w:line="240" w:lineRule="auto"/>
+              <w:ind w:left="720" w:firstLine="0"/>
+              <w:rPr>
+                <w:sz w:val="24"/>
+                <w:szCs w:val="24"/>
+              </w:rPr>
+            </w:pPr>
+            <w:r>
+              <w:rPr>
+                <w:rtl w:val="0"/>
+              </w:rPr>
+            </w:r>
+          </w:p>
+        </w:tc>
+      </w:tr>
+    </w:tbl>
+    <w:p>
+      <w:pPr>
+        <w:tabs>
+          <w:tab w:val="left" w:leader="none" w:pos="1050"/>
+        </w:tabs>
+        <w:spacing w:line="240" w:lineRule="auto"/>
+        <w:rPr>
+          <w:sz w:val="24"/>
+          <w:szCs w:val="24"/>
+        </w:rPr>
+      </w:pPr>
+      <w:r>
+        <w:rPr>
+          <w:rtl w:val="0"/>
+        </w:rPr>
+      </w:r>
+    </w:p>
+    <w:p>
+      <w:pPr>
+        <w:spacing w:line="240" w:lineRule="auto"/>
+        <w:rPr>
+          <w:sz w:val="24"/>
+          <w:szCs w:val="24"/>
+        </w:rPr>
+      </w:pPr>
+      <w:r>
+        <w:rPr>
+          <w:rtl w:val="0"/>
+        </w:rPr>
+      </w:r>
+    </w:p>
+    <w:p>
+      <w:pPr>
+        <w:tabs>
+          <w:tab w:val="left" w:leader="none" w:pos="-3420"/>
+        </w:tabs>
+        <w:spacing w:line="240" w:lineRule="auto"/>
+        <w:rPr>
+          <w:sz w:val="28"/>
+          <w:szCs w:val="28"/>
+        </w:rPr>
+      </w:pPr>
+      <w:r>
+        <w:rPr>
+          <w:b w:val="1"/>
+          <w:i w:val="1"/>
+          <w:sz w:val="28"/>
+          <w:szCs w:val="28"/>
+          <w:rtl w:val="0"/>
+        </w:rPr>
+        <w:t xml:space="preserve">Valoración</w:t>
+      </w:r>
+      <w:r>
+        <w:rPr>
+          <w:rtl w:val="0"/>
+        </w:rPr>
+      </w:r>
+    </w:p>
+    <w:p>
+      <w:pPr>
+        <w:tabs>
+          <w:tab w:val="left" w:leader="none" w:pos="-3420"/>
+        </w:tabs>
+        <w:spacing w:line="240" w:lineRule="auto"/>
+        <w:rPr>
+          <w:sz w:val="24"/>
+          <w:szCs w:val="24"/>
+        </w:rPr>
+      </w:pPr>
+      <w:r>
+        <w:rPr>
+          <w:rtl w:val="0"/>
+        </w:rPr>
+      </w:r>
+    </w:p>
+    <w:p>
+      <w:pPr>
+        <w:tabs>
+          <w:tab w:val="left" w:leader="none" w:pos="-3420"/>
+        </w:tabs>
+        <w:spacing w:line="240" w:lineRule="auto"/>
+        <w:rPr>
+          <w:sz w:val="24"/>
+          <w:szCs w:val="24"/>
+        </w:rPr>
+      </w:pPr>
+      <w:r>
+        <w:rPr>
+          <w:rtl w:val="0"/>
+        </w:rPr>
+      </w:r>
+    </w:p>
+    <w:tbl>
+      <w:tblPr>
+        <w:tblStyle w:val="Table44"/>
+        <w:tblW w:w="9029.0" w:type="dxa"/>
+        <w:jc w:val="left"/>
+        <w:tblBorders>
+          <w:top w:color="000000" w:space="0" w:sz="8" w:val="single"/>
+          <w:left w:color="000000" w:space="0" w:sz="8" w:val="single"/>
+          <w:bottom w:color="000000" w:space="0" w:sz="8" w:val="single"/>
+          <w:right w:color="000000" w:space="0" w:sz="8" w:val="single"/>
+          <w:insideH w:color="000000" w:space="0" w:sz="8" w:val="single"/>
+          <w:insideV w:color="000000" w:space="0" w:sz="8" w:val="single"/>
+        </w:tblBorders>
+        <w:tblLayout w:type="fixed"/>
+        <w:tblLook w:val="0600"/>
+      </w:tblPr>
+      <w:tblGrid>
+        <w:gridCol w:w="9029"/>
+        <w:tblGridChange w:id="0">
+          <w:tblGrid>
+            <w:gridCol w:w="9029"/>
+          </w:tblGrid>
+        </w:tblGridChange>
+      </w:tblGrid>
+      <w:tr>
+        <w:trPr>
+          <w:cantSplit w:val="0"/>
+          <w:tblHeader w:val="0"/>
+        </w:trPr>
+        <w:tc>
+          <w:tcPr>
+            <w:shd w:fill="auto" w:val="clear"/>
+            <w:tcMar>
+              <w:top w:w="100.0" w:type="dxa"/>
+              <w:left w:w="100.0" w:type="dxa"/>
+              <w:bottom w:w="100.0" w:type="dxa"/>
+              <w:right w:w="100.0" w:type="dxa"/>
+            </w:tcMar>
+            <w:vAlign w:val="top"/>
+          </w:tcPr>
+          <w:p>
+            <w:pPr>
+              <w:widowControl w:val="0"/>
+              <w:spacing w:line="240" w:lineRule="auto"/>
+              <w:rPr>
+                <w:sz w:val="24"/>
+                <w:szCs w:val="24"/>
+              </w:rPr>
+            </w:pPr>
+            <w:r>
+              <w:rPr>
+                <w:rtl w:val="0"/>
+              </w:rPr>
+            </w:r>
+          </w:p>
+          <w:p>
+            <w:pPr>
+              <w:widowControl w:val="0"/>
+              <w:numPr>
+                <w:ilvl w:val="0"/>
+                <w:numId w:val="4"/>
+              </w:numPr>
+              <w:spacing w:line="240" w:lineRule="auto"/>
+              <w:ind w:left="720" w:hanging="360"/>
+              <w:rPr>
+                <w:sz w:val="24"/>
+                <w:szCs w:val="24"/>
+              </w:rPr>
+            </w:pPr>
+            <w:r>
+              <w:rPr>
+                <w:sz w:val="24"/>
+                <w:szCs w:val="24"/>
+                <w:rtl w:val="0"/>
+              </w:rPr>
+              <w:t xml:space="preserve">El trabajo se ha realizado de forma óptima.</w:t>
+            </w:r>
+          </w:p>
+          <w:p>
+            <w:pPr>
+              <w:widowControl w:val="0"/>
+              <w:numPr>
+                <w:ilvl w:val="0"/>
+                <w:numId w:val="4"/>
+              </w:numPr>
+              <w:spacing w:line="240" w:lineRule="auto"/>
+              <w:ind w:left="720" w:hanging="360"/>
+              <w:rPr>
+                <w:sz w:val="24"/>
+                <w:szCs w:val="24"/>
+              </w:rPr>
+            </w:pPr>
+            <w:r>
+              <w:rPr>
+                <w:sz w:val="24"/>
+                <w:szCs w:val="24"/>
+                <w:rtl w:val="0"/>
+              </w:rPr>
+              <w:t xml:space="preserve">Todos los miembros del equipo han sido partícipes en el desarrollo de las actividades impuestas.</w:t>
+            </w:r>
+          </w:p>
+          <w:p>
+            <w:pPr>
+              <w:widowControl w:val="0"/>
+              <w:numPr>
+                <w:ilvl w:val="0"/>
+                <w:numId w:val="4"/>
+              </w:numPr>
+              <w:spacing w:line="240" w:lineRule="auto"/>
+              <w:ind w:left="720" w:hanging="360"/>
+              <w:rPr>
+                <w:sz w:val="24"/>
+                <w:szCs w:val="24"/>
+              </w:rPr>
+            </w:pPr>
+            <w:r>
+              <w:rPr>
+                <w:sz w:val="24"/>
+                <w:szCs w:val="24"/>
+                <w:rtl w:val="0"/>
+              </w:rPr>
+              <w:t xml:space="preserve">Ningún miembro del equipo ha entorpecido el trabajo de otros.</w:t>
+            </w:r>
+          </w:p>
+          <w:p>
+            <w:pPr>
+              <w:widowControl w:val="0"/>
+              <w:numPr>
+                <w:ilvl w:val="0"/>
+                <w:numId w:val="4"/>
+              </w:numPr>
+              <w:spacing w:line="240" w:lineRule="auto"/>
+              <w:ind w:left="720" w:hanging="360"/>
+              <w:rPr>
+                <w:sz w:val="24"/>
+                <w:szCs w:val="24"/>
+              </w:rPr>
+            </w:pPr>
+            <w:r>
+              <w:rPr>
+                <w:sz w:val="24"/>
+                <w:szCs w:val="24"/>
+                <w:rtl w:val="0"/>
+              </w:rPr>
+              <w:t xml:space="preserve">Se han corregido los ejercicios en base al desarrollo de las actividades.</w:t>
+            </w:r>
+          </w:p>
+          <w:p>
+            <w:pPr>
+              <w:widowControl w:val="0"/>
+              <w:spacing w:line="240" w:lineRule="auto"/>
+              <w:rPr>
+                <w:sz w:val="24"/>
+                <w:szCs w:val="24"/>
+              </w:rPr>
+            </w:pPr>
+            <w:r>
+              <w:rPr>
+                <w:rtl w:val="0"/>
+              </w:rPr>
+            </w:r>
+          </w:p>
+        </w:tc>
+      </w:tr>
+    </w:tbl>
+    <w:p>
+      <w:pPr>
+        <w:tabs>
+          <w:tab w:val="left" w:leader="none" w:pos="-3420"/>
+        </w:tabs>
+        <w:spacing w:line="240" w:lineRule="auto"/>
+        <w:rPr>
+          <w:sz w:val="24"/>
+          <w:szCs w:val="24"/>
+        </w:rPr>
+      </w:pPr>
+      <w:r>
+        <w:rPr>
+          <w:rtl w:val="0"/>
+        </w:rPr>
+      </w:r>
+    </w:p>
+    <w:p>
+      <w:pPr>
+        <w:tabs>
+          <w:tab w:val="left" w:leader="none" w:pos="-3420"/>
+        </w:tabs>
+        <w:spacing w:line="240" w:lineRule="auto"/>
+        <w:rPr>
+          <w:sz w:val="24"/>
+          <w:szCs w:val="24"/>
+        </w:rPr>
+      </w:pPr>
+      <w:r>
+        <w:rPr>
+          <w:rtl w:val="0"/>
+        </w:rPr>
+      </w:r>
+    </w:p>
+    <w:p>
+      <w:pPr>
+        <w:tabs>
+          <w:tab w:val="left" w:leader="none" w:pos="-3420"/>
+        </w:tabs>
+        <w:spacing w:line="240" w:lineRule="auto"/>
+        <w:rPr>
+          <w:sz w:val="24"/>
+          <w:szCs w:val="24"/>
+        </w:rPr>
+      </w:pPr>
+      <w:r>
+        <w:rPr>
+          <w:rtl w:val="0"/>
+        </w:rPr>
+      </w:r>
+    </w:p>
+    <w:p>
+      <w:pPr>
+        <w:tabs>
+          <w:tab w:val="left" w:leader="none" w:pos="-3420"/>
+        </w:tabs>
+        <w:spacing w:line="240" w:lineRule="auto"/>
+        <w:rPr>
+          <w:sz w:val="24"/>
+          <w:szCs w:val="24"/>
+        </w:rPr>
+      </w:pPr>
+      <w:r>
+        <w:rPr>
+          <w:rtl w:val="0"/>
+        </w:rPr>
+      </w:r>
+    </w:p>
+    <w:p>
+      <w:pPr>
+        <w:tabs>
+          <w:tab w:val="left" w:leader="none" w:pos="-3420"/>
+        </w:tabs>
+        <w:spacing w:line="240" w:lineRule="auto"/>
+        <w:rPr>
+          <w:sz w:val="24"/>
+          <w:szCs w:val="24"/>
+        </w:rPr>
+      </w:pPr>
+      <w:r>
+        <w:rPr>
+          <w:rtl w:val="0"/>
+        </w:rPr>
+      </w:r>
+    </w:p>
+    <w:p>
+      <w:pPr>
+        <w:tabs>
+          <w:tab w:val="left" w:leader="none" w:pos="-3420"/>
+        </w:tabs>
+        <w:spacing w:line="240" w:lineRule="auto"/>
+        <w:rPr>
+          <w:sz w:val="24"/>
+          <w:szCs w:val="24"/>
+        </w:rPr>
+      </w:pPr>
+      <w:r>
+        <w:rPr>
+          <w:rtl w:val="0"/>
+        </w:rPr>
+      </w:r>
+    </w:p>
+    <w:p>
+      <w:pPr>
+        <w:tabs>
+          <w:tab w:val="left" w:leader="none" w:pos="-3420"/>
+        </w:tabs>
+        <w:spacing w:line="240" w:lineRule="auto"/>
+        <w:rPr>
+          <w:sz w:val="24"/>
+          <w:szCs w:val="24"/>
+        </w:rPr>
+      </w:pPr>
+      <w:r>
+        <w:rPr>
+          <w:rtl w:val="0"/>
+        </w:rPr>
+      </w:r>
+    </w:p>
+    <w:p>
+      <w:pPr>
+        <w:tabs>
+          <w:tab w:val="left" w:leader="none" w:pos="-3420"/>
+        </w:tabs>
+        <w:spacing w:line="240" w:lineRule="auto"/>
+        <w:rPr>
+          <w:sz w:val="24"/>
+          <w:szCs w:val="24"/>
+        </w:rPr>
+      </w:pPr>
+      <w:r>
+        <w:rPr>
+          <w:rtl w:val="0"/>
+        </w:rPr>
+      </w:r>
+    </w:p>
+    <w:p>
+      <w:pPr>
+        <w:tabs>
+          <w:tab w:val="left" w:leader="none" w:pos="-3420"/>
+        </w:tabs>
+        <w:spacing w:line="240" w:lineRule="auto"/>
+        <w:rPr>
+          <w:sz w:val="24"/>
+          <w:szCs w:val="24"/>
+        </w:rPr>
+      </w:pPr>
+      <w:r>
+        <w:rPr>
+          <w:rtl w:val="0"/>
+        </w:rPr>
+      </w:r>
+    </w:p>
+    <w:p>
+      <w:pPr>
+        <w:tabs>
+          <w:tab w:val="left" w:leader="none" w:pos="-3420"/>
+        </w:tabs>
+        <w:spacing w:line="240" w:lineRule="auto"/>
+        <w:rPr>
+          <w:sz w:val="24"/>
+          <w:szCs w:val="24"/>
+        </w:rPr>
+      </w:pPr>
+      <w:r>
+        <w:rPr>
+          <w:rtl w:val="0"/>
+        </w:rPr>
+      </w:r>
+    </w:p>
+    <w:p>
+      <w:pPr>
+        <w:tabs>
+          <w:tab w:val="left" w:leader="none" w:pos="-3420"/>
+        </w:tabs>
+        <w:spacing w:line="240" w:lineRule="auto"/>
+        <w:rPr>
+          <w:sz w:val="24"/>
+          <w:szCs w:val="24"/>
+        </w:rPr>
+      </w:pPr>
+      <w:r>
+        <w:rPr>
+          <w:rtl w:val="0"/>
+        </w:rPr>
+      </w:r>
+    </w:p>
+    <w:p>
+      <w:pPr>
+        <w:tabs>
+          <w:tab w:val="left" w:leader="none" w:pos="-3420"/>
+        </w:tabs>
+        <w:spacing w:line="240" w:lineRule="auto"/>
+        <w:rPr>
+          <w:sz w:val="24"/>
+          <w:szCs w:val="24"/>
+        </w:rPr>
+      </w:pPr>
+      <w:r>
+        <w:rPr>
+          <w:rtl w:val="0"/>
+        </w:rPr>
+      </w:r>
+    </w:p>
+    <w:p>
+      <w:pPr>
+        <w:tabs>
+          <w:tab w:val="left" w:leader="none" w:pos="-3420"/>
+        </w:tabs>
+        <w:spacing w:line="240" w:lineRule="auto"/>
+        <w:rPr>
+          <w:sz w:val="24"/>
+          <w:szCs w:val="24"/>
+        </w:rPr>
+      </w:pPr>
+      <w:r>
+        <w:rPr>
+          <w:rtl w:val="0"/>
+        </w:rPr>
+      </w:r>
+    </w:p>
+    <w:p>
+      <w:pPr>
+        <w:tabs>
+          <w:tab w:val="left" w:leader="none" w:pos="-3420"/>
+        </w:tabs>
+        <w:spacing w:line="240" w:lineRule="auto"/>
+        <w:rPr>
+          <w:sz w:val="24"/>
+          <w:szCs w:val="24"/>
+        </w:rPr>
+      </w:pPr>
+      <w:r>
+        <w:rPr>
+          <w:rtl w:val="0"/>
+        </w:rPr>
+      </w:r>
+    </w:p>
+    <w:p>
+      <w:pPr>
+        <w:tabs>
+          <w:tab w:val="left" w:leader="none" w:pos="-3420"/>
+        </w:tabs>
+        <w:spacing w:line="240" w:lineRule="auto"/>
+        <w:rPr>
+          <w:sz w:val="24"/>
+          <w:szCs w:val="24"/>
+        </w:rPr>
+      </w:pPr>
+      <w:r>
+        <w:rPr>
+          <w:rtl w:val="0"/>
+        </w:rPr>
+      </w:r>
+    </w:p>
+    <w:p>
+      <w:pPr>
+        <w:tabs>
+          <w:tab w:val="left" w:leader="none" w:pos="-3420"/>
+        </w:tabs>
+        <w:spacing w:line="240" w:lineRule="auto"/>
+        <w:rPr>
+          <w:sz w:val="24"/>
+          <w:szCs w:val="24"/>
+        </w:rPr>
+      </w:pPr>
+      <w:r>
+        <w:rPr>
+          <w:rtl w:val="0"/>
+        </w:rPr>
+      </w:r>
+    </w:p>
+    <w:p>
+      <w:pPr>
+        <w:tabs>
+          <w:tab w:val="left" w:leader="none" w:pos="-3420"/>
+        </w:tabs>
+        <w:spacing w:line="240" w:lineRule="auto"/>
+        <w:rPr>
+          <w:sz w:val="24"/>
+          <w:szCs w:val="24"/>
+        </w:rPr>
+      </w:pPr>
+      <w:r>
+        <w:rPr>
+          <w:rtl w:val="0"/>
+        </w:rPr>
+      </w:r>
+    </w:p>
+    <w:p>
+      <w:pPr>
+        <w:tabs>
+          <w:tab w:val="left" w:leader="none" w:pos="-3420"/>
+        </w:tabs>
+        <w:spacing w:line="240" w:lineRule="auto"/>
+        <w:rPr>
+          <w:sz w:val="24"/>
+          <w:szCs w:val="24"/>
+        </w:rPr>
+      </w:pPr>
+      <w:r>
+        <w:rPr>
+          <w:rtl w:val="0"/>
+        </w:rPr>
+      </w:r>
+    </w:p>
+    <w:p>
+      <w:pPr>
+        <w:tabs>
+          <w:tab w:val="left" w:leader="none" w:pos="-3420"/>
+        </w:tabs>
+        <w:spacing w:line="240" w:lineRule="auto"/>
+        <w:rPr>
+          <w:sz w:val="24"/>
+          <w:szCs w:val="24"/>
+        </w:rPr>
+      </w:pPr>
+      <w:r>
+        <w:rPr>
+          <w:rtl w:val="0"/>
+        </w:rPr>
+      </w:r>
+    </w:p>
+    <w:p>
+      <w:pPr>
+        <w:tabs>
+          <w:tab w:val="left" w:leader="none" w:pos="-3420"/>
+        </w:tabs>
+        <w:spacing w:line="240" w:lineRule="auto"/>
+        <w:rPr>
+          <w:sz w:val="24"/>
+          <w:szCs w:val="24"/>
+        </w:rPr>
+      </w:pPr>
+      <w:r>
+        <w:rPr>
+          <w:rtl w:val="0"/>
+        </w:rPr>
+      </w:r>
+    </w:p>
+    <w:p>
+      <w:pPr>
+        <w:tabs>
+          <w:tab w:val="left" w:leader="none" w:pos="-3420"/>
+        </w:tabs>
+        <w:spacing w:line="240" w:lineRule="auto"/>
+        <w:rPr>
+          <w:sz w:val="24"/>
+          <w:szCs w:val="24"/>
+        </w:rPr>
+      </w:pPr>
+      <w:r>
+        <w:rPr>
+          <w:rtl w:val="0"/>
+        </w:rPr>
+      </w:r>
+    </w:p>
+    <w:p>
+      <w:pPr>
+        <w:tabs>
+          <w:tab w:val="left" w:leader="none" w:pos="-3420"/>
+        </w:tabs>
+        <w:spacing w:line="240" w:lineRule="auto"/>
+        <w:rPr>
+          <w:sz w:val="24"/>
+          <w:szCs w:val="24"/>
+        </w:rPr>
+      </w:pPr>
+      <w:r>
+        <w:rPr>
+          <w:rtl w:val="0"/>
+        </w:rPr>
+      </w:r>
+    </w:p>
+    <w:p>
+      <w:pPr>
+        <w:tabs>
+          <w:tab w:val="left" w:leader="none" w:pos="-3420"/>
+        </w:tabs>
+        <w:spacing w:line="240" w:lineRule="auto"/>
+        <w:rPr>
+          <w:sz w:val="24"/>
+          <w:szCs w:val="24"/>
+        </w:rPr>
+      </w:pPr>
+      <w:r>
+        <w:rPr>
+          <w:rtl w:val="0"/>
+        </w:rPr>
+      </w:r>
+    </w:p>
+    <w:p>
+      <w:pPr>
+        <w:tabs>
+          <w:tab w:val="left" w:leader="none" w:pos="-3420"/>
+        </w:tabs>
+        <w:spacing w:line="240" w:lineRule="auto"/>
+        <w:rPr>
+          <w:sz w:val="24"/>
+          <w:szCs w:val="24"/>
+        </w:rPr>
+      </w:pPr>
+      <w:r>
+        <w:rPr>
+          <w:rtl w:val="0"/>
+        </w:rPr>
+      </w:r>
+    </w:p>
+    <w:p>
+      <w:pPr>
+        <w:spacing w:line="240" w:lineRule="auto"/>
+        <w:rPr>
+          <w:sz w:val="24"/>
+          <w:szCs w:val="24"/>
+        </w:rPr>
+      </w:pPr>
+      <w:r>
+        <w:rPr>
+          <w:rtl w:val="0"/>
+        </w:rPr>
+      </w:r>
+    </w:p>
+    <w:tbl>
+      <w:tblPr>
+        <w:tblStyle w:val="Table45"/>
+        <w:tblW w:w="9020.0" w:type="dxa"/>
+        <w:jc w:val="left"/>
+        <w:tblInd w:w="-360.0" w:type="dxa"/>
+        <w:tblBorders>
+          <w:top w:color="000000" w:space="0" w:sz="4" w:val="single"/>
+          <w:left w:color="000000" w:space="0" w:sz="4" w:val="single"/>
+          <w:bottom w:color="000000" w:space="0" w:sz="4" w:val="single"/>
+          <w:right w:color="000000" w:space="0" w:sz="4" w:val="single"/>
+          <w:insideH w:color="000000" w:space="0" w:sz="4" w:val="single"/>
+          <w:insideV w:color="000000" w:space="0" w:sz="4" w:val="single"/>
+        </w:tblBorders>
+        <w:tblLayout w:type="fixed"/>
+        <w:tblLook w:val="0000"/>
+      </w:tblPr>
+      <w:tblGrid>
+        <w:gridCol w:w="4380"/>
+        <w:gridCol w:w="2120"/>
+        <w:gridCol w:w="2520"/>
+        <w:tblGridChange w:id="0">
+          <w:tblGrid>
+            <w:gridCol w:w="4380"/>
+            <w:gridCol w:w="2120"/>
+            <w:gridCol w:w="2520"/>
+          </w:tblGrid>
+        </w:tblGridChange>
+      </w:tblGrid>
+      <w:tr>
+        <w:trPr>
+          <w:cantSplit w:val="0"/>
+          <w:tblHeader w:val="0"/>
+        </w:trPr>
+        <w:tc>
+          <w:tcPr>
+            <w:shd w:fill="ccffff" w:val="clear"/>
+            <w:vAlign w:val="center"/>
+          </w:tcPr>
+          <w:p>
+            <w:pPr>
+              <w:spacing w:line="240" w:lineRule="auto"/>
+              <w:rPr>
+                <w:sz w:val="24"/>
+                <w:szCs w:val="24"/>
+              </w:rPr>
+            </w:pPr>
+            <w:r>
+              <w:rPr>
+                <w:b w:val="1"/>
+                <w:sz w:val="24"/>
+                <w:szCs w:val="24"/>
+                <w:rtl w:val="0"/>
+              </w:rPr>
+              <w:t xml:space="preserve">Nombre (o número) del Equipo: 4</w:t>
+            </w:r>
+            <w:r>
+              <w:rPr>
+                <w:rtl w:val="0"/>
+              </w:rPr>
+            </w:r>
+          </w:p>
+        </w:tc>
+        <w:tc>
+          <w:tcPr>
+            <w:shd w:fill="ccffff" w:val="clear"/>
+            <w:vAlign w:val="center"/>
+          </w:tcPr>
+          <w:p>
+            <w:pPr>
+              <w:tabs>
+                <w:tab w:val="left" w:leader="none" w:pos="1050"/>
+              </w:tabs>
+              <w:spacing w:line="240" w:lineRule="auto"/>
+              <w:rPr>
+                <w:sz w:val="24"/>
+                <w:szCs w:val="24"/>
+              </w:rPr>
+            </w:pPr>
+            <w:r>
+              <w:rPr>
+                <w:b w:val="1"/>
+                <w:sz w:val="24"/>
+                <w:szCs w:val="24"/>
+                <w:rtl w:val="0"/>
+              </w:rPr>
+              <w:t xml:space="preserve">Curso: 1º</w:t>
+            </w:r>
+            <w:r>
+              <w:rPr>
+                <w:rtl w:val="0"/>
+              </w:rPr>
+            </w:r>
+          </w:p>
+        </w:tc>
+        <w:tc>
+          <w:tcPr>
+            <w:shd w:fill="ccffff" w:val="clear"/>
+            <w:vAlign w:val="center"/>
+          </w:tcPr>
+          <w:p>
+            <w:pPr>
+              <w:tabs>
+                <w:tab w:val="left" w:leader="none" w:pos="1050"/>
+              </w:tabs>
+              <w:spacing w:line="240" w:lineRule="auto"/>
+              <w:rPr>
+                <w:sz w:val="24"/>
+                <w:szCs w:val="24"/>
+              </w:rPr>
+            </w:pPr>
+            <w:r>
+              <w:rPr>
+                <w:b w:val="1"/>
+                <w:sz w:val="24"/>
+                <w:szCs w:val="24"/>
+                <w:rtl w:val="0"/>
+              </w:rPr>
+              <w:t xml:space="preserve">Grupo: 1G</w:t>
+            </w:r>
+            <w:r>
+              <w:rPr>
+                <w:rtl w:val="0"/>
+              </w:rPr>
+            </w:r>
+          </w:p>
+        </w:tc>
+      </w:tr>
+      <w:tr>
+        <w:trPr>
+          <w:cantSplit w:val="0"/>
+          <w:tblHeader w:val="0"/>
+        </w:trPr>
+        <w:tc>
+          <w:tcPr>
+            <w:shd w:fill="ccffff" w:val="clear"/>
+            <w:vAlign w:val="center"/>
+          </w:tcPr>
+          <w:p>
+            <w:pPr>
+              <w:tabs>
+                <w:tab w:val="left" w:leader="none" w:pos="1050"/>
+              </w:tabs>
+              <w:spacing w:line="240" w:lineRule="auto"/>
+              <w:rPr>
+                <w:sz w:val="24"/>
+                <w:szCs w:val="24"/>
+              </w:rPr>
+            </w:pPr>
+            <w:r>
+              <w:rPr>
+                <w:b w:val="1"/>
+                <w:sz w:val="24"/>
+                <w:szCs w:val="24"/>
+                <w:rtl w:val="0"/>
+              </w:rPr>
+              <w:t xml:space="preserve">Año académico: 2022-23</w:t>
+            </w:r>
+            <w:r>
+              <w:rPr>
+                <w:rtl w:val="0"/>
+              </w:rPr>
+            </w:r>
+          </w:p>
+        </w:tc>
+        <w:tc>
+          <w:tcPr>
+            <w:gridSpan w:val="2"/>
+            <w:shd w:fill="ccffff" w:val="clear"/>
+            <w:vAlign w:val="center"/>
+          </w:tcPr>
+          <w:p>
+            <w:pPr>
+              <w:tabs>
+                <w:tab w:val="left" w:leader="none" w:pos="1050"/>
+              </w:tabs>
+              <w:spacing w:line="240" w:lineRule="auto"/>
+              <w:rPr>
+                <w:sz w:val="24"/>
+                <w:szCs w:val="24"/>
+              </w:rPr>
+            </w:pPr>
+            <w:r>
+              <w:rPr>
+                <w:b w:val="1"/>
+                <w:sz w:val="24"/>
+                <w:szCs w:val="24"/>
+                <w:rtl w:val="0"/>
+              </w:rPr>
+              <w:t xml:space="preserve">Fecha de sesión: 15/05/2023</w:t>
+            </w:r>
+            <w:r>
+              <w:rPr>
+                <w:rtl w:val="0"/>
+              </w:rPr>
+            </w:r>
+          </w:p>
+        </w:tc>
+      </w:tr>
+    </w:tbl>
+    <w:p>
+      <w:pPr>
+        <w:tabs>
+          <w:tab w:val="left" w:leader="none" w:pos="1050"/>
+        </w:tabs>
+        <w:spacing w:line="240" w:lineRule="auto"/>
+        <w:rPr>
+          <w:sz w:val="24"/>
+          <w:szCs w:val="24"/>
+        </w:rPr>
+      </w:pPr>
+      <w:r>
+        <w:rPr>
+          <w:rtl w:val="0"/>
+        </w:rPr>
+      </w:r>
+    </w:p>
+    <w:p>
+      <w:pPr>
+        <w:tabs>
+          <w:tab w:val="left" w:leader="none" w:pos="1050"/>
+        </w:tabs>
+        <w:spacing w:line="240" w:lineRule="auto"/>
+        <w:rPr>
+          <w:sz w:val="28"/>
+          <w:szCs w:val="28"/>
+        </w:rPr>
+      </w:pPr>
+      <w:r>
+        <w:rPr>
+          <w:b w:val="1"/>
+          <w:i w:val="1"/>
+          <w:sz w:val="28"/>
+          <w:szCs w:val="28"/>
+          <w:rtl w:val="0"/>
+        </w:rPr>
+        <w:t xml:space="preserve">¿Qué hemos hecho?</w:t>
+      </w:r>
+      <w:r>
+        <w:rPr>
+          <w:rtl w:val="0"/>
+        </w:rPr>
+      </w:r>
+    </w:p>
+    <w:p>
+      <w:pPr>
+        <w:tabs>
+          <w:tab w:val="left" w:leader="none" w:pos="1050"/>
+        </w:tabs>
+        <w:spacing w:line="240" w:lineRule="auto"/>
+        <w:rPr>
+          <w:sz w:val="24"/>
+          <w:szCs w:val="24"/>
+        </w:rPr>
+      </w:pPr>
+      <w:r>
+        <w:rPr>
+          <w:rtl w:val="0"/>
+        </w:rPr>
+      </w:r>
+    </w:p>
+    <w:tbl>
+      <w:tblPr>
+        <w:tblStyle w:val="Table46"/>
+        <w:tblW w:w="9029.0" w:type="dxa"/>
+        <w:jc w:val="left"/>
+        <w:tblBorders>
+          <w:top w:color="000000" w:space="0" w:sz="8" w:val="single"/>
+          <w:left w:color="000000" w:space="0" w:sz="8" w:val="single"/>
+          <w:bottom w:color="000000" w:space="0" w:sz="8" w:val="single"/>
+          <w:right w:color="000000" w:space="0" w:sz="8" w:val="single"/>
+          <w:insideH w:color="000000" w:space="0" w:sz="8" w:val="single"/>
+          <w:insideV w:color="000000" w:space="0" w:sz="8" w:val="single"/>
+        </w:tblBorders>
+        <w:tblLayout w:type="fixed"/>
+        <w:tblLook w:val="0600"/>
+      </w:tblPr>
+      <w:tblGrid>
+        <w:gridCol w:w="9029"/>
+        <w:tblGridChange w:id="0">
+          <w:tblGrid>
+            <w:gridCol w:w="9029"/>
+          </w:tblGrid>
+        </w:tblGridChange>
+      </w:tblGrid>
+      <w:tr>
+        <w:trPr>
+          <w:cantSplit w:val="0"/>
+          <w:tblHeader w:val="0"/>
+        </w:trPr>
+        <w:tc>
+          <w:tcPr>
+            <w:shd w:fill="auto" w:val="clear"/>
+            <w:tcMar>
+              <w:top w:w="100.0" w:type="dxa"/>
+              <w:left w:w="100.0" w:type="dxa"/>
+              <w:bottom w:w="100.0" w:type="dxa"/>
+              <w:right w:w="100.0" w:type="dxa"/>
+            </w:tcMar>
+            <w:vAlign w:val="top"/>
+          </w:tcPr>
+          <w:p>
+            <w:pPr>
+              <w:widowControl w:val="0"/>
+              <w:numPr>
+                <w:ilvl w:val="0"/>
+                <w:numId w:val="3"/>
+              </w:numPr>
+              <w:spacing w:line="240" w:lineRule="auto"/>
+              <w:ind w:left="720" w:hanging="360"/>
+              <w:rPr>
+                <w:i w:val="1"/>
+                <w:sz w:val="24"/>
+                <w:szCs w:val="24"/>
+              </w:rPr>
+            </w:pPr>
+            <w:r>
+              <w:rPr>
+                <w:i w:val="1"/>
+                <w:sz w:val="24"/>
+                <w:szCs w:val="24"/>
+                <w:rtl w:val="0"/>
+              </w:rPr>
+              <w:t xml:space="preserve">Creacion de Vistas.</w:t>
+            </w:r>
+          </w:p>
+          <w:p>
+            <w:pPr>
+              <w:widowControl w:val="0"/>
+              <w:numPr>
+                <w:ilvl w:val="0"/>
+                <w:numId w:val="3"/>
+              </w:numPr>
+              <w:spacing w:line="240" w:lineRule="auto"/>
+              <w:ind w:left="720" w:hanging="360"/>
+              <w:rPr>
+                <w:i w:val="1"/>
+                <w:sz w:val="24"/>
+                <w:szCs w:val="24"/>
+                <w:u w:val="none"/>
+              </w:rPr>
+            </w:pPr>
+            <w:r>
+              <w:rPr>
+                <w:i w:val="1"/>
+                <w:sz w:val="24"/>
+                <w:szCs w:val="24"/>
+                <w:rtl w:val="0"/>
+              </w:rPr>
+              <w:t xml:space="preserve">Acabado la parte de generar XML.</w:t>
+            </w:r>
+          </w:p>
+          <w:p>
+            <w:pPr>
+              <w:widowControl w:val="0"/>
+              <w:numPr>
+                <w:ilvl w:val="0"/>
+                <w:numId w:val="3"/>
+              </w:numPr>
+              <w:spacing w:line="240" w:lineRule="auto"/>
+              <w:ind w:left="720" w:hanging="360"/>
+              <w:rPr>
+                <w:i w:val="1"/>
+                <w:sz w:val="24"/>
+                <w:szCs w:val="24"/>
+                <w:u w:val="none"/>
+              </w:rPr>
+            </w:pPr>
+            <w:r>
+              <w:rPr>
+                <w:i w:val="1"/>
+                <w:sz w:val="24"/>
+                <w:szCs w:val="24"/>
+                <w:rtl w:val="0"/>
+              </w:rPr>
+              <w:t xml:space="preserve">Código refactorizado.</w:t>
+            </w:r>
+          </w:p>
+          <w:p>
+            <w:pPr>
+              <w:widowControl w:val="0"/>
+              <w:numPr>
+                <w:ilvl w:val="0"/>
+                <w:numId w:val="3"/>
+              </w:numPr>
+              <w:spacing w:line="240" w:lineRule="auto"/>
+              <w:ind w:left="720" w:hanging="360"/>
+              <w:rPr>
+                <w:i w:val="1"/>
+                <w:sz w:val="24"/>
+                <w:szCs w:val="24"/>
+                <w:u w:val="none"/>
+              </w:rPr>
+            </w:pPr>
+            <w:r>
+              <w:rPr>
+                <w:i w:val="1"/>
+                <w:sz w:val="24"/>
+                <w:szCs w:val="24"/>
+                <w:rtl w:val="0"/>
+              </w:rPr>
+              <w:t xml:space="preserve">Generación de clases.</w:t>
+            </w:r>
+          </w:p>
+          <w:p>
+            <w:pPr>
+              <w:widowControl w:val="0"/>
+              <w:spacing w:line="240" w:lineRule="auto"/>
+              <w:ind w:left="720" w:firstLine="0"/>
+              <w:rPr>
+                <w:sz w:val="24"/>
+                <w:szCs w:val="24"/>
+              </w:rPr>
+            </w:pPr>
+            <w:r>
+              <w:rPr>
+                <w:rtl w:val="0"/>
+              </w:rPr>
+            </w:r>
+          </w:p>
+        </w:tc>
+      </w:tr>
+    </w:tbl>
+    <w:p>
+      <w:pPr>
+        <w:tabs>
+          <w:tab w:val="left" w:leader="none" w:pos="1050"/>
+        </w:tabs>
+        <w:spacing w:line="240" w:lineRule="auto"/>
+        <w:rPr>
+          <w:sz w:val="24"/>
+          <w:szCs w:val="24"/>
+        </w:rPr>
+      </w:pPr>
+      <w:r>
+        <w:rPr>
+          <w:rtl w:val="0"/>
+        </w:rPr>
+      </w:r>
+    </w:p>
+    <w:p>
+      <w:pPr>
+        <w:spacing w:line="240" w:lineRule="auto"/>
+        <w:rPr>
+          <w:sz w:val="24"/>
+          <w:szCs w:val="24"/>
+        </w:rPr>
+      </w:pPr>
+      <w:r>
+        <w:rPr>
+          <w:rtl w:val="0"/>
+        </w:rPr>
+      </w:r>
+    </w:p>
+    <w:p>
+      <w:pPr>
+        <w:tabs>
+          <w:tab w:val="left" w:leader="none" w:pos="-3420"/>
+        </w:tabs>
+        <w:spacing w:line="240" w:lineRule="auto"/>
+        <w:rPr>
+          <w:sz w:val="28"/>
+          <w:szCs w:val="28"/>
+        </w:rPr>
+      </w:pPr>
+      <w:r>
+        <w:rPr>
+          <w:b w:val="1"/>
+          <w:i w:val="1"/>
+          <w:sz w:val="28"/>
+          <w:szCs w:val="28"/>
+          <w:rtl w:val="0"/>
+        </w:rPr>
+        <w:t xml:space="preserve">Valoración</w:t>
+      </w:r>
+      <w:r>
+        <w:rPr>
+          <w:rtl w:val="0"/>
+        </w:rPr>
+      </w:r>
+    </w:p>
+    <w:p>
+      <w:pPr>
+        <w:tabs>
+          <w:tab w:val="left" w:leader="none" w:pos="-3420"/>
+        </w:tabs>
+        <w:spacing w:line="240" w:lineRule="auto"/>
+        <w:rPr>
+          <w:sz w:val="24"/>
+          <w:szCs w:val="24"/>
+        </w:rPr>
+      </w:pPr>
+      <w:r>
+        <w:rPr>
+          <w:rtl w:val="0"/>
+        </w:rPr>
+      </w:r>
+    </w:p>
+    <w:p>
+      <w:pPr>
+        <w:tabs>
+          <w:tab w:val="left" w:leader="none" w:pos="-3420"/>
+        </w:tabs>
+        <w:spacing w:line="240" w:lineRule="auto"/>
+        <w:rPr>
+          <w:sz w:val="24"/>
+          <w:szCs w:val="24"/>
+        </w:rPr>
+      </w:pPr>
+      <w:r>
+        <w:rPr>
+          <w:rtl w:val="0"/>
+        </w:rPr>
+      </w:r>
+    </w:p>
+    <w:tbl>
+      <w:tblPr>
+        <w:tblStyle w:val="Table47"/>
+        <w:tblW w:w="9029.0" w:type="dxa"/>
+        <w:jc w:val="left"/>
+        <w:tblBorders>
+          <w:top w:color="000000" w:space="0" w:sz="8" w:val="single"/>
+          <w:left w:color="000000" w:space="0" w:sz="8" w:val="single"/>
+          <w:bottom w:color="000000" w:space="0" w:sz="8" w:val="single"/>
+          <w:right w:color="000000" w:space="0" w:sz="8" w:val="single"/>
+          <w:insideH w:color="000000" w:space="0" w:sz="8" w:val="single"/>
+          <w:insideV w:color="000000" w:space="0" w:sz="8" w:val="single"/>
+        </w:tblBorders>
+        <w:tblLayout w:type="fixed"/>
+        <w:tblLook w:val="0600"/>
+      </w:tblPr>
+      <w:tblGrid>
+        <w:gridCol w:w="9029"/>
+        <w:tblGridChange w:id="0">
+          <w:tblGrid>
+            <w:gridCol w:w="9029"/>
+          </w:tblGrid>
+        </w:tblGridChange>
+      </w:tblGrid>
+      <w:tr>
+        <w:trPr>
+          <w:cantSplit w:val="0"/>
+          <w:tblHeader w:val="0"/>
+        </w:trPr>
+        <w:tc>
+          <w:tcPr>
+            <w:shd w:fill="auto" w:val="clear"/>
+            <w:tcMar>
+              <w:top w:w="100.0" w:type="dxa"/>
+              <w:left w:w="100.0" w:type="dxa"/>
+              <w:bottom w:w="100.0" w:type="dxa"/>
+              <w:right w:w="100.0" w:type="dxa"/>
+            </w:tcMar>
+            <w:vAlign w:val="top"/>
+          </w:tcPr>
+          <w:p>
+            <w:pPr>
+              <w:widowControl w:val="0"/>
+              <w:spacing w:line="240" w:lineRule="auto"/>
+              <w:rPr>
+                <w:sz w:val="24"/>
+                <w:szCs w:val="24"/>
+              </w:rPr>
+            </w:pPr>
+            <w:r>
+              <w:rPr>
+                <w:rtl w:val="0"/>
+              </w:rPr>
+            </w:r>
+          </w:p>
+          <w:p>
+            <w:pPr>
+              <w:widowControl w:val="0"/>
+              <w:numPr>
+                <w:ilvl w:val="0"/>
+                <w:numId w:val="4"/>
+              </w:numPr>
+              <w:spacing w:line="240" w:lineRule="auto"/>
+              <w:ind w:left="720" w:hanging="360"/>
+              <w:rPr>
+                <w:sz w:val="24"/>
+                <w:szCs w:val="24"/>
+              </w:rPr>
+            </w:pPr>
+            <w:r>
+              <w:rPr>
+                <w:sz w:val="24"/>
+                <w:szCs w:val="24"/>
+                <w:rtl w:val="0"/>
+              </w:rPr>
+              <w:t xml:space="preserve">El trabajo se ha realizado de forma óptima.</w:t>
+            </w:r>
+          </w:p>
+          <w:p>
+            <w:pPr>
+              <w:widowControl w:val="0"/>
+              <w:numPr>
+                <w:ilvl w:val="0"/>
+                <w:numId w:val="4"/>
+              </w:numPr>
+              <w:spacing w:line="240" w:lineRule="auto"/>
+              <w:ind w:left="720" w:hanging="360"/>
+              <w:rPr>
+                <w:sz w:val="24"/>
+                <w:szCs w:val="24"/>
+              </w:rPr>
+            </w:pPr>
+            <w:r>
+              <w:rPr>
+                <w:sz w:val="24"/>
+                <w:szCs w:val="24"/>
+                <w:rtl w:val="0"/>
+              </w:rPr>
+              <w:t xml:space="preserve">Todos los miembros del equipo han sido partícipes en el desarrollo de las actividades impuestas.</w:t>
+            </w:r>
+          </w:p>
+          <w:p>
+            <w:pPr>
+              <w:widowControl w:val="0"/>
+              <w:numPr>
+                <w:ilvl w:val="0"/>
+                <w:numId w:val="4"/>
+              </w:numPr>
+              <w:spacing w:line="240" w:lineRule="auto"/>
+              <w:ind w:left="720" w:hanging="360"/>
+              <w:rPr>
+                <w:sz w:val="24"/>
+                <w:szCs w:val="24"/>
+              </w:rPr>
+            </w:pPr>
+            <w:r>
+              <w:rPr>
+                <w:sz w:val="24"/>
+                <w:szCs w:val="24"/>
+                <w:rtl w:val="0"/>
+              </w:rPr>
+              <w:t xml:space="preserve">Ningún miembro del equipo ha entorpecido el trabajo de otros.</w:t>
+            </w:r>
+          </w:p>
+          <w:p>
+            <w:pPr>
+              <w:widowControl w:val="0"/>
+              <w:numPr>
+                <w:ilvl w:val="0"/>
+                <w:numId w:val="4"/>
+              </w:numPr>
+              <w:spacing w:line="240" w:lineRule="auto"/>
+              <w:ind w:left="720" w:hanging="360"/>
+              <w:rPr>
+                <w:sz w:val="24"/>
+                <w:szCs w:val="24"/>
+              </w:rPr>
+            </w:pPr>
+            <w:r>
+              <w:rPr>
+                <w:sz w:val="24"/>
+                <w:szCs w:val="24"/>
+                <w:rtl w:val="0"/>
+              </w:rPr>
+              <w:t xml:space="preserve">Se han corregido los ejercicios en base al desarrollo de las actividades.</w:t>
+            </w:r>
+          </w:p>
+          <w:p>
+            <w:pPr>
+              <w:widowControl w:val="0"/>
+              <w:spacing w:line="240" w:lineRule="auto"/>
+              <w:rPr>
+                <w:sz w:val="24"/>
+                <w:szCs w:val="24"/>
+              </w:rPr>
+            </w:pPr>
+            <w:r>
+              <w:rPr>
+                <w:rtl w:val="0"/>
+              </w:rPr>
+            </w:r>
+          </w:p>
+        </w:tc>
+      </w:tr>
+    </w:tbl>
+    <w:p>
+      <w:pPr>
+        <w:tabs>
+          <w:tab w:val="left" w:leader="none" w:pos="-3420"/>
+        </w:tabs>
+        <w:spacing w:line="240" w:lineRule="auto"/>
+        <w:rPr>
+          <w:sz w:val="24"/>
+          <w:szCs w:val="24"/>
+        </w:rPr>
+      </w:pPr>
+      <w:r>
+        <w:rPr>
+          <w:rtl w:val="0"/>
+        </w:rPr>
+      </w:r>
+    </w:p>
+    <w:p>
+      <w:pPr>
+        <w:tabs>
+          <w:tab w:val="left" w:leader="none" w:pos="-3420"/>
+        </w:tabs>
+        <w:spacing w:line="240" w:lineRule="auto"/>
+        <w:rPr>
+          <w:sz w:val="24"/>
+          <w:szCs w:val="24"/>
+        </w:rPr>
+      </w:pPr>
+      <w:r>
+        <w:rPr>
+          <w:rtl w:val="0"/>
+        </w:rPr>
+      </w:r>
+    </w:p>
+    <w:p>
+      <w:pPr>
+        <w:tabs>
+          <w:tab w:val="left" w:leader="none" w:pos="-3420"/>
+        </w:tabs>
+        <w:spacing w:line="240" w:lineRule="auto"/>
+        <w:rPr>
+          <w:sz w:val="24"/>
+          <w:szCs w:val="24"/>
+        </w:rPr>
+      </w:pPr>
+      <w:r>
+        <w:rPr>
+          <w:rtl w:val="0"/>
+        </w:rPr>
+      </w:r>
+    </w:p>
+    <w:p>
+      <w:pPr>
+        <w:tabs>
+          <w:tab w:val="left" w:leader="none" w:pos="-3420"/>
+        </w:tabs>
+        <w:spacing w:line="240" w:lineRule="auto"/>
+        <w:rPr>
+          <w:sz w:val="24"/>
+          <w:szCs w:val="24"/>
+        </w:rPr>
+      </w:pPr>
+      <w:r>
+        <w:rPr>
+          <w:rtl w:val="0"/>
+        </w:rPr>
+      </w:r>
+    </w:p>
+    <w:p>
+      <w:pPr>
+        <w:tabs>
+          <w:tab w:val="left" w:leader="none" w:pos="-3420"/>
+        </w:tabs>
+        <w:spacing w:line="240" w:lineRule="auto"/>
+        <w:rPr>
+          <w:sz w:val="24"/>
+          <w:szCs w:val="24"/>
+        </w:rPr>
+      </w:pPr>
+      <w:r>
+        <w:rPr>
+          <w:rtl w:val="0"/>
+        </w:rPr>
+      </w:r>
+    </w:p>
+    <w:p>
+      <w:pPr>
+        <w:tabs>
+          <w:tab w:val="left" w:leader="none" w:pos="-3420"/>
+        </w:tabs>
+        <w:spacing w:line="240" w:lineRule="auto"/>
+        <w:rPr>
+          <w:sz w:val="24"/>
+          <w:szCs w:val="24"/>
+        </w:rPr>
+      </w:pPr>
+      <w:r>
+        <w:rPr>
+          <w:rtl w:val="0"/>
+        </w:rPr>
+      </w:r>
+    </w:p>
+    <w:p>
+      <w:pPr>
+        <w:tabs>
+          <w:tab w:val="left" w:leader="none" w:pos="-3420"/>
+        </w:tabs>
+        <w:spacing w:line="240" w:lineRule="auto"/>
+        <w:rPr>
+          <w:sz w:val="24"/>
+          <w:szCs w:val="24"/>
+        </w:rPr>
+      </w:pPr>
+      <w:r>
+        <w:rPr>
+          <w:rtl w:val="0"/>
+        </w:rPr>
+      </w:r>
+    </w:p>
+    <w:p>
+      <w:pPr>
+        <w:tabs>
+          <w:tab w:val="left" w:leader="none" w:pos="-3420"/>
+        </w:tabs>
+        <w:spacing w:line="240" w:lineRule="auto"/>
+        <w:rPr>
+          <w:sz w:val="24"/>
+          <w:szCs w:val="24"/>
+        </w:rPr>
+      </w:pPr>
+      <w:r>
+        <w:rPr>
+          <w:rtl w:val="0"/>
+        </w:rPr>
+      </w:r>
+    </w:p>
+    <w:p>
+      <w:pPr>
+        <w:tabs>
+          <w:tab w:val="left" w:leader="none" w:pos="-3420"/>
+        </w:tabs>
+        <w:spacing w:line="240" w:lineRule="auto"/>
+        <w:rPr>
+          <w:sz w:val="24"/>
+          <w:szCs w:val="24"/>
+        </w:rPr>
+      </w:pPr>
+      <w:r>
+        <w:rPr>
+          <w:rtl w:val="0"/>
+        </w:rPr>
+      </w:r>
+    </w:p>
+    <w:p>
+      <w:pPr>
+        <w:tabs>
+          <w:tab w:val="left" w:leader="none" w:pos="-3420"/>
+        </w:tabs>
+        <w:spacing w:line="240" w:lineRule="auto"/>
+        <w:rPr>
+          <w:sz w:val="24"/>
+          <w:szCs w:val="24"/>
+        </w:rPr>
+      </w:pPr>
+      <w:r>
+        <w:rPr>
+          <w:rtl w:val="0"/>
+        </w:rPr>
+      </w:r>
+    </w:p>
+    <w:p>
+      <w:pPr>
+        <w:tabs>
+          <w:tab w:val="left" w:leader="none" w:pos="-3420"/>
+        </w:tabs>
+        <w:spacing w:line="240" w:lineRule="auto"/>
+        <w:rPr>
+          <w:sz w:val="24"/>
+          <w:szCs w:val="24"/>
+        </w:rPr>
+      </w:pPr>
+      <w:r>
+        <w:rPr>
+          <w:rtl w:val="0"/>
+        </w:rPr>
+      </w:r>
+    </w:p>
+    <w:p>
+      <w:pPr>
+        <w:tabs>
+          <w:tab w:val="left" w:leader="none" w:pos="-3420"/>
+        </w:tabs>
+        <w:spacing w:line="240" w:lineRule="auto"/>
+        <w:rPr>
+          <w:sz w:val="24"/>
+          <w:szCs w:val="24"/>
+        </w:rPr>
+      </w:pPr>
+      <w:r>
+        <w:rPr>
+          <w:rtl w:val="0"/>
+        </w:rPr>
+      </w:r>
+    </w:p>
+    <w:p>
+      <w:pPr>
+        <w:tabs>
+          <w:tab w:val="left" w:leader="none" w:pos="-3420"/>
+        </w:tabs>
+        <w:spacing w:line="240" w:lineRule="auto"/>
+        <w:rPr>
+          <w:sz w:val="24"/>
+          <w:szCs w:val="24"/>
+        </w:rPr>
+      </w:pPr>
+      <w:r>
+        <w:rPr>
+          <w:rtl w:val="0"/>
+        </w:rPr>
+      </w:r>
+    </w:p>
+    <w:p>
+      <w:pPr>
+        <w:tabs>
+          <w:tab w:val="left" w:leader="none" w:pos="-3420"/>
+        </w:tabs>
+        <w:spacing w:line="240" w:lineRule="auto"/>
+        <w:rPr>
+          <w:sz w:val="24"/>
+          <w:szCs w:val="24"/>
+        </w:rPr>
+      </w:pPr>
+      <w:r>
+        <w:rPr>
+          <w:rtl w:val="0"/>
+        </w:rPr>
+      </w:r>
+    </w:p>
+    <w:p>
+      <w:pPr>
+        <w:tabs>
+          <w:tab w:val="left" w:leader="none" w:pos="-3420"/>
+        </w:tabs>
+        <w:spacing w:line="240" w:lineRule="auto"/>
+        <w:rPr>
+          <w:sz w:val="24"/>
+          <w:szCs w:val="24"/>
+        </w:rPr>
+      </w:pPr>
+      <w:r>
+        <w:rPr>
+          <w:rtl w:val="0"/>
+        </w:rPr>
+      </w:r>
+    </w:p>
+    <w:p>
+      <w:pPr>
+        <w:tabs>
+          <w:tab w:val="left" w:leader="none" w:pos="-3420"/>
+        </w:tabs>
+        <w:spacing w:line="240" w:lineRule="auto"/>
+        <w:rPr>
+          <w:sz w:val="24"/>
+          <w:szCs w:val="24"/>
+        </w:rPr>
+      </w:pPr>
+      <w:r>
+        <w:rPr>
+          <w:rtl w:val="0"/>
+        </w:rPr>
+      </w:r>
+    </w:p>
+    <w:p>
+      <w:pPr>
+        <w:tabs>
+          <w:tab w:val="left" w:leader="none" w:pos="-3420"/>
+        </w:tabs>
+        <w:spacing w:line="240" w:lineRule="auto"/>
+        <w:rPr>
+          <w:sz w:val="24"/>
+          <w:szCs w:val="24"/>
+        </w:rPr>
+      </w:pPr>
+      <w:r>
+        <w:rPr>
+          <w:rtl w:val="0"/>
+        </w:rPr>
+      </w:r>
+    </w:p>
+    <w:p>
+      <w:pPr>
+        <w:tabs>
+          <w:tab w:val="left" w:leader="none" w:pos="-3420"/>
+        </w:tabs>
+        <w:spacing w:line="240" w:lineRule="auto"/>
+        <w:rPr>
+          <w:sz w:val="24"/>
+          <w:szCs w:val="24"/>
+        </w:rPr>
+      </w:pPr>
+      <w:r>
+        <w:rPr>
+          <w:rtl w:val="0"/>
+        </w:rPr>
+      </w:r>
+    </w:p>
+    <w:p>
+      <w:pPr>
+        <w:tabs>
+          <w:tab w:val="left" w:leader="none" w:pos="-3420"/>
+        </w:tabs>
+        <w:spacing w:line="240" w:lineRule="auto"/>
+        <w:rPr>
+          <w:sz w:val="24"/>
+          <w:szCs w:val="24"/>
+        </w:rPr>
+      </w:pPr>
+      <w:r>
+        <w:rPr>
+          <w:rtl w:val="0"/>
+        </w:rPr>
+      </w:r>
+    </w:p>
+    <w:p>
+      <w:pPr>
+        <w:tabs>
+          <w:tab w:val="left" w:leader="none" w:pos="-3420"/>
+        </w:tabs>
+        <w:spacing w:line="240" w:lineRule="auto"/>
+        <w:rPr>
+          <w:sz w:val="24"/>
+          <w:szCs w:val="24"/>
+        </w:rPr>
+      </w:pPr>
+      <w:r>
+        <w:rPr>
+          <w:rtl w:val="0"/>
+        </w:rPr>
+      </w:r>
+    </w:p>
+    <w:tbl>
+      <w:tblPr>
+        <w:tblStyle w:val="Table48"/>
         <w:tblW w:w="9020.0" w:type="dxa"/>
         <w:jc w:val="left"/>
         <w:tblInd w:w="-108.0" w:type="dxa"/>
@@ -16629,7 +18825,7 @@
     </w:p>
     <w:tbl>
       <w:tblPr>
-        <w:tblStyle w:val="Table43"/>
+        <w:tblStyle w:val="Table49"/>
         <w:tblW w:w="9020.0" w:type="dxa"/>
         <w:jc w:val="left"/>
         <w:tblInd w:w="-108.0" w:type="dxa"/>
@@ -16933,7 +19129,7 @@
     </w:p>
     <w:tbl>
       <w:tblPr>
-        <w:tblStyle w:val="Table44"/>
+        <w:tblStyle w:val="Table50"/>
         <w:tblW w:w="9020.0" w:type="dxa"/>
         <w:jc w:val="left"/>
         <w:tblInd w:w="-108.0" w:type="dxa"/>
@@ -17656,7 +19852,7 @@
     </w:p>
     <w:tbl>
       <w:tblPr>
-        <w:tblStyle w:val="Table45"/>
+        <w:tblStyle w:val="Table51"/>
         <w:tblW w:w="9020.0" w:type="dxa"/>
         <w:jc w:val="left"/>
         <w:tblInd w:w="-108.0" w:type="dxa"/>
@@ -18454,7 +20650,7 @@
     </w:p>
     <w:tbl>
       <w:tblPr>
-        <w:tblStyle w:val="Table46"/>
+        <w:tblStyle w:val="Table52"/>
         <w:tblW w:w="9040.0" w:type="dxa"/>
         <w:jc w:val="left"/>
         <w:tblInd w:w="-108.0" w:type="dxa"/>
@@ -19889,7 +22085,7 @@
     </w:p>
     <w:tbl>
       <w:tblPr>
-        <w:tblStyle w:val="Table47"/>
+        <w:tblStyle w:val="Table53"/>
         <w:tblW w:w="9020.0" w:type="dxa"/>
         <w:jc w:val="left"/>
         <w:tblInd w:w="-108.0" w:type="dxa"/>
@@ -22594,10 +24790,10 @@
       <w:tblStyleRowBandSize w:val="1"/>
       <w:tblStyleColBandSize w:val="1"/>
       <w:tblCellMar>
-        <w:top w:w="0.0" w:type="dxa"/>
-        <w:left w:w="108.0" w:type="dxa"/>
-        <w:bottom w:w="0.0" w:type="dxa"/>
-        <w:right w:w="108.0" w:type="dxa"/>
+        <w:top w:w="100.0" w:type="dxa"/>
+        <w:left w:w="100.0" w:type="dxa"/>
+        <w:bottom w:w="100.0" w:type="dxa"/>
+        <w:right w:w="100.0" w:type="dxa"/>
       </w:tblCellMar>
     </w:tblPr>
   </w:style>
@@ -22607,10 +24803,10 @@
       <w:tblStyleRowBandSize w:val="1"/>
       <w:tblStyleColBandSize w:val="1"/>
       <w:tblCellMar>
-        <w:top w:w="0.0" w:type="dxa"/>
-        <w:left w:w="108.0" w:type="dxa"/>
-        <w:bottom w:w="0.0" w:type="dxa"/>
-        <w:right w:w="108.0" w:type="dxa"/>
+        <w:top w:w="100.0" w:type="dxa"/>
+        <w:left w:w="100.0" w:type="dxa"/>
+        <w:bottom w:w="100.0" w:type="dxa"/>
+        <w:right w:w="100.0" w:type="dxa"/>
       </w:tblCellMar>
     </w:tblPr>
   </w:style>
@@ -22633,6 +24829,32 @@
       <w:tblStyleRowBandSize w:val="1"/>
       <w:tblStyleColBandSize w:val="1"/>
       <w:tblCellMar>
+        <w:top w:w="100.0" w:type="dxa"/>
+        <w:left w:w="100.0" w:type="dxa"/>
+        <w:bottom w:w="100.0" w:type="dxa"/>
+        <w:right w:w="100.0" w:type="dxa"/>
+      </w:tblCellMar>
+    </w:tblPr>
+  </w:style>
+  <w:style w:type="table" w:styleId="Table47">
+    <w:basedOn w:val="TableNormal"/>
+    <w:tblPr>
+      <w:tblStyleRowBandSize w:val="1"/>
+      <w:tblStyleColBandSize w:val="1"/>
+      <w:tblCellMar>
+        <w:top w:w="100.0" w:type="dxa"/>
+        <w:left w:w="100.0" w:type="dxa"/>
+        <w:bottom w:w="100.0" w:type="dxa"/>
+        <w:right w:w="100.0" w:type="dxa"/>
+      </w:tblCellMar>
+    </w:tblPr>
+  </w:style>
+  <w:style w:type="table" w:styleId="Table48">
+    <w:basedOn w:val="TableNormal"/>
+    <w:tblPr>
+      <w:tblStyleRowBandSize w:val="1"/>
+      <w:tblStyleColBandSize w:val="1"/>
+      <w:tblCellMar>
         <w:top w:w="0.0" w:type="dxa"/>
         <w:left w:w="108.0" w:type="dxa"/>
         <w:bottom w:w="0.0" w:type="dxa"/>
@@ -22640,7 +24862,59 @@
       </w:tblCellMar>
     </w:tblPr>
   </w:style>
-  <w:style w:type="table" w:styleId="Table47">
+  <w:style w:type="table" w:styleId="Table49">
+    <w:basedOn w:val="TableNormal"/>
+    <w:tblPr>
+      <w:tblStyleRowBandSize w:val="1"/>
+      <w:tblStyleColBandSize w:val="1"/>
+      <w:tblCellMar>
+        <w:top w:w="0.0" w:type="dxa"/>
+        <w:left w:w="108.0" w:type="dxa"/>
+        <w:bottom w:w="0.0" w:type="dxa"/>
+        <w:right w:w="108.0" w:type="dxa"/>
+      </w:tblCellMar>
+    </w:tblPr>
+  </w:style>
+  <w:style w:type="table" w:styleId="Table50">
+    <w:basedOn w:val="TableNormal"/>
+    <w:tblPr>
+      <w:tblStyleRowBandSize w:val="1"/>
+      <w:tblStyleColBandSize w:val="1"/>
+      <w:tblCellMar>
+        <w:top w:w="0.0" w:type="dxa"/>
+        <w:left w:w="108.0" w:type="dxa"/>
+        <w:bottom w:w="0.0" w:type="dxa"/>
+        <w:right w:w="108.0" w:type="dxa"/>
+      </w:tblCellMar>
+    </w:tblPr>
+  </w:style>
+  <w:style w:type="table" w:styleId="Table51">
+    <w:basedOn w:val="TableNormal"/>
+    <w:tblPr>
+      <w:tblStyleRowBandSize w:val="1"/>
+      <w:tblStyleColBandSize w:val="1"/>
+      <w:tblCellMar>
+        <w:top w:w="0.0" w:type="dxa"/>
+        <w:left w:w="108.0" w:type="dxa"/>
+        <w:bottom w:w="0.0" w:type="dxa"/>
+        <w:right w:w="108.0" w:type="dxa"/>
+      </w:tblCellMar>
+    </w:tblPr>
+  </w:style>
+  <w:style w:type="table" w:styleId="Table52">
+    <w:basedOn w:val="TableNormal"/>
+    <w:tblPr>
+      <w:tblStyleRowBandSize w:val="1"/>
+      <w:tblStyleColBandSize w:val="1"/>
+      <w:tblCellMar>
+        <w:top w:w="0.0" w:type="dxa"/>
+        <w:left w:w="108.0" w:type="dxa"/>
+        <w:bottom w:w="0.0" w:type="dxa"/>
+        <w:right w:w="108.0" w:type="dxa"/>
+      </w:tblCellMar>
+    </w:tblPr>
+  </w:style>
+  <w:style w:type="table" w:styleId="Table53">
     <w:basedOn w:val="TableNormal"/>
     <w:tblPr>
       <w:tblStyleRowBandSize w:val="1"/>
@@ -22978,7 +25252,7 @@
 
 <file path=customXML/item1.xml><?xml version="1.0" encoding="utf-8"?>
 <go:gDocsCustomXmlDataStorage xmlns:go="http://customooxmlschemas.google.com/" xmlns:r="http://schemas.openxmlformats.org/officeDocument/2006/relationships" uri="GoogleDocsCustomDataVersion1">
-  <go:docsCustomData xmlns:go="http://customooxmlschemas.google.com/" roundtripDataSignature="AMtx7mh1FFaDwmo2OUajkcNZWvwVb0Laqg==">AMUW2mVCBgBX1PMedk04MGqCd657mi/QVHGjsYzXTJpzKfO9cDpaFNJlj634PRmLfKiGLw6KZtIDbPEIoXREk3aoHzpuAzlY2XDh6/g47ArXN+IOeozLos47VB6a7a+ShnnIEqdXf+Ab</go:docsCustomData>
+  <go:docsCustomData xmlns:go="http://customooxmlschemas.google.com/" roundtripDataSignature="AMtx7mh1FFaDwmo2OUajkcNZWvwVb0Laqg==">AMUW2mV0R8BiBh/Uav/YYQaZk6PO4xshbyQCVgNFaIxrYwhqK5QU7kRlNO1GeJsexNH1q11wqfUUPL2nNxEbo/AVo9jE4Jhpet77qv6BX5ODTkOLsqU4obRl6Da/TPZSyu5mVv8BGhXj</go:docsCustomData>
 </go:gDocsCustomXmlDataStorage>
 </file>
 

</xml_diff>

<commit_message>
Cuaderno del equipo 16/05
</commit_message>
<xml_diff>
--- a/Cuaderno del equipo.docx
+++ b/Cuaderno del equipo.docx
@@ -18568,9 +18568,1067 @@
         </w:rPr>
       </w:r>
     </w:p>
+    <w:p>
+      <w:pPr>
+        <w:tabs>
+          <w:tab w:val="left" w:leader="none" w:pos="-3420"/>
+        </w:tabs>
+        <w:spacing w:line="240" w:lineRule="auto"/>
+        <w:rPr>
+          <w:sz w:val="24"/>
+          <w:szCs w:val="24"/>
+        </w:rPr>
+      </w:pPr>
+      <w:r>
+        <w:rPr>
+          <w:rtl w:val="0"/>
+        </w:rPr>
+      </w:r>
+    </w:p>
+    <w:p>
+      <w:pPr>
+        <w:tabs>
+          <w:tab w:val="left" w:leader="none" w:pos="-3420"/>
+        </w:tabs>
+        <w:spacing w:line="240" w:lineRule="auto"/>
+        <w:rPr>
+          <w:sz w:val="24"/>
+          <w:szCs w:val="24"/>
+        </w:rPr>
+      </w:pPr>
+      <w:r>
+        <w:rPr>
+          <w:rtl w:val="0"/>
+        </w:rPr>
+      </w:r>
+    </w:p>
+    <w:p>
+      <w:pPr>
+        <w:tabs>
+          <w:tab w:val="left" w:leader="none" w:pos="-3420"/>
+        </w:tabs>
+        <w:spacing w:line="240" w:lineRule="auto"/>
+        <w:rPr>
+          <w:sz w:val="24"/>
+          <w:szCs w:val="24"/>
+        </w:rPr>
+      </w:pPr>
+      <w:r>
+        <w:rPr>
+          <w:rtl w:val="0"/>
+        </w:rPr>
+      </w:r>
+    </w:p>
+    <w:p>
+      <w:pPr>
+        <w:tabs>
+          <w:tab w:val="left" w:leader="none" w:pos="-3420"/>
+        </w:tabs>
+        <w:spacing w:line="240" w:lineRule="auto"/>
+        <w:rPr>
+          <w:sz w:val="24"/>
+          <w:szCs w:val="24"/>
+        </w:rPr>
+      </w:pPr>
+      <w:r>
+        <w:rPr>
+          <w:rtl w:val="0"/>
+        </w:rPr>
+      </w:r>
+    </w:p>
+    <w:p>
+      <w:pPr>
+        <w:tabs>
+          <w:tab w:val="left" w:leader="none" w:pos="-3420"/>
+        </w:tabs>
+        <w:spacing w:line="240" w:lineRule="auto"/>
+        <w:rPr>
+          <w:sz w:val="24"/>
+          <w:szCs w:val="24"/>
+        </w:rPr>
+      </w:pPr>
+      <w:r>
+        <w:rPr>
+          <w:rtl w:val="0"/>
+        </w:rPr>
+      </w:r>
+    </w:p>
+    <w:p>
+      <w:pPr>
+        <w:spacing w:line="240" w:lineRule="auto"/>
+        <w:rPr>
+          <w:sz w:val="24"/>
+          <w:szCs w:val="24"/>
+        </w:rPr>
+      </w:pPr>
+      <w:r>
+        <w:rPr>
+          <w:rtl w:val="0"/>
+        </w:rPr>
+      </w:r>
+    </w:p>
     <w:tbl>
       <w:tblPr>
         <w:tblStyle w:val="Table48"/>
+        <w:tblW w:w="9020.0" w:type="dxa"/>
+        <w:jc w:val="left"/>
+        <w:tblInd w:w="-360.0" w:type="dxa"/>
+        <w:tblBorders>
+          <w:top w:color="000000" w:space="0" w:sz="4" w:val="single"/>
+          <w:left w:color="000000" w:space="0" w:sz="4" w:val="single"/>
+          <w:bottom w:color="000000" w:space="0" w:sz="4" w:val="single"/>
+          <w:right w:color="000000" w:space="0" w:sz="4" w:val="single"/>
+          <w:insideH w:color="000000" w:space="0" w:sz="4" w:val="single"/>
+          <w:insideV w:color="000000" w:space="0" w:sz="4" w:val="single"/>
+        </w:tblBorders>
+        <w:tblLayout w:type="fixed"/>
+        <w:tblLook w:val="0000"/>
+      </w:tblPr>
+      <w:tblGrid>
+        <w:gridCol w:w="4380"/>
+        <w:gridCol w:w="2120"/>
+        <w:gridCol w:w="2520"/>
+        <w:tblGridChange w:id="0">
+          <w:tblGrid>
+            <w:gridCol w:w="4380"/>
+            <w:gridCol w:w="2120"/>
+            <w:gridCol w:w="2520"/>
+          </w:tblGrid>
+        </w:tblGridChange>
+      </w:tblGrid>
+      <w:tr>
+        <w:trPr>
+          <w:cantSplit w:val="0"/>
+          <w:tblHeader w:val="0"/>
+        </w:trPr>
+        <w:tc>
+          <w:tcPr>
+            <w:shd w:fill="ccffff" w:val="clear"/>
+            <w:vAlign w:val="center"/>
+          </w:tcPr>
+          <w:p>
+            <w:pPr>
+              <w:spacing w:line="240" w:lineRule="auto"/>
+              <w:rPr>
+                <w:sz w:val="24"/>
+                <w:szCs w:val="24"/>
+              </w:rPr>
+            </w:pPr>
+            <w:r>
+              <w:rPr>
+                <w:b w:val="1"/>
+                <w:sz w:val="24"/>
+                <w:szCs w:val="24"/>
+                <w:rtl w:val="0"/>
+              </w:rPr>
+              <w:t xml:space="preserve">Nombre (o número) del Equipo: 4</w:t>
+            </w:r>
+            <w:r>
+              <w:rPr>
+                <w:rtl w:val="0"/>
+              </w:rPr>
+            </w:r>
+          </w:p>
+        </w:tc>
+        <w:tc>
+          <w:tcPr>
+            <w:shd w:fill="ccffff" w:val="clear"/>
+            <w:vAlign w:val="center"/>
+          </w:tcPr>
+          <w:p>
+            <w:pPr>
+              <w:tabs>
+                <w:tab w:val="left" w:leader="none" w:pos="1050"/>
+              </w:tabs>
+              <w:spacing w:line="240" w:lineRule="auto"/>
+              <w:rPr>
+                <w:sz w:val="24"/>
+                <w:szCs w:val="24"/>
+              </w:rPr>
+            </w:pPr>
+            <w:r>
+              <w:rPr>
+                <w:b w:val="1"/>
+                <w:sz w:val="24"/>
+                <w:szCs w:val="24"/>
+                <w:rtl w:val="0"/>
+              </w:rPr>
+              <w:t xml:space="preserve">Curso: 1º</w:t>
+            </w:r>
+            <w:r>
+              <w:rPr>
+                <w:rtl w:val="0"/>
+              </w:rPr>
+            </w:r>
+          </w:p>
+        </w:tc>
+        <w:tc>
+          <w:tcPr>
+            <w:shd w:fill="ccffff" w:val="clear"/>
+            <w:vAlign w:val="center"/>
+          </w:tcPr>
+          <w:p>
+            <w:pPr>
+              <w:tabs>
+                <w:tab w:val="left" w:leader="none" w:pos="1050"/>
+              </w:tabs>
+              <w:spacing w:line="240" w:lineRule="auto"/>
+              <w:rPr>
+                <w:sz w:val="24"/>
+                <w:szCs w:val="24"/>
+              </w:rPr>
+            </w:pPr>
+            <w:r>
+              <w:rPr>
+                <w:b w:val="1"/>
+                <w:sz w:val="24"/>
+                <w:szCs w:val="24"/>
+                <w:rtl w:val="0"/>
+              </w:rPr>
+              <w:t xml:space="preserve">Grupo: 1G</w:t>
+            </w:r>
+            <w:r>
+              <w:rPr>
+                <w:rtl w:val="0"/>
+              </w:rPr>
+            </w:r>
+          </w:p>
+        </w:tc>
+      </w:tr>
+      <w:tr>
+        <w:trPr>
+          <w:cantSplit w:val="0"/>
+          <w:tblHeader w:val="0"/>
+        </w:trPr>
+        <w:tc>
+          <w:tcPr>
+            <w:shd w:fill="ccffff" w:val="clear"/>
+            <w:vAlign w:val="center"/>
+          </w:tcPr>
+          <w:p>
+            <w:pPr>
+              <w:tabs>
+                <w:tab w:val="left" w:leader="none" w:pos="1050"/>
+              </w:tabs>
+              <w:spacing w:line="240" w:lineRule="auto"/>
+              <w:rPr>
+                <w:sz w:val="24"/>
+                <w:szCs w:val="24"/>
+              </w:rPr>
+            </w:pPr>
+            <w:r>
+              <w:rPr>
+                <w:b w:val="1"/>
+                <w:sz w:val="24"/>
+                <w:szCs w:val="24"/>
+                <w:rtl w:val="0"/>
+              </w:rPr>
+              <w:t xml:space="preserve">Año académico: 2022-23</w:t>
+            </w:r>
+            <w:r>
+              <w:rPr>
+                <w:rtl w:val="0"/>
+              </w:rPr>
+            </w:r>
+          </w:p>
+        </w:tc>
+        <w:tc>
+          <w:tcPr>
+            <w:gridSpan w:val="2"/>
+            <w:shd w:fill="ccffff" w:val="clear"/>
+            <w:vAlign w:val="center"/>
+          </w:tcPr>
+          <w:p>
+            <w:pPr>
+              <w:tabs>
+                <w:tab w:val="left" w:leader="none" w:pos="1050"/>
+              </w:tabs>
+              <w:spacing w:line="240" w:lineRule="auto"/>
+              <w:rPr>
+                <w:sz w:val="24"/>
+                <w:szCs w:val="24"/>
+              </w:rPr>
+            </w:pPr>
+            <w:r>
+              <w:rPr>
+                <w:b w:val="1"/>
+                <w:sz w:val="24"/>
+                <w:szCs w:val="24"/>
+                <w:rtl w:val="0"/>
+              </w:rPr>
+              <w:t xml:space="preserve">Fecha de sesión: 16/05/2023</w:t>
+            </w:r>
+            <w:r>
+              <w:rPr>
+                <w:rtl w:val="0"/>
+              </w:rPr>
+            </w:r>
+          </w:p>
+        </w:tc>
+      </w:tr>
+    </w:tbl>
+    <w:p>
+      <w:pPr>
+        <w:tabs>
+          <w:tab w:val="left" w:leader="none" w:pos="1050"/>
+        </w:tabs>
+        <w:spacing w:line="240" w:lineRule="auto"/>
+        <w:rPr>
+          <w:sz w:val="24"/>
+          <w:szCs w:val="24"/>
+        </w:rPr>
+      </w:pPr>
+      <w:r>
+        <w:rPr>
+          <w:rtl w:val="0"/>
+        </w:rPr>
+      </w:r>
+    </w:p>
+    <w:p>
+      <w:pPr>
+        <w:tabs>
+          <w:tab w:val="left" w:leader="none" w:pos="1050"/>
+        </w:tabs>
+        <w:spacing w:line="240" w:lineRule="auto"/>
+        <w:rPr>
+          <w:sz w:val="28"/>
+          <w:szCs w:val="28"/>
+        </w:rPr>
+      </w:pPr>
+      <w:r>
+        <w:rPr>
+          <w:b w:val="1"/>
+          <w:i w:val="1"/>
+          <w:sz w:val="28"/>
+          <w:szCs w:val="28"/>
+          <w:rtl w:val="0"/>
+        </w:rPr>
+        <w:t xml:space="preserve">¿Qué hemos hecho?</w:t>
+      </w:r>
+      <w:r>
+        <w:rPr>
+          <w:rtl w:val="0"/>
+        </w:rPr>
+      </w:r>
+    </w:p>
+    <w:p>
+      <w:pPr>
+        <w:tabs>
+          <w:tab w:val="left" w:leader="none" w:pos="1050"/>
+        </w:tabs>
+        <w:spacing w:line="240" w:lineRule="auto"/>
+        <w:rPr>
+          <w:sz w:val="24"/>
+          <w:szCs w:val="24"/>
+        </w:rPr>
+      </w:pPr>
+      <w:r>
+        <w:rPr>
+          <w:rtl w:val="0"/>
+        </w:rPr>
+      </w:r>
+    </w:p>
+    <w:tbl>
+      <w:tblPr>
+        <w:tblStyle w:val="Table49"/>
+        <w:tblW w:w="9029.0" w:type="dxa"/>
+        <w:jc w:val="left"/>
+        <w:tblBorders>
+          <w:top w:color="000000" w:space="0" w:sz="8" w:val="single"/>
+          <w:left w:color="000000" w:space="0" w:sz="8" w:val="single"/>
+          <w:bottom w:color="000000" w:space="0" w:sz="8" w:val="single"/>
+          <w:right w:color="000000" w:space="0" w:sz="8" w:val="single"/>
+          <w:insideH w:color="000000" w:space="0" w:sz="8" w:val="single"/>
+          <w:insideV w:color="000000" w:space="0" w:sz="8" w:val="single"/>
+        </w:tblBorders>
+        <w:tblLayout w:type="fixed"/>
+        <w:tblLook w:val="0600"/>
+      </w:tblPr>
+      <w:tblGrid>
+        <w:gridCol w:w="9029"/>
+        <w:tblGridChange w:id="0">
+          <w:tblGrid>
+            <w:gridCol w:w="9029"/>
+          </w:tblGrid>
+        </w:tblGridChange>
+      </w:tblGrid>
+      <w:tr>
+        <w:trPr>
+          <w:cantSplit w:val="0"/>
+          <w:tblHeader w:val="0"/>
+        </w:trPr>
+        <w:tc>
+          <w:tcPr>
+            <w:shd w:fill="auto" w:val="clear"/>
+            <w:tcMar>
+              <w:top w:w="100.0" w:type="dxa"/>
+              <w:left w:w="100.0" w:type="dxa"/>
+              <w:bottom w:w="100.0" w:type="dxa"/>
+              <w:right w:w="100.0" w:type="dxa"/>
+            </w:tcMar>
+            <w:vAlign w:val="top"/>
+          </w:tcPr>
+          <w:p>
+            <w:pPr>
+              <w:widowControl w:val="0"/>
+              <w:numPr>
+                <w:ilvl w:val="0"/>
+                <w:numId w:val="3"/>
+              </w:numPr>
+              <w:spacing w:line="240" w:lineRule="auto"/>
+              <w:ind w:left="720" w:hanging="360"/>
+              <w:rPr>
+                <w:i w:val="1"/>
+                <w:sz w:val="24"/>
+                <w:szCs w:val="24"/>
+              </w:rPr>
+            </w:pPr>
+            <w:r>
+              <w:rPr>
+                <w:i w:val="1"/>
+                <w:sz w:val="24"/>
+                <w:szCs w:val="24"/>
+                <w:rtl w:val="0"/>
+              </w:rPr>
+              <w:t xml:space="preserve">Realizado el traspaso de las imágenes utilizadas en las ventanas a la base de datos mediante URLs.</w:t>
+            </w:r>
+          </w:p>
+          <w:p>
+            <w:pPr>
+              <w:widowControl w:val="0"/>
+              <w:numPr>
+                <w:ilvl w:val="0"/>
+                <w:numId w:val="3"/>
+              </w:numPr>
+              <w:spacing w:line="240" w:lineRule="auto"/>
+              <w:ind w:left="720" w:hanging="360"/>
+              <w:rPr>
+                <w:i w:val="1"/>
+                <w:sz w:val="24"/>
+                <w:szCs w:val="24"/>
+                <w:u w:val="none"/>
+              </w:rPr>
+            </w:pPr>
+            <w:r>
+              <w:rPr>
+                <w:i w:val="1"/>
+                <w:sz w:val="24"/>
+                <w:szCs w:val="24"/>
+                <w:rtl w:val="0"/>
+              </w:rPr>
+              <w:t xml:space="preserve">Realizado la ventana para visualizar todas las jornadas, mediante la selección de una ComboBox.</w:t>
+            </w:r>
+          </w:p>
+          <w:p>
+            <w:pPr>
+              <w:widowControl w:val="0"/>
+              <w:numPr>
+                <w:ilvl w:val="0"/>
+                <w:numId w:val="3"/>
+              </w:numPr>
+              <w:spacing w:line="240" w:lineRule="auto"/>
+              <w:ind w:left="720" w:hanging="360"/>
+              <w:rPr>
+                <w:i w:val="1"/>
+                <w:sz w:val="24"/>
+                <w:szCs w:val="24"/>
+                <w:u w:val="none"/>
+              </w:rPr>
+            </w:pPr>
+            <w:r>
+              <w:rPr>
+                <w:i w:val="1"/>
+                <w:sz w:val="24"/>
+                <w:szCs w:val="24"/>
+                <w:rtl w:val="0"/>
+              </w:rPr>
+              <w:t xml:space="preserve">Progreso en la ventana para visualizar los jugadores de cada equipo, haciendo uso de una sola ventana y botones para visualizar a los jugadores.</w:t>
+            </w:r>
+          </w:p>
+          <w:p>
+            <w:pPr>
+              <w:widowControl w:val="0"/>
+              <w:numPr>
+                <w:ilvl w:val="0"/>
+                <w:numId w:val="3"/>
+              </w:numPr>
+              <w:spacing w:line="240" w:lineRule="auto"/>
+              <w:ind w:left="720" w:hanging="360"/>
+              <w:rPr>
+                <w:i w:val="1"/>
+                <w:sz w:val="24"/>
+                <w:szCs w:val="24"/>
+                <w:u w:val="none"/>
+              </w:rPr>
+            </w:pPr>
+            <w:r>
+              <w:rPr>
+                <w:i w:val="1"/>
+                <w:sz w:val="24"/>
+                <w:szCs w:val="24"/>
+                <w:rtl w:val="0"/>
+              </w:rPr>
+              <w:t xml:space="preserve">Corregidos los XML, DTD y XSD mediante el equipo docente.</w:t>
+            </w:r>
+          </w:p>
+          <w:p>
+            <w:pPr>
+              <w:widowControl w:val="0"/>
+              <w:spacing w:line="240" w:lineRule="auto"/>
+              <w:ind w:left="720" w:firstLine="0"/>
+              <w:rPr>
+                <w:sz w:val="24"/>
+                <w:szCs w:val="24"/>
+              </w:rPr>
+            </w:pPr>
+            <w:r>
+              <w:rPr>
+                <w:rtl w:val="0"/>
+              </w:rPr>
+            </w:r>
+          </w:p>
+        </w:tc>
+      </w:tr>
+    </w:tbl>
+    <w:p>
+      <w:pPr>
+        <w:tabs>
+          <w:tab w:val="left" w:leader="none" w:pos="1050"/>
+        </w:tabs>
+        <w:spacing w:line="240" w:lineRule="auto"/>
+        <w:rPr>
+          <w:sz w:val="24"/>
+          <w:szCs w:val="24"/>
+        </w:rPr>
+      </w:pPr>
+      <w:r>
+        <w:rPr>
+          <w:rtl w:val="0"/>
+        </w:rPr>
+      </w:r>
+    </w:p>
+    <w:p>
+      <w:pPr>
+        <w:spacing w:line="240" w:lineRule="auto"/>
+        <w:rPr>
+          <w:sz w:val="24"/>
+          <w:szCs w:val="24"/>
+        </w:rPr>
+      </w:pPr>
+      <w:r>
+        <w:rPr>
+          <w:rtl w:val="0"/>
+        </w:rPr>
+      </w:r>
+    </w:p>
+    <w:p>
+      <w:pPr>
+        <w:tabs>
+          <w:tab w:val="left" w:leader="none" w:pos="-3420"/>
+        </w:tabs>
+        <w:spacing w:line="240" w:lineRule="auto"/>
+        <w:rPr>
+          <w:sz w:val="28"/>
+          <w:szCs w:val="28"/>
+        </w:rPr>
+      </w:pPr>
+      <w:r>
+        <w:rPr>
+          <w:b w:val="1"/>
+          <w:i w:val="1"/>
+          <w:sz w:val="28"/>
+          <w:szCs w:val="28"/>
+          <w:rtl w:val="0"/>
+        </w:rPr>
+        <w:t xml:space="preserve">Valoración</w:t>
+      </w:r>
+      <w:r>
+        <w:rPr>
+          <w:rtl w:val="0"/>
+        </w:rPr>
+      </w:r>
+    </w:p>
+    <w:p>
+      <w:pPr>
+        <w:tabs>
+          <w:tab w:val="left" w:leader="none" w:pos="-3420"/>
+        </w:tabs>
+        <w:spacing w:line="240" w:lineRule="auto"/>
+        <w:rPr>
+          <w:sz w:val="24"/>
+          <w:szCs w:val="24"/>
+        </w:rPr>
+      </w:pPr>
+      <w:r>
+        <w:rPr>
+          <w:rtl w:val="0"/>
+        </w:rPr>
+      </w:r>
+    </w:p>
+    <w:p>
+      <w:pPr>
+        <w:tabs>
+          <w:tab w:val="left" w:leader="none" w:pos="-3420"/>
+        </w:tabs>
+        <w:spacing w:line="240" w:lineRule="auto"/>
+        <w:rPr>
+          <w:sz w:val="24"/>
+          <w:szCs w:val="24"/>
+        </w:rPr>
+      </w:pPr>
+      <w:r>
+        <w:rPr>
+          <w:rtl w:val="0"/>
+        </w:rPr>
+      </w:r>
+    </w:p>
+    <w:tbl>
+      <w:tblPr>
+        <w:tblStyle w:val="Table50"/>
+        <w:tblW w:w="9029.0" w:type="dxa"/>
+        <w:jc w:val="left"/>
+        <w:tblBorders>
+          <w:top w:color="000000" w:space="0" w:sz="8" w:val="single"/>
+          <w:left w:color="000000" w:space="0" w:sz="8" w:val="single"/>
+          <w:bottom w:color="000000" w:space="0" w:sz="8" w:val="single"/>
+          <w:right w:color="000000" w:space="0" w:sz="8" w:val="single"/>
+          <w:insideH w:color="000000" w:space="0" w:sz="8" w:val="single"/>
+          <w:insideV w:color="000000" w:space="0" w:sz="8" w:val="single"/>
+        </w:tblBorders>
+        <w:tblLayout w:type="fixed"/>
+        <w:tblLook w:val="0600"/>
+      </w:tblPr>
+      <w:tblGrid>
+        <w:gridCol w:w="9029"/>
+        <w:tblGridChange w:id="0">
+          <w:tblGrid>
+            <w:gridCol w:w="9029"/>
+          </w:tblGrid>
+        </w:tblGridChange>
+      </w:tblGrid>
+      <w:tr>
+        <w:trPr>
+          <w:cantSplit w:val="0"/>
+          <w:tblHeader w:val="0"/>
+        </w:trPr>
+        <w:tc>
+          <w:tcPr>
+            <w:shd w:fill="auto" w:val="clear"/>
+            <w:tcMar>
+              <w:top w:w="100.0" w:type="dxa"/>
+              <w:left w:w="100.0" w:type="dxa"/>
+              <w:bottom w:w="100.0" w:type="dxa"/>
+              <w:right w:w="100.0" w:type="dxa"/>
+            </w:tcMar>
+            <w:vAlign w:val="top"/>
+          </w:tcPr>
+          <w:p>
+            <w:pPr>
+              <w:widowControl w:val="0"/>
+              <w:spacing w:line="240" w:lineRule="auto"/>
+              <w:rPr>
+                <w:sz w:val="24"/>
+                <w:szCs w:val="24"/>
+              </w:rPr>
+            </w:pPr>
+            <w:r>
+              <w:rPr>
+                <w:rtl w:val="0"/>
+              </w:rPr>
+            </w:r>
+          </w:p>
+          <w:p>
+            <w:pPr>
+              <w:widowControl w:val="0"/>
+              <w:numPr>
+                <w:ilvl w:val="0"/>
+                <w:numId w:val="4"/>
+              </w:numPr>
+              <w:spacing w:line="240" w:lineRule="auto"/>
+              <w:ind w:left="720" w:hanging="360"/>
+              <w:rPr>
+                <w:sz w:val="24"/>
+                <w:szCs w:val="24"/>
+              </w:rPr>
+            </w:pPr>
+            <w:r>
+              <w:rPr>
+                <w:sz w:val="24"/>
+                <w:szCs w:val="24"/>
+                <w:rtl w:val="0"/>
+              </w:rPr>
+              <w:t xml:space="preserve">El trabajo se ha realizado de forma óptima.</w:t>
+            </w:r>
+          </w:p>
+          <w:p>
+            <w:pPr>
+              <w:widowControl w:val="0"/>
+              <w:numPr>
+                <w:ilvl w:val="0"/>
+                <w:numId w:val="4"/>
+              </w:numPr>
+              <w:spacing w:line="240" w:lineRule="auto"/>
+              <w:ind w:left="720" w:hanging="360"/>
+              <w:rPr>
+                <w:sz w:val="24"/>
+                <w:szCs w:val="24"/>
+              </w:rPr>
+            </w:pPr>
+            <w:r>
+              <w:rPr>
+                <w:sz w:val="24"/>
+                <w:szCs w:val="24"/>
+                <w:rtl w:val="0"/>
+              </w:rPr>
+              <w:t xml:space="preserve">Todos los miembros del equipo han sido partícipes en el desarrollo de las actividades impuestas.</w:t>
+            </w:r>
+          </w:p>
+          <w:p>
+            <w:pPr>
+              <w:widowControl w:val="0"/>
+              <w:numPr>
+                <w:ilvl w:val="0"/>
+                <w:numId w:val="4"/>
+              </w:numPr>
+              <w:spacing w:line="240" w:lineRule="auto"/>
+              <w:ind w:left="720" w:hanging="360"/>
+              <w:rPr>
+                <w:sz w:val="24"/>
+                <w:szCs w:val="24"/>
+              </w:rPr>
+            </w:pPr>
+            <w:r>
+              <w:rPr>
+                <w:sz w:val="24"/>
+                <w:szCs w:val="24"/>
+                <w:rtl w:val="0"/>
+              </w:rPr>
+              <w:t xml:space="preserve">Ningún miembro del equipo ha entorpecido el trabajo de otros.</w:t>
+            </w:r>
+          </w:p>
+          <w:p>
+            <w:pPr>
+              <w:widowControl w:val="0"/>
+              <w:numPr>
+                <w:ilvl w:val="0"/>
+                <w:numId w:val="4"/>
+              </w:numPr>
+              <w:spacing w:line="240" w:lineRule="auto"/>
+              <w:ind w:left="720" w:hanging="360"/>
+              <w:rPr>
+                <w:sz w:val="24"/>
+                <w:szCs w:val="24"/>
+              </w:rPr>
+            </w:pPr>
+            <w:r>
+              <w:rPr>
+                <w:sz w:val="24"/>
+                <w:szCs w:val="24"/>
+                <w:rtl w:val="0"/>
+              </w:rPr>
+              <w:t xml:space="preserve">Se han corregido los ejercicios en base al desarrollo de las actividades.</w:t>
+            </w:r>
+          </w:p>
+          <w:p>
+            <w:pPr>
+              <w:widowControl w:val="0"/>
+              <w:numPr>
+                <w:ilvl w:val="0"/>
+                <w:numId w:val="4"/>
+              </w:numPr>
+              <w:spacing w:line="240" w:lineRule="auto"/>
+              <w:ind w:left="720" w:hanging="360"/>
+              <w:rPr>
+                <w:sz w:val="24"/>
+                <w:szCs w:val="24"/>
+                <w:u w:val="none"/>
+              </w:rPr>
+            </w:pPr>
+            <w:r>
+              <w:rPr>
+                <w:sz w:val="24"/>
+                <w:szCs w:val="24"/>
+                <w:rtl w:val="0"/>
+              </w:rPr>
+              <w:t xml:space="preserve">Hemos podido comprobar que se han realizado de forma correcta y completa todos los XML, DTD y XSD que se han realizado para el proyecto.</w:t>
+            </w:r>
+          </w:p>
+          <w:p>
+            <w:pPr>
+              <w:widowControl w:val="0"/>
+              <w:spacing w:line="240" w:lineRule="auto"/>
+              <w:rPr>
+                <w:sz w:val="24"/>
+                <w:szCs w:val="24"/>
+              </w:rPr>
+            </w:pPr>
+            <w:r>
+              <w:rPr>
+                <w:rtl w:val="0"/>
+              </w:rPr>
+            </w:r>
+          </w:p>
+        </w:tc>
+      </w:tr>
+    </w:tbl>
+    <w:p>
+      <w:pPr>
+        <w:tabs>
+          <w:tab w:val="left" w:leader="none" w:pos="-3420"/>
+        </w:tabs>
+        <w:spacing w:line="240" w:lineRule="auto"/>
+        <w:rPr>
+          <w:sz w:val="24"/>
+          <w:szCs w:val="24"/>
+        </w:rPr>
+      </w:pPr>
+      <w:r>
+        <w:rPr>
+          <w:rtl w:val="0"/>
+        </w:rPr>
+      </w:r>
+    </w:p>
+    <w:p>
+      <w:pPr>
+        <w:tabs>
+          <w:tab w:val="left" w:leader="none" w:pos="-3420"/>
+        </w:tabs>
+        <w:spacing w:line="240" w:lineRule="auto"/>
+        <w:rPr>
+          <w:sz w:val="24"/>
+          <w:szCs w:val="24"/>
+        </w:rPr>
+      </w:pPr>
+      <w:r>
+        <w:rPr>
+          <w:rtl w:val="0"/>
+        </w:rPr>
+      </w:r>
+    </w:p>
+    <w:p>
+      <w:pPr>
+        <w:tabs>
+          <w:tab w:val="left" w:leader="none" w:pos="-3420"/>
+        </w:tabs>
+        <w:spacing w:line="240" w:lineRule="auto"/>
+        <w:rPr>
+          <w:sz w:val="24"/>
+          <w:szCs w:val="24"/>
+        </w:rPr>
+      </w:pPr>
+      <w:r>
+        <w:rPr>
+          <w:rtl w:val="0"/>
+        </w:rPr>
+      </w:r>
+    </w:p>
+    <w:p>
+      <w:pPr>
+        <w:tabs>
+          <w:tab w:val="left" w:leader="none" w:pos="-3420"/>
+        </w:tabs>
+        <w:spacing w:line="240" w:lineRule="auto"/>
+        <w:rPr>
+          <w:sz w:val="24"/>
+          <w:szCs w:val="24"/>
+        </w:rPr>
+      </w:pPr>
+      <w:r>
+        <w:rPr>
+          <w:rtl w:val="0"/>
+        </w:rPr>
+      </w:r>
+    </w:p>
+    <w:p>
+      <w:pPr>
+        <w:tabs>
+          <w:tab w:val="left" w:leader="none" w:pos="-3420"/>
+        </w:tabs>
+        <w:spacing w:line="240" w:lineRule="auto"/>
+        <w:rPr>
+          <w:sz w:val="24"/>
+          <w:szCs w:val="24"/>
+        </w:rPr>
+      </w:pPr>
+      <w:r>
+        <w:rPr>
+          <w:rtl w:val="0"/>
+        </w:rPr>
+      </w:r>
+    </w:p>
+    <w:p>
+      <w:pPr>
+        <w:tabs>
+          <w:tab w:val="left" w:leader="none" w:pos="-3420"/>
+        </w:tabs>
+        <w:spacing w:line="240" w:lineRule="auto"/>
+        <w:rPr>
+          <w:sz w:val="24"/>
+          <w:szCs w:val="24"/>
+        </w:rPr>
+      </w:pPr>
+      <w:r>
+        <w:rPr>
+          <w:rtl w:val="0"/>
+        </w:rPr>
+      </w:r>
+    </w:p>
+    <w:p>
+      <w:pPr>
+        <w:tabs>
+          <w:tab w:val="left" w:leader="none" w:pos="-3420"/>
+        </w:tabs>
+        <w:spacing w:line="240" w:lineRule="auto"/>
+        <w:rPr>
+          <w:sz w:val="24"/>
+          <w:szCs w:val="24"/>
+        </w:rPr>
+      </w:pPr>
+      <w:r>
+        <w:rPr>
+          <w:rtl w:val="0"/>
+        </w:rPr>
+      </w:r>
+    </w:p>
+    <w:p>
+      <w:pPr>
+        <w:tabs>
+          <w:tab w:val="left" w:leader="none" w:pos="-3420"/>
+        </w:tabs>
+        <w:spacing w:line="240" w:lineRule="auto"/>
+        <w:rPr>
+          <w:sz w:val="24"/>
+          <w:szCs w:val="24"/>
+        </w:rPr>
+      </w:pPr>
+      <w:r>
+        <w:rPr>
+          <w:rtl w:val="0"/>
+        </w:rPr>
+      </w:r>
+    </w:p>
+    <w:p>
+      <w:pPr>
+        <w:tabs>
+          <w:tab w:val="left" w:leader="none" w:pos="-3420"/>
+        </w:tabs>
+        <w:spacing w:line="240" w:lineRule="auto"/>
+        <w:rPr>
+          <w:sz w:val="24"/>
+          <w:szCs w:val="24"/>
+        </w:rPr>
+      </w:pPr>
+      <w:r>
+        <w:rPr>
+          <w:rtl w:val="0"/>
+        </w:rPr>
+      </w:r>
+    </w:p>
+    <w:p>
+      <w:pPr>
+        <w:tabs>
+          <w:tab w:val="left" w:leader="none" w:pos="-3420"/>
+        </w:tabs>
+        <w:spacing w:line="240" w:lineRule="auto"/>
+        <w:rPr>
+          <w:sz w:val="24"/>
+          <w:szCs w:val="24"/>
+        </w:rPr>
+      </w:pPr>
+      <w:r>
+        <w:rPr>
+          <w:rtl w:val="0"/>
+        </w:rPr>
+      </w:r>
+    </w:p>
+    <w:p>
+      <w:pPr>
+        <w:tabs>
+          <w:tab w:val="left" w:leader="none" w:pos="-3420"/>
+        </w:tabs>
+        <w:spacing w:line="240" w:lineRule="auto"/>
+        <w:rPr>
+          <w:sz w:val="24"/>
+          <w:szCs w:val="24"/>
+        </w:rPr>
+      </w:pPr>
+      <w:r>
+        <w:rPr>
+          <w:rtl w:val="0"/>
+        </w:rPr>
+      </w:r>
+    </w:p>
+    <w:p>
+      <w:pPr>
+        <w:tabs>
+          <w:tab w:val="left" w:leader="none" w:pos="-3420"/>
+        </w:tabs>
+        <w:spacing w:line="240" w:lineRule="auto"/>
+        <w:rPr>
+          <w:sz w:val="24"/>
+          <w:szCs w:val="24"/>
+        </w:rPr>
+      </w:pPr>
+      <w:r>
+        <w:rPr>
+          <w:rtl w:val="0"/>
+        </w:rPr>
+      </w:r>
+    </w:p>
+    <w:p>
+      <w:pPr>
+        <w:tabs>
+          <w:tab w:val="left" w:leader="none" w:pos="-3420"/>
+        </w:tabs>
+        <w:spacing w:line="240" w:lineRule="auto"/>
+        <w:rPr>
+          <w:sz w:val="24"/>
+          <w:szCs w:val="24"/>
+        </w:rPr>
+      </w:pPr>
+      <w:r>
+        <w:rPr>
+          <w:rtl w:val="0"/>
+        </w:rPr>
+      </w:r>
+    </w:p>
+    <w:p>
+      <w:pPr>
+        <w:tabs>
+          <w:tab w:val="left" w:leader="none" w:pos="-3420"/>
+        </w:tabs>
+        <w:spacing w:line="240" w:lineRule="auto"/>
+        <w:rPr>
+          <w:sz w:val="24"/>
+          <w:szCs w:val="24"/>
+        </w:rPr>
+      </w:pPr>
+      <w:r>
+        <w:rPr>
+          <w:rtl w:val="0"/>
+        </w:rPr>
+      </w:r>
+    </w:p>
+    <w:p>
+      <w:pPr>
+        <w:tabs>
+          <w:tab w:val="left" w:leader="none" w:pos="-3420"/>
+        </w:tabs>
+        <w:spacing w:line="240" w:lineRule="auto"/>
+        <w:rPr>
+          <w:sz w:val="24"/>
+          <w:szCs w:val="24"/>
+        </w:rPr>
+      </w:pPr>
+      <w:r>
+        <w:rPr>
+          <w:rtl w:val="0"/>
+        </w:rPr>
+      </w:r>
+    </w:p>
+    <w:tbl>
+      <w:tblPr>
+        <w:tblStyle w:val="Table51"/>
         <w:tblW w:w="9020.0" w:type="dxa"/>
         <w:jc w:val="left"/>
         <w:tblInd w:w="-108.0" w:type="dxa"/>
@@ -18825,7 +19883,7 @@
     </w:p>
     <w:tbl>
       <w:tblPr>
-        <w:tblStyle w:val="Table49"/>
+        <w:tblStyle w:val="Table52"/>
         <w:tblW w:w="9020.0" w:type="dxa"/>
         <w:jc w:val="left"/>
         <w:tblInd w:w="-108.0" w:type="dxa"/>
@@ -19129,7 +20187,7 @@
     </w:p>
     <w:tbl>
       <w:tblPr>
-        <w:tblStyle w:val="Table50"/>
+        <w:tblStyle w:val="Table53"/>
         <w:tblW w:w="9020.0" w:type="dxa"/>
         <w:jc w:val="left"/>
         <w:tblInd w:w="-108.0" w:type="dxa"/>
@@ -19852,7 +20910,7 @@
     </w:p>
     <w:tbl>
       <w:tblPr>
-        <w:tblStyle w:val="Table51"/>
+        <w:tblStyle w:val="Table54"/>
         <w:tblW w:w="9020.0" w:type="dxa"/>
         <w:jc w:val="left"/>
         <w:tblInd w:w="-108.0" w:type="dxa"/>
@@ -20650,7 +21708,7 @@
     </w:p>
     <w:tbl>
       <w:tblPr>
-        <w:tblStyle w:val="Table52"/>
+        <w:tblStyle w:val="Table55"/>
         <w:tblW w:w="9040.0" w:type="dxa"/>
         <w:jc w:val="left"/>
         <w:tblInd w:w="-108.0" w:type="dxa"/>
@@ -22085,7 +23143,7 @@
     </w:p>
     <w:tbl>
       <w:tblPr>
-        <w:tblStyle w:val="Table53"/>
+        <w:tblStyle w:val="Table56"/>
         <w:tblW w:w="9020.0" w:type="dxa"/>
         <w:jc w:val="left"/>
         <w:tblInd w:w="-108.0" w:type="dxa"/>
@@ -24868,10 +25926,10 @@
       <w:tblStyleRowBandSize w:val="1"/>
       <w:tblStyleColBandSize w:val="1"/>
       <w:tblCellMar>
-        <w:top w:w="0.0" w:type="dxa"/>
-        <w:left w:w="108.0" w:type="dxa"/>
-        <w:bottom w:w="0.0" w:type="dxa"/>
-        <w:right w:w="108.0" w:type="dxa"/>
+        <w:top w:w="100.0" w:type="dxa"/>
+        <w:left w:w="100.0" w:type="dxa"/>
+        <w:bottom w:w="100.0" w:type="dxa"/>
+        <w:right w:w="100.0" w:type="dxa"/>
       </w:tblCellMar>
     </w:tblPr>
   </w:style>
@@ -24881,10 +25939,10 @@
       <w:tblStyleRowBandSize w:val="1"/>
       <w:tblStyleColBandSize w:val="1"/>
       <w:tblCellMar>
-        <w:top w:w="0.0" w:type="dxa"/>
-        <w:left w:w="108.0" w:type="dxa"/>
-        <w:bottom w:w="0.0" w:type="dxa"/>
-        <w:right w:w="108.0" w:type="dxa"/>
+        <w:top w:w="100.0" w:type="dxa"/>
+        <w:left w:w="100.0" w:type="dxa"/>
+        <w:bottom w:w="100.0" w:type="dxa"/>
+        <w:right w:w="100.0" w:type="dxa"/>
       </w:tblCellMar>
     </w:tblPr>
   </w:style>
@@ -24915,6 +25973,45 @@
     </w:tblPr>
   </w:style>
   <w:style w:type="table" w:styleId="Table53">
+    <w:basedOn w:val="TableNormal"/>
+    <w:tblPr>
+      <w:tblStyleRowBandSize w:val="1"/>
+      <w:tblStyleColBandSize w:val="1"/>
+      <w:tblCellMar>
+        <w:top w:w="0.0" w:type="dxa"/>
+        <w:left w:w="108.0" w:type="dxa"/>
+        <w:bottom w:w="0.0" w:type="dxa"/>
+        <w:right w:w="108.0" w:type="dxa"/>
+      </w:tblCellMar>
+    </w:tblPr>
+  </w:style>
+  <w:style w:type="table" w:styleId="Table54">
+    <w:basedOn w:val="TableNormal"/>
+    <w:tblPr>
+      <w:tblStyleRowBandSize w:val="1"/>
+      <w:tblStyleColBandSize w:val="1"/>
+      <w:tblCellMar>
+        <w:top w:w="0.0" w:type="dxa"/>
+        <w:left w:w="108.0" w:type="dxa"/>
+        <w:bottom w:w="0.0" w:type="dxa"/>
+        <w:right w:w="108.0" w:type="dxa"/>
+      </w:tblCellMar>
+    </w:tblPr>
+  </w:style>
+  <w:style w:type="table" w:styleId="Table55">
+    <w:basedOn w:val="TableNormal"/>
+    <w:tblPr>
+      <w:tblStyleRowBandSize w:val="1"/>
+      <w:tblStyleColBandSize w:val="1"/>
+      <w:tblCellMar>
+        <w:top w:w="0.0" w:type="dxa"/>
+        <w:left w:w="108.0" w:type="dxa"/>
+        <w:bottom w:w="0.0" w:type="dxa"/>
+        <w:right w:w="108.0" w:type="dxa"/>
+      </w:tblCellMar>
+    </w:tblPr>
+  </w:style>
+  <w:style w:type="table" w:styleId="Table56">
     <w:basedOn w:val="TableNormal"/>
     <w:tblPr>
       <w:tblStyleRowBandSize w:val="1"/>
@@ -25252,7 +26349,7 @@
 
 <file path=customXML/item1.xml><?xml version="1.0" encoding="utf-8"?>
 <go:gDocsCustomXmlDataStorage xmlns:go="http://customooxmlschemas.google.com/" xmlns:r="http://schemas.openxmlformats.org/officeDocument/2006/relationships" uri="GoogleDocsCustomDataVersion1">
-  <go:docsCustomData xmlns:go="http://customooxmlschemas.google.com/" roundtripDataSignature="AMtx7mh1FFaDwmo2OUajkcNZWvwVb0Laqg==">AMUW2mV0R8BiBh/Uav/YYQaZk6PO4xshbyQCVgNFaIxrYwhqK5QU7kRlNO1GeJsexNH1q11wqfUUPL2nNxEbo/AVo9jE4Jhpet77qv6BX5ODTkOLsqU4obRl6Da/TPZSyu5mVv8BGhXj</go:docsCustomData>
+  <go:docsCustomData xmlns:go="http://customooxmlschemas.google.com/" roundtripDataSignature="AMtx7mh1FFaDwmo2OUajkcNZWvwVb0Laqg==">AMUW2mWz7mP2+P+BoChjK2TpQ3ZkbBl9y1bgLGJStaCLUi31WwzQP0HU0byKqwmCY0pGJoHZp0sElOuO09v1doGStjw/v3HElucvPJgWiUuUOEKDxStDUp4wNhTSfi+vHEEym6rHYrE1</go:docsCustomData>
 </go:gDocsCustomXmlDataStorage>
 </file>
 

</xml_diff>

<commit_message>
Cuaderno de equipo 18/05
</commit_message>
<xml_diff>
--- a/Cuaderno del equipo.docx
+++ b/Cuaderno del equipo.docx
@@ -20448,9 +20448,1096 @@
         </w:rPr>
       </w:r>
     </w:p>
+    <w:p>
+      <w:pPr>
+        <w:tabs>
+          <w:tab w:val="left" w:leader="none" w:pos="-3420"/>
+        </w:tabs>
+        <w:spacing w:line="240" w:lineRule="auto"/>
+        <w:rPr>
+          <w:sz w:val="24"/>
+          <w:szCs w:val="24"/>
+        </w:rPr>
+      </w:pPr>
+      <w:r>
+        <w:rPr>
+          <w:rtl w:val="0"/>
+        </w:rPr>
+      </w:r>
+    </w:p>
+    <w:p>
+      <w:pPr>
+        <w:tabs>
+          <w:tab w:val="left" w:leader="none" w:pos="-3420"/>
+        </w:tabs>
+        <w:spacing w:line="240" w:lineRule="auto"/>
+        <w:rPr>
+          <w:sz w:val="24"/>
+          <w:szCs w:val="24"/>
+        </w:rPr>
+      </w:pPr>
+      <w:r>
+        <w:rPr>
+          <w:rtl w:val="0"/>
+        </w:rPr>
+      </w:r>
+    </w:p>
+    <w:p>
+      <w:pPr>
+        <w:tabs>
+          <w:tab w:val="left" w:leader="none" w:pos="-3420"/>
+        </w:tabs>
+        <w:spacing w:line="240" w:lineRule="auto"/>
+        <w:rPr>
+          <w:sz w:val="24"/>
+          <w:szCs w:val="24"/>
+        </w:rPr>
+      </w:pPr>
+      <w:r>
+        <w:rPr>
+          <w:rtl w:val="0"/>
+        </w:rPr>
+      </w:r>
+    </w:p>
+    <w:p>
+      <w:pPr>
+        <w:spacing w:line="240" w:lineRule="auto"/>
+        <w:rPr>
+          <w:sz w:val="24"/>
+          <w:szCs w:val="24"/>
+        </w:rPr>
+      </w:pPr>
+      <w:r>
+        <w:rPr>
+          <w:rtl w:val="0"/>
+        </w:rPr>
+      </w:r>
+    </w:p>
     <w:tbl>
       <w:tblPr>
         <w:tblStyle w:val="Table54"/>
+        <w:tblW w:w="9020.0" w:type="dxa"/>
+        <w:jc w:val="left"/>
+        <w:tblInd w:w="-360.0" w:type="dxa"/>
+        <w:tblBorders>
+          <w:top w:color="000000" w:space="0" w:sz="4" w:val="single"/>
+          <w:left w:color="000000" w:space="0" w:sz="4" w:val="single"/>
+          <w:bottom w:color="000000" w:space="0" w:sz="4" w:val="single"/>
+          <w:right w:color="000000" w:space="0" w:sz="4" w:val="single"/>
+          <w:insideH w:color="000000" w:space="0" w:sz="4" w:val="single"/>
+          <w:insideV w:color="000000" w:space="0" w:sz="4" w:val="single"/>
+        </w:tblBorders>
+        <w:tblLayout w:type="fixed"/>
+        <w:tblLook w:val="0000"/>
+      </w:tblPr>
+      <w:tblGrid>
+        <w:gridCol w:w="4380"/>
+        <w:gridCol w:w="2120"/>
+        <w:gridCol w:w="2520"/>
+        <w:tblGridChange w:id="0">
+          <w:tblGrid>
+            <w:gridCol w:w="4380"/>
+            <w:gridCol w:w="2120"/>
+            <w:gridCol w:w="2520"/>
+          </w:tblGrid>
+        </w:tblGridChange>
+      </w:tblGrid>
+      <w:tr>
+        <w:trPr>
+          <w:cantSplit w:val="0"/>
+          <w:tblHeader w:val="0"/>
+        </w:trPr>
+        <w:tc>
+          <w:tcPr>
+            <w:shd w:fill="ccffff" w:val="clear"/>
+            <w:vAlign w:val="center"/>
+          </w:tcPr>
+          <w:p>
+            <w:pPr>
+              <w:spacing w:line="240" w:lineRule="auto"/>
+              <w:rPr>
+                <w:sz w:val="24"/>
+                <w:szCs w:val="24"/>
+              </w:rPr>
+            </w:pPr>
+            <w:r>
+              <w:rPr>
+                <w:b w:val="1"/>
+                <w:sz w:val="24"/>
+                <w:szCs w:val="24"/>
+                <w:rtl w:val="0"/>
+              </w:rPr>
+              <w:t xml:space="preserve">Nombre (o número) del Equipo: 4</w:t>
+            </w:r>
+            <w:r>
+              <w:rPr>
+                <w:rtl w:val="0"/>
+              </w:rPr>
+            </w:r>
+          </w:p>
+        </w:tc>
+        <w:tc>
+          <w:tcPr>
+            <w:shd w:fill="ccffff" w:val="clear"/>
+            <w:vAlign w:val="center"/>
+          </w:tcPr>
+          <w:p>
+            <w:pPr>
+              <w:tabs>
+                <w:tab w:val="left" w:leader="none" w:pos="1050"/>
+              </w:tabs>
+              <w:spacing w:line="240" w:lineRule="auto"/>
+              <w:rPr>
+                <w:sz w:val="24"/>
+                <w:szCs w:val="24"/>
+              </w:rPr>
+            </w:pPr>
+            <w:r>
+              <w:rPr>
+                <w:b w:val="1"/>
+                <w:sz w:val="24"/>
+                <w:szCs w:val="24"/>
+                <w:rtl w:val="0"/>
+              </w:rPr>
+              <w:t xml:space="preserve">Curso: 1º</w:t>
+            </w:r>
+            <w:r>
+              <w:rPr>
+                <w:rtl w:val="0"/>
+              </w:rPr>
+            </w:r>
+          </w:p>
+        </w:tc>
+        <w:tc>
+          <w:tcPr>
+            <w:shd w:fill="ccffff" w:val="clear"/>
+            <w:vAlign w:val="center"/>
+          </w:tcPr>
+          <w:p>
+            <w:pPr>
+              <w:tabs>
+                <w:tab w:val="left" w:leader="none" w:pos="1050"/>
+              </w:tabs>
+              <w:spacing w:line="240" w:lineRule="auto"/>
+              <w:rPr>
+                <w:sz w:val="24"/>
+                <w:szCs w:val="24"/>
+              </w:rPr>
+            </w:pPr>
+            <w:r>
+              <w:rPr>
+                <w:b w:val="1"/>
+                <w:sz w:val="24"/>
+                <w:szCs w:val="24"/>
+                <w:rtl w:val="0"/>
+              </w:rPr>
+              <w:t xml:space="preserve">Grupo: 1G</w:t>
+            </w:r>
+            <w:r>
+              <w:rPr>
+                <w:rtl w:val="0"/>
+              </w:rPr>
+            </w:r>
+          </w:p>
+        </w:tc>
+      </w:tr>
+      <w:tr>
+        <w:trPr>
+          <w:cantSplit w:val="0"/>
+          <w:tblHeader w:val="0"/>
+        </w:trPr>
+        <w:tc>
+          <w:tcPr>
+            <w:shd w:fill="ccffff" w:val="clear"/>
+            <w:vAlign w:val="center"/>
+          </w:tcPr>
+          <w:p>
+            <w:pPr>
+              <w:tabs>
+                <w:tab w:val="left" w:leader="none" w:pos="1050"/>
+              </w:tabs>
+              <w:spacing w:line="240" w:lineRule="auto"/>
+              <w:rPr>
+                <w:sz w:val="24"/>
+                <w:szCs w:val="24"/>
+              </w:rPr>
+            </w:pPr>
+            <w:r>
+              <w:rPr>
+                <w:b w:val="1"/>
+                <w:sz w:val="24"/>
+                <w:szCs w:val="24"/>
+                <w:rtl w:val="0"/>
+              </w:rPr>
+              <w:t xml:space="preserve">Año académico: 2022-23</w:t>
+            </w:r>
+            <w:r>
+              <w:rPr>
+                <w:rtl w:val="0"/>
+              </w:rPr>
+            </w:r>
+          </w:p>
+        </w:tc>
+        <w:tc>
+          <w:tcPr>
+            <w:gridSpan w:val="2"/>
+            <w:shd w:fill="ccffff" w:val="clear"/>
+            <w:vAlign w:val="center"/>
+          </w:tcPr>
+          <w:p>
+            <w:pPr>
+              <w:tabs>
+                <w:tab w:val="left" w:leader="none" w:pos="1050"/>
+              </w:tabs>
+              <w:spacing w:line="240" w:lineRule="auto"/>
+              <w:rPr>
+                <w:sz w:val="24"/>
+                <w:szCs w:val="24"/>
+              </w:rPr>
+            </w:pPr>
+            <w:r>
+              <w:rPr>
+                <w:b w:val="1"/>
+                <w:sz w:val="24"/>
+                <w:szCs w:val="24"/>
+                <w:rtl w:val="0"/>
+              </w:rPr>
+              <w:t xml:space="preserve">Fecha de sesión: 18/05/2023</w:t>
+            </w:r>
+            <w:r>
+              <w:rPr>
+                <w:rtl w:val="0"/>
+              </w:rPr>
+            </w:r>
+          </w:p>
+        </w:tc>
+      </w:tr>
+    </w:tbl>
+    <w:p>
+      <w:pPr>
+        <w:tabs>
+          <w:tab w:val="left" w:leader="none" w:pos="1050"/>
+        </w:tabs>
+        <w:spacing w:line="240" w:lineRule="auto"/>
+        <w:rPr>
+          <w:sz w:val="24"/>
+          <w:szCs w:val="24"/>
+        </w:rPr>
+      </w:pPr>
+      <w:r>
+        <w:rPr>
+          <w:rtl w:val="0"/>
+        </w:rPr>
+      </w:r>
+    </w:p>
+    <w:p>
+      <w:pPr>
+        <w:tabs>
+          <w:tab w:val="left" w:leader="none" w:pos="1050"/>
+        </w:tabs>
+        <w:spacing w:line="240" w:lineRule="auto"/>
+        <w:rPr>
+          <w:sz w:val="28"/>
+          <w:szCs w:val="28"/>
+        </w:rPr>
+      </w:pPr>
+      <w:r>
+        <w:rPr>
+          <w:b w:val="1"/>
+          <w:i w:val="1"/>
+          <w:sz w:val="28"/>
+          <w:szCs w:val="28"/>
+          <w:rtl w:val="0"/>
+        </w:rPr>
+        <w:t xml:space="preserve">¿Qué hemos hecho?</w:t>
+      </w:r>
+      <w:r>
+        <w:rPr>
+          <w:rtl w:val="0"/>
+        </w:rPr>
+      </w:r>
+    </w:p>
+    <w:p>
+      <w:pPr>
+        <w:tabs>
+          <w:tab w:val="left" w:leader="none" w:pos="1050"/>
+        </w:tabs>
+        <w:spacing w:line="240" w:lineRule="auto"/>
+        <w:rPr>
+          <w:sz w:val="24"/>
+          <w:szCs w:val="24"/>
+        </w:rPr>
+      </w:pPr>
+      <w:r>
+        <w:rPr>
+          <w:rtl w:val="0"/>
+        </w:rPr>
+      </w:r>
+    </w:p>
+    <w:tbl>
+      <w:tblPr>
+        <w:tblStyle w:val="Table55"/>
+        <w:tblW w:w="9029.0" w:type="dxa"/>
+        <w:jc w:val="left"/>
+        <w:tblBorders>
+          <w:top w:color="000000" w:space="0" w:sz="8" w:val="single"/>
+          <w:left w:color="000000" w:space="0" w:sz="8" w:val="single"/>
+          <w:bottom w:color="000000" w:space="0" w:sz="8" w:val="single"/>
+          <w:right w:color="000000" w:space="0" w:sz="8" w:val="single"/>
+          <w:insideH w:color="000000" w:space="0" w:sz="8" w:val="single"/>
+          <w:insideV w:color="000000" w:space="0" w:sz="8" w:val="single"/>
+        </w:tblBorders>
+        <w:tblLayout w:type="fixed"/>
+        <w:tblLook w:val="0600"/>
+      </w:tblPr>
+      <w:tblGrid>
+        <w:gridCol w:w="9029"/>
+        <w:tblGridChange w:id="0">
+          <w:tblGrid>
+            <w:gridCol w:w="9029"/>
+          </w:tblGrid>
+        </w:tblGridChange>
+      </w:tblGrid>
+      <w:tr>
+        <w:trPr>
+          <w:cantSplit w:val="0"/>
+          <w:tblHeader w:val="0"/>
+        </w:trPr>
+        <w:tc>
+          <w:tcPr>
+            <w:shd w:fill="auto" w:val="clear"/>
+            <w:tcMar>
+              <w:top w:w="100.0" w:type="dxa"/>
+              <w:left w:w="100.0" w:type="dxa"/>
+              <w:bottom w:w="100.0" w:type="dxa"/>
+              <w:right w:w="100.0" w:type="dxa"/>
+            </w:tcMar>
+            <w:vAlign w:val="top"/>
+          </w:tcPr>
+          <w:p>
+            <w:pPr>
+              <w:widowControl w:val="0"/>
+              <w:numPr>
+                <w:ilvl w:val="0"/>
+                <w:numId w:val="5"/>
+              </w:numPr>
+              <w:spacing w:line="240" w:lineRule="auto"/>
+              <w:ind w:left="720" w:hanging="360"/>
+              <w:rPr>
+                <w:sz w:val="24"/>
+                <w:szCs w:val="24"/>
+                <w:u w:val="none"/>
+              </w:rPr>
+            </w:pPr>
+            <w:r>
+              <w:rPr>
+                <w:i w:val="1"/>
+                <w:sz w:val="24"/>
+                <w:szCs w:val="24"/>
+                <w:rtl w:val="0"/>
+              </w:rPr>
+              <w:t xml:space="preserve">Hecho la vista de los jugadores de cada equipo.</w:t>
+            </w:r>
+          </w:p>
+          <w:p>
+            <w:pPr>
+              <w:widowControl w:val="0"/>
+              <w:numPr>
+                <w:ilvl w:val="0"/>
+                <w:numId w:val="5"/>
+              </w:numPr>
+              <w:spacing w:line="240" w:lineRule="auto"/>
+              <w:ind w:left="720" w:hanging="360"/>
+              <w:rPr>
+                <w:i w:val="1"/>
+                <w:sz w:val="24"/>
+                <w:szCs w:val="24"/>
+                <w:u w:val="none"/>
+              </w:rPr>
+            </w:pPr>
+            <w:r>
+              <w:rPr>
+                <w:i w:val="1"/>
+                <w:sz w:val="24"/>
+                <w:szCs w:val="24"/>
+                <w:rtl w:val="0"/>
+              </w:rPr>
+              <w:t xml:space="preserve">Progreso realizado en los CRUD de cada tabla.</w:t>
+            </w:r>
+          </w:p>
+          <w:p>
+            <w:pPr>
+              <w:widowControl w:val="0"/>
+              <w:numPr>
+                <w:ilvl w:val="0"/>
+                <w:numId w:val="5"/>
+              </w:numPr>
+              <w:spacing w:line="240" w:lineRule="auto"/>
+              <w:ind w:left="720" w:hanging="360"/>
+              <w:rPr>
+                <w:i w:val="1"/>
+                <w:sz w:val="24"/>
+                <w:szCs w:val="24"/>
+                <w:u w:val="none"/>
+              </w:rPr>
+            </w:pPr>
+            <w:r>
+              <w:rPr>
+                <w:i w:val="1"/>
+                <w:sz w:val="24"/>
+                <w:szCs w:val="24"/>
+                <w:rtl w:val="0"/>
+              </w:rPr>
+              <w:t xml:space="preserve">Cambios en el orden de ejecución de los scripts de base de datos.</w:t>
+            </w:r>
+          </w:p>
+          <w:p>
+            <w:pPr>
+              <w:widowControl w:val="0"/>
+              <w:numPr>
+                <w:ilvl w:val="0"/>
+                <w:numId w:val="5"/>
+              </w:numPr>
+              <w:spacing w:line="240" w:lineRule="auto"/>
+              <w:ind w:left="720" w:hanging="360"/>
+              <w:rPr>
+                <w:i w:val="1"/>
+                <w:sz w:val="24"/>
+                <w:szCs w:val="24"/>
+                <w:u w:val="none"/>
+              </w:rPr>
+            </w:pPr>
+            <w:r>
+              <w:rPr>
+                <w:i w:val="1"/>
+                <w:sz w:val="24"/>
+                <w:szCs w:val="24"/>
+                <w:rtl w:val="0"/>
+              </w:rPr>
+              <w:t xml:space="preserve">Realizada la ventana de Clasificaciones.</w:t>
+            </w:r>
+          </w:p>
+          <w:p>
+            <w:pPr>
+              <w:widowControl w:val="0"/>
+              <w:numPr>
+                <w:ilvl w:val="0"/>
+                <w:numId w:val="5"/>
+              </w:numPr>
+              <w:spacing w:line="240" w:lineRule="auto"/>
+              <w:ind w:left="720" w:hanging="360"/>
+              <w:rPr>
+                <w:i w:val="1"/>
+                <w:sz w:val="24"/>
+                <w:szCs w:val="24"/>
+                <w:u w:val="none"/>
+              </w:rPr>
+            </w:pPr>
+            <w:r>
+              <w:rPr>
+                <w:i w:val="1"/>
+                <w:sz w:val="24"/>
+                <w:szCs w:val="24"/>
+                <w:rtl w:val="0"/>
+              </w:rPr>
+              <w:t xml:space="preserve">Progreso en la vista de los PlayOffs.</w:t>
+            </w:r>
+          </w:p>
+          <w:p>
+            <w:pPr>
+              <w:widowControl w:val="0"/>
+              <w:numPr>
+                <w:ilvl w:val="0"/>
+                <w:numId w:val="5"/>
+              </w:numPr>
+              <w:spacing w:line="240" w:lineRule="auto"/>
+              <w:ind w:left="720" w:hanging="360"/>
+              <w:rPr>
+                <w:i w:val="1"/>
+                <w:sz w:val="24"/>
+                <w:szCs w:val="24"/>
+                <w:u w:val="none"/>
+              </w:rPr>
+            </w:pPr>
+            <w:r>
+              <w:rPr>
+                <w:i w:val="1"/>
+                <w:sz w:val="24"/>
+                <w:szCs w:val="24"/>
+                <w:rtl w:val="0"/>
+              </w:rPr>
+              <w:t xml:space="preserve">Realizada la ventana de jornadas, con sus respectivos partidos junto a una ComboBox para visualizar cada una de ellas.</w:t>
+            </w:r>
+          </w:p>
+        </w:tc>
+      </w:tr>
+    </w:tbl>
+    <w:p>
+      <w:pPr>
+        <w:tabs>
+          <w:tab w:val="left" w:leader="none" w:pos="1050"/>
+        </w:tabs>
+        <w:spacing w:line="240" w:lineRule="auto"/>
+        <w:rPr>
+          <w:sz w:val="24"/>
+          <w:szCs w:val="24"/>
+        </w:rPr>
+      </w:pPr>
+      <w:r>
+        <w:rPr>
+          <w:rtl w:val="0"/>
+        </w:rPr>
+      </w:r>
+    </w:p>
+    <w:p>
+      <w:pPr>
+        <w:spacing w:line="240" w:lineRule="auto"/>
+        <w:rPr>
+          <w:sz w:val="24"/>
+          <w:szCs w:val="24"/>
+        </w:rPr>
+      </w:pPr>
+      <w:r>
+        <w:rPr>
+          <w:rtl w:val="0"/>
+        </w:rPr>
+      </w:r>
+    </w:p>
+    <w:p>
+      <w:pPr>
+        <w:tabs>
+          <w:tab w:val="left" w:leader="none" w:pos="-3420"/>
+        </w:tabs>
+        <w:spacing w:line="240" w:lineRule="auto"/>
+        <w:rPr>
+          <w:sz w:val="28"/>
+          <w:szCs w:val="28"/>
+        </w:rPr>
+      </w:pPr>
+      <w:r>
+        <w:rPr>
+          <w:b w:val="1"/>
+          <w:i w:val="1"/>
+          <w:sz w:val="28"/>
+          <w:szCs w:val="28"/>
+          <w:rtl w:val="0"/>
+        </w:rPr>
+        <w:t xml:space="preserve">Valoración</w:t>
+      </w:r>
+      <w:r>
+        <w:rPr>
+          <w:rtl w:val="0"/>
+        </w:rPr>
+      </w:r>
+    </w:p>
+    <w:p>
+      <w:pPr>
+        <w:tabs>
+          <w:tab w:val="left" w:leader="none" w:pos="-3420"/>
+        </w:tabs>
+        <w:spacing w:line="240" w:lineRule="auto"/>
+        <w:rPr>
+          <w:sz w:val="24"/>
+          <w:szCs w:val="24"/>
+        </w:rPr>
+      </w:pPr>
+      <w:r>
+        <w:rPr>
+          <w:rtl w:val="0"/>
+        </w:rPr>
+      </w:r>
+    </w:p>
+    <w:p>
+      <w:pPr>
+        <w:tabs>
+          <w:tab w:val="left" w:leader="none" w:pos="-3420"/>
+        </w:tabs>
+        <w:spacing w:line="240" w:lineRule="auto"/>
+        <w:rPr>
+          <w:sz w:val="24"/>
+          <w:szCs w:val="24"/>
+        </w:rPr>
+      </w:pPr>
+      <w:r>
+        <w:rPr>
+          <w:rtl w:val="0"/>
+        </w:rPr>
+      </w:r>
+    </w:p>
+    <w:tbl>
+      <w:tblPr>
+        <w:tblStyle w:val="Table56"/>
+        <w:tblW w:w="9029.0" w:type="dxa"/>
+        <w:jc w:val="left"/>
+        <w:tblBorders>
+          <w:top w:color="000000" w:space="0" w:sz="8" w:val="single"/>
+          <w:left w:color="000000" w:space="0" w:sz="8" w:val="single"/>
+          <w:bottom w:color="000000" w:space="0" w:sz="8" w:val="single"/>
+          <w:right w:color="000000" w:space="0" w:sz="8" w:val="single"/>
+          <w:insideH w:color="000000" w:space="0" w:sz="8" w:val="single"/>
+          <w:insideV w:color="000000" w:space="0" w:sz="8" w:val="single"/>
+        </w:tblBorders>
+        <w:tblLayout w:type="fixed"/>
+        <w:tblLook w:val="0600"/>
+      </w:tblPr>
+      <w:tblGrid>
+        <w:gridCol w:w="9029"/>
+        <w:tblGridChange w:id="0">
+          <w:tblGrid>
+            <w:gridCol w:w="9029"/>
+          </w:tblGrid>
+        </w:tblGridChange>
+      </w:tblGrid>
+      <w:tr>
+        <w:trPr>
+          <w:cantSplit w:val="0"/>
+          <w:tblHeader w:val="0"/>
+        </w:trPr>
+        <w:tc>
+          <w:tcPr>
+            <w:shd w:fill="auto" w:val="clear"/>
+            <w:tcMar>
+              <w:top w:w="100.0" w:type="dxa"/>
+              <w:left w:w="100.0" w:type="dxa"/>
+              <w:bottom w:w="100.0" w:type="dxa"/>
+              <w:right w:w="100.0" w:type="dxa"/>
+            </w:tcMar>
+            <w:vAlign w:val="top"/>
+          </w:tcPr>
+          <w:p>
+            <w:pPr>
+              <w:widowControl w:val="0"/>
+              <w:spacing w:line="240" w:lineRule="auto"/>
+              <w:rPr>
+                <w:sz w:val="24"/>
+                <w:szCs w:val="24"/>
+              </w:rPr>
+            </w:pPr>
+            <w:r>
+              <w:rPr>
+                <w:rtl w:val="0"/>
+              </w:rPr>
+            </w:r>
+          </w:p>
+          <w:p>
+            <w:pPr>
+              <w:widowControl w:val="0"/>
+              <w:numPr>
+                <w:ilvl w:val="0"/>
+                <w:numId w:val="4"/>
+              </w:numPr>
+              <w:spacing w:line="240" w:lineRule="auto"/>
+              <w:ind w:left="720" w:hanging="360"/>
+              <w:rPr>
+                <w:sz w:val="24"/>
+                <w:szCs w:val="24"/>
+              </w:rPr>
+            </w:pPr>
+            <w:r>
+              <w:rPr>
+                <w:sz w:val="24"/>
+                <w:szCs w:val="24"/>
+                <w:rtl w:val="0"/>
+              </w:rPr>
+              <w:t xml:space="preserve">El trabajo se ha realizado de forma óptima.</w:t>
+            </w:r>
+          </w:p>
+          <w:p>
+            <w:pPr>
+              <w:widowControl w:val="0"/>
+              <w:numPr>
+                <w:ilvl w:val="0"/>
+                <w:numId w:val="4"/>
+              </w:numPr>
+              <w:spacing w:line="240" w:lineRule="auto"/>
+              <w:ind w:left="720" w:hanging="360"/>
+              <w:rPr>
+                <w:sz w:val="24"/>
+                <w:szCs w:val="24"/>
+              </w:rPr>
+            </w:pPr>
+            <w:r>
+              <w:rPr>
+                <w:sz w:val="24"/>
+                <w:szCs w:val="24"/>
+                <w:rtl w:val="0"/>
+              </w:rPr>
+              <w:t xml:space="preserve">Los miembros del equipo han sido partícipes en el desarrollo de las actividades impuestas.</w:t>
+            </w:r>
+          </w:p>
+          <w:p>
+            <w:pPr>
+              <w:widowControl w:val="0"/>
+              <w:numPr>
+                <w:ilvl w:val="0"/>
+                <w:numId w:val="4"/>
+              </w:numPr>
+              <w:spacing w:line="240" w:lineRule="auto"/>
+              <w:ind w:left="720" w:hanging="360"/>
+              <w:rPr>
+                <w:sz w:val="24"/>
+                <w:szCs w:val="24"/>
+              </w:rPr>
+            </w:pPr>
+            <w:r>
+              <w:rPr>
+                <w:sz w:val="24"/>
+                <w:szCs w:val="24"/>
+                <w:rtl w:val="0"/>
+              </w:rPr>
+              <w:t xml:space="preserve">Ningún miembro del equipo ha entorpecido el trabajo de otros.</w:t>
+            </w:r>
+          </w:p>
+          <w:p>
+            <w:pPr>
+              <w:widowControl w:val="0"/>
+              <w:numPr>
+                <w:ilvl w:val="0"/>
+                <w:numId w:val="4"/>
+              </w:numPr>
+              <w:spacing w:line="240" w:lineRule="auto"/>
+              <w:ind w:left="720" w:hanging="360"/>
+              <w:rPr>
+                <w:sz w:val="24"/>
+                <w:szCs w:val="24"/>
+              </w:rPr>
+            </w:pPr>
+            <w:r>
+              <w:rPr>
+                <w:sz w:val="24"/>
+                <w:szCs w:val="24"/>
+                <w:rtl w:val="0"/>
+              </w:rPr>
+              <w:t xml:space="preserve">Se han corregido los ejercicios en base al desarrollo de las actividades.</w:t>
+            </w:r>
+          </w:p>
+          <w:p>
+            <w:pPr>
+              <w:widowControl w:val="0"/>
+              <w:spacing w:line="240" w:lineRule="auto"/>
+              <w:rPr>
+                <w:sz w:val="24"/>
+                <w:szCs w:val="24"/>
+              </w:rPr>
+            </w:pPr>
+            <w:r>
+              <w:rPr>
+                <w:rtl w:val="0"/>
+              </w:rPr>
+            </w:r>
+          </w:p>
+        </w:tc>
+      </w:tr>
+    </w:tbl>
+    <w:p>
+      <w:pPr>
+        <w:tabs>
+          <w:tab w:val="left" w:leader="none" w:pos="-3420"/>
+        </w:tabs>
+        <w:spacing w:line="240" w:lineRule="auto"/>
+        <w:rPr>
+          <w:sz w:val="24"/>
+          <w:szCs w:val="24"/>
+        </w:rPr>
+      </w:pPr>
+      <w:r>
+        <w:rPr>
+          <w:rtl w:val="0"/>
+        </w:rPr>
+      </w:r>
+    </w:p>
+    <w:p>
+      <w:pPr>
+        <w:tabs>
+          <w:tab w:val="left" w:leader="none" w:pos="-3420"/>
+        </w:tabs>
+        <w:spacing w:line="240" w:lineRule="auto"/>
+        <w:rPr>
+          <w:sz w:val="24"/>
+          <w:szCs w:val="24"/>
+        </w:rPr>
+      </w:pPr>
+      <w:r>
+        <w:rPr>
+          <w:rtl w:val="0"/>
+        </w:rPr>
+      </w:r>
+    </w:p>
+    <w:p>
+      <w:pPr>
+        <w:tabs>
+          <w:tab w:val="left" w:leader="none" w:pos="-3420"/>
+        </w:tabs>
+        <w:spacing w:line="240" w:lineRule="auto"/>
+        <w:rPr>
+          <w:sz w:val="24"/>
+          <w:szCs w:val="24"/>
+        </w:rPr>
+      </w:pPr>
+      <w:r>
+        <w:rPr>
+          <w:rtl w:val="0"/>
+        </w:rPr>
+      </w:r>
+    </w:p>
+    <w:p>
+      <w:pPr>
+        <w:tabs>
+          <w:tab w:val="left" w:leader="none" w:pos="-3420"/>
+        </w:tabs>
+        <w:spacing w:line="240" w:lineRule="auto"/>
+        <w:rPr>
+          <w:sz w:val="24"/>
+          <w:szCs w:val="24"/>
+        </w:rPr>
+      </w:pPr>
+      <w:r>
+        <w:rPr>
+          <w:rtl w:val="0"/>
+        </w:rPr>
+      </w:r>
+    </w:p>
+    <w:p>
+      <w:pPr>
+        <w:tabs>
+          <w:tab w:val="left" w:leader="none" w:pos="-3420"/>
+        </w:tabs>
+        <w:spacing w:line="240" w:lineRule="auto"/>
+        <w:rPr>
+          <w:sz w:val="24"/>
+          <w:szCs w:val="24"/>
+        </w:rPr>
+      </w:pPr>
+      <w:r>
+        <w:rPr>
+          <w:rtl w:val="0"/>
+        </w:rPr>
+      </w:r>
+    </w:p>
+    <w:p>
+      <w:pPr>
+        <w:tabs>
+          <w:tab w:val="left" w:leader="none" w:pos="-3420"/>
+        </w:tabs>
+        <w:spacing w:line="240" w:lineRule="auto"/>
+        <w:rPr>
+          <w:sz w:val="24"/>
+          <w:szCs w:val="24"/>
+        </w:rPr>
+      </w:pPr>
+      <w:r>
+        <w:rPr>
+          <w:rtl w:val="0"/>
+        </w:rPr>
+      </w:r>
+    </w:p>
+    <w:p>
+      <w:pPr>
+        <w:tabs>
+          <w:tab w:val="left" w:leader="none" w:pos="-3420"/>
+        </w:tabs>
+        <w:spacing w:line="240" w:lineRule="auto"/>
+        <w:rPr>
+          <w:sz w:val="24"/>
+          <w:szCs w:val="24"/>
+        </w:rPr>
+      </w:pPr>
+      <w:r>
+        <w:rPr>
+          <w:rtl w:val="0"/>
+        </w:rPr>
+      </w:r>
+    </w:p>
+    <w:p>
+      <w:pPr>
+        <w:tabs>
+          <w:tab w:val="left" w:leader="none" w:pos="-3420"/>
+        </w:tabs>
+        <w:spacing w:line="240" w:lineRule="auto"/>
+        <w:rPr>
+          <w:sz w:val="24"/>
+          <w:szCs w:val="24"/>
+        </w:rPr>
+      </w:pPr>
+      <w:r>
+        <w:rPr>
+          <w:rtl w:val="0"/>
+        </w:rPr>
+      </w:r>
+    </w:p>
+    <w:p>
+      <w:pPr>
+        <w:tabs>
+          <w:tab w:val="left" w:leader="none" w:pos="-3420"/>
+        </w:tabs>
+        <w:spacing w:line="240" w:lineRule="auto"/>
+        <w:rPr>
+          <w:sz w:val="24"/>
+          <w:szCs w:val="24"/>
+        </w:rPr>
+      </w:pPr>
+      <w:r>
+        <w:rPr>
+          <w:rtl w:val="0"/>
+        </w:rPr>
+      </w:r>
+    </w:p>
+    <w:p>
+      <w:pPr>
+        <w:tabs>
+          <w:tab w:val="left" w:leader="none" w:pos="-3420"/>
+        </w:tabs>
+        <w:spacing w:line="240" w:lineRule="auto"/>
+        <w:rPr>
+          <w:sz w:val="24"/>
+          <w:szCs w:val="24"/>
+        </w:rPr>
+      </w:pPr>
+      <w:r>
+        <w:rPr>
+          <w:rtl w:val="0"/>
+        </w:rPr>
+      </w:r>
+    </w:p>
+    <w:p>
+      <w:pPr>
+        <w:tabs>
+          <w:tab w:val="left" w:leader="none" w:pos="-3420"/>
+        </w:tabs>
+        <w:spacing w:line="240" w:lineRule="auto"/>
+        <w:rPr>
+          <w:sz w:val="24"/>
+          <w:szCs w:val="24"/>
+        </w:rPr>
+      </w:pPr>
+      <w:r>
+        <w:rPr>
+          <w:rtl w:val="0"/>
+        </w:rPr>
+      </w:r>
+    </w:p>
+    <w:p>
+      <w:pPr>
+        <w:tabs>
+          <w:tab w:val="left" w:leader="none" w:pos="-3420"/>
+        </w:tabs>
+        <w:spacing w:line="240" w:lineRule="auto"/>
+        <w:rPr>
+          <w:sz w:val="24"/>
+          <w:szCs w:val="24"/>
+        </w:rPr>
+      </w:pPr>
+      <w:r>
+        <w:rPr>
+          <w:rtl w:val="0"/>
+        </w:rPr>
+      </w:r>
+    </w:p>
+    <w:p>
+      <w:pPr>
+        <w:tabs>
+          <w:tab w:val="left" w:leader="none" w:pos="-3420"/>
+        </w:tabs>
+        <w:spacing w:line="240" w:lineRule="auto"/>
+        <w:rPr>
+          <w:sz w:val="24"/>
+          <w:szCs w:val="24"/>
+        </w:rPr>
+      </w:pPr>
+      <w:r>
+        <w:rPr>
+          <w:rtl w:val="0"/>
+        </w:rPr>
+      </w:r>
+    </w:p>
+    <w:p>
+      <w:pPr>
+        <w:tabs>
+          <w:tab w:val="left" w:leader="none" w:pos="-3420"/>
+        </w:tabs>
+        <w:spacing w:line="240" w:lineRule="auto"/>
+        <w:rPr>
+          <w:sz w:val="24"/>
+          <w:szCs w:val="24"/>
+        </w:rPr>
+      </w:pPr>
+      <w:r>
+        <w:rPr>
+          <w:rtl w:val="0"/>
+        </w:rPr>
+      </w:r>
+    </w:p>
+    <w:p>
+      <w:pPr>
+        <w:tabs>
+          <w:tab w:val="left" w:leader="none" w:pos="-3420"/>
+        </w:tabs>
+        <w:spacing w:line="240" w:lineRule="auto"/>
+        <w:rPr>
+          <w:sz w:val="24"/>
+          <w:szCs w:val="24"/>
+        </w:rPr>
+      </w:pPr>
+      <w:r>
+        <w:rPr>
+          <w:rtl w:val="0"/>
+        </w:rPr>
+      </w:r>
+    </w:p>
+    <w:p>
+      <w:pPr>
+        <w:tabs>
+          <w:tab w:val="left" w:leader="none" w:pos="-3420"/>
+        </w:tabs>
+        <w:spacing w:line="240" w:lineRule="auto"/>
+        <w:rPr>
+          <w:sz w:val="24"/>
+          <w:szCs w:val="24"/>
+        </w:rPr>
+      </w:pPr>
+      <w:r>
+        <w:rPr>
+          <w:rtl w:val="0"/>
+        </w:rPr>
+      </w:r>
+    </w:p>
+    <w:p>
+      <w:pPr>
+        <w:tabs>
+          <w:tab w:val="left" w:leader="none" w:pos="-3420"/>
+        </w:tabs>
+        <w:spacing w:line="240" w:lineRule="auto"/>
+        <w:rPr>
+          <w:sz w:val="24"/>
+          <w:szCs w:val="24"/>
+        </w:rPr>
+      </w:pPr>
+      <w:r>
+        <w:rPr>
+          <w:rtl w:val="0"/>
+        </w:rPr>
+      </w:r>
+    </w:p>
+    <w:p>
+      <w:pPr>
+        <w:tabs>
+          <w:tab w:val="left" w:leader="none" w:pos="-3420"/>
+        </w:tabs>
+        <w:spacing w:line="240" w:lineRule="auto"/>
+        <w:rPr>
+          <w:sz w:val="24"/>
+          <w:szCs w:val="24"/>
+        </w:rPr>
+      </w:pPr>
+      <w:r>
+        <w:rPr>
+          <w:rtl w:val="0"/>
+        </w:rPr>
+      </w:r>
+    </w:p>
+    <w:tbl>
+      <w:tblPr>
+        <w:tblStyle w:val="Table57"/>
         <w:tblW w:w="9020.0" w:type="dxa"/>
         <w:jc w:val="left"/>
         <w:tblInd w:w="-108.0" w:type="dxa"/>
@@ -20705,7 +21792,7 @@
     </w:p>
     <w:tbl>
       <w:tblPr>
-        <w:tblStyle w:val="Table55"/>
+        <w:tblStyle w:val="Table58"/>
         <w:tblW w:w="9020.0" w:type="dxa"/>
         <w:jc w:val="left"/>
         <w:tblInd w:w="-108.0" w:type="dxa"/>
@@ -21009,7 +22096,7 @@
     </w:p>
     <w:tbl>
       <w:tblPr>
-        <w:tblStyle w:val="Table56"/>
+        <w:tblStyle w:val="Table59"/>
         <w:tblW w:w="9020.0" w:type="dxa"/>
         <w:jc w:val="left"/>
         <w:tblInd w:w="-108.0" w:type="dxa"/>
@@ -21697,7 +22784,7 @@
       <w:pPr>
         <w:numPr>
           <w:ilvl w:val="1"/>
-          <w:numId w:val="5"/>
+          <w:numId w:val="6"/>
         </w:numPr>
         <w:pBdr>
           <w:top w:space="0" w:sz="0" w:val="nil"/>
@@ -21732,7 +22819,7 @@
     </w:p>
     <w:tbl>
       <w:tblPr>
-        <w:tblStyle w:val="Table57"/>
+        <w:tblStyle w:val="Table60"/>
         <w:tblW w:w="9020.0" w:type="dxa"/>
         <w:jc w:val="left"/>
         <w:tblInd w:w="-108.0" w:type="dxa"/>
@@ -22530,7 +23617,7 @@
     </w:p>
     <w:tbl>
       <w:tblPr>
-        <w:tblStyle w:val="Table58"/>
+        <w:tblStyle w:val="Table61"/>
         <w:tblW w:w="9040.0" w:type="dxa"/>
         <w:jc w:val="left"/>
         <w:tblInd w:w="-108.0" w:type="dxa"/>
@@ -23965,7 +25052,7 @@
     </w:p>
     <w:tbl>
       <w:tblPr>
-        <w:tblStyle w:val="Table59"/>
+        <w:tblStyle w:val="Table62"/>
         <w:tblW w:w="9020.0" w:type="dxa"/>
         <w:jc w:val="left"/>
         <w:tblInd w:w="-108.0" w:type="dxa"/>
@@ -25486,6 +26573,116 @@
   <w:abstractNum w:abstractNumId="5">
     <w:lvl w:ilvl="0">
       <w:start w:val="1"/>
+      <w:numFmt w:val="bullet"/>
+      <w:lvlText w:val="-"/>
+      <w:lvlJc w:val="left"/>
+      <w:pPr>
+        <w:ind w:left="720" w:hanging="360"/>
+      </w:pPr>
+      <w:rPr>
+        <w:u w:val="none"/>
+      </w:rPr>
+    </w:lvl>
+    <w:lvl w:ilvl="1">
+      <w:start w:val="1"/>
+      <w:numFmt w:val="bullet"/>
+      <w:lvlText w:val="-"/>
+      <w:lvlJc w:val="left"/>
+      <w:pPr>
+        <w:ind w:left="1440" w:hanging="360"/>
+      </w:pPr>
+      <w:rPr>
+        <w:u w:val="none"/>
+      </w:rPr>
+    </w:lvl>
+    <w:lvl w:ilvl="2">
+      <w:start w:val="1"/>
+      <w:numFmt w:val="bullet"/>
+      <w:lvlText w:val="-"/>
+      <w:lvlJc w:val="left"/>
+      <w:pPr>
+        <w:ind w:left="2160" w:hanging="360"/>
+      </w:pPr>
+      <w:rPr>
+        <w:u w:val="none"/>
+      </w:rPr>
+    </w:lvl>
+    <w:lvl w:ilvl="3">
+      <w:start w:val="1"/>
+      <w:numFmt w:val="bullet"/>
+      <w:lvlText w:val="-"/>
+      <w:lvlJc w:val="left"/>
+      <w:pPr>
+        <w:ind w:left="2880" w:hanging="360"/>
+      </w:pPr>
+      <w:rPr>
+        <w:u w:val="none"/>
+      </w:rPr>
+    </w:lvl>
+    <w:lvl w:ilvl="4">
+      <w:start w:val="1"/>
+      <w:numFmt w:val="bullet"/>
+      <w:lvlText w:val="-"/>
+      <w:lvlJc w:val="left"/>
+      <w:pPr>
+        <w:ind w:left="3600" w:hanging="360"/>
+      </w:pPr>
+      <w:rPr>
+        <w:u w:val="none"/>
+      </w:rPr>
+    </w:lvl>
+    <w:lvl w:ilvl="5">
+      <w:start w:val="1"/>
+      <w:numFmt w:val="bullet"/>
+      <w:lvlText w:val="-"/>
+      <w:lvlJc w:val="left"/>
+      <w:pPr>
+        <w:ind w:left="4320" w:hanging="360"/>
+      </w:pPr>
+      <w:rPr>
+        <w:u w:val="none"/>
+      </w:rPr>
+    </w:lvl>
+    <w:lvl w:ilvl="6">
+      <w:start w:val="1"/>
+      <w:numFmt w:val="bullet"/>
+      <w:lvlText w:val="-"/>
+      <w:lvlJc w:val="left"/>
+      <w:pPr>
+        <w:ind w:left="5040" w:hanging="360"/>
+      </w:pPr>
+      <w:rPr>
+        <w:u w:val="none"/>
+      </w:rPr>
+    </w:lvl>
+    <w:lvl w:ilvl="7">
+      <w:start w:val="1"/>
+      <w:numFmt w:val="bullet"/>
+      <w:lvlText w:val="-"/>
+      <w:lvlJc w:val="left"/>
+      <w:pPr>
+        <w:ind w:left="5760" w:hanging="360"/>
+      </w:pPr>
+      <w:rPr>
+        <w:u w:val="none"/>
+      </w:rPr>
+    </w:lvl>
+    <w:lvl w:ilvl="8">
+      <w:start w:val="1"/>
+      <w:numFmt w:val="bullet"/>
+      <w:lvlText w:val="-"/>
+      <w:lvlJc w:val="left"/>
+      <w:pPr>
+        <w:ind w:left="6480" w:hanging="360"/>
+      </w:pPr>
+      <w:rPr>
+        <w:u w:val="none"/>
+      </w:rPr>
+    </w:lvl>
+  </w:abstractNum>
+  <w:abstractNum w:abstractNumId="6">
+    <w:lvl w:ilvl="0">
+      <w:start w:val="1"/>
       <w:numFmt w:val="decimal"/>
       <w:lvlText w:val="%1."/>
       <w:lvlJc w:val="left"/>
@@ -25607,6 +26804,9 @@
   </w:num>
   <w:num w:numId="5">
     <w:abstractNumId w:val="5"/>
+  </w:num>
+  <w:num w:numId="6">
+    <w:abstractNumId w:val="6"/>
   </w:num>
 </w:numbering>
 </file>
@@ -26826,10 +28026,10 @@
       <w:tblStyleRowBandSize w:val="1"/>
       <w:tblStyleColBandSize w:val="1"/>
       <w:tblCellMar>
-        <w:top w:w="0.0" w:type="dxa"/>
-        <w:left w:w="108.0" w:type="dxa"/>
-        <w:bottom w:w="0.0" w:type="dxa"/>
-        <w:right w:w="108.0" w:type="dxa"/>
+        <w:top w:w="100.0" w:type="dxa"/>
+        <w:left w:w="100.0" w:type="dxa"/>
+        <w:bottom w:w="100.0" w:type="dxa"/>
+        <w:right w:w="100.0" w:type="dxa"/>
       </w:tblCellMar>
     </w:tblPr>
   </w:style>
@@ -26839,10 +28039,10 @@
       <w:tblStyleRowBandSize w:val="1"/>
       <w:tblStyleColBandSize w:val="1"/>
       <w:tblCellMar>
-        <w:top w:w="0.0" w:type="dxa"/>
-        <w:left w:w="108.0" w:type="dxa"/>
-        <w:bottom w:w="0.0" w:type="dxa"/>
-        <w:right w:w="108.0" w:type="dxa"/>
+        <w:top w:w="100.0" w:type="dxa"/>
+        <w:left w:w="100.0" w:type="dxa"/>
+        <w:bottom w:w="100.0" w:type="dxa"/>
+        <w:right w:w="100.0" w:type="dxa"/>
       </w:tblCellMar>
     </w:tblPr>
   </w:style>
@@ -26873,6 +28073,45 @@
     </w:tblPr>
   </w:style>
   <w:style w:type="table" w:styleId="Table59">
+    <w:basedOn w:val="TableNormal"/>
+    <w:tblPr>
+      <w:tblStyleRowBandSize w:val="1"/>
+      <w:tblStyleColBandSize w:val="1"/>
+      <w:tblCellMar>
+        <w:top w:w="0.0" w:type="dxa"/>
+        <w:left w:w="108.0" w:type="dxa"/>
+        <w:bottom w:w="0.0" w:type="dxa"/>
+        <w:right w:w="108.0" w:type="dxa"/>
+      </w:tblCellMar>
+    </w:tblPr>
+  </w:style>
+  <w:style w:type="table" w:styleId="Table60">
+    <w:basedOn w:val="TableNormal"/>
+    <w:tblPr>
+      <w:tblStyleRowBandSize w:val="1"/>
+      <w:tblStyleColBandSize w:val="1"/>
+      <w:tblCellMar>
+        <w:top w:w="0.0" w:type="dxa"/>
+        <w:left w:w="108.0" w:type="dxa"/>
+        <w:bottom w:w="0.0" w:type="dxa"/>
+        <w:right w:w="108.0" w:type="dxa"/>
+      </w:tblCellMar>
+    </w:tblPr>
+  </w:style>
+  <w:style w:type="table" w:styleId="Table61">
+    <w:basedOn w:val="TableNormal"/>
+    <w:tblPr>
+      <w:tblStyleRowBandSize w:val="1"/>
+      <w:tblStyleColBandSize w:val="1"/>
+      <w:tblCellMar>
+        <w:top w:w="0.0" w:type="dxa"/>
+        <w:left w:w="108.0" w:type="dxa"/>
+        <w:bottom w:w="0.0" w:type="dxa"/>
+        <w:right w:w="108.0" w:type="dxa"/>
+      </w:tblCellMar>
+    </w:tblPr>
+  </w:style>
+  <w:style w:type="table" w:styleId="Table62">
     <w:basedOn w:val="TableNormal"/>
     <w:tblPr>
       <w:tblStyleRowBandSize w:val="1"/>
@@ -27209,8 +28448,8 @@
 </file>
 
 <file path=customXML/item1.xml><?xml version="1.0" encoding="utf-8"?>
-<go:gDocsCustomXmlDataStorage xmlns:go="http://customooxmlschemas.google.com/" xmlns:r="http://schemas.openxmlformats.org/officeDocument/2006/relationships" uri="GoogleDocsCustomDataVersion1">
-  <go:docsCustomData xmlns:go="http://customooxmlschemas.google.com/" roundtripDataSignature="AMtx7mh1FFaDwmo2OUajkcNZWvwVb0Laqg==">AMUW2mUbdxw/4RCYjm/67oFfAQ2lv/lZOg3NQYflPxU5FjnZD0CodxRTnBN8ozhS8qvhKkiL7kVaKE83vk3EOMY8IkjslF4vs+2zmZyIdEd9OEcjJseBI3tYp/Q2zKOBIqHvMyxiFMXy</go:docsCustomData>
+<go:gDocsCustomXmlDataStorage xmlns:go="http://customooxmlschemas.google.com/" xmlns:r="http://schemas.openxmlformats.org/officeDocument/2006/relationships" uri="GoogleDocsCustomDataVersion2">
+  <go:docsCustomData xmlns:go="http://customooxmlschemas.google.com/" roundtripDataSignature="AMtx7mh1FFaDwmo2OUajkcNZWvwVb0Laqg==">CgMxLjAyCGguZ2pkZ3hzOAByITE0eGlxajZOM2g4c2V5emxJUjVjdjZSMzBBQkRESzhoZA==</go:docsCustomData>
 </go:gDocsCustomXmlDataStorage>
 </file>
 

</xml_diff>

<commit_message>
Cuaderno del equipo 22/05
</commit_message>
<xml_diff>
--- a/Cuaderno del equipo.docx
+++ b/Cuaderno del equipo.docx
@@ -21535,9 +21535,1095 @@
         </w:rPr>
       </w:r>
     </w:p>
+    <w:p>
+      <w:pPr>
+        <w:tabs>
+          <w:tab w:val="left" w:leader="none" w:pos="-3420"/>
+        </w:tabs>
+        <w:spacing w:line="240" w:lineRule="auto"/>
+        <w:rPr>
+          <w:sz w:val="24"/>
+          <w:szCs w:val="24"/>
+        </w:rPr>
+      </w:pPr>
+      <w:r>
+        <w:rPr>
+          <w:rtl w:val="0"/>
+        </w:rPr>
+      </w:r>
+    </w:p>
+    <w:p>
+      <w:pPr>
+        <w:tabs>
+          <w:tab w:val="left" w:leader="none" w:pos="-3420"/>
+        </w:tabs>
+        <w:spacing w:line="240" w:lineRule="auto"/>
+        <w:rPr>
+          <w:sz w:val="24"/>
+          <w:szCs w:val="24"/>
+        </w:rPr>
+      </w:pPr>
+      <w:r>
+        <w:rPr>
+          <w:rtl w:val="0"/>
+        </w:rPr>
+      </w:r>
+    </w:p>
+    <w:p>
+      <w:pPr>
+        <w:tabs>
+          <w:tab w:val="left" w:leader="none" w:pos="-3420"/>
+        </w:tabs>
+        <w:spacing w:line="240" w:lineRule="auto"/>
+        <w:rPr>
+          <w:sz w:val="24"/>
+          <w:szCs w:val="24"/>
+        </w:rPr>
+      </w:pPr>
+      <w:r>
+        <w:rPr>
+          <w:rtl w:val="0"/>
+        </w:rPr>
+      </w:r>
+    </w:p>
+    <w:p>
+      <w:pPr>
+        <w:tabs>
+          <w:tab w:val="left" w:leader="none" w:pos="-3420"/>
+        </w:tabs>
+        <w:spacing w:line="240" w:lineRule="auto"/>
+        <w:rPr>
+          <w:sz w:val="24"/>
+          <w:szCs w:val="24"/>
+        </w:rPr>
+      </w:pPr>
+      <w:r>
+        <w:rPr>
+          <w:rtl w:val="0"/>
+        </w:rPr>
+      </w:r>
+    </w:p>
+    <w:p>
+      <w:pPr>
+        <w:tabs>
+          <w:tab w:val="left" w:leader="none" w:pos="-3420"/>
+        </w:tabs>
+        <w:spacing w:line="240" w:lineRule="auto"/>
+        <w:rPr>
+          <w:sz w:val="24"/>
+          <w:szCs w:val="24"/>
+        </w:rPr>
+      </w:pPr>
+      <w:r>
+        <w:rPr>
+          <w:rtl w:val="0"/>
+        </w:rPr>
+      </w:r>
+    </w:p>
+    <w:p>
+      <w:pPr>
+        <w:spacing w:line="240" w:lineRule="auto"/>
+        <w:rPr>
+          <w:sz w:val="24"/>
+          <w:szCs w:val="24"/>
+        </w:rPr>
+      </w:pPr>
+      <w:r>
+        <w:rPr>
+          <w:rtl w:val="0"/>
+        </w:rPr>
+      </w:r>
+    </w:p>
     <w:tbl>
       <w:tblPr>
         <w:tblStyle w:val="Table57"/>
+        <w:tblW w:w="9020.0" w:type="dxa"/>
+        <w:jc w:val="left"/>
+        <w:tblInd w:w="-360.0" w:type="dxa"/>
+        <w:tblBorders>
+          <w:top w:color="000000" w:space="0" w:sz="4" w:val="single"/>
+          <w:left w:color="000000" w:space="0" w:sz="4" w:val="single"/>
+          <w:bottom w:color="000000" w:space="0" w:sz="4" w:val="single"/>
+          <w:right w:color="000000" w:space="0" w:sz="4" w:val="single"/>
+          <w:insideH w:color="000000" w:space="0" w:sz="4" w:val="single"/>
+          <w:insideV w:color="000000" w:space="0" w:sz="4" w:val="single"/>
+        </w:tblBorders>
+        <w:tblLayout w:type="fixed"/>
+        <w:tblLook w:val="0000"/>
+      </w:tblPr>
+      <w:tblGrid>
+        <w:gridCol w:w="4380"/>
+        <w:gridCol w:w="2120"/>
+        <w:gridCol w:w="2520"/>
+        <w:tblGridChange w:id="0">
+          <w:tblGrid>
+            <w:gridCol w:w="4380"/>
+            <w:gridCol w:w="2120"/>
+            <w:gridCol w:w="2520"/>
+          </w:tblGrid>
+        </w:tblGridChange>
+      </w:tblGrid>
+      <w:tr>
+        <w:trPr>
+          <w:cantSplit w:val="0"/>
+          <w:tblHeader w:val="0"/>
+        </w:trPr>
+        <w:tc>
+          <w:tcPr>
+            <w:shd w:fill="ccffff" w:val="clear"/>
+            <w:vAlign w:val="center"/>
+          </w:tcPr>
+          <w:p>
+            <w:pPr>
+              <w:spacing w:line="240" w:lineRule="auto"/>
+              <w:rPr>
+                <w:sz w:val="24"/>
+                <w:szCs w:val="24"/>
+              </w:rPr>
+            </w:pPr>
+            <w:r>
+              <w:rPr>
+                <w:b w:val="1"/>
+                <w:sz w:val="24"/>
+                <w:szCs w:val="24"/>
+                <w:rtl w:val="0"/>
+              </w:rPr>
+              <w:t xml:space="preserve">Nombre (o número) del Equipo: 4</w:t>
+            </w:r>
+            <w:r>
+              <w:rPr>
+                <w:rtl w:val="0"/>
+              </w:rPr>
+            </w:r>
+          </w:p>
+        </w:tc>
+        <w:tc>
+          <w:tcPr>
+            <w:shd w:fill="ccffff" w:val="clear"/>
+            <w:vAlign w:val="center"/>
+          </w:tcPr>
+          <w:p>
+            <w:pPr>
+              <w:tabs>
+                <w:tab w:val="left" w:leader="none" w:pos="1050"/>
+              </w:tabs>
+              <w:spacing w:line="240" w:lineRule="auto"/>
+              <w:rPr>
+                <w:sz w:val="24"/>
+                <w:szCs w:val="24"/>
+              </w:rPr>
+            </w:pPr>
+            <w:r>
+              <w:rPr>
+                <w:b w:val="1"/>
+                <w:sz w:val="24"/>
+                <w:szCs w:val="24"/>
+                <w:rtl w:val="0"/>
+              </w:rPr>
+              <w:t xml:space="preserve">Curso: 1º</w:t>
+            </w:r>
+            <w:r>
+              <w:rPr>
+                <w:rtl w:val="0"/>
+              </w:rPr>
+            </w:r>
+          </w:p>
+        </w:tc>
+        <w:tc>
+          <w:tcPr>
+            <w:shd w:fill="ccffff" w:val="clear"/>
+            <w:vAlign w:val="center"/>
+          </w:tcPr>
+          <w:p>
+            <w:pPr>
+              <w:tabs>
+                <w:tab w:val="left" w:leader="none" w:pos="1050"/>
+              </w:tabs>
+              <w:spacing w:line="240" w:lineRule="auto"/>
+              <w:rPr>
+                <w:sz w:val="24"/>
+                <w:szCs w:val="24"/>
+              </w:rPr>
+            </w:pPr>
+            <w:r>
+              <w:rPr>
+                <w:b w:val="1"/>
+                <w:sz w:val="24"/>
+                <w:szCs w:val="24"/>
+                <w:rtl w:val="0"/>
+              </w:rPr>
+              <w:t xml:space="preserve">Grupo: 1G</w:t>
+            </w:r>
+            <w:r>
+              <w:rPr>
+                <w:rtl w:val="0"/>
+              </w:rPr>
+            </w:r>
+          </w:p>
+        </w:tc>
+      </w:tr>
+      <w:tr>
+        <w:trPr>
+          <w:cantSplit w:val="0"/>
+          <w:tblHeader w:val="0"/>
+        </w:trPr>
+        <w:tc>
+          <w:tcPr>
+            <w:shd w:fill="ccffff" w:val="clear"/>
+            <w:vAlign w:val="center"/>
+          </w:tcPr>
+          <w:p>
+            <w:pPr>
+              <w:tabs>
+                <w:tab w:val="left" w:leader="none" w:pos="1050"/>
+              </w:tabs>
+              <w:spacing w:line="240" w:lineRule="auto"/>
+              <w:rPr>
+                <w:sz w:val="24"/>
+                <w:szCs w:val="24"/>
+              </w:rPr>
+            </w:pPr>
+            <w:r>
+              <w:rPr>
+                <w:b w:val="1"/>
+                <w:sz w:val="24"/>
+                <w:szCs w:val="24"/>
+                <w:rtl w:val="0"/>
+              </w:rPr>
+              <w:t xml:space="preserve">Año académico: 2022-23</w:t>
+            </w:r>
+            <w:r>
+              <w:rPr>
+                <w:rtl w:val="0"/>
+              </w:rPr>
+            </w:r>
+          </w:p>
+        </w:tc>
+        <w:tc>
+          <w:tcPr>
+            <w:gridSpan w:val="2"/>
+            <w:shd w:fill="ccffff" w:val="clear"/>
+            <w:vAlign w:val="center"/>
+          </w:tcPr>
+          <w:p>
+            <w:pPr>
+              <w:tabs>
+                <w:tab w:val="left" w:leader="none" w:pos="1050"/>
+              </w:tabs>
+              <w:spacing w:line="240" w:lineRule="auto"/>
+              <w:rPr>
+                <w:sz w:val="24"/>
+                <w:szCs w:val="24"/>
+              </w:rPr>
+            </w:pPr>
+            <w:r>
+              <w:rPr>
+                <w:b w:val="1"/>
+                <w:sz w:val="24"/>
+                <w:szCs w:val="24"/>
+                <w:rtl w:val="0"/>
+              </w:rPr>
+              <w:t xml:space="preserve">Fecha de sesión: 22/05/2023</w:t>
+            </w:r>
+            <w:r>
+              <w:rPr>
+                <w:rtl w:val="0"/>
+              </w:rPr>
+            </w:r>
+          </w:p>
+        </w:tc>
+      </w:tr>
+    </w:tbl>
+    <w:p>
+      <w:pPr>
+        <w:tabs>
+          <w:tab w:val="left" w:leader="none" w:pos="1050"/>
+        </w:tabs>
+        <w:spacing w:line="240" w:lineRule="auto"/>
+        <w:rPr>
+          <w:sz w:val="24"/>
+          <w:szCs w:val="24"/>
+        </w:rPr>
+      </w:pPr>
+      <w:r>
+        <w:rPr>
+          <w:rtl w:val="0"/>
+        </w:rPr>
+      </w:r>
+    </w:p>
+    <w:p>
+      <w:pPr>
+        <w:tabs>
+          <w:tab w:val="left" w:leader="none" w:pos="1050"/>
+        </w:tabs>
+        <w:spacing w:line="240" w:lineRule="auto"/>
+        <w:rPr>
+          <w:sz w:val="28"/>
+          <w:szCs w:val="28"/>
+        </w:rPr>
+      </w:pPr>
+      <w:r>
+        <w:rPr>
+          <w:b w:val="1"/>
+          <w:i w:val="1"/>
+          <w:sz w:val="28"/>
+          <w:szCs w:val="28"/>
+          <w:rtl w:val="0"/>
+        </w:rPr>
+        <w:t xml:space="preserve">¿Qué hemos hecho?</w:t>
+      </w:r>
+      <w:r>
+        <w:rPr>
+          <w:rtl w:val="0"/>
+        </w:rPr>
+      </w:r>
+    </w:p>
+    <w:p>
+      <w:pPr>
+        <w:tabs>
+          <w:tab w:val="left" w:leader="none" w:pos="1050"/>
+        </w:tabs>
+        <w:spacing w:line="240" w:lineRule="auto"/>
+        <w:rPr>
+          <w:sz w:val="24"/>
+          <w:szCs w:val="24"/>
+        </w:rPr>
+      </w:pPr>
+      <w:r>
+        <w:rPr>
+          <w:rtl w:val="0"/>
+        </w:rPr>
+      </w:r>
+    </w:p>
+    <w:tbl>
+      <w:tblPr>
+        <w:tblStyle w:val="Table58"/>
+        <w:tblW w:w="9029.0" w:type="dxa"/>
+        <w:jc w:val="left"/>
+        <w:tblBorders>
+          <w:top w:color="000000" w:space="0" w:sz="8" w:val="single"/>
+          <w:left w:color="000000" w:space="0" w:sz="8" w:val="single"/>
+          <w:bottom w:color="000000" w:space="0" w:sz="8" w:val="single"/>
+          <w:right w:color="000000" w:space="0" w:sz="8" w:val="single"/>
+          <w:insideH w:color="000000" w:space="0" w:sz="8" w:val="single"/>
+          <w:insideV w:color="000000" w:space="0" w:sz="8" w:val="single"/>
+        </w:tblBorders>
+        <w:tblLayout w:type="fixed"/>
+        <w:tblLook w:val="0600"/>
+      </w:tblPr>
+      <w:tblGrid>
+        <w:gridCol w:w="9029"/>
+        <w:tblGridChange w:id="0">
+          <w:tblGrid>
+            <w:gridCol w:w="9029"/>
+          </w:tblGrid>
+        </w:tblGridChange>
+      </w:tblGrid>
+      <w:tr>
+        <w:trPr>
+          <w:cantSplit w:val="0"/>
+          <w:tblHeader w:val="0"/>
+        </w:trPr>
+        <w:tc>
+          <w:tcPr>
+            <w:shd w:fill="auto" w:val="clear"/>
+            <w:tcMar>
+              <w:top w:w="100.0" w:type="dxa"/>
+              <w:left w:w="100.0" w:type="dxa"/>
+              <w:bottom w:w="100.0" w:type="dxa"/>
+              <w:right w:w="100.0" w:type="dxa"/>
+            </w:tcMar>
+            <w:vAlign w:val="top"/>
+          </w:tcPr>
+          <w:p>
+            <w:pPr>
+              <w:widowControl w:val="0"/>
+              <w:numPr>
+                <w:ilvl w:val="0"/>
+                <w:numId w:val="5"/>
+              </w:numPr>
+              <w:spacing w:line="240" w:lineRule="auto"/>
+              <w:ind w:left="720" w:hanging="360"/>
+              <w:rPr>
+                <w:i w:val="1"/>
+                <w:sz w:val="24"/>
+                <w:szCs w:val="24"/>
+              </w:rPr>
+            </w:pPr>
+            <w:r>
+              <w:rPr>
+                <w:i w:val="1"/>
+                <w:sz w:val="24"/>
+                <w:szCs w:val="24"/>
+                <w:rtl w:val="0"/>
+              </w:rPr>
+              <w:t xml:space="preserve">Comienzo de las pruebas unitarias.</w:t>
+            </w:r>
+          </w:p>
+          <w:p>
+            <w:pPr>
+              <w:widowControl w:val="0"/>
+              <w:numPr>
+                <w:ilvl w:val="0"/>
+                <w:numId w:val="5"/>
+              </w:numPr>
+              <w:spacing w:line="240" w:lineRule="auto"/>
+              <w:ind w:left="720" w:hanging="360"/>
+              <w:rPr>
+                <w:i w:val="1"/>
+                <w:sz w:val="24"/>
+                <w:szCs w:val="24"/>
+                <w:u w:val="none"/>
+              </w:rPr>
+            </w:pPr>
+            <w:r>
+              <w:rPr>
+                <w:i w:val="1"/>
+                <w:sz w:val="24"/>
+                <w:szCs w:val="24"/>
+                <w:rtl w:val="0"/>
+              </w:rPr>
+              <w:t xml:space="preserve">Modificación del diagrama de clases.</w:t>
+            </w:r>
+          </w:p>
+          <w:p>
+            <w:pPr>
+              <w:widowControl w:val="0"/>
+              <w:numPr>
+                <w:ilvl w:val="0"/>
+                <w:numId w:val="5"/>
+              </w:numPr>
+              <w:spacing w:line="240" w:lineRule="auto"/>
+              <w:ind w:left="720" w:hanging="360"/>
+              <w:rPr>
+                <w:i w:val="1"/>
+                <w:sz w:val="24"/>
+                <w:szCs w:val="24"/>
+                <w:u w:val="none"/>
+              </w:rPr>
+            </w:pPr>
+            <w:r>
+              <w:rPr>
+                <w:i w:val="1"/>
+                <w:sz w:val="24"/>
+                <w:szCs w:val="24"/>
+                <w:rtl w:val="0"/>
+              </w:rPr>
+              <w:t xml:space="preserve">Corrección de errores en el código de la aplicación.</w:t>
+            </w:r>
+          </w:p>
+          <w:p>
+            <w:pPr>
+              <w:widowControl w:val="0"/>
+              <w:numPr>
+                <w:ilvl w:val="0"/>
+                <w:numId w:val="5"/>
+              </w:numPr>
+              <w:spacing w:line="240" w:lineRule="auto"/>
+              <w:ind w:left="720" w:hanging="360"/>
+              <w:rPr>
+                <w:i w:val="1"/>
+                <w:sz w:val="24"/>
+                <w:szCs w:val="24"/>
+                <w:u w:val="none"/>
+              </w:rPr>
+            </w:pPr>
+            <w:r>
+              <w:rPr>
+                <w:i w:val="1"/>
+                <w:sz w:val="24"/>
+                <w:szCs w:val="24"/>
+                <w:rtl w:val="0"/>
+              </w:rPr>
+              <w:t xml:space="preserve">Comienzo de la presentación del proyecto.</w:t>
+            </w:r>
+          </w:p>
+        </w:tc>
+      </w:tr>
+    </w:tbl>
+    <w:p>
+      <w:pPr>
+        <w:tabs>
+          <w:tab w:val="left" w:leader="none" w:pos="1050"/>
+        </w:tabs>
+        <w:spacing w:line="240" w:lineRule="auto"/>
+        <w:rPr>
+          <w:sz w:val="24"/>
+          <w:szCs w:val="24"/>
+        </w:rPr>
+      </w:pPr>
+      <w:r>
+        <w:rPr>
+          <w:rtl w:val="0"/>
+        </w:rPr>
+      </w:r>
+    </w:p>
+    <w:p>
+      <w:pPr>
+        <w:spacing w:line="240" w:lineRule="auto"/>
+        <w:rPr>
+          <w:sz w:val="24"/>
+          <w:szCs w:val="24"/>
+        </w:rPr>
+      </w:pPr>
+      <w:r>
+        <w:rPr>
+          <w:rtl w:val="0"/>
+        </w:rPr>
+      </w:r>
+    </w:p>
+    <w:p>
+      <w:pPr>
+        <w:tabs>
+          <w:tab w:val="left" w:leader="none" w:pos="-3420"/>
+        </w:tabs>
+        <w:spacing w:line="240" w:lineRule="auto"/>
+        <w:rPr>
+          <w:sz w:val="28"/>
+          <w:szCs w:val="28"/>
+        </w:rPr>
+      </w:pPr>
+      <w:r>
+        <w:rPr>
+          <w:b w:val="1"/>
+          <w:i w:val="1"/>
+          <w:sz w:val="28"/>
+          <w:szCs w:val="28"/>
+          <w:rtl w:val="0"/>
+        </w:rPr>
+        <w:t xml:space="preserve">Valoración</w:t>
+      </w:r>
+      <w:r>
+        <w:rPr>
+          <w:rtl w:val="0"/>
+        </w:rPr>
+      </w:r>
+    </w:p>
+    <w:p>
+      <w:pPr>
+        <w:tabs>
+          <w:tab w:val="left" w:leader="none" w:pos="-3420"/>
+        </w:tabs>
+        <w:spacing w:line="240" w:lineRule="auto"/>
+        <w:rPr>
+          <w:sz w:val="24"/>
+          <w:szCs w:val="24"/>
+        </w:rPr>
+      </w:pPr>
+      <w:r>
+        <w:rPr>
+          <w:rtl w:val="0"/>
+        </w:rPr>
+      </w:r>
+    </w:p>
+    <w:p>
+      <w:pPr>
+        <w:tabs>
+          <w:tab w:val="left" w:leader="none" w:pos="-3420"/>
+        </w:tabs>
+        <w:spacing w:line="240" w:lineRule="auto"/>
+        <w:rPr>
+          <w:sz w:val="24"/>
+          <w:szCs w:val="24"/>
+        </w:rPr>
+      </w:pPr>
+      <w:r>
+        <w:rPr>
+          <w:rtl w:val="0"/>
+        </w:rPr>
+      </w:r>
+    </w:p>
+    <w:tbl>
+      <w:tblPr>
+        <w:tblStyle w:val="Table59"/>
+        <w:tblW w:w="9029.0" w:type="dxa"/>
+        <w:jc w:val="left"/>
+        <w:tblBorders>
+          <w:top w:color="000000" w:space="0" w:sz="8" w:val="single"/>
+          <w:left w:color="000000" w:space="0" w:sz="8" w:val="single"/>
+          <w:bottom w:color="000000" w:space="0" w:sz="8" w:val="single"/>
+          <w:right w:color="000000" w:space="0" w:sz="8" w:val="single"/>
+          <w:insideH w:color="000000" w:space="0" w:sz="8" w:val="single"/>
+          <w:insideV w:color="000000" w:space="0" w:sz="8" w:val="single"/>
+        </w:tblBorders>
+        <w:tblLayout w:type="fixed"/>
+        <w:tblLook w:val="0600"/>
+      </w:tblPr>
+      <w:tblGrid>
+        <w:gridCol w:w="9029"/>
+        <w:tblGridChange w:id="0">
+          <w:tblGrid>
+            <w:gridCol w:w="9029"/>
+          </w:tblGrid>
+        </w:tblGridChange>
+      </w:tblGrid>
+      <w:tr>
+        <w:trPr>
+          <w:cantSplit w:val="0"/>
+          <w:tblHeader w:val="0"/>
+        </w:trPr>
+        <w:tc>
+          <w:tcPr>
+            <w:shd w:fill="auto" w:val="clear"/>
+            <w:tcMar>
+              <w:top w:w="100.0" w:type="dxa"/>
+              <w:left w:w="100.0" w:type="dxa"/>
+              <w:bottom w:w="100.0" w:type="dxa"/>
+              <w:right w:w="100.0" w:type="dxa"/>
+            </w:tcMar>
+            <w:vAlign w:val="top"/>
+          </w:tcPr>
+          <w:p>
+            <w:pPr>
+              <w:widowControl w:val="0"/>
+              <w:spacing w:line="240" w:lineRule="auto"/>
+              <w:rPr>
+                <w:sz w:val="24"/>
+                <w:szCs w:val="24"/>
+              </w:rPr>
+            </w:pPr>
+            <w:r>
+              <w:rPr>
+                <w:rtl w:val="0"/>
+              </w:rPr>
+            </w:r>
+          </w:p>
+          <w:p>
+            <w:pPr>
+              <w:widowControl w:val="0"/>
+              <w:numPr>
+                <w:ilvl w:val="0"/>
+                <w:numId w:val="4"/>
+              </w:numPr>
+              <w:spacing w:line="240" w:lineRule="auto"/>
+              <w:ind w:left="720" w:hanging="360"/>
+              <w:rPr>
+                <w:sz w:val="24"/>
+                <w:szCs w:val="24"/>
+              </w:rPr>
+            </w:pPr>
+            <w:r>
+              <w:rPr>
+                <w:sz w:val="24"/>
+                <w:szCs w:val="24"/>
+                <w:rtl w:val="0"/>
+              </w:rPr>
+              <w:t xml:space="preserve">El trabajo se ha realizado de forma óptima.</w:t>
+            </w:r>
+          </w:p>
+          <w:p>
+            <w:pPr>
+              <w:widowControl w:val="0"/>
+              <w:numPr>
+                <w:ilvl w:val="0"/>
+                <w:numId w:val="4"/>
+              </w:numPr>
+              <w:spacing w:line="240" w:lineRule="auto"/>
+              <w:ind w:left="720" w:hanging="360"/>
+              <w:rPr>
+                <w:sz w:val="24"/>
+                <w:szCs w:val="24"/>
+              </w:rPr>
+            </w:pPr>
+            <w:r>
+              <w:rPr>
+                <w:sz w:val="24"/>
+                <w:szCs w:val="24"/>
+                <w:rtl w:val="0"/>
+              </w:rPr>
+              <w:t xml:space="preserve">Los miembros del equipo han sido partícipes en el desarrollo de las actividades impuestas.</w:t>
+            </w:r>
+          </w:p>
+          <w:p>
+            <w:pPr>
+              <w:widowControl w:val="0"/>
+              <w:numPr>
+                <w:ilvl w:val="0"/>
+                <w:numId w:val="4"/>
+              </w:numPr>
+              <w:spacing w:line="240" w:lineRule="auto"/>
+              <w:ind w:left="720" w:hanging="360"/>
+              <w:rPr>
+                <w:sz w:val="24"/>
+                <w:szCs w:val="24"/>
+              </w:rPr>
+            </w:pPr>
+            <w:r>
+              <w:rPr>
+                <w:sz w:val="24"/>
+                <w:szCs w:val="24"/>
+                <w:rtl w:val="0"/>
+              </w:rPr>
+              <w:t xml:space="preserve">Ningún miembro del equipo ha entorpecido el trabajo de otros.</w:t>
+            </w:r>
+          </w:p>
+          <w:p>
+            <w:pPr>
+              <w:widowControl w:val="0"/>
+              <w:numPr>
+                <w:ilvl w:val="0"/>
+                <w:numId w:val="4"/>
+              </w:numPr>
+              <w:spacing w:line="240" w:lineRule="auto"/>
+              <w:ind w:left="720" w:hanging="360"/>
+              <w:rPr>
+                <w:sz w:val="24"/>
+                <w:szCs w:val="24"/>
+              </w:rPr>
+            </w:pPr>
+            <w:r>
+              <w:rPr>
+                <w:sz w:val="24"/>
+                <w:szCs w:val="24"/>
+                <w:rtl w:val="0"/>
+              </w:rPr>
+              <w:t xml:space="preserve">Se han corregido los ejercicios en base al desarrollo de las actividades.</w:t>
+            </w:r>
+          </w:p>
+          <w:p>
+            <w:pPr>
+              <w:widowControl w:val="0"/>
+              <w:spacing w:line="240" w:lineRule="auto"/>
+              <w:rPr>
+                <w:sz w:val="24"/>
+                <w:szCs w:val="24"/>
+              </w:rPr>
+            </w:pPr>
+            <w:r>
+              <w:rPr>
+                <w:rtl w:val="0"/>
+              </w:rPr>
+            </w:r>
+          </w:p>
+        </w:tc>
+      </w:tr>
+    </w:tbl>
+    <w:p>
+      <w:pPr>
+        <w:tabs>
+          <w:tab w:val="left" w:leader="none" w:pos="-3420"/>
+        </w:tabs>
+        <w:spacing w:line="240" w:lineRule="auto"/>
+        <w:rPr>
+          <w:sz w:val="24"/>
+          <w:szCs w:val="24"/>
+        </w:rPr>
+      </w:pPr>
+      <w:r>
+        <w:rPr>
+          <w:rtl w:val="0"/>
+        </w:rPr>
+      </w:r>
+    </w:p>
+    <w:p>
+      <w:pPr>
+        <w:tabs>
+          <w:tab w:val="left" w:leader="none" w:pos="-3420"/>
+        </w:tabs>
+        <w:spacing w:line="240" w:lineRule="auto"/>
+        <w:rPr>
+          <w:sz w:val="24"/>
+          <w:szCs w:val="24"/>
+        </w:rPr>
+      </w:pPr>
+      <w:r>
+        <w:rPr>
+          <w:rtl w:val="0"/>
+        </w:rPr>
+      </w:r>
+    </w:p>
+    <w:p>
+      <w:pPr>
+        <w:tabs>
+          <w:tab w:val="left" w:leader="none" w:pos="-3420"/>
+        </w:tabs>
+        <w:spacing w:line="240" w:lineRule="auto"/>
+        <w:rPr>
+          <w:sz w:val="24"/>
+          <w:szCs w:val="24"/>
+        </w:rPr>
+      </w:pPr>
+      <w:r>
+        <w:rPr>
+          <w:rtl w:val="0"/>
+        </w:rPr>
+      </w:r>
+    </w:p>
+    <w:p>
+      <w:pPr>
+        <w:tabs>
+          <w:tab w:val="left" w:leader="none" w:pos="-3420"/>
+        </w:tabs>
+        <w:spacing w:line="240" w:lineRule="auto"/>
+        <w:rPr>
+          <w:sz w:val="24"/>
+          <w:szCs w:val="24"/>
+        </w:rPr>
+      </w:pPr>
+      <w:r>
+        <w:rPr>
+          <w:rtl w:val="0"/>
+        </w:rPr>
+      </w:r>
+    </w:p>
+    <w:p>
+      <w:pPr>
+        <w:tabs>
+          <w:tab w:val="left" w:leader="none" w:pos="-3420"/>
+        </w:tabs>
+        <w:spacing w:line="240" w:lineRule="auto"/>
+        <w:rPr>
+          <w:sz w:val="24"/>
+          <w:szCs w:val="24"/>
+        </w:rPr>
+      </w:pPr>
+      <w:r>
+        <w:rPr>
+          <w:rtl w:val="0"/>
+        </w:rPr>
+      </w:r>
+    </w:p>
+    <w:p>
+      <w:pPr>
+        <w:tabs>
+          <w:tab w:val="left" w:leader="none" w:pos="-3420"/>
+        </w:tabs>
+        <w:spacing w:line="240" w:lineRule="auto"/>
+        <w:rPr>
+          <w:sz w:val="24"/>
+          <w:szCs w:val="24"/>
+        </w:rPr>
+      </w:pPr>
+      <w:r>
+        <w:rPr>
+          <w:rtl w:val="0"/>
+        </w:rPr>
+      </w:r>
+    </w:p>
+    <w:p>
+      <w:pPr>
+        <w:tabs>
+          <w:tab w:val="left" w:leader="none" w:pos="-3420"/>
+        </w:tabs>
+        <w:spacing w:line="240" w:lineRule="auto"/>
+        <w:rPr>
+          <w:sz w:val="24"/>
+          <w:szCs w:val="24"/>
+        </w:rPr>
+      </w:pPr>
+      <w:r>
+        <w:rPr>
+          <w:rtl w:val="0"/>
+        </w:rPr>
+      </w:r>
+    </w:p>
+    <w:p>
+      <w:pPr>
+        <w:tabs>
+          <w:tab w:val="left" w:leader="none" w:pos="-3420"/>
+        </w:tabs>
+        <w:spacing w:line="240" w:lineRule="auto"/>
+        <w:rPr>
+          <w:sz w:val="24"/>
+          <w:szCs w:val="24"/>
+        </w:rPr>
+      </w:pPr>
+      <w:r>
+        <w:rPr>
+          <w:rtl w:val="0"/>
+        </w:rPr>
+      </w:r>
+    </w:p>
+    <w:p>
+      <w:pPr>
+        <w:tabs>
+          <w:tab w:val="left" w:leader="none" w:pos="-3420"/>
+        </w:tabs>
+        <w:spacing w:line="240" w:lineRule="auto"/>
+        <w:rPr>
+          <w:sz w:val="24"/>
+          <w:szCs w:val="24"/>
+        </w:rPr>
+      </w:pPr>
+      <w:r>
+        <w:rPr>
+          <w:rtl w:val="0"/>
+        </w:rPr>
+      </w:r>
+    </w:p>
+    <w:p>
+      <w:pPr>
+        <w:tabs>
+          <w:tab w:val="left" w:leader="none" w:pos="-3420"/>
+        </w:tabs>
+        <w:spacing w:line="240" w:lineRule="auto"/>
+        <w:rPr>
+          <w:sz w:val="24"/>
+          <w:szCs w:val="24"/>
+        </w:rPr>
+      </w:pPr>
+      <w:r>
+        <w:rPr>
+          <w:rtl w:val="0"/>
+        </w:rPr>
+      </w:r>
+    </w:p>
+    <w:p>
+      <w:pPr>
+        <w:tabs>
+          <w:tab w:val="left" w:leader="none" w:pos="-3420"/>
+        </w:tabs>
+        <w:spacing w:line="240" w:lineRule="auto"/>
+        <w:rPr>
+          <w:sz w:val="24"/>
+          <w:szCs w:val="24"/>
+        </w:rPr>
+      </w:pPr>
+      <w:r>
+        <w:rPr>
+          <w:rtl w:val="0"/>
+        </w:rPr>
+      </w:r>
+    </w:p>
+    <w:p>
+      <w:pPr>
+        <w:tabs>
+          <w:tab w:val="left" w:leader="none" w:pos="-3420"/>
+        </w:tabs>
+        <w:spacing w:line="240" w:lineRule="auto"/>
+        <w:rPr>
+          <w:sz w:val="24"/>
+          <w:szCs w:val="24"/>
+        </w:rPr>
+      </w:pPr>
+      <w:r>
+        <w:rPr>
+          <w:rtl w:val="0"/>
+        </w:rPr>
+      </w:r>
+    </w:p>
+    <w:p>
+      <w:pPr>
+        <w:tabs>
+          <w:tab w:val="left" w:leader="none" w:pos="-3420"/>
+        </w:tabs>
+        <w:spacing w:line="240" w:lineRule="auto"/>
+        <w:rPr>
+          <w:sz w:val="24"/>
+          <w:szCs w:val="24"/>
+        </w:rPr>
+      </w:pPr>
+      <w:r>
+        <w:rPr>
+          <w:rtl w:val="0"/>
+        </w:rPr>
+      </w:r>
+    </w:p>
+    <w:p>
+      <w:pPr>
+        <w:tabs>
+          <w:tab w:val="left" w:leader="none" w:pos="-3420"/>
+        </w:tabs>
+        <w:spacing w:line="240" w:lineRule="auto"/>
+        <w:rPr>
+          <w:sz w:val="24"/>
+          <w:szCs w:val="24"/>
+        </w:rPr>
+      </w:pPr>
+      <w:r>
+        <w:rPr>
+          <w:rtl w:val="0"/>
+        </w:rPr>
+      </w:r>
+    </w:p>
+    <w:p>
+      <w:pPr>
+        <w:tabs>
+          <w:tab w:val="left" w:leader="none" w:pos="-3420"/>
+        </w:tabs>
+        <w:spacing w:line="240" w:lineRule="auto"/>
+        <w:rPr>
+          <w:sz w:val="24"/>
+          <w:szCs w:val="24"/>
+        </w:rPr>
+      </w:pPr>
+      <w:r>
+        <w:rPr>
+          <w:rtl w:val="0"/>
+        </w:rPr>
+      </w:r>
+    </w:p>
+    <w:p>
+      <w:pPr>
+        <w:tabs>
+          <w:tab w:val="left" w:leader="none" w:pos="-3420"/>
+        </w:tabs>
+        <w:spacing w:line="240" w:lineRule="auto"/>
+        <w:rPr>
+          <w:sz w:val="24"/>
+          <w:szCs w:val="24"/>
+        </w:rPr>
+      </w:pPr>
+      <w:r>
+        <w:rPr>
+          <w:rtl w:val="0"/>
+        </w:rPr>
+      </w:r>
+    </w:p>
+    <w:p>
+      <w:pPr>
+        <w:tabs>
+          <w:tab w:val="left" w:leader="none" w:pos="-3420"/>
+        </w:tabs>
+        <w:spacing w:line="240" w:lineRule="auto"/>
+        <w:rPr>
+          <w:sz w:val="24"/>
+          <w:szCs w:val="24"/>
+        </w:rPr>
+      </w:pPr>
+      <w:r>
+        <w:rPr>
+          <w:rtl w:val="0"/>
+        </w:rPr>
+      </w:r>
+    </w:p>
+    <w:p>
+      <w:pPr>
+        <w:tabs>
+          <w:tab w:val="left" w:leader="none" w:pos="-3420"/>
+        </w:tabs>
+        <w:spacing w:line="240" w:lineRule="auto"/>
+        <w:rPr>
+          <w:sz w:val="24"/>
+          <w:szCs w:val="24"/>
+        </w:rPr>
+      </w:pPr>
+      <w:r>
+        <w:rPr>
+          <w:rtl w:val="0"/>
+        </w:rPr>
+      </w:r>
+    </w:p>
+    <w:p>
+      <w:pPr>
+        <w:tabs>
+          <w:tab w:val="left" w:leader="none" w:pos="-3420"/>
+        </w:tabs>
+        <w:spacing w:line="240" w:lineRule="auto"/>
+        <w:rPr>
+          <w:sz w:val="24"/>
+          <w:szCs w:val="24"/>
+        </w:rPr>
+      </w:pPr>
+      <w:r>
+        <w:rPr>
+          <w:rtl w:val="0"/>
+        </w:rPr>
+      </w:r>
+    </w:p>
+    <w:tbl>
+      <w:tblPr>
+        <w:tblStyle w:val="Table60"/>
         <w:tblW w:w="9020.0" w:type="dxa"/>
         <w:jc w:val="left"/>
         <w:tblInd w:w="-108.0" w:type="dxa"/>
@@ -21792,7 +22878,7 @@
     </w:p>
     <w:tbl>
       <w:tblPr>
-        <w:tblStyle w:val="Table58"/>
+        <w:tblStyle w:val="Table61"/>
         <w:tblW w:w="9020.0" w:type="dxa"/>
         <w:jc w:val="left"/>
         <w:tblInd w:w="-108.0" w:type="dxa"/>
@@ -22096,7 +23182,7 @@
     </w:p>
     <w:tbl>
       <w:tblPr>
-        <w:tblStyle w:val="Table59"/>
+        <w:tblStyle w:val="Table62"/>
         <w:tblW w:w="9020.0" w:type="dxa"/>
         <w:jc w:val="left"/>
         <w:tblInd w:w="-108.0" w:type="dxa"/>
@@ -22819,7 +23905,7 @@
     </w:p>
     <w:tbl>
       <w:tblPr>
-        <w:tblStyle w:val="Table60"/>
+        <w:tblStyle w:val="Table63"/>
         <w:tblW w:w="9020.0" w:type="dxa"/>
         <w:jc w:val="left"/>
         <w:tblInd w:w="-108.0" w:type="dxa"/>
@@ -23617,7 +24703,7 @@
     </w:p>
     <w:tbl>
       <w:tblPr>
-        <w:tblStyle w:val="Table61"/>
+        <w:tblStyle w:val="Table64"/>
         <w:tblW w:w="9040.0" w:type="dxa"/>
         <w:jc w:val="left"/>
         <w:tblInd w:w="-108.0" w:type="dxa"/>
@@ -25052,7 +26138,7 @@
     </w:p>
     <w:tbl>
       <w:tblPr>
-        <w:tblStyle w:val="Table62"/>
+        <w:tblStyle w:val="Table65"/>
         <w:tblW w:w="9020.0" w:type="dxa"/>
         <w:jc w:val="left"/>
         <w:tblInd w:w="-108.0" w:type="dxa"/>
@@ -28065,10 +29151,10 @@
       <w:tblStyleRowBandSize w:val="1"/>
       <w:tblStyleColBandSize w:val="1"/>
       <w:tblCellMar>
-        <w:top w:w="0.0" w:type="dxa"/>
-        <w:left w:w="108.0" w:type="dxa"/>
-        <w:bottom w:w="0.0" w:type="dxa"/>
-        <w:right w:w="108.0" w:type="dxa"/>
+        <w:top w:w="100.0" w:type="dxa"/>
+        <w:left w:w="100.0" w:type="dxa"/>
+        <w:bottom w:w="100.0" w:type="dxa"/>
+        <w:right w:w="100.0" w:type="dxa"/>
       </w:tblCellMar>
     </w:tblPr>
   </w:style>
@@ -28078,10 +29164,10 @@
       <w:tblStyleRowBandSize w:val="1"/>
       <w:tblStyleColBandSize w:val="1"/>
       <w:tblCellMar>
-        <w:top w:w="0.0" w:type="dxa"/>
-        <w:left w:w="108.0" w:type="dxa"/>
-        <w:bottom w:w="0.0" w:type="dxa"/>
-        <w:right w:w="108.0" w:type="dxa"/>
+        <w:top w:w="100.0" w:type="dxa"/>
+        <w:left w:w="100.0" w:type="dxa"/>
+        <w:bottom w:w="100.0" w:type="dxa"/>
+        <w:right w:w="100.0" w:type="dxa"/>
       </w:tblCellMar>
     </w:tblPr>
   </w:style>
@@ -28112,6 +29198,45 @@
     </w:tblPr>
   </w:style>
   <w:style w:type="table" w:styleId="Table62">
+    <w:basedOn w:val="TableNormal"/>
+    <w:tblPr>
+      <w:tblStyleRowBandSize w:val="1"/>
+      <w:tblStyleColBandSize w:val="1"/>
+      <w:tblCellMar>
+        <w:top w:w="0.0" w:type="dxa"/>
+        <w:left w:w="108.0" w:type="dxa"/>
+        <w:bottom w:w="0.0" w:type="dxa"/>
+        <w:right w:w="108.0" w:type="dxa"/>
+      </w:tblCellMar>
+    </w:tblPr>
+  </w:style>
+  <w:style w:type="table" w:styleId="Table63">
+    <w:basedOn w:val="TableNormal"/>
+    <w:tblPr>
+      <w:tblStyleRowBandSize w:val="1"/>
+      <w:tblStyleColBandSize w:val="1"/>
+      <w:tblCellMar>
+        <w:top w:w="0.0" w:type="dxa"/>
+        <w:left w:w="108.0" w:type="dxa"/>
+        <w:bottom w:w="0.0" w:type="dxa"/>
+        <w:right w:w="108.0" w:type="dxa"/>
+      </w:tblCellMar>
+    </w:tblPr>
+  </w:style>
+  <w:style w:type="table" w:styleId="Table64">
+    <w:basedOn w:val="TableNormal"/>
+    <w:tblPr>
+      <w:tblStyleRowBandSize w:val="1"/>
+      <w:tblStyleColBandSize w:val="1"/>
+      <w:tblCellMar>
+        <w:top w:w="0.0" w:type="dxa"/>
+        <w:left w:w="108.0" w:type="dxa"/>
+        <w:bottom w:w="0.0" w:type="dxa"/>
+        <w:right w:w="108.0" w:type="dxa"/>
+      </w:tblCellMar>
+    </w:tblPr>
+  </w:style>
+  <w:style w:type="table" w:styleId="Table65">
     <w:basedOn w:val="TableNormal"/>
     <w:tblPr>
       <w:tblStyleRowBandSize w:val="1"/>

</xml_diff>

<commit_message>
Cuaderno del equipo 23/05
</commit_message>
<xml_diff>
--- a/Cuaderno del equipo.docx
+++ b/Cuaderno del equipo.docx
@@ -591,7 +591,7 @@
                 <w:szCs w:val="50"/>
                 <w:rtl w:val="0"/>
               </w:rPr>
-              <w:t xml:space="preserve">LOS MÁS DUROS DE DAW</w:t>
+              <w:t xml:space="preserve">EXPLOTACIÓN DE IKER</w:t>
             </w:r>
           </w:p>
           <w:p>
@@ -1367,7 +1367,7 @@
                 <w:szCs w:val="24"/>
                 <w:rtl w:val="0"/>
               </w:rPr>
-              <w:t xml:space="preserve">Nombre del Equipo:Los Mas Duros De Daw</w:t>
+              <w:t xml:space="preserve">Nombre del Equipo: Explotación de Iker</w:t>
             </w:r>
             <w:r>
               <w:rPr>
@@ -4149,7 +4149,7 @@
                 <w:szCs w:val="24"/>
                 <w:rtl w:val="0"/>
               </w:rPr>
-              <w:t xml:space="preserve">LOS MÁS DUROS DE DAW</w:t>
+              <w:t xml:space="preserve">EXPLOTACIÓN DE IKER</w:t>
             </w:r>
           </w:p>
         </w:tc>
@@ -6851,7 +6851,7 @@
               <w:widowControl w:val="0"/>
               <w:numPr>
                 <w:ilvl w:val="0"/>
-                <w:numId w:val="3"/>
+                <w:numId w:val="4"/>
               </w:numPr>
               <w:pBdr>
                 <w:top w:space="0" w:sz="0" w:val="nil"/>
@@ -6887,7 +6887,7 @@
               <w:widowControl w:val="0"/>
               <w:numPr>
                 <w:ilvl w:val="0"/>
-                <w:numId w:val="3"/>
+                <w:numId w:val="4"/>
               </w:numPr>
               <w:pBdr>
                 <w:top w:space="0" w:sz="0" w:val="nil"/>
@@ -6923,7 +6923,7 @@
               <w:widowControl w:val="0"/>
               <w:numPr>
                 <w:ilvl w:val="0"/>
-                <w:numId w:val="3"/>
+                <w:numId w:val="4"/>
               </w:numPr>
               <w:pBdr>
                 <w:top w:space="0" w:sz="0" w:val="nil"/>
@@ -7246,7 +7246,7 @@
               <w:widowControl w:val="0"/>
               <w:numPr>
                 <w:ilvl w:val="0"/>
-                <w:numId w:val="4"/>
+                <w:numId w:val="8"/>
               </w:numPr>
               <w:pBdr>
                 <w:top w:space="0" w:sz="0" w:val="nil"/>
@@ -7282,7 +7282,7 @@
               <w:widowControl w:val="0"/>
               <w:numPr>
                 <w:ilvl w:val="0"/>
-                <w:numId w:val="4"/>
+                <w:numId w:val="8"/>
               </w:numPr>
               <w:pBdr>
                 <w:top w:space="0" w:sz="0" w:val="nil"/>
@@ -7318,7 +7318,7 @@
               <w:widowControl w:val="0"/>
               <w:numPr>
                 <w:ilvl w:val="0"/>
-                <w:numId w:val="4"/>
+                <w:numId w:val="8"/>
               </w:numPr>
               <w:pBdr>
                 <w:top w:space="0" w:sz="0" w:val="nil"/>
@@ -7354,7 +7354,7 @@
               <w:widowControl w:val="0"/>
               <w:numPr>
                 <w:ilvl w:val="0"/>
-                <w:numId w:val="4"/>
+                <w:numId w:val="8"/>
               </w:numPr>
               <w:pBdr>
                 <w:top w:space="0" w:sz="0" w:val="nil"/>
@@ -7799,7 +7799,7 @@
               <w:widowControl w:val="0"/>
               <w:numPr>
                 <w:ilvl w:val="0"/>
-                <w:numId w:val="3"/>
+                <w:numId w:val="4"/>
               </w:numPr>
               <w:spacing w:line="240" w:lineRule="auto"/>
               <w:ind w:left="720" w:hanging="360"/>
@@ -7824,7 +7824,7 @@
               <w:widowControl w:val="0"/>
               <w:numPr>
                 <w:ilvl w:val="0"/>
-                <w:numId w:val="3"/>
+                <w:numId w:val="4"/>
               </w:numPr>
               <w:spacing w:line="240" w:lineRule="auto"/>
               <w:ind w:left="720" w:hanging="360"/>
@@ -7849,7 +7849,7 @@
               <w:widowControl w:val="0"/>
               <w:numPr>
                 <w:ilvl w:val="0"/>
-                <w:numId w:val="3"/>
+                <w:numId w:val="4"/>
               </w:numPr>
               <w:spacing w:line="240" w:lineRule="auto"/>
               <w:ind w:left="720" w:hanging="360"/>
@@ -7881,7 +7881,7 @@
               <w:widowControl w:val="0"/>
               <w:numPr>
                 <w:ilvl w:val="0"/>
-                <w:numId w:val="3"/>
+                <w:numId w:val="4"/>
               </w:numPr>
               <w:spacing w:line="240" w:lineRule="auto"/>
               <w:ind w:left="720" w:hanging="360"/>
@@ -7906,7 +7906,7 @@
               <w:widowControl w:val="0"/>
               <w:numPr>
                 <w:ilvl w:val="0"/>
-                <w:numId w:val="3"/>
+                <w:numId w:val="4"/>
               </w:numPr>
               <w:spacing w:line="240" w:lineRule="auto"/>
               <w:ind w:left="720" w:hanging="360"/>
@@ -7954,7 +7954,7 @@
               <w:widowControl w:val="0"/>
               <w:numPr>
                 <w:ilvl w:val="0"/>
-                <w:numId w:val="3"/>
+                <w:numId w:val="4"/>
               </w:numPr>
               <w:spacing w:line="240" w:lineRule="auto"/>
               <w:ind w:left="720" w:hanging="360"/>
@@ -8183,7 +8183,7 @@
               <w:widowControl w:val="0"/>
               <w:numPr>
                 <w:ilvl w:val="0"/>
-                <w:numId w:val="4"/>
+                <w:numId w:val="8"/>
               </w:numPr>
               <w:spacing w:line="240" w:lineRule="auto"/>
               <w:ind w:left="720" w:hanging="360"/>
@@ -8206,7 +8206,7 @@
               <w:widowControl w:val="0"/>
               <w:numPr>
                 <w:ilvl w:val="0"/>
-                <w:numId w:val="4"/>
+                <w:numId w:val="8"/>
               </w:numPr>
               <w:spacing w:line="240" w:lineRule="auto"/>
               <w:ind w:left="720" w:hanging="360"/>
@@ -8229,7 +8229,7 @@
               <w:widowControl w:val="0"/>
               <w:numPr>
                 <w:ilvl w:val="0"/>
-                <w:numId w:val="4"/>
+                <w:numId w:val="8"/>
               </w:numPr>
               <w:spacing w:line="240" w:lineRule="auto"/>
               <w:ind w:left="720" w:hanging="360"/>
@@ -8252,7 +8252,7 @@
               <w:widowControl w:val="0"/>
               <w:numPr>
                 <w:ilvl w:val="0"/>
-                <w:numId w:val="4"/>
+                <w:numId w:val="8"/>
               </w:numPr>
               <w:spacing w:line="240" w:lineRule="auto"/>
               <w:ind w:left="720" w:hanging="360"/>
@@ -8275,7 +8275,7 @@
               <w:widowControl w:val="0"/>
               <w:numPr>
                 <w:ilvl w:val="0"/>
-                <w:numId w:val="4"/>
+                <w:numId w:val="8"/>
               </w:numPr>
               <w:spacing w:line="240" w:lineRule="auto"/>
               <w:ind w:left="720" w:hanging="360"/>
@@ -8995,7 +8995,7 @@
               <w:widowControl w:val="0"/>
               <w:numPr>
                 <w:ilvl w:val="0"/>
-                <w:numId w:val="3"/>
+                <w:numId w:val="4"/>
               </w:numPr>
               <w:spacing w:line="240" w:lineRule="auto"/>
               <w:ind w:left="720" w:hanging="360"/>
@@ -9020,7 +9020,7 @@
               <w:widowControl w:val="0"/>
               <w:numPr>
                 <w:ilvl w:val="0"/>
-                <w:numId w:val="3"/>
+                <w:numId w:val="4"/>
               </w:numPr>
               <w:spacing w:line="240" w:lineRule="auto"/>
               <w:ind w:left="720" w:hanging="360"/>
@@ -9046,7 +9046,7 @@
               <w:widowControl w:val="0"/>
               <w:numPr>
                 <w:ilvl w:val="0"/>
-                <w:numId w:val="3"/>
+                <w:numId w:val="4"/>
               </w:numPr>
               <w:spacing w:line="240" w:lineRule="auto"/>
               <w:ind w:left="720" w:hanging="360"/>
@@ -9238,7 +9238,7 @@
               <w:widowControl w:val="0"/>
               <w:numPr>
                 <w:ilvl w:val="0"/>
-                <w:numId w:val="4"/>
+                <w:numId w:val="8"/>
               </w:numPr>
               <w:spacing w:line="240" w:lineRule="auto"/>
               <w:ind w:left="720" w:hanging="360"/>
@@ -9261,7 +9261,7 @@
               <w:widowControl w:val="0"/>
               <w:numPr>
                 <w:ilvl w:val="0"/>
-                <w:numId w:val="4"/>
+                <w:numId w:val="8"/>
               </w:numPr>
               <w:spacing w:line="240" w:lineRule="auto"/>
               <w:ind w:left="720" w:hanging="360"/>
@@ -9284,7 +9284,7 @@
               <w:widowControl w:val="0"/>
               <w:numPr>
                 <w:ilvl w:val="0"/>
-                <w:numId w:val="4"/>
+                <w:numId w:val="8"/>
               </w:numPr>
               <w:spacing w:line="240" w:lineRule="auto"/>
               <w:ind w:left="720" w:hanging="360"/>
@@ -9307,7 +9307,7 @@
               <w:widowControl w:val="0"/>
               <w:numPr>
                 <w:ilvl w:val="0"/>
-                <w:numId w:val="4"/>
+                <w:numId w:val="8"/>
               </w:numPr>
               <w:spacing w:line="240" w:lineRule="auto"/>
               <w:ind w:left="720" w:hanging="360"/>
@@ -9330,7 +9330,7 @@
               <w:widowControl w:val="0"/>
               <w:numPr>
                 <w:ilvl w:val="0"/>
-                <w:numId w:val="4"/>
+                <w:numId w:val="8"/>
               </w:numPr>
               <w:spacing w:line="240" w:lineRule="auto"/>
               <w:ind w:left="720" w:hanging="360"/>
@@ -9876,7 +9876,7 @@
               <w:widowControl w:val="0"/>
               <w:numPr>
                 <w:ilvl w:val="0"/>
-                <w:numId w:val="3"/>
+                <w:numId w:val="4"/>
               </w:numPr>
               <w:spacing w:line="240" w:lineRule="auto"/>
               <w:ind w:left="720" w:hanging="360"/>
@@ -9901,7 +9901,7 @@
               <w:widowControl w:val="0"/>
               <w:numPr>
                 <w:ilvl w:val="0"/>
-                <w:numId w:val="3"/>
+                <w:numId w:val="4"/>
               </w:numPr>
               <w:spacing w:line="240" w:lineRule="auto"/>
               <w:ind w:left="720" w:hanging="360"/>
@@ -9927,7 +9927,7 @@
               <w:widowControl w:val="0"/>
               <w:numPr>
                 <w:ilvl w:val="0"/>
-                <w:numId w:val="3"/>
+                <w:numId w:val="4"/>
               </w:numPr>
               <w:spacing w:line="240" w:lineRule="auto"/>
               <w:ind w:left="720" w:hanging="360"/>
@@ -9953,7 +9953,7 @@
               <w:widowControl w:val="0"/>
               <w:numPr>
                 <w:ilvl w:val="0"/>
-                <w:numId w:val="3"/>
+                <w:numId w:val="4"/>
               </w:numPr>
               <w:spacing w:line="240" w:lineRule="auto"/>
               <w:ind w:left="720" w:hanging="360"/>
@@ -9979,7 +9979,7 @@
               <w:widowControl w:val="0"/>
               <w:numPr>
                 <w:ilvl w:val="0"/>
-                <w:numId w:val="3"/>
+                <w:numId w:val="4"/>
               </w:numPr>
               <w:spacing w:line="240" w:lineRule="auto"/>
               <w:ind w:left="720" w:hanging="360"/>
@@ -10171,7 +10171,7 @@
               <w:widowControl w:val="0"/>
               <w:numPr>
                 <w:ilvl w:val="0"/>
-                <w:numId w:val="4"/>
+                <w:numId w:val="8"/>
               </w:numPr>
               <w:spacing w:line="240" w:lineRule="auto"/>
               <w:ind w:left="720" w:hanging="360"/>
@@ -10194,7 +10194,7 @@
               <w:widowControl w:val="0"/>
               <w:numPr>
                 <w:ilvl w:val="0"/>
-                <w:numId w:val="4"/>
+                <w:numId w:val="8"/>
               </w:numPr>
               <w:spacing w:line="240" w:lineRule="auto"/>
               <w:ind w:left="720" w:hanging="360"/>
@@ -10217,7 +10217,7 @@
               <w:widowControl w:val="0"/>
               <w:numPr>
                 <w:ilvl w:val="0"/>
-                <w:numId w:val="4"/>
+                <w:numId w:val="8"/>
               </w:numPr>
               <w:spacing w:line="240" w:lineRule="auto"/>
               <w:ind w:left="720" w:hanging="360"/>
@@ -10240,7 +10240,7 @@
               <w:widowControl w:val="0"/>
               <w:numPr>
                 <w:ilvl w:val="0"/>
-                <w:numId w:val="4"/>
+                <w:numId w:val="8"/>
               </w:numPr>
               <w:spacing w:line="240" w:lineRule="auto"/>
               <w:ind w:left="720" w:hanging="360"/>
@@ -10923,7 +10923,7 @@
               <w:widowControl w:val="0"/>
               <w:numPr>
                 <w:ilvl w:val="0"/>
-                <w:numId w:val="3"/>
+                <w:numId w:val="4"/>
               </w:numPr>
               <w:spacing w:line="240" w:lineRule="auto"/>
               <w:ind w:left="720" w:hanging="360"/>
@@ -10948,7 +10948,7 @@
               <w:widowControl w:val="0"/>
               <w:numPr>
                 <w:ilvl w:val="0"/>
-                <w:numId w:val="3"/>
+                <w:numId w:val="4"/>
               </w:numPr>
               <w:spacing w:line="240" w:lineRule="auto"/>
               <w:ind w:left="720" w:hanging="360"/>
@@ -10974,7 +10974,7 @@
               <w:widowControl w:val="0"/>
               <w:numPr>
                 <w:ilvl w:val="0"/>
-                <w:numId w:val="3"/>
+                <w:numId w:val="4"/>
               </w:numPr>
               <w:spacing w:line="240" w:lineRule="auto"/>
               <w:ind w:left="720" w:hanging="360"/>
@@ -11000,7 +11000,7 @@
               <w:widowControl w:val="0"/>
               <w:numPr>
                 <w:ilvl w:val="0"/>
-                <w:numId w:val="3"/>
+                <w:numId w:val="4"/>
               </w:numPr>
               <w:spacing w:line="240" w:lineRule="auto"/>
               <w:ind w:left="720" w:hanging="360"/>
@@ -11192,7 +11192,7 @@
               <w:widowControl w:val="0"/>
               <w:numPr>
                 <w:ilvl w:val="0"/>
-                <w:numId w:val="4"/>
+                <w:numId w:val="8"/>
               </w:numPr>
               <w:spacing w:line="240" w:lineRule="auto"/>
               <w:ind w:left="720" w:hanging="360"/>
@@ -11215,7 +11215,7 @@
               <w:widowControl w:val="0"/>
               <w:numPr>
                 <w:ilvl w:val="0"/>
-                <w:numId w:val="4"/>
+                <w:numId w:val="8"/>
               </w:numPr>
               <w:spacing w:line="240" w:lineRule="auto"/>
               <w:ind w:left="720" w:hanging="360"/>
@@ -11238,7 +11238,7 @@
               <w:widowControl w:val="0"/>
               <w:numPr>
                 <w:ilvl w:val="0"/>
-                <w:numId w:val="4"/>
+                <w:numId w:val="8"/>
               </w:numPr>
               <w:spacing w:line="240" w:lineRule="auto"/>
               <w:ind w:left="720" w:hanging="360"/>
@@ -11261,7 +11261,7 @@
               <w:widowControl w:val="0"/>
               <w:numPr>
                 <w:ilvl w:val="0"/>
-                <w:numId w:val="4"/>
+                <w:numId w:val="8"/>
               </w:numPr>
               <w:spacing w:line="240" w:lineRule="auto"/>
               <w:ind w:left="720" w:hanging="360"/>
@@ -12162,7 +12162,7 @@
               <w:widowControl w:val="0"/>
               <w:numPr>
                 <w:ilvl w:val="0"/>
-                <w:numId w:val="3"/>
+                <w:numId w:val="4"/>
               </w:numPr>
               <w:spacing w:line="240" w:lineRule="auto"/>
               <w:ind w:left="720" w:hanging="360"/>
@@ -12187,7 +12187,7 @@
               <w:widowControl w:val="0"/>
               <w:numPr>
                 <w:ilvl w:val="0"/>
-                <w:numId w:val="3"/>
+                <w:numId w:val="4"/>
               </w:numPr>
               <w:spacing w:line="240" w:lineRule="auto"/>
               <w:ind w:left="720" w:hanging="360"/>
@@ -12213,7 +12213,7 @@
               <w:widowControl w:val="0"/>
               <w:numPr>
                 <w:ilvl w:val="0"/>
-                <w:numId w:val="3"/>
+                <w:numId w:val="4"/>
               </w:numPr>
               <w:spacing w:line="240" w:lineRule="auto"/>
               <w:ind w:left="720" w:hanging="360"/>
@@ -12239,7 +12239,7 @@
               <w:widowControl w:val="0"/>
               <w:numPr>
                 <w:ilvl w:val="0"/>
-                <w:numId w:val="3"/>
+                <w:numId w:val="4"/>
               </w:numPr>
               <w:spacing w:line="240" w:lineRule="auto"/>
               <w:ind w:left="720" w:hanging="360"/>
@@ -12265,7 +12265,7 @@
               <w:widowControl w:val="0"/>
               <w:numPr>
                 <w:ilvl w:val="0"/>
-                <w:numId w:val="3"/>
+                <w:numId w:val="4"/>
               </w:numPr>
               <w:spacing w:line="240" w:lineRule="auto"/>
               <w:ind w:left="720" w:hanging="360"/>
@@ -12291,7 +12291,7 @@
               <w:widowControl w:val="0"/>
               <w:numPr>
                 <w:ilvl w:val="0"/>
-                <w:numId w:val="3"/>
+                <w:numId w:val="4"/>
               </w:numPr>
               <w:spacing w:line="240" w:lineRule="auto"/>
               <w:ind w:left="720" w:hanging="360"/>
@@ -12483,7 +12483,7 @@
               <w:widowControl w:val="0"/>
               <w:numPr>
                 <w:ilvl w:val="0"/>
-                <w:numId w:val="4"/>
+                <w:numId w:val="8"/>
               </w:numPr>
               <w:spacing w:line="240" w:lineRule="auto"/>
               <w:ind w:left="720" w:hanging="360"/>
@@ -12506,7 +12506,7 @@
               <w:widowControl w:val="0"/>
               <w:numPr>
                 <w:ilvl w:val="0"/>
-                <w:numId w:val="4"/>
+                <w:numId w:val="8"/>
               </w:numPr>
               <w:spacing w:line="240" w:lineRule="auto"/>
               <w:ind w:left="720" w:hanging="360"/>
@@ -12529,7 +12529,7 @@
               <w:widowControl w:val="0"/>
               <w:numPr>
                 <w:ilvl w:val="0"/>
-                <w:numId w:val="4"/>
+                <w:numId w:val="8"/>
               </w:numPr>
               <w:spacing w:line="240" w:lineRule="auto"/>
               <w:ind w:left="720" w:hanging="360"/>
@@ -12552,7 +12552,7 @@
               <w:widowControl w:val="0"/>
               <w:numPr>
                 <w:ilvl w:val="0"/>
-                <w:numId w:val="4"/>
+                <w:numId w:val="8"/>
               </w:numPr>
               <w:spacing w:line="240" w:lineRule="auto"/>
               <w:ind w:left="720" w:hanging="360"/>
@@ -12956,7 +12956,7 @@
               <w:widowControl w:val="0"/>
               <w:numPr>
                 <w:ilvl w:val="0"/>
-                <w:numId w:val="3"/>
+                <w:numId w:val="4"/>
               </w:numPr>
               <w:spacing w:line="240" w:lineRule="auto"/>
               <w:ind w:left="720" w:hanging="360"/>
@@ -12981,7 +12981,7 @@
               <w:widowControl w:val="0"/>
               <w:numPr>
                 <w:ilvl w:val="0"/>
-                <w:numId w:val="3"/>
+                <w:numId w:val="4"/>
               </w:numPr>
               <w:spacing w:line="240" w:lineRule="auto"/>
               <w:ind w:left="720" w:hanging="360"/>
@@ -13007,7 +13007,7 @@
               <w:widowControl w:val="0"/>
               <w:numPr>
                 <w:ilvl w:val="0"/>
-                <w:numId w:val="3"/>
+                <w:numId w:val="4"/>
               </w:numPr>
               <w:spacing w:line="240" w:lineRule="auto"/>
               <w:ind w:left="720" w:hanging="360"/>
@@ -13033,7 +13033,7 @@
               <w:widowControl w:val="0"/>
               <w:numPr>
                 <w:ilvl w:val="0"/>
-                <w:numId w:val="3"/>
+                <w:numId w:val="4"/>
               </w:numPr>
               <w:spacing w:line="240" w:lineRule="auto"/>
               <w:ind w:left="720" w:hanging="360"/>
@@ -13059,7 +13059,7 @@
               <w:widowControl w:val="0"/>
               <w:numPr>
                 <w:ilvl w:val="0"/>
-                <w:numId w:val="3"/>
+                <w:numId w:val="4"/>
               </w:numPr>
               <w:spacing w:line="240" w:lineRule="auto"/>
               <w:ind w:left="720" w:hanging="360"/>
@@ -13251,7 +13251,7 @@
               <w:widowControl w:val="0"/>
               <w:numPr>
                 <w:ilvl w:val="0"/>
-                <w:numId w:val="4"/>
+                <w:numId w:val="8"/>
               </w:numPr>
               <w:spacing w:line="240" w:lineRule="auto"/>
               <w:ind w:left="720" w:hanging="360"/>
@@ -13274,7 +13274,7 @@
               <w:widowControl w:val="0"/>
               <w:numPr>
                 <w:ilvl w:val="0"/>
-                <w:numId w:val="4"/>
+                <w:numId w:val="8"/>
               </w:numPr>
               <w:spacing w:line="240" w:lineRule="auto"/>
               <w:ind w:left="720" w:hanging="360"/>
@@ -13297,7 +13297,7 @@
               <w:widowControl w:val="0"/>
               <w:numPr>
                 <w:ilvl w:val="0"/>
-                <w:numId w:val="4"/>
+                <w:numId w:val="8"/>
               </w:numPr>
               <w:spacing w:line="240" w:lineRule="auto"/>
               <w:ind w:left="720" w:hanging="360"/>
@@ -13320,7 +13320,7 @@
               <w:widowControl w:val="0"/>
               <w:numPr>
                 <w:ilvl w:val="0"/>
-                <w:numId w:val="4"/>
+                <w:numId w:val="8"/>
               </w:numPr>
               <w:spacing w:line="240" w:lineRule="auto"/>
               <w:ind w:left="720" w:hanging="360"/>
@@ -13710,7 +13710,7 @@
               <w:widowControl w:val="0"/>
               <w:numPr>
                 <w:ilvl w:val="0"/>
-                <w:numId w:val="3"/>
+                <w:numId w:val="4"/>
               </w:numPr>
               <w:spacing w:line="240" w:lineRule="auto"/>
               <w:ind w:left="720" w:hanging="360"/>
@@ -13735,7 +13735,7 @@
               <w:widowControl w:val="0"/>
               <w:numPr>
                 <w:ilvl w:val="0"/>
-                <w:numId w:val="3"/>
+                <w:numId w:val="4"/>
               </w:numPr>
               <w:spacing w:line="240" w:lineRule="auto"/>
               <w:ind w:left="720" w:hanging="360"/>
@@ -13760,7 +13760,7 @@
               <w:widowControl w:val="0"/>
               <w:numPr>
                 <w:ilvl w:val="0"/>
-                <w:numId w:val="3"/>
+                <w:numId w:val="4"/>
               </w:numPr>
               <w:spacing w:line="240" w:lineRule="auto"/>
               <w:ind w:left="720" w:hanging="360"/>
@@ -13785,7 +13785,7 @@
               <w:widowControl w:val="0"/>
               <w:numPr>
                 <w:ilvl w:val="0"/>
-                <w:numId w:val="3"/>
+                <w:numId w:val="4"/>
               </w:numPr>
               <w:spacing w:line="240" w:lineRule="auto"/>
               <w:ind w:left="720" w:hanging="360"/>
@@ -13810,7 +13810,7 @@
               <w:widowControl w:val="0"/>
               <w:numPr>
                 <w:ilvl w:val="0"/>
-                <w:numId w:val="3"/>
+                <w:numId w:val="4"/>
               </w:numPr>
               <w:spacing w:line="240" w:lineRule="auto"/>
               <w:ind w:left="720" w:hanging="360"/>
@@ -14001,7 +14001,7 @@
               <w:widowControl w:val="0"/>
               <w:numPr>
                 <w:ilvl w:val="0"/>
-                <w:numId w:val="4"/>
+                <w:numId w:val="8"/>
               </w:numPr>
               <w:spacing w:line="240" w:lineRule="auto"/>
               <w:ind w:left="720" w:hanging="360"/>
@@ -14024,7 +14024,7 @@
               <w:widowControl w:val="0"/>
               <w:numPr>
                 <w:ilvl w:val="0"/>
-                <w:numId w:val="4"/>
+                <w:numId w:val="8"/>
               </w:numPr>
               <w:spacing w:line="240" w:lineRule="auto"/>
               <w:ind w:left="720" w:hanging="360"/>
@@ -14047,7 +14047,7 @@
               <w:widowControl w:val="0"/>
               <w:numPr>
                 <w:ilvl w:val="0"/>
-                <w:numId w:val="4"/>
+                <w:numId w:val="8"/>
               </w:numPr>
               <w:spacing w:line="240" w:lineRule="auto"/>
               <w:ind w:left="720" w:hanging="360"/>
@@ -14070,7 +14070,7 @@
               <w:widowControl w:val="0"/>
               <w:numPr>
                 <w:ilvl w:val="0"/>
-                <w:numId w:val="4"/>
+                <w:numId w:val="8"/>
               </w:numPr>
               <w:spacing w:line="240" w:lineRule="auto"/>
               <w:ind w:left="720" w:hanging="360"/>
@@ -14460,7 +14460,7 @@
               <w:widowControl w:val="0"/>
               <w:numPr>
                 <w:ilvl w:val="0"/>
-                <w:numId w:val="3"/>
+                <w:numId w:val="4"/>
               </w:numPr>
               <w:spacing w:line="240" w:lineRule="auto"/>
               <w:ind w:left="720" w:hanging="360"/>
@@ -14485,7 +14485,7 @@
               <w:widowControl w:val="0"/>
               <w:numPr>
                 <w:ilvl w:val="0"/>
-                <w:numId w:val="3"/>
+                <w:numId w:val="4"/>
               </w:numPr>
               <w:spacing w:line="240" w:lineRule="auto"/>
               <w:ind w:left="720" w:hanging="360"/>
@@ -14510,7 +14510,7 @@
               <w:widowControl w:val="0"/>
               <w:numPr>
                 <w:ilvl w:val="0"/>
-                <w:numId w:val="3"/>
+                <w:numId w:val="4"/>
               </w:numPr>
               <w:spacing w:line="240" w:lineRule="auto"/>
               <w:ind w:left="720" w:hanging="360"/>
@@ -14535,7 +14535,7 @@
               <w:widowControl w:val="0"/>
               <w:numPr>
                 <w:ilvl w:val="0"/>
-                <w:numId w:val="3"/>
+                <w:numId w:val="4"/>
               </w:numPr>
               <w:spacing w:line="240" w:lineRule="auto"/>
               <w:ind w:left="720" w:hanging="360"/>
@@ -14561,7 +14561,7 @@
               <w:widowControl w:val="0"/>
               <w:numPr>
                 <w:ilvl w:val="0"/>
-                <w:numId w:val="3"/>
+                <w:numId w:val="4"/>
               </w:numPr>
               <w:spacing w:line="240" w:lineRule="auto"/>
               <w:ind w:left="720" w:hanging="360"/>
@@ -14752,7 +14752,7 @@
               <w:widowControl w:val="0"/>
               <w:numPr>
                 <w:ilvl w:val="0"/>
-                <w:numId w:val="4"/>
+                <w:numId w:val="8"/>
               </w:numPr>
               <w:spacing w:line="240" w:lineRule="auto"/>
               <w:ind w:left="720" w:hanging="360"/>
@@ -14775,7 +14775,7 @@
               <w:widowControl w:val="0"/>
               <w:numPr>
                 <w:ilvl w:val="0"/>
-                <w:numId w:val="4"/>
+                <w:numId w:val="8"/>
               </w:numPr>
               <w:spacing w:line="240" w:lineRule="auto"/>
               <w:ind w:left="720" w:hanging="360"/>
@@ -14798,7 +14798,7 @@
               <w:widowControl w:val="0"/>
               <w:numPr>
                 <w:ilvl w:val="0"/>
-                <w:numId w:val="4"/>
+                <w:numId w:val="8"/>
               </w:numPr>
               <w:spacing w:line="240" w:lineRule="auto"/>
               <w:ind w:left="720" w:hanging="360"/>
@@ -14821,7 +14821,7 @@
               <w:widowControl w:val="0"/>
               <w:numPr>
                 <w:ilvl w:val="0"/>
-                <w:numId w:val="4"/>
+                <w:numId w:val="8"/>
               </w:numPr>
               <w:spacing w:line="240" w:lineRule="auto"/>
               <w:ind w:left="720" w:hanging="360"/>
@@ -15660,7 +15660,7 @@
               <w:widowControl w:val="0"/>
               <w:numPr>
                 <w:ilvl w:val="0"/>
-                <w:numId w:val="3"/>
+                <w:numId w:val="4"/>
               </w:numPr>
               <w:spacing w:line="240" w:lineRule="auto"/>
               <w:ind w:left="720" w:hanging="360"/>
@@ -15685,7 +15685,7 @@
               <w:widowControl w:val="0"/>
               <w:numPr>
                 <w:ilvl w:val="0"/>
-                <w:numId w:val="3"/>
+                <w:numId w:val="4"/>
               </w:numPr>
               <w:spacing w:line="240" w:lineRule="auto"/>
               <w:ind w:left="720" w:hanging="360"/>
@@ -15711,7 +15711,7 @@
               <w:widowControl w:val="0"/>
               <w:numPr>
                 <w:ilvl w:val="0"/>
-                <w:numId w:val="3"/>
+                <w:numId w:val="4"/>
               </w:numPr>
               <w:spacing w:line="240" w:lineRule="auto"/>
               <w:ind w:left="720" w:hanging="360"/>
@@ -15903,7 +15903,7 @@
               <w:widowControl w:val="0"/>
               <w:numPr>
                 <w:ilvl w:val="0"/>
-                <w:numId w:val="4"/>
+                <w:numId w:val="8"/>
               </w:numPr>
               <w:spacing w:line="240" w:lineRule="auto"/>
               <w:ind w:left="720" w:hanging="360"/>
@@ -15926,7 +15926,7 @@
               <w:widowControl w:val="0"/>
               <w:numPr>
                 <w:ilvl w:val="0"/>
-                <w:numId w:val="4"/>
+                <w:numId w:val="8"/>
               </w:numPr>
               <w:spacing w:line="240" w:lineRule="auto"/>
               <w:ind w:left="720" w:hanging="360"/>
@@ -15949,7 +15949,7 @@
               <w:widowControl w:val="0"/>
               <w:numPr>
                 <w:ilvl w:val="0"/>
-                <w:numId w:val="4"/>
+                <w:numId w:val="8"/>
               </w:numPr>
               <w:spacing w:line="240" w:lineRule="auto"/>
               <w:ind w:left="720" w:hanging="360"/>
@@ -15972,7 +15972,7 @@
               <w:widowControl w:val="0"/>
               <w:numPr>
                 <w:ilvl w:val="0"/>
-                <w:numId w:val="4"/>
+                <w:numId w:val="8"/>
               </w:numPr>
               <w:spacing w:line="240" w:lineRule="auto"/>
               <w:ind w:left="720" w:hanging="360"/>
@@ -15995,7 +15995,7 @@
               <w:widowControl w:val="0"/>
               <w:numPr>
                 <w:ilvl w:val="0"/>
-                <w:numId w:val="4"/>
+                <w:numId w:val="8"/>
               </w:numPr>
               <w:spacing w:line="240" w:lineRule="auto"/>
               <w:ind w:left="720" w:hanging="360"/>
@@ -16726,7 +16726,7 @@
               <w:widowControl w:val="0"/>
               <w:numPr>
                 <w:ilvl w:val="0"/>
-                <w:numId w:val="3"/>
+                <w:numId w:val="4"/>
               </w:numPr>
               <w:spacing w:line="240" w:lineRule="auto"/>
               <w:ind w:left="720" w:hanging="360"/>
@@ -16751,7 +16751,7 @@
               <w:widowControl w:val="0"/>
               <w:numPr>
                 <w:ilvl w:val="1"/>
-                <w:numId w:val="3"/>
+                <w:numId w:val="4"/>
               </w:numPr>
               <w:spacing w:line="240" w:lineRule="auto"/>
               <w:ind w:left="1440" w:hanging="360"/>
@@ -16777,7 +16777,7 @@
               <w:widowControl w:val="0"/>
               <w:numPr>
                 <w:ilvl w:val="1"/>
-                <w:numId w:val="3"/>
+                <w:numId w:val="4"/>
               </w:numPr>
               <w:spacing w:line="240" w:lineRule="auto"/>
               <w:ind w:left="1440" w:hanging="360"/>
@@ -16803,7 +16803,7 @@
               <w:widowControl w:val="0"/>
               <w:numPr>
                 <w:ilvl w:val="1"/>
-                <w:numId w:val="3"/>
+                <w:numId w:val="4"/>
               </w:numPr>
               <w:spacing w:line="240" w:lineRule="auto"/>
               <w:ind w:left="1440" w:hanging="360"/>
@@ -16829,7 +16829,7 @@
               <w:widowControl w:val="0"/>
               <w:numPr>
                 <w:ilvl w:val="1"/>
-                <w:numId w:val="3"/>
+                <w:numId w:val="4"/>
               </w:numPr>
               <w:spacing w:line="240" w:lineRule="auto"/>
               <w:ind w:left="1440" w:hanging="360"/>
@@ -17021,7 +17021,7 @@
               <w:widowControl w:val="0"/>
               <w:numPr>
                 <w:ilvl w:val="0"/>
-                <w:numId w:val="4"/>
+                <w:numId w:val="8"/>
               </w:numPr>
               <w:spacing w:line="240" w:lineRule="auto"/>
               <w:ind w:left="720" w:hanging="360"/>
@@ -17044,7 +17044,7 @@
               <w:widowControl w:val="0"/>
               <w:numPr>
                 <w:ilvl w:val="0"/>
-                <w:numId w:val="4"/>
+                <w:numId w:val="8"/>
               </w:numPr>
               <w:spacing w:line="240" w:lineRule="auto"/>
               <w:ind w:left="720" w:hanging="360"/>
@@ -17067,7 +17067,7 @@
               <w:widowControl w:val="0"/>
               <w:numPr>
                 <w:ilvl w:val="0"/>
-                <w:numId w:val="4"/>
+                <w:numId w:val="8"/>
               </w:numPr>
               <w:spacing w:line="240" w:lineRule="auto"/>
               <w:ind w:left="720" w:hanging="360"/>
@@ -17090,7 +17090,7 @@
               <w:widowControl w:val="0"/>
               <w:numPr>
                 <w:ilvl w:val="0"/>
-                <w:numId w:val="4"/>
+                <w:numId w:val="8"/>
               </w:numPr>
               <w:spacing w:line="240" w:lineRule="auto"/>
               <w:ind w:left="720" w:hanging="360"/>
@@ -17854,7 +17854,7 @@
               <w:widowControl w:val="0"/>
               <w:numPr>
                 <w:ilvl w:val="0"/>
-                <w:numId w:val="3"/>
+                <w:numId w:val="4"/>
               </w:numPr>
               <w:spacing w:line="240" w:lineRule="auto"/>
               <w:ind w:left="720" w:hanging="360"/>
@@ -17879,7 +17879,7 @@
               <w:widowControl w:val="0"/>
               <w:numPr>
                 <w:ilvl w:val="0"/>
-                <w:numId w:val="3"/>
+                <w:numId w:val="4"/>
               </w:numPr>
               <w:spacing w:line="240" w:lineRule="auto"/>
               <w:ind w:left="720" w:hanging="360"/>
@@ -17905,7 +17905,7 @@
               <w:widowControl w:val="0"/>
               <w:numPr>
                 <w:ilvl w:val="0"/>
-                <w:numId w:val="3"/>
+                <w:numId w:val="4"/>
               </w:numPr>
               <w:spacing w:line="240" w:lineRule="auto"/>
               <w:ind w:left="720" w:hanging="360"/>
@@ -17931,7 +17931,7 @@
               <w:widowControl w:val="0"/>
               <w:numPr>
                 <w:ilvl w:val="0"/>
-                <w:numId w:val="3"/>
+                <w:numId w:val="4"/>
               </w:numPr>
               <w:spacing w:line="240" w:lineRule="auto"/>
               <w:ind w:left="720" w:hanging="360"/>
@@ -18123,7 +18123,7 @@
               <w:widowControl w:val="0"/>
               <w:numPr>
                 <w:ilvl w:val="0"/>
-                <w:numId w:val="4"/>
+                <w:numId w:val="8"/>
               </w:numPr>
               <w:spacing w:line="240" w:lineRule="auto"/>
               <w:ind w:left="720" w:hanging="360"/>
@@ -18146,7 +18146,7 @@
               <w:widowControl w:val="0"/>
               <w:numPr>
                 <w:ilvl w:val="0"/>
-                <w:numId w:val="4"/>
+                <w:numId w:val="8"/>
               </w:numPr>
               <w:spacing w:line="240" w:lineRule="auto"/>
               <w:ind w:left="720" w:hanging="360"/>
@@ -18169,7 +18169,7 @@
               <w:widowControl w:val="0"/>
               <w:numPr>
                 <w:ilvl w:val="0"/>
-                <w:numId w:val="4"/>
+                <w:numId w:val="8"/>
               </w:numPr>
               <w:spacing w:line="240" w:lineRule="auto"/>
               <w:ind w:left="720" w:hanging="360"/>
@@ -18192,7 +18192,7 @@
               <w:widowControl w:val="0"/>
               <w:numPr>
                 <w:ilvl w:val="0"/>
-                <w:numId w:val="4"/>
+                <w:numId w:val="8"/>
               </w:numPr>
               <w:spacing w:line="240" w:lineRule="auto"/>
               <w:ind w:left="720" w:hanging="360"/>
@@ -18973,7 +18973,7 @@
               <w:widowControl w:val="0"/>
               <w:numPr>
                 <w:ilvl w:val="0"/>
-                <w:numId w:val="3"/>
+                <w:numId w:val="4"/>
               </w:numPr>
               <w:spacing w:line="240" w:lineRule="auto"/>
               <w:ind w:left="720" w:hanging="360"/>
@@ -18998,7 +18998,7 @@
               <w:widowControl w:val="0"/>
               <w:numPr>
                 <w:ilvl w:val="0"/>
-                <w:numId w:val="3"/>
+                <w:numId w:val="4"/>
               </w:numPr>
               <w:spacing w:line="240" w:lineRule="auto"/>
               <w:ind w:left="720" w:hanging="360"/>
@@ -19024,7 +19024,7 @@
               <w:widowControl w:val="0"/>
               <w:numPr>
                 <w:ilvl w:val="0"/>
-                <w:numId w:val="3"/>
+                <w:numId w:val="4"/>
               </w:numPr>
               <w:spacing w:line="240" w:lineRule="auto"/>
               <w:ind w:left="720" w:hanging="360"/>
@@ -19050,7 +19050,7 @@
               <w:widowControl w:val="0"/>
               <w:numPr>
                 <w:ilvl w:val="0"/>
-                <w:numId w:val="3"/>
+                <w:numId w:val="4"/>
               </w:numPr>
               <w:spacing w:line="240" w:lineRule="auto"/>
               <w:ind w:left="720" w:hanging="360"/>
@@ -19076,7 +19076,7 @@
               <w:widowControl w:val="0"/>
               <w:numPr>
                 <w:ilvl w:val="0"/>
-                <w:numId w:val="3"/>
+                <w:numId w:val="4"/>
               </w:numPr>
               <w:spacing w:line="240" w:lineRule="auto"/>
               <w:ind w:left="720" w:hanging="360"/>
@@ -19268,7 +19268,7 @@
               <w:widowControl w:val="0"/>
               <w:numPr>
                 <w:ilvl w:val="0"/>
-                <w:numId w:val="4"/>
+                <w:numId w:val="8"/>
               </w:numPr>
               <w:spacing w:line="240" w:lineRule="auto"/>
               <w:ind w:left="720" w:hanging="360"/>
@@ -19291,7 +19291,7 @@
               <w:widowControl w:val="0"/>
               <w:numPr>
                 <w:ilvl w:val="0"/>
-                <w:numId w:val="4"/>
+                <w:numId w:val="8"/>
               </w:numPr>
               <w:spacing w:line="240" w:lineRule="auto"/>
               <w:ind w:left="720" w:hanging="360"/>
@@ -19314,7 +19314,7 @@
               <w:widowControl w:val="0"/>
               <w:numPr>
                 <w:ilvl w:val="0"/>
-                <w:numId w:val="4"/>
+                <w:numId w:val="8"/>
               </w:numPr>
               <w:spacing w:line="240" w:lineRule="auto"/>
               <w:ind w:left="720" w:hanging="360"/>
@@ -19337,7 +19337,7 @@
               <w:widowControl w:val="0"/>
               <w:numPr>
                 <w:ilvl w:val="0"/>
-                <w:numId w:val="4"/>
+                <w:numId w:val="8"/>
               </w:numPr>
               <w:spacing w:line="240" w:lineRule="auto"/>
               <w:ind w:left="720" w:hanging="360"/>
@@ -19360,7 +19360,7 @@
               <w:widowControl w:val="0"/>
               <w:numPr>
                 <w:ilvl w:val="0"/>
-                <w:numId w:val="4"/>
+                <w:numId w:val="8"/>
               </w:numPr>
               <w:spacing w:line="240" w:lineRule="auto"/>
               <w:ind w:left="720" w:hanging="360"/>
@@ -19754,7 +19754,7 @@
               <w:widowControl w:val="0"/>
               <w:numPr>
                 <w:ilvl w:val="0"/>
-                <w:numId w:val="3"/>
+                <w:numId w:val="4"/>
               </w:numPr>
               <w:spacing w:line="240" w:lineRule="auto"/>
               <w:ind w:left="720" w:hanging="360"/>
@@ -19779,7 +19779,7 @@
               <w:widowControl w:val="0"/>
               <w:numPr>
                 <w:ilvl w:val="0"/>
-                <w:numId w:val="3"/>
+                <w:numId w:val="4"/>
               </w:numPr>
               <w:spacing w:line="240" w:lineRule="auto"/>
               <w:ind w:left="720" w:hanging="360"/>
@@ -19805,7 +19805,7 @@
               <w:widowControl w:val="0"/>
               <w:numPr>
                 <w:ilvl w:val="0"/>
-                <w:numId w:val="3"/>
+                <w:numId w:val="4"/>
               </w:numPr>
               <w:spacing w:line="240" w:lineRule="auto"/>
               <w:ind w:left="720" w:hanging="360"/>
@@ -19997,7 +19997,7 @@
               <w:widowControl w:val="0"/>
               <w:numPr>
                 <w:ilvl w:val="0"/>
-                <w:numId w:val="4"/>
+                <w:numId w:val="8"/>
               </w:numPr>
               <w:spacing w:line="240" w:lineRule="auto"/>
               <w:ind w:left="720" w:hanging="360"/>
@@ -20020,7 +20020,7 @@
               <w:widowControl w:val="0"/>
               <w:numPr>
                 <w:ilvl w:val="0"/>
-                <w:numId w:val="4"/>
+                <w:numId w:val="8"/>
               </w:numPr>
               <w:spacing w:line="240" w:lineRule="auto"/>
               <w:ind w:left="720" w:hanging="360"/>
@@ -20043,7 +20043,7 @@
               <w:widowControl w:val="0"/>
               <w:numPr>
                 <w:ilvl w:val="0"/>
-                <w:numId w:val="4"/>
+                <w:numId w:val="8"/>
               </w:numPr>
               <w:spacing w:line="240" w:lineRule="auto"/>
               <w:ind w:left="720" w:hanging="360"/>
@@ -20066,7 +20066,7 @@
               <w:widowControl w:val="0"/>
               <w:numPr>
                 <w:ilvl w:val="0"/>
-                <w:numId w:val="4"/>
+                <w:numId w:val="8"/>
               </w:numPr>
               <w:spacing w:line="240" w:lineRule="auto"/>
               <w:ind w:left="720" w:hanging="360"/>
@@ -20089,7 +20089,7 @@
               <w:widowControl w:val="0"/>
               <w:numPr>
                 <w:ilvl w:val="0"/>
-                <w:numId w:val="4"/>
+                <w:numId w:val="8"/>
               </w:numPr>
               <w:spacing w:line="240" w:lineRule="auto"/>
               <w:ind w:left="720" w:hanging="360"/>
@@ -20819,7 +20819,7 @@
               <w:widowControl w:val="0"/>
               <w:numPr>
                 <w:ilvl w:val="0"/>
-                <w:numId w:val="5"/>
+                <w:numId w:val="9"/>
               </w:numPr>
               <w:spacing w:line="240" w:lineRule="auto"/>
               <w:ind w:left="720" w:hanging="360"/>
@@ -20844,7 +20844,7 @@
               <w:widowControl w:val="0"/>
               <w:numPr>
                 <w:ilvl w:val="0"/>
-                <w:numId w:val="5"/>
+                <w:numId w:val="9"/>
               </w:numPr>
               <w:spacing w:line="240" w:lineRule="auto"/>
               <w:ind w:left="720" w:hanging="360"/>
@@ -20870,7 +20870,7 @@
               <w:widowControl w:val="0"/>
               <w:numPr>
                 <w:ilvl w:val="0"/>
-                <w:numId w:val="5"/>
+                <w:numId w:val="9"/>
               </w:numPr>
               <w:spacing w:line="240" w:lineRule="auto"/>
               <w:ind w:left="720" w:hanging="360"/>
@@ -20896,7 +20896,7 @@
               <w:widowControl w:val="0"/>
               <w:numPr>
                 <w:ilvl w:val="0"/>
-                <w:numId w:val="5"/>
+                <w:numId w:val="9"/>
               </w:numPr>
               <w:spacing w:line="240" w:lineRule="auto"/>
               <w:ind w:left="720" w:hanging="360"/>
@@ -20922,7 +20922,7 @@
               <w:widowControl w:val="0"/>
               <w:numPr>
                 <w:ilvl w:val="0"/>
-                <w:numId w:val="5"/>
+                <w:numId w:val="9"/>
               </w:numPr>
               <w:spacing w:line="240" w:lineRule="auto"/>
               <w:ind w:left="720" w:hanging="360"/>
@@ -20948,7 +20948,7 @@
               <w:widowControl w:val="0"/>
               <w:numPr>
                 <w:ilvl w:val="0"/>
-                <w:numId w:val="5"/>
+                <w:numId w:val="9"/>
               </w:numPr>
               <w:spacing w:line="240" w:lineRule="auto"/>
               <w:ind w:left="720" w:hanging="360"/>
@@ -21124,7 +21124,7 @@
               <w:widowControl w:val="0"/>
               <w:numPr>
                 <w:ilvl w:val="0"/>
-                <w:numId w:val="4"/>
+                <w:numId w:val="8"/>
               </w:numPr>
               <w:spacing w:line="240" w:lineRule="auto"/>
               <w:ind w:left="720" w:hanging="360"/>
@@ -21147,7 +21147,7 @@
               <w:widowControl w:val="0"/>
               <w:numPr>
                 <w:ilvl w:val="0"/>
-                <w:numId w:val="4"/>
+                <w:numId w:val="8"/>
               </w:numPr>
               <w:spacing w:line="240" w:lineRule="auto"/>
               <w:ind w:left="720" w:hanging="360"/>
@@ -21170,7 +21170,7 @@
               <w:widowControl w:val="0"/>
               <w:numPr>
                 <w:ilvl w:val="0"/>
-                <w:numId w:val="4"/>
+                <w:numId w:val="8"/>
               </w:numPr>
               <w:spacing w:line="240" w:lineRule="auto"/>
               <w:ind w:left="720" w:hanging="360"/>
@@ -21193,7 +21193,7 @@
               <w:widowControl w:val="0"/>
               <w:numPr>
                 <w:ilvl w:val="0"/>
-                <w:numId w:val="4"/>
+                <w:numId w:val="8"/>
               </w:numPr>
               <w:spacing w:line="240" w:lineRule="auto"/>
               <w:ind w:left="720" w:hanging="360"/>
@@ -21940,7 +21940,7 @@
               <w:widowControl w:val="0"/>
               <w:numPr>
                 <w:ilvl w:val="0"/>
-                <w:numId w:val="5"/>
+                <w:numId w:val="9"/>
               </w:numPr>
               <w:spacing w:line="240" w:lineRule="auto"/>
               <w:ind w:left="720" w:hanging="360"/>
@@ -21965,7 +21965,7 @@
               <w:widowControl w:val="0"/>
               <w:numPr>
                 <w:ilvl w:val="0"/>
-                <w:numId w:val="5"/>
+                <w:numId w:val="9"/>
               </w:numPr>
               <w:spacing w:line="240" w:lineRule="auto"/>
               <w:ind w:left="720" w:hanging="360"/>
@@ -21991,7 +21991,7 @@
               <w:widowControl w:val="0"/>
               <w:numPr>
                 <w:ilvl w:val="0"/>
-                <w:numId w:val="5"/>
+                <w:numId w:val="9"/>
               </w:numPr>
               <w:spacing w:line="240" w:lineRule="auto"/>
               <w:ind w:left="720" w:hanging="360"/>
@@ -22017,7 +22017,7 @@
               <w:widowControl w:val="0"/>
               <w:numPr>
                 <w:ilvl w:val="0"/>
-                <w:numId w:val="5"/>
+                <w:numId w:val="9"/>
               </w:numPr>
               <w:spacing w:line="240" w:lineRule="auto"/>
               <w:ind w:left="720" w:hanging="360"/>
@@ -22193,7 +22193,7 @@
               <w:widowControl w:val="0"/>
               <w:numPr>
                 <w:ilvl w:val="0"/>
-                <w:numId w:val="4"/>
+                <w:numId w:val="8"/>
               </w:numPr>
               <w:spacing w:line="240" w:lineRule="auto"/>
               <w:ind w:left="720" w:hanging="360"/>
@@ -22216,7 +22216,7 @@
               <w:widowControl w:val="0"/>
               <w:numPr>
                 <w:ilvl w:val="0"/>
-                <w:numId w:val="4"/>
+                <w:numId w:val="8"/>
               </w:numPr>
               <w:spacing w:line="240" w:lineRule="auto"/>
               <w:ind w:left="720" w:hanging="360"/>
@@ -22239,7 +22239,7 @@
               <w:widowControl w:val="0"/>
               <w:numPr>
                 <w:ilvl w:val="0"/>
-                <w:numId w:val="4"/>
+                <w:numId w:val="8"/>
               </w:numPr>
               <w:spacing w:line="240" w:lineRule="auto"/>
               <w:ind w:left="720" w:hanging="360"/>
@@ -22262,7 +22262,7 @@
               <w:widowControl w:val="0"/>
               <w:numPr>
                 <w:ilvl w:val="0"/>
-                <w:numId w:val="4"/>
+                <w:numId w:val="8"/>
               </w:numPr>
               <w:spacing w:line="240" w:lineRule="auto"/>
               <w:ind w:left="720" w:hanging="360"/>
@@ -22621,9 +22621,1232 @@
         </w:rPr>
       </w:r>
     </w:p>
+    <w:p>
+      <w:pPr>
+        <w:tabs>
+          <w:tab w:val="left" w:leader="none" w:pos="-3420"/>
+        </w:tabs>
+        <w:spacing w:line="240" w:lineRule="auto"/>
+        <w:rPr>
+          <w:sz w:val="24"/>
+          <w:szCs w:val="24"/>
+        </w:rPr>
+      </w:pPr>
+      <w:r>
+        <w:rPr>
+          <w:rtl w:val="0"/>
+        </w:rPr>
+      </w:r>
+    </w:p>
+    <w:p>
+      <w:pPr>
+        <w:tabs>
+          <w:tab w:val="left" w:leader="none" w:pos="-3420"/>
+        </w:tabs>
+        <w:spacing w:line="240" w:lineRule="auto"/>
+        <w:rPr>
+          <w:sz w:val="24"/>
+          <w:szCs w:val="24"/>
+        </w:rPr>
+      </w:pPr>
+      <w:r>
+        <w:rPr>
+          <w:rtl w:val="0"/>
+        </w:rPr>
+      </w:r>
+    </w:p>
+    <w:p>
+      <w:pPr>
+        <w:tabs>
+          <w:tab w:val="left" w:leader="none" w:pos="-3420"/>
+        </w:tabs>
+        <w:spacing w:line="240" w:lineRule="auto"/>
+        <w:rPr>
+          <w:sz w:val="24"/>
+          <w:szCs w:val="24"/>
+        </w:rPr>
+      </w:pPr>
+      <w:r>
+        <w:rPr>
+          <w:rtl w:val="0"/>
+        </w:rPr>
+      </w:r>
+    </w:p>
+    <w:p>
+      <w:pPr>
+        <w:tabs>
+          <w:tab w:val="left" w:leader="none" w:pos="-3420"/>
+        </w:tabs>
+        <w:spacing w:line="240" w:lineRule="auto"/>
+        <w:rPr>
+          <w:sz w:val="24"/>
+          <w:szCs w:val="24"/>
+        </w:rPr>
+      </w:pPr>
+      <w:r>
+        <w:rPr>
+          <w:rtl w:val="0"/>
+        </w:rPr>
+      </w:r>
+    </w:p>
+    <w:p>
+      <w:pPr>
+        <w:tabs>
+          <w:tab w:val="left" w:leader="none" w:pos="-3420"/>
+        </w:tabs>
+        <w:spacing w:line="240" w:lineRule="auto"/>
+        <w:rPr>
+          <w:sz w:val="24"/>
+          <w:szCs w:val="24"/>
+        </w:rPr>
+      </w:pPr>
+      <w:r>
+        <w:rPr>
+          <w:rtl w:val="0"/>
+        </w:rPr>
+      </w:r>
+    </w:p>
+    <w:p>
+      <w:pPr>
+        <w:tabs>
+          <w:tab w:val="left" w:leader="none" w:pos="-3420"/>
+        </w:tabs>
+        <w:spacing w:line="240" w:lineRule="auto"/>
+        <w:rPr>
+          <w:sz w:val="24"/>
+          <w:szCs w:val="24"/>
+        </w:rPr>
+      </w:pPr>
+      <w:r>
+        <w:rPr>
+          <w:rtl w:val="0"/>
+        </w:rPr>
+      </w:r>
+    </w:p>
+    <w:p>
+      <w:pPr>
+        <w:tabs>
+          <w:tab w:val="left" w:leader="none" w:pos="-3420"/>
+        </w:tabs>
+        <w:spacing w:line="240" w:lineRule="auto"/>
+        <w:rPr>
+          <w:sz w:val="24"/>
+          <w:szCs w:val="24"/>
+        </w:rPr>
+      </w:pPr>
+      <w:r>
+        <w:rPr>
+          <w:rtl w:val="0"/>
+        </w:rPr>
+      </w:r>
+    </w:p>
+    <w:p>
+      <w:pPr>
+        <w:spacing w:line="240" w:lineRule="auto"/>
+        <w:rPr>
+          <w:sz w:val="24"/>
+          <w:szCs w:val="24"/>
+        </w:rPr>
+      </w:pPr>
+      <w:r>
+        <w:rPr>
+          <w:rtl w:val="0"/>
+        </w:rPr>
+      </w:r>
+    </w:p>
     <w:tbl>
       <w:tblPr>
         <w:tblStyle w:val="Table60"/>
+        <w:tblW w:w="9020.0" w:type="dxa"/>
+        <w:jc w:val="left"/>
+        <w:tblInd w:w="-360.0" w:type="dxa"/>
+        <w:tblBorders>
+          <w:top w:color="000000" w:space="0" w:sz="4" w:val="single"/>
+          <w:left w:color="000000" w:space="0" w:sz="4" w:val="single"/>
+          <w:bottom w:color="000000" w:space="0" w:sz="4" w:val="single"/>
+          <w:right w:color="000000" w:space="0" w:sz="4" w:val="single"/>
+          <w:insideH w:color="000000" w:space="0" w:sz="4" w:val="single"/>
+          <w:insideV w:color="000000" w:space="0" w:sz="4" w:val="single"/>
+        </w:tblBorders>
+        <w:tblLayout w:type="fixed"/>
+        <w:tblLook w:val="0000"/>
+      </w:tblPr>
+      <w:tblGrid>
+        <w:gridCol w:w="4380"/>
+        <w:gridCol w:w="2120"/>
+        <w:gridCol w:w="2520"/>
+        <w:tblGridChange w:id="0">
+          <w:tblGrid>
+            <w:gridCol w:w="4380"/>
+            <w:gridCol w:w="2120"/>
+            <w:gridCol w:w="2520"/>
+          </w:tblGrid>
+        </w:tblGridChange>
+      </w:tblGrid>
+      <w:tr>
+        <w:trPr>
+          <w:cantSplit w:val="0"/>
+          <w:tblHeader w:val="0"/>
+        </w:trPr>
+        <w:tc>
+          <w:tcPr>
+            <w:shd w:fill="ccffff" w:val="clear"/>
+            <w:vAlign w:val="center"/>
+          </w:tcPr>
+          <w:p>
+            <w:pPr>
+              <w:spacing w:line="240" w:lineRule="auto"/>
+              <w:rPr>
+                <w:sz w:val="24"/>
+                <w:szCs w:val="24"/>
+              </w:rPr>
+            </w:pPr>
+            <w:r>
+              <w:rPr>
+                <w:b w:val="1"/>
+                <w:sz w:val="24"/>
+                <w:szCs w:val="24"/>
+                <w:rtl w:val="0"/>
+              </w:rPr>
+              <w:t xml:space="preserve">Nombre (o número) del Equipo: 4</w:t>
+            </w:r>
+            <w:r>
+              <w:rPr>
+                <w:rtl w:val="0"/>
+              </w:rPr>
+            </w:r>
+          </w:p>
+        </w:tc>
+        <w:tc>
+          <w:tcPr>
+            <w:shd w:fill="ccffff" w:val="clear"/>
+            <w:vAlign w:val="center"/>
+          </w:tcPr>
+          <w:p>
+            <w:pPr>
+              <w:tabs>
+                <w:tab w:val="left" w:leader="none" w:pos="1050"/>
+              </w:tabs>
+              <w:spacing w:line="240" w:lineRule="auto"/>
+              <w:rPr>
+                <w:sz w:val="24"/>
+                <w:szCs w:val="24"/>
+              </w:rPr>
+            </w:pPr>
+            <w:r>
+              <w:rPr>
+                <w:b w:val="1"/>
+                <w:sz w:val="24"/>
+                <w:szCs w:val="24"/>
+                <w:rtl w:val="0"/>
+              </w:rPr>
+              <w:t xml:space="preserve">Curso: 1º</w:t>
+            </w:r>
+            <w:r>
+              <w:rPr>
+                <w:rtl w:val="0"/>
+              </w:rPr>
+            </w:r>
+          </w:p>
+        </w:tc>
+        <w:tc>
+          <w:tcPr>
+            <w:shd w:fill="ccffff" w:val="clear"/>
+            <w:vAlign w:val="center"/>
+          </w:tcPr>
+          <w:p>
+            <w:pPr>
+              <w:tabs>
+                <w:tab w:val="left" w:leader="none" w:pos="1050"/>
+              </w:tabs>
+              <w:spacing w:line="240" w:lineRule="auto"/>
+              <w:rPr>
+                <w:sz w:val="24"/>
+                <w:szCs w:val="24"/>
+              </w:rPr>
+            </w:pPr>
+            <w:r>
+              <w:rPr>
+                <w:b w:val="1"/>
+                <w:sz w:val="24"/>
+                <w:szCs w:val="24"/>
+                <w:rtl w:val="0"/>
+              </w:rPr>
+              <w:t xml:space="preserve">Grupo: 1G</w:t>
+            </w:r>
+            <w:r>
+              <w:rPr>
+                <w:rtl w:val="0"/>
+              </w:rPr>
+            </w:r>
+          </w:p>
+        </w:tc>
+      </w:tr>
+      <w:tr>
+        <w:trPr>
+          <w:cantSplit w:val="0"/>
+          <w:tblHeader w:val="0"/>
+        </w:trPr>
+        <w:tc>
+          <w:tcPr>
+            <w:shd w:fill="ccffff" w:val="clear"/>
+            <w:vAlign w:val="center"/>
+          </w:tcPr>
+          <w:p>
+            <w:pPr>
+              <w:tabs>
+                <w:tab w:val="left" w:leader="none" w:pos="1050"/>
+              </w:tabs>
+              <w:spacing w:line="240" w:lineRule="auto"/>
+              <w:rPr>
+                <w:sz w:val="24"/>
+                <w:szCs w:val="24"/>
+              </w:rPr>
+            </w:pPr>
+            <w:r>
+              <w:rPr>
+                <w:b w:val="1"/>
+                <w:sz w:val="24"/>
+                <w:szCs w:val="24"/>
+                <w:rtl w:val="0"/>
+              </w:rPr>
+              <w:t xml:space="preserve">Año académico: 2022-23</w:t>
+            </w:r>
+            <w:r>
+              <w:rPr>
+                <w:rtl w:val="0"/>
+              </w:rPr>
+            </w:r>
+          </w:p>
+        </w:tc>
+        <w:tc>
+          <w:tcPr>
+            <w:gridSpan w:val="2"/>
+            <w:shd w:fill="ccffff" w:val="clear"/>
+            <w:vAlign w:val="center"/>
+          </w:tcPr>
+          <w:p>
+            <w:pPr>
+              <w:tabs>
+                <w:tab w:val="left" w:leader="none" w:pos="1050"/>
+              </w:tabs>
+              <w:spacing w:line="240" w:lineRule="auto"/>
+              <w:rPr>
+                <w:sz w:val="24"/>
+                <w:szCs w:val="24"/>
+              </w:rPr>
+            </w:pPr>
+            <w:r>
+              <w:rPr>
+                <w:b w:val="1"/>
+                <w:sz w:val="24"/>
+                <w:szCs w:val="24"/>
+                <w:rtl w:val="0"/>
+              </w:rPr>
+              <w:t xml:space="preserve">Fecha de sesión: 23/05/2023</w:t>
+            </w:r>
+            <w:r>
+              <w:rPr>
+                <w:rtl w:val="0"/>
+              </w:rPr>
+            </w:r>
+          </w:p>
+        </w:tc>
+      </w:tr>
+    </w:tbl>
+    <w:p>
+      <w:pPr>
+        <w:tabs>
+          <w:tab w:val="left" w:leader="none" w:pos="1050"/>
+        </w:tabs>
+        <w:spacing w:line="240" w:lineRule="auto"/>
+        <w:rPr>
+          <w:sz w:val="24"/>
+          <w:szCs w:val="24"/>
+        </w:rPr>
+      </w:pPr>
+      <w:r>
+        <w:rPr>
+          <w:rtl w:val="0"/>
+        </w:rPr>
+      </w:r>
+    </w:p>
+    <w:p>
+      <w:pPr>
+        <w:tabs>
+          <w:tab w:val="left" w:leader="none" w:pos="1050"/>
+        </w:tabs>
+        <w:spacing w:line="240" w:lineRule="auto"/>
+        <w:rPr>
+          <w:sz w:val="28"/>
+          <w:szCs w:val="28"/>
+        </w:rPr>
+      </w:pPr>
+      <w:r>
+        <w:rPr>
+          <w:b w:val="1"/>
+          <w:i w:val="1"/>
+          <w:sz w:val="28"/>
+          <w:szCs w:val="28"/>
+          <w:rtl w:val="0"/>
+        </w:rPr>
+        <w:t xml:space="preserve">¿Qué hemos hecho?</w:t>
+      </w:r>
+      <w:r>
+        <w:rPr>
+          <w:rtl w:val="0"/>
+        </w:rPr>
+      </w:r>
+    </w:p>
+    <w:p>
+      <w:pPr>
+        <w:tabs>
+          <w:tab w:val="left" w:leader="none" w:pos="1050"/>
+        </w:tabs>
+        <w:spacing w:line="240" w:lineRule="auto"/>
+        <w:rPr>
+          <w:sz w:val="24"/>
+          <w:szCs w:val="24"/>
+        </w:rPr>
+      </w:pPr>
+      <w:r>
+        <w:rPr>
+          <w:rtl w:val="0"/>
+        </w:rPr>
+      </w:r>
+    </w:p>
+    <w:tbl>
+      <w:tblPr>
+        <w:tblStyle w:val="Table61"/>
+        <w:tblW w:w="9029.0" w:type="dxa"/>
+        <w:jc w:val="left"/>
+        <w:tblBorders>
+          <w:top w:color="000000" w:space="0" w:sz="8" w:val="single"/>
+          <w:left w:color="000000" w:space="0" w:sz="8" w:val="single"/>
+          <w:bottom w:color="000000" w:space="0" w:sz="8" w:val="single"/>
+          <w:right w:color="000000" w:space="0" w:sz="8" w:val="single"/>
+          <w:insideH w:color="000000" w:space="0" w:sz="8" w:val="single"/>
+          <w:insideV w:color="000000" w:space="0" w:sz="8" w:val="single"/>
+        </w:tblBorders>
+        <w:tblLayout w:type="fixed"/>
+        <w:tblLook w:val="0600"/>
+      </w:tblPr>
+      <w:tblGrid>
+        <w:gridCol w:w="9029"/>
+        <w:tblGridChange w:id="0">
+          <w:tblGrid>
+            <w:gridCol w:w="9029"/>
+          </w:tblGrid>
+        </w:tblGridChange>
+      </w:tblGrid>
+      <w:tr>
+        <w:trPr>
+          <w:cantSplit w:val="0"/>
+          <w:tblHeader w:val="0"/>
+        </w:trPr>
+        <w:tc>
+          <w:tcPr>
+            <w:shd w:fill="auto" w:val="clear"/>
+            <w:tcMar>
+              <w:top w:w="100.0" w:type="dxa"/>
+              <w:left w:w="100.0" w:type="dxa"/>
+              <w:bottom w:w="100.0" w:type="dxa"/>
+              <w:right w:w="100.0" w:type="dxa"/>
+            </w:tcMar>
+            <w:vAlign w:val="top"/>
+          </w:tcPr>
+          <w:p>
+            <w:pPr>
+              <w:widowControl w:val="0"/>
+              <w:numPr>
+                <w:ilvl w:val="0"/>
+                <w:numId w:val="9"/>
+              </w:numPr>
+              <w:spacing w:line="240" w:lineRule="auto"/>
+              <w:ind w:left="720" w:hanging="360"/>
+              <w:rPr>
+                <w:i w:val="1"/>
+                <w:sz w:val="24"/>
+                <w:szCs w:val="24"/>
+              </w:rPr>
+            </w:pPr>
+            <w:r>
+              <w:rPr>
+                <w:i w:val="1"/>
+                <w:sz w:val="24"/>
+                <w:szCs w:val="24"/>
+                <w:rtl w:val="0"/>
+              </w:rPr>
+              <w:t xml:space="preserve">Finalizada la aplicación.</w:t>
+            </w:r>
+          </w:p>
+          <w:p>
+            <w:pPr>
+              <w:widowControl w:val="0"/>
+              <w:numPr>
+                <w:ilvl w:val="0"/>
+                <w:numId w:val="9"/>
+              </w:numPr>
+              <w:spacing w:line="240" w:lineRule="auto"/>
+              <w:ind w:left="720" w:hanging="360"/>
+              <w:rPr>
+                <w:i w:val="1"/>
+                <w:sz w:val="24"/>
+                <w:szCs w:val="24"/>
+                <w:u w:val="none"/>
+              </w:rPr>
+            </w:pPr>
+            <w:r>
+              <w:rPr>
+                <w:i w:val="1"/>
+                <w:sz w:val="24"/>
+                <w:szCs w:val="24"/>
+                <w:rtl w:val="0"/>
+              </w:rPr>
+              <w:t xml:space="preserve">Realizadas las pruebas unitarias.</w:t>
+            </w:r>
+          </w:p>
+          <w:p>
+            <w:pPr>
+              <w:widowControl w:val="0"/>
+              <w:numPr>
+                <w:ilvl w:val="0"/>
+                <w:numId w:val="9"/>
+              </w:numPr>
+              <w:spacing w:line="240" w:lineRule="auto"/>
+              <w:ind w:left="720" w:hanging="360"/>
+              <w:rPr>
+                <w:i w:val="1"/>
+                <w:sz w:val="24"/>
+                <w:szCs w:val="24"/>
+                <w:u w:val="none"/>
+              </w:rPr>
+            </w:pPr>
+            <w:r>
+              <w:rPr>
+                <w:i w:val="1"/>
+                <w:sz w:val="24"/>
+                <w:szCs w:val="24"/>
+                <w:rtl w:val="0"/>
+              </w:rPr>
+              <w:t xml:space="preserve">Comprobar el correcto funcionamiento de la aplicación.</w:t>
+            </w:r>
+          </w:p>
+          <w:p>
+            <w:pPr>
+              <w:widowControl w:val="0"/>
+              <w:numPr>
+                <w:ilvl w:val="0"/>
+                <w:numId w:val="9"/>
+              </w:numPr>
+              <w:spacing w:line="240" w:lineRule="auto"/>
+              <w:ind w:left="720" w:hanging="360"/>
+              <w:rPr>
+                <w:i w:val="1"/>
+                <w:sz w:val="24"/>
+                <w:szCs w:val="24"/>
+                <w:u w:val="none"/>
+              </w:rPr>
+            </w:pPr>
+            <w:r>
+              <w:rPr>
+                <w:i w:val="1"/>
+                <w:sz w:val="24"/>
+                <w:szCs w:val="24"/>
+                <w:rtl w:val="0"/>
+              </w:rPr>
+              <w:t xml:space="preserve">Realizada la presentación del proyecto.</w:t>
+            </w:r>
+          </w:p>
+          <w:p>
+            <w:pPr>
+              <w:widowControl w:val="0"/>
+              <w:numPr>
+                <w:ilvl w:val="0"/>
+                <w:numId w:val="9"/>
+              </w:numPr>
+              <w:spacing w:line="240" w:lineRule="auto"/>
+              <w:ind w:left="720" w:hanging="360"/>
+              <w:rPr>
+                <w:i w:val="1"/>
+                <w:sz w:val="24"/>
+                <w:szCs w:val="24"/>
+                <w:u w:val="none"/>
+              </w:rPr>
+            </w:pPr>
+            <w:r>
+              <w:rPr>
+                <w:i w:val="1"/>
+                <w:sz w:val="24"/>
+                <w:szCs w:val="24"/>
+                <w:rtl w:val="0"/>
+              </w:rPr>
+              <w:t xml:space="preserve">Refactorización del código.</w:t>
+            </w:r>
+          </w:p>
+          <w:p>
+            <w:pPr>
+              <w:widowControl w:val="0"/>
+              <w:numPr>
+                <w:ilvl w:val="0"/>
+                <w:numId w:val="9"/>
+              </w:numPr>
+              <w:spacing w:line="240" w:lineRule="auto"/>
+              <w:ind w:left="720" w:hanging="360"/>
+              <w:rPr>
+                <w:i w:val="1"/>
+                <w:sz w:val="24"/>
+                <w:szCs w:val="24"/>
+                <w:u w:val="none"/>
+              </w:rPr>
+            </w:pPr>
+            <w:r>
+              <w:rPr>
+                <w:i w:val="1"/>
+                <w:sz w:val="24"/>
+                <w:szCs w:val="24"/>
+                <w:rtl w:val="0"/>
+              </w:rPr>
+              <w:t xml:space="preserve">Realizada la documentación del proyecto.</w:t>
+            </w:r>
+          </w:p>
+        </w:tc>
+      </w:tr>
+    </w:tbl>
+    <w:p>
+      <w:pPr>
+        <w:tabs>
+          <w:tab w:val="left" w:leader="none" w:pos="1050"/>
+        </w:tabs>
+        <w:spacing w:line="240" w:lineRule="auto"/>
+        <w:rPr>
+          <w:sz w:val="24"/>
+          <w:szCs w:val="24"/>
+        </w:rPr>
+      </w:pPr>
+      <w:r>
+        <w:rPr>
+          <w:rtl w:val="0"/>
+        </w:rPr>
+      </w:r>
+    </w:p>
+    <w:p>
+      <w:pPr>
+        <w:spacing w:line="240" w:lineRule="auto"/>
+        <w:rPr>
+          <w:sz w:val="24"/>
+          <w:szCs w:val="24"/>
+        </w:rPr>
+      </w:pPr>
+      <w:r>
+        <w:rPr>
+          <w:rtl w:val="0"/>
+        </w:rPr>
+      </w:r>
+    </w:p>
+    <w:p>
+      <w:pPr>
+        <w:tabs>
+          <w:tab w:val="left" w:leader="none" w:pos="-3420"/>
+        </w:tabs>
+        <w:spacing w:line="240" w:lineRule="auto"/>
+        <w:rPr>
+          <w:sz w:val="28"/>
+          <w:szCs w:val="28"/>
+        </w:rPr>
+      </w:pPr>
+      <w:r>
+        <w:rPr>
+          <w:b w:val="1"/>
+          <w:i w:val="1"/>
+          <w:sz w:val="28"/>
+          <w:szCs w:val="28"/>
+          <w:rtl w:val="0"/>
+        </w:rPr>
+        <w:t xml:space="preserve">Valoración</w:t>
+      </w:r>
+      <w:r>
+        <w:rPr>
+          <w:rtl w:val="0"/>
+        </w:rPr>
+      </w:r>
+    </w:p>
+    <w:p>
+      <w:pPr>
+        <w:tabs>
+          <w:tab w:val="left" w:leader="none" w:pos="-3420"/>
+        </w:tabs>
+        <w:spacing w:line="240" w:lineRule="auto"/>
+        <w:rPr>
+          <w:sz w:val="24"/>
+          <w:szCs w:val="24"/>
+        </w:rPr>
+      </w:pPr>
+      <w:r>
+        <w:rPr>
+          <w:rtl w:val="0"/>
+        </w:rPr>
+      </w:r>
+    </w:p>
+    <w:p>
+      <w:pPr>
+        <w:tabs>
+          <w:tab w:val="left" w:leader="none" w:pos="-3420"/>
+        </w:tabs>
+        <w:spacing w:line="240" w:lineRule="auto"/>
+        <w:rPr>
+          <w:sz w:val="24"/>
+          <w:szCs w:val="24"/>
+        </w:rPr>
+      </w:pPr>
+      <w:r>
+        <w:rPr>
+          <w:rtl w:val="0"/>
+        </w:rPr>
+      </w:r>
+    </w:p>
+    <w:tbl>
+      <w:tblPr>
+        <w:tblStyle w:val="Table62"/>
+        <w:tblW w:w="9029.0" w:type="dxa"/>
+        <w:jc w:val="left"/>
+        <w:tblBorders>
+          <w:top w:color="000000" w:space="0" w:sz="8" w:val="single"/>
+          <w:left w:color="000000" w:space="0" w:sz="8" w:val="single"/>
+          <w:bottom w:color="000000" w:space="0" w:sz="8" w:val="single"/>
+          <w:right w:color="000000" w:space="0" w:sz="8" w:val="single"/>
+          <w:insideH w:color="000000" w:space="0" w:sz="8" w:val="single"/>
+          <w:insideV w:color="000000" w:space="0" w:sz="8" w:val="single"/>
+        </w:tblBorders>
+        <w:tblLayout w:type="fixed"/>
+        <w:tblLook w:val="0600"/>
+      </w:tblPr>
+      <w:tblGrid>
+        <w:gridCol w:w="9029"/>
+        <w:tblGridChange w:id="0">
+          <w:tblGrid>
+            <w:gridCol w:w="9029"/>
+          </w:tblGrid>
+        </w:tblGridChange>
+      </w:tblGrid>
+      <w:tr>
+        <w:trPr>
+          <w:cantSplit w:val="0"/>
+          <w:tblHeader w:val="0"/>
+        </w:trPr>
+        <w:tc>
+          <w:tcPr>
+            <w:shd w:fill="auto" w:val="clear"/>
+            <w:tcMar>
+              <w:top w:w="100.0" w:type="dxa"/>
+              <w:left w:w="100.0" w:type="dxa"/>
+              <w:bottom w:w="100.0" w:type="dxa"/>
+              <w:right w:w="100.0" w:type="dxa"/>
+            </w:tcMar>
+            <w:vAlign w:val="top"/>
+          </w:tcPr>
+          <w:p>
+            <w:pPr>
+              <w:widowControl w:val="0"/>
+              <w:spacing w:line="240" w:lineRule="auto"/>
+              <w:rPr>
+                <w:sz w:val="24"/>
+                <w:szCs w:val="24"/>
+              </w:rPr>
+            </w:pPr>
+            <w:r>
+              <w:rPr>
+                <w:rtl w:val="0"/>
+              </w:rPr>
+            </w:r>
+          </w:p>
+          <w:p>
+            <w:pPr>
+              <w:widowControl w:val="0"/>
+              <w:numPr>
+                <w:ilvl w:val="0"/>
+                <w:numId w:val="8"/>
+              </w:numPr>
+              <w:spacing w:line="240" w:lineRule="auto"/>
+              <w:ind w:left="720" w:hanging="360"/>
+              <w:rPr>
+                <w:sz w:val="24"/>
+                <w:szCs w:val="24"/>
+              </w:rPr>
+            </w:pPr>
+            <w:r>
+              <w:rPr>
+                <w:sz w:val="24"/>
+                <w:szCs w:val="24"/>
+                <w:rtl w:val="0"/>
+              </w:rPr>
+              <w:t xml:space="preserve">El trabajo se ha realizado de forma óptima.</w:t>
+            </w:r>
+          </w:p>
+          <w:p>
+            <w:pPr>
+              <w:widowControl w:val="0"/>
+              <w:numPr>
+                <w:ilvl w:val="0"/>
+                <w:numId w:val="8"/>
+              </w:numPr>
+              <w:spacing w:line="240" w:lineRule="auto"/>
+              <w:ind w:left="720" w:hanging="360"/>
+              <w:rPr>
+                <w:sz w:val="24"/>
+                <w:szCs w:val="24"/>
+              </w:rPr>
+            </w:pPr>
+            <w:r>
+              <w:rPr>
+                <w:sz w:val="24"/>
+                <w:szCs w:val="24"/>
+                <w:rtl w:val="0"/>
+              </w:rPr>
+              <w:t xml:space="preserve">Los miembros del equipo han sido partícipes en el desarrollo de las actividades impuestas.</w:t>
+            </w:r>
+          </w:p>
+          <w:p>
+            <w:pPr>
+              <w:widowControl w:val="0"/>
+              <w:numPr>
+                <w:ilvl w:val="0"/>
+                <w:numId w:val="8"/>
+              </w:numPr>
+              <w:spacing w:line="240" w:lineRule="auto"/>
+              <w:ind w:left="720" w:hanging="360"/>
+              <w:rPr>
+                <w:sz w:val="24"/>
+                <w:szCs w:val="24"/>
+              </w:rPr>
+            </w:pPr>
+            <w:r>
+              <w:rPr>
+                <w:sz w:val="24"/>
+                <w:szCs w:val="24"/>
+                <w:rtl w:val="0"/>
+              </w:rPr>
+              <w:t xml:space="preserve">Ningún miembro del equipo ha entorpecido el trabajo de otros.</w:t>
+            </w:r>
+          </w:p>
+          <w:p>
+            <w:pPr>
+              <w:widowControl w:val="0"/>
+              <w:numPr>
+                <w:ilvl w:val="0"/>
+                <w:numId w:val="8"/>
+              </w:numPr>
+              <w:spacing w:line="240" w:lineRule="auto"/>
+              <w:ind w:left="720" w:hanging="360"/>
+              <w:rPr>
+                <w:sz w:val="24"/>
+                <w:szCs w:val="24"/>
+              </w:rPr>
+            </w:pPr>
+            <w:r>
+              <w:rPr>
+                <w:sz w:val="24"/>
+                <w:szCs w:val="24"/>
+                <w:rtl w:val="0"/>
+              </w:rPr>
+              <w:t xml:space="preserve">Se han corregido los ejercicios en base al desarrollo de las actividades.</w:t>
+            </w:r>
+          </w:p>
+          <w:p>
+            <w:pPr>
+              <w:widowControl w:val="0"/>
+              <w:spacing w:line="240" w:lineRule="auto"/>
+              <w:rPr>
+                <w:sz w:val="24"/>
+                <w:szCs w:val="24"/>
+              </w:rPr>
+            </w:pPr>
+            <w:r>
+              <w:rPr>
+                <w:rtl w:val="0"/>
+              </w:rPr>
+            </w:r>
+          </w:p>
+        </w:tc>
+      </w:tr>
+    </w:tbl>
+    <w:p>
+      <w:pPr>
+        <w:tabs>
+          <w:tab w:val="left" w:leader="none" w:pos="-3420"/>
+        </w:tabs>
+        <w:spacing w:line="240" w:lineRule="auto"/>
+        <w:rPr>
+          <w:sz w:val="24"/>
+          <w:szCs w:val="24"/>
+        </w:rPr>
+      </w:pPr>
+      <w:r>
+        <w:rPr>
+          <w:rtl w:val="0"/>
+        </w:rPr>
+      </w:r>
+    </w:p>
+    <w:p>
+      <w:pPr>
+        <w:tabs>
+          <w:tab w:val="left" w:leader="none" w:pos="-3420"/>
+        </w:tabs>
+        <w:spacing w:line="240" w:lineRule="auto"/>
+        <w:rPr>
+          <w:sz w:val="24"/>
+          <w:szCs w:val="24"/>
+        </w:rPr>
+      </w:pPr>
+      <w:r>
+        <w:rPr>
+          <w:rtl w:val="0"/>
+        </w:rPr>
+      </w:r>
+    </w:p>
+    <w:p>
+      <w:pPr>
+        <w:tabs>
+          <w:tab w:val="left" w:leader="none" w:pos="-3420"/>
+        </w:tabs>
+        <w:spacing w:line="240" w:lineRule="auto"/>
+        <w:rPr>
+          <w:sz w:val="24"/>
+          <w:szCs w:val="24"/>
+        </w:rPr>
+      </w:pPr>
+      <w:r>
+        <w:rPr>
+          <w:rtl w:val="0"/>
+        </w:rPr>
+      </w:r>
+    </w:p>
+    <w:p>
+      <w:pPr>
+        <w:tabs>
+          <w:tab w:val="left" w:leader="none" w:pos="-3420"/>
+        </w:tabs>
+        <w:spacing w:line="240" w:lineRule="auto"/>
+        <w:rPr>
+          <w:sz w:val="24"/>
+          <w:szCs w:val="24"/>
+        </w:rPr>
+      </w:pPr>
+      <w:r>
+        <w:rPr>
+          <w:rtl w:val="0"/>
+        </w:rPr>
+      </w:r>
+    </w:p>
+    <w:p>
+      <w:pPr>
+        <w:tabs>
+          <w:tab w:val="left" w:leader="none" w:pos="-3420"/>
+        </w:tabs>
+        <w:spacing w:line="240" w:lineRule="auto"/>
+        <w:rPr>
+          <w:sz w:val="24"/>
+          <w:szCs w:val="24"/>
+        </w:rPr>
+      </w:pPr>
+      <w:r>
+        <w:rPr>
+          <w:rtl w:val="0"/>
+        </w:rPr>
+      </w:r>
+    </w:p>
+    <w:p>
+      <w:pPr>
+        <w:tabs>
+          <w:tab w:val="left" w:leader="none" w:pos="-3420"/>
+        </w:tabs>
+        <w:spacing w:line="240" w:lineRule="auto"/>
+        <w:rPr>
+          <w:sz w:val="24"/>
+          <w:szCs w:val="24"/>
+        </w:rPr>
+      </w:pPr>
+      <w:r>
+        <w:rPr>
+          <w:rtl w:val="0"/>
+        </w:rPr>
+      </w:r>
+    </w:p>
+    <w:p>
+      <w:pPr>
+        <w:tabs>
+          <w:tab w:val="left" w:leader="none" w:pos="-3420"/>
+        </w:tabs>
+        <w:spacing w:line="240" w:lineRule="auto"/>
+        <w:rPr>
+          <w:sz w:val="24"/>
+          <w:szCs w:val="24"/>
+        </w:rPr>
+      </w:pPr>
+      <w:r>
+        <w:rPr>
+          <w:rtl w:val="0"/>
+        </w:rPr>
+      </w:r>
+    </w:p>
+    <w:p>
+      <w:pPr>
+        <w:tabs>
+          <w:tab w:val="left" w:leader="none" w:pos="-3420"/>
+        </w:tabs>
+        <w:spacing w:line="240" w:lineRule="auto"/>
+        <w:rPr>
+          <w:sz w:val="24"/>
+          <w:szCs w:val="24"/>
+        </w:rPr>
+      </w:pPr>
+      <w:r>
+        <w:rPr>
+          <w:rtl w:val="0"/>
+        </w:rPr>
+      </w:r>
+    </w:p>
+    <w:p>
+      <w:pPr>
+        <w:tabs>
+          <w:tab w:val="left" w:leader="none" w:pos="-3420"/>
+        </w:tabs>
+        <w:spacing w:line="240" w:lineRule="auto"/>
+        <w:rPr>
+          <w:sz w:val="24"/>
+          <w:szCs w:val="24"/>
+        </w:rPr>
+      </w:pPr>
+      <w:r>
+        <w:rPr>
+          <w:rtl w:val="0"/>
+        </w:rPr>
+      </w:r>
+    </w:p>
+    <w:p>
+      <w:pPr>
+        <w:tabs>
+          <w:tab w:val="left" w:leader="none" w:pos="-3420"/>
+        </w:tabs>
+        <w:spacing w:line="240" w:lineRule="auto"/>
+        <w:rPr>
+          <w:sz w:val="24"/>
+          <w:szCs w:val="24"/>
+        </w:rPr>
+      </w:pPr>
+      <w:r>
+        <w:rPr>
+          <w:rtl w:val="0"/>
+        </w:rPr>
+      </w:r>
+    </w:p>
+    <w:p>
+      <w:pPr>
+        <w:tabs>
+          <w:tab w:val="left" w:leader="none" w:pos="-3420"/>
+        </w:tabs>
+        <w:spacing w:line="240" w:lineRule="auto"/>
+        <w:rPr>
+          <w:sz w:val="24"/>
+          <w:szCs w:val="24"/>
+        </w:rPr>
+      </w:pPr>
+      <w:r>
+        <w:rPr>
+          <w:rtl w:val="0"/>
+        </w:rPr>
+      </w:r>
+    </w:p>
+    <w:p>
+      <w:pPr>
+        <w:tabs>
+          <w:tab w:val="left" w:leader="none" w:pos="-3420"/>
+        </w:tabs>
+        <w:spacing w:line="240" w:lineRule="auto"/>
+        <w:rPr>
+          <w:sz w:val="24"/>
+          <w:szCs w:val="24"/>
+        </w:rPr>
+      </w:pPr>
+      <w:r>
+        <w:rPr>
+          <w:rtl w:val="0"/>
+        </w:rPr>
+      </w:r>
+    </w:p>
+    <w:p>
+      <w:pPr>
+        <w:tabs>
+          <w:tab w:val="left" w:leader="none" w:pos="-3420"/>
+        </w:tabs>
+        <w:spacing w:line="240" w:lineRule="auto"/>
+        <w:rPr>
+          <w:sz w:val="24"/>
+          <w:szCs w:val="24"/>
+        </w:rPr>
+      </w:pPr>
+      <w:r>
+        <w:rPr>
+          <w:rtl w:val="0"/>
+        </w:rPr>
+      </w:r>
+    </w:p>
+    <w:p>
+      <w:pPr>
+        <w:tabs>
+          <w:tab w:val="left" w:leader="none" w:pos="-3420"/>
+        </w:tabs>
+        <w:spacing w:line="240" w:lineRule="auto"/>
+        <w:rPr>
+          <w:sz w:val="24"/>
+          <w:szCs w:val="24"/>
+        </w:rPr>
+      </w:pPr>
+      <w:r>
+        <w:rPr>
+          <w:rtl w:val="0"/>
+        </w:rPr>
+      </w:r>
+    </w:p>
+    <w:p>
+      <w:pPr>
+        <w:tabs>
+          <w:tab w:val="left" w:leader="none" w:pos="-3420"/>
+        </w:tabs>
+        <w:spacing w:line="240" w:lineRule="auto"/>
+        <w:rPr>
+          <w:sz w:val="24"/>
+          <w:szCs w:val="24"/>
+        </w:rPr>
+      </w:pPr>
+      <w:r>
+        <w:rPr>
+          <w:rtl w:val="0"/>
+        </w:rPr>
+      </w:r>
+    </w:p>
+    <w:p>
+      <w:pPr>
+        <w:tabs>
+          <w:tab w:val="left" w:leader="none" w:pos="-3420"/>
+        </w:tabs>
+        <w:spacing w:line="240" w:lineRule="auto"/>
+        <w:rPr>
+          <w:sz w:val="24"/>
+          <w:szCs w:val="24"/>
+        </w:rPr>
+      </w:pPr>
+      <w:r>
+        <w:rPr>
+          <w:rtl w:val="0"/>
+        </w:rPr>
+      </w:r>
+    </w:p>
+    <w:p>
+      <w:pPr>
+        <w:tabs>
+          <w:tab w:val="left" w:leader="none" w:pos="-3420"/>
+        </w:tabs>
+        <w:spacing w:line="240" w:lineRule="auto"/>
+        <w:rPr>
+          <w:sz w:val="24"/>
+          <w:szCs w:val="24"/>
+        </w:rPr>
+      </w:pPr>
+      <w:r>
+        <w:rPr>
+          <w:rtl w:val="0"/>
+        </w:rPr>
+      </w:r>
+    </w:p>
+    <w:p>
+      <w:pPr>
+        <w:tabs>
+          <w:tab w:val="left" w:leader="none" w:pos="-3420"/>
+        </w:tabs>
+        <w:spacing w:line="240" w:lineRule="auto"/>
+        <w:rPr>
+          <w:sz w:val="24"/>
+          <w:szCs w:val="24"/>
+        </w:rPr>
+      </w:pPr>
+      <w:r>
+        <w:rPr>
+          <w:rtl w:val="0"/>
+        </w:rPr>
+      </w:r>
+    </w:p>
+    <w:p>
+      <w:pPr>
+        <w:tabs>
+          <w:tab w:val="left" w:leader="none" w:pos="-3420"/>
+        </w:tabs>
+        <w:spacing w:line="240" w:lineRule="auto"/>
+        <w:rPr>
+          <w:sz w:val="24"/>
+          <w:szCs w:val="24"/>
+        </w:rPr>
+      </w:pPr>
+      <w:r>
+        <w:rPr>
+          <w:rtl w:val="0"/>
+        </w:rPr>
+      </w:r>
+    </w:p>
+    <w:p>
+      <w:pPr>
+        <w:tabs>
+          <w:tab w:val="left" w:leader="none" w:pos="-3420"/>
+        </w:tabs>
+        <w:spacing w:line="240" w:lineRule="auto"/>
+        <w:rPr>
+          <w:sz w:val="24"/>
+          <w:szCs w:val="24"/>
+        </w:rPr>
+      </w:pPr>
+      <w:r>
+        <w:rPr>
+          <w:rtl w:val="0"/>
+        </w:rPr>
+      </w:r>
+    </w:p>
+    <w:p>
+      <w:pPr>
+        <w:tabs>
+          <w:tab w:val="left" w:leader="none" w:pos="-3420"/>
+        </w:tabs>
+        <w:spacing w:line="240" w:lineRule="auto"/>
+        <w:rPr>
+          <w:sz w:val="24"/>
+          <w:szCs w:val="24"/>
+        </w:rPr>
+      </w:pPr>
+      <w:r>
+        <w:rPr>
+          <w:rtl w:val="0"/>
+        </w:rPr>
+      </w:r>
+    </w:p>
+    <w:p>
+      <w:pPr>
+        <w:tabs>
+          <w:tab w:val="left" w:leader="none" w:pos="-3420"/>
+        </w:tabs>
+        <w:spacing w:line="240" w:lineRule="auto"/>
+        <w:rPr>
+          <w:sz w:val="24"/>
+          <w:szCs w:val="24"/>
+        </w:rPr>
+      </w:pPr>
+      <w:r>
+        <w:rPr>
+          <w:rtl w:val="0"/>
+        </w:rPr>
+      </w:r>
+    </w:p>
+    <w:tbl>
+      <w:tblPr>
+        <w:tblStyle w:val="Table63"/>
         <w:tblW w:w="9020.0" w:type="dxa"/>
         <w:jc w:val="left"/>
         <w:tblInd w:w="-108.0" w:type="dxa"/>
@@ -22878,7 +24101,7 @@
     </w:p>
     <w:tbl>
       <w:tblPr>
-        <w:tblStyle w:val="Table61"/>
+        <w:tblStyle w:val="Table64"/>
         <w:tblW w:w="9020.0" w:type="dxa"/>
         <w:jc w:val="left"/>
         <w:tblInd w:w="-108.0" w:type="dxa"/>
@@ -23115,7 +24338,7 @@
                 <w:szCs w:val="24"/>
                 <w:rtl w:val="0"/>
               </w:rPr>
-              <w:t xml:space="preserve">Los Mas Duros De Daw</w:t>
+              <w:t xml:space="preserve">Explotación de Iker</w:t>
             </w:r>
           </w:p>
         </w:tc>
@@ -23182,7 +24405,7 @@
     </w:p>
     <w:tbl>
       <w:tblPr>
-        <w:tblStyle w:val="Table62"/>
+        <w:tblStyle w:val="Table65"/>
         <w:tblW w:w="9020.0" w:type="dxa"/>
         <w:jc w:val="left"/>
         <w:tblInd w:w="-108.0" w:type="dxa"/>
@@ -23451,6 +24674,7 @@
         </w:tc>
         <w:tc>
           <w:tcPr>
+            <w:shd w:fill="b6d7a8" w:val="clear"/>
             <w:vAlign w:val="top"/>
           </w:tcPr>
           <w:p>
@@ -23609,6 +24833,7 @@
         </w:tc>
         <w:tc>
           <w:tcPr>
+            <w:shd w:fill="ff9900" w:val="clear"/>
             <w:vAlign w:val="top"/>
           </w:tcPr>
           <w:p>
@@ -23629,6 +24854,7 @@
               <w:rPr>
                 <w:sz w:val="24"/>
                 <w:szCs w:val="24"/>
+                <w:shd w:fill="ff9900" w:val="clear"/>
               </w:rPr>
             </w:pPr>
             <w:r>
@@ -23695,8 +24921,11 @@
             </w:pPr>
             <w:r>
               <w:rPr>
-                <w:rtl w:val="0"/>
-              </w:rPr>
+                <w:sz w:val="24"/>
+                <w:szCs w:val="24"/>
+                <w:rtl w:val="0"/>
+              </w:rPr>
+              <w:t xml:space="preserve">Debido a la falta de tiempo no hemos podido cumplir con todos los requisitos establecidos.</w:t>
             </w:r>
           </w:p>
         </w:tc>
@@ -23750,6 +24979,7 @@
         </w:tc>
         <w:tc>
           <w:tcPr>
+            <w:shd w:fill="b6d7a8" w:val="clear"/>
             <w:vAlign w:val="top"/>
           </w:tcPr>
           <w:p>
@@ -23870,7 +25100,7 @@
       <w:pPr>
         <w:numPr>
           <w:ilvl w:val="1"/>
-          <w:numId w:val="6"/>
+          <w:numId w:val="11"/>
         </w:numPr>
         <w:pBdr>
           <w:top w:space="0" w:sz="0" w:val="nil"/>
@@ -23905,7 +25135,7 @@
     </w:p>
     <w:tbl>
       <w:tblPr>
-        <w:tblStyle w:val="Table63"/>
+        <w:tblStyle w:val="Table66"/>
         <w:tblW w:w="9020.0" w:type="dxa"/>
         <w:jc w:val="left"/>
         <w:tblInd w:w="-108.0" w:type="dxa"/>
@@ -24137,8 +25367,11 @@
             </w:pPr>
             <w:r>
               <w:rPr>
-                <w:rtl w:val="0"/>
-              </w:rPr>
+                <w:sz w:val="24"/>
+                <w:szCs w:val="24"/>
+                <w:rtl w:val="0"/>
+              </w:rPr>
+              <w:t xml:space="preserve">Ha realizado un trabajo estupendo. Nada que mejorar.</w:t>
             </w:r>
           </w:p>
         </w:tc>
@@ -24168,8 +25401,11 @@
             </w:pPr>
             <w:r>
               <w:rPr>
-                <w:rtl w:val="0"/>
-              </w:rPr>
+                <w:sz w:val="24"/>
+                <w:szCs w:val="24"/>
+                <w:rtl w:val="0"/>
+              </w:rPr>
+              <w:t xml:space="preserve">Ha repartido el trabajo de forma equilibrada.</w:t>
             </w:r>
           </w:p>
         </w:tc>
@@ -24247,8 +25483,11 @@
             </w:pPr>
             <w:r>
               <w:rPr>
-                <w:rtl w:val="0"/>
-              </w:rPr>
+                <w:sz w:val="24"/>
+                <w:szCs w:val="24"/>
+                <w:rtl w:val="0"/>
+              </w:rPr>
+              <w:t xml:space="preserve">Debe respetar la hoja de estilos.</w:t>
             </w:r>
           </w:p>
         </w:tc>
@@ -24278,8 +25517,11 @@
             </w:pPr>
             <w:r>
               <w:rPr>
-                <w:rtl w:val="0"/>
-              </w:rPr>
+                <w:sz w:val="24"/>
+                <w:szCs w:val="24"/>
+                <w:rtl w:val="0"/>
+              </w:rPr>
+              <w:t xml:space="preserve">Ha documentado de forma óptima el proyecto.</w:t>
             </w:r>
           </w:p>
         </w:tc>
@@ -24498,8 +25740,11 @@
             </w:pPr>
             <w:r>
               <w:rPr>
-                <w:rtl w:val="0"/>
-              </w:rPr>
+                <w:sz w:val="24"/>
+                <w:szCs w:val="24"/>
+                <w:rtl w:val="0"/>
+              </w:rPr>
+              <w:t xml:space="preserve">Todos en el equipo hemos sido responsables del material.</w:t>
             </w:r>
           </w:p>
         </w:tc>
@@ -24608,8 +25853,11 @@
             </w:pPr>
             <w:r>
               <w:rPr>
-                <w:rtl w:val="0"/>
-              </w:rPr>
+                <w:sz w:val="24"/>
+                <w:szCs w:val="24"/>
+                <w:rtl w:val="0"/>
+              </w:rPr>
+              <w:t xml:space="preserve">Ha realizado su función cuando se le necesitaba.</w:t>
             </w:r>
           </w:p>
         </w:tc>
@@ -24703,7 +25951,7 @@
     </w:p>
     <w:tbl>
       <w:tblPr>
-        <w:tblStyle w:val="Table64"/>
+        <w:tblStyle w:val="Table67"/>
         <w:tblW w:w="9040.0" w:type="dxa"/>
         <w:jc w:val="left"/>
         <w:tblInd w:w="-108.0" w:type="dxa"/>
@@ -25060,6 +26308,7 @@
         <w:tc>
           <w:tcPr>
             <w:gridSpan w:val="2"/>
+            <w:shd w:fill="b6d7a8" w:val="clear"/>
             <w:vAlign w:val="top"/>
           </w:tcPr>
           <w:p>
@@ -25193,6 +26442,38 @@
           </w:p>
           <w:p>
             <w:pPr>
+              <w:numPr>
+                <w:ilvl w:val="0"/>
+                <w:numId w:val="10"/>
+              </w:numPr>
+              <w:pBdr>
+                <w:top w:space="0" w:sz="0" w:val="nil"/>
+                <w:left w:space="0" w:sz="0" w:val="nil"/>
+                <w:bottom w:space="0" w:sz="0" w:val="nil"/>
+                <w:right w:space="0" w:sz="0" w:val="nil"/>
+                <w:between w:space="0" w:sz="0" w:val="nil"/>
+              </w:pBdr>
+              <w:shd w:fill="auto" w:val="clear"/>
+              <w:spacing w:line="240" w:lineRule="auto"/>
+              <w:ind w:left="720" w:hanging="360"/>
+              <w:jc w:val="both"/>
+              <w:rPr>
+                <w:sz w:val="20"/>
+                <w:szCs w:val="20"/>
+                <w:u w:val="none"/>
+              </w:rPr>
+            </w:pPr>
+            <w:r>
+              <w:rPr>
+                <w:sz w:val="20"/>
+                <w:szCs w:val="20"/>
+                <w:rtl w:val="0"/>
+              </w:rPr>
+              <w:t xml:space="preserve">Todos hemos aportado en este proyecto.</w:t>
+            </w:r>
+          </w:p>
+          <w:p>
+            <w:pPr>
               <w:pBdr>
                 <w:top w:space="0" w:sz="0" w:val="nil"/>
                 <w:left w:space="0" w:sz="0" w:val="nil"/>
@@ -25207,22 +26488,52 @@
               </w:tabs>
               <w:spacing w:line="240" w:lineRule="auto"/>
               <w:rPr>
-                <w:sz w:val="24"/>
-                <w:szCs w:val="24"/>
-              </w:rPr>
-            </w:pPr>
-            <w:r>
-              <w:rPr>
                 <w:sz w:val="20"/>
                 <w:szCs w:val="20"/>
+              </w:rPr>
+            </w:pPr>
+            <w:r>
+              <w:rPr>
+                <w:sz w:val="20"/>
+                <w:szCs w:val="20"/>
                 <w:rtl w:val="0"/>
               </w:rPr>
               <w:t xml:space="preserve">¿Qué errores ha cometido?</w:t>
             </w:r>
-            <w:r>
-              <w:rPr>
-                <w:rtl w:val="0"/>
-              </w:rPr>
+          </w:p>
+          <w:p>
+            <w:pPr>
+              <w:numPr>
+                <w:ilvl w:val="0"/>
+                <w:numId w:val="6"/>
+              </w:numPr>
+              <w:pBdr>
+                <w:top w:space="0" w:sz="0" w:val="nil"/>
+                <w:left w:space="0" w:sz="0" w:val="nil"/>
+                <w:bottom w:space="0" w:sz="0" w:val="nil"/>
+                <w:right w:space="0" w:sz="0" w:val="nil"/>
+                <w:between w:space="0" w:sz="0" w:val="nil"/>
+              </w:pBdr>
+              <w:shd w:fill="auto" w:val="clear"/>
+              <w:tabs>
+                <w:tab w:val="left" w:leader="none" w:pos="390"/>
+                <w:tab w:val="left" w:leader="none" w:pos="4770"/>
+              </w:tabs>
+              <w:spacing w:line="240" w:lineRule="auto"/>
+              <w:ind w:left="720" w:hanging="360"/>
+              <w:rPr>
+                <w:sz w:val="20"/>
+                <w:szCs w:val="20"/>
+                <w:u w:val="none"/>
+              </w:rPr>
+            </w:pPr>
+            <w:r>
+              <w:rPr>
+                <w:sz w:val="20"/>
+                <w:szCs w:val="20"/>
+                <w:rtl w:val="0"/>
+              </w:rPr>
+              <w:t xml:space="preserve">Ha codificado como ha querido, luego ha tenido que cambiarlo todo.</w:t>
             </w:r>
           </w:p>
         </w:tc>
@@ -25332,6 +26643,7 @@
         <w:tc>
           <w:tcPr>
             <w:gridSpan w:val="2"/>
+            <w:shd w:fill="b6d7a8" w:val="clear"/>
             <w:vAlign w:val="top"/>
           </w:tcPr>
           <w:p>
@@ -25466,6 +26778,29 @@
           </w:p>
           <w:p>
             <w:pPr>
+              <w:numPr>
+                <w:ilvl w:val="0"/>
+                <w:numId w:val="10"/>
+              </w:numPr>
+              <w:spacing w:line="240" w:lineRule="auto"/>
+              <w:ind w:left="720" w:hanging="360"/>
+              <w:jc w:val="both"/>
+              <w:rPr>
+                <w:sz w:val="20"/>
+                <w:szCs w:val="20"/>
+              </w:rPr>
+            </w:pPr>
+            <w:r>
+              <w:rPr>
+                <w:sz w:val="20"/>
+                <w:szCs w:val="20"/>
+                <w:rtl w:val="0"/>
+              </w:rPr>
+              <w:t xml:space="preserve">Todos hemos aportado en este proyecto.</w:t>
+            </w:r>
+          </w:p>
+          <w:p>
+            <w:pPr>
               <w:pBdr>
                 <w:top w:space="0" w:sz="0" w:val="nil"/>
                 <w:left w:space="0" w:sz="0" w:val="nil"/>
@@ -25480,22 +26815,52 @@
               </w:tabs>
               <w:spacing w:line="240" w:lineRule="auto"/>
               <w:rPr>
-                <w:sz w:val="24"/>
-                <w:szCs w:val="24"/>
-              </w:rPr>
-            </w:pPr>
-            <w:r>
-              <w:rPr>
                 <w:sz w:val="20"/>
                 <w:szCs w:val="20"/>
+              </w:rPr>
+            </w:pPr>
+            <w:r>
+              <w:rPr>
+                <w:sz w:val="20"/>
+                <w:szCs w:val="20"/>
                 <w:rtl w:val="0"/>
               </w:rPr>
               <w:t xml:space="preserve">¿Qué errores ha cometido?</w:t>
             </w:r>
-            <w:r>
-              <w:rPr>
-                <w:rtl w:val="0"/>
-              </w:rPr>
+          </w:p>
+          <w:p>
+            <w:pPr>
+              <w:numPr>
+                <w:ilvl w:val="0"/>
+                <w:numId w:val="12"/>
+              </w:numPr>
+              <w:pBdr>
+                <w:top w:space="0" w:sz="0" w:val="nil"/>
+                <w:left w:space="0" w:sz="0" w:val="nil"/>
+                <w:bottom w:space="0" w:sz="0" w:val="nil"/>
+                <w:right w:space="0" w:sz="0" w:val="nil"/>
+                <w:between w:space="0" w:sz="0" w:val="nil"/>
+              </w:pBdr>
+              <w:shd w:fill="auto" w:val="clear"/>
+              <w:tabs>
+                <w:tab w:val="left" w:leader="none" w:pos="390"/>
+                <w:tab w:val="left" w:leader="none" w:pos="4770"/>
+              </w:tabs>
+              <w:spacing w:line="240" w:lineRule="auto"/>
+              <w:ind w:left="720" w:hanging="360"/>
+              <w:rPr>
+                <w:sz w:val="20"/>
+                <w:szCs w:val="20"/>
+                <w:u w:val="none"/>
+              </w:rPr>
+            </w:pPr>
+            <w:r>
+              <w:rPr>
+                <w:sz w:val="20"/>
+                <w:szCs w:val="20"/>
+                <w:rtl w:val="0"/>
+              </w:rPr>
+              <w:t xml:space="preserve">Se ha puesto muy tenso.</w:t>
             </w:r>
           </w:p>
         </w:tc>
@@ -25605,6 +26970,7 @@
         <w:tc>
           <w:tcPr>
             <w:gridSpan w:val="2"/>
+            <w:shd w:fill="b6d7a8" w:val="clear"/>
             <w:vAlign w:val="top"/>
           </w:tcPr>
           <w:p>
@@ -25739,6 +27105,29 @@
           </w:p>
           <w:p>
             <w:pPr>
+              <w:numPr>
+                <w:ilvl w:val="0"/>
+                <w:numId w:val="10"/>
+              </w:numPr>
+              <w:spacing w:line="240" w:lineRule="auto"/>
+              <w:ind w:left="720" w:hanging="360"/>
+              <w:jc w:val="both"/>
+              <w:rPr>
+                <w:sz w:val="20"/>
+                <w:szCs w:val="20"/>
+              </w:rPr>
+            </w:pPr>
+            <w:r>
+              <w:rPr>
+                <w:sz w:val="20"/>
+                <w:szCs w:val="20"/>
+                <w:rtl w:val="0"/>
+              </w:rPr>
+              <w:t xml:space="preserve">Todos hemos aportado en este proyecto.</w:t>
+            </w:r>
+          </w:p>
+          <w:p>
+            <w:pPr>
               <w:pBdr>
                 <w:top w:space="0" w:sz="0" w:val="nil"/>
                 <w:left w:space="0" w:sz="0" w:val="nil"/>
@@ -25753,22 +27142,52 @@
               </w:tabs>
               <w:spacing w:line="240" w:lineRule="auto"/>
               <w:rPr>
-                <w:sz w:val="24"/>
-                <w:szCs w:val="24"/>
-              </w:rPr>
-            </w:pPr>
-            <w:r>
-              <w:rPr>
                 <w:sz w:val="20"/>
                 <w:szCs w:val="20"/>
+              </w:rPr>
+            </w:pPr>
+            <w:r>
+              <w:rPr>
+                <w:sz w:val="20"/>
+                <w:szCs w:val="20"/>
                 <w:rtl w:val="0"/>
               </w:rPr>
               <w:t xml:space="preserve">¿Qué errores ha cometido?</w:t>
             </w:r>
-            <w:r>
-              <w:rPr>
-                <w:rtl w:val="0"/>
-              </w:rPr>
+          </w:p>
+          <w:p>
+            <w:pPr>
+              <w:numPr>
+                <w:ilvl w:val="0"/>
+                <w:numId w:val="3"/>
+              </w:numPr>
+              <w:pBdr>
+                <w:top w:space="0" w:sz="0" w:val="nil"/>
+                <w:left w:space="0" w:sz="0" w:val="nil"/>
+                <w:bottom w:space="0" w:sz="0" w:val="nil"/>
+                <w:right w:space="0" w:sz="0" w:val="nil"/>
+                <w:between w:space="0" w:sz="0" w:val="nil"/>
+              </w:pBdr>
+              <w:shd w:fill="auto" w:val="clear"/>
+              <w:tabs>
+                <w:tab w:val="left" w:leader="none" w:pos="390"/>
+                <w:tab w:val="left" w:leader="none" w:pos="4770"/>
+              </w:tabs>
+              <w:spacing w:line="240" w:lineRule="auto"/>
+              <w:ind w:left="720" w:hanging="360"/>
+              <w:rPr>
+                <w:sz w:val="20"/>
+                <w:szCs w:val="20"/>
+                <w:u w:val="none"/>
+              </w:rPr>
+            </w:pPr>
+            <w:r>
+              <w:rPr>
+                <w:sz w:val="20"/>
+                <w:szCs w:val="20"/>
+                <w:rtl w:val="0"/>
+              </w:rPr>
+              <w:t xml:space="preserve">Se ha saltado el MVC.</w:t>
             </w:r>
           </w:p>
         </w:tc>
@@ -25878,6 +27297,7 @@
         <w:tc>
           <w:tcPr>
             <w:gridSpan w:val="2"/>
+            <w:shd w:fill="b6d7a8" w:val="clear"/>
             <w:vAlign w:val="top"/>
           </w:tcPr>
           <w:p>
@@ -26012,6 +27432,29 @@
           </w:p>
           <w:p>
             <w:pPr>
+              <w:numPr>
+                <w:ilvl w:val="0"/>
+                <w:numId w:val="10"/>
+              </w:numPr>
+              <w:spacing w:line="240" w:lineRule="auto"/>
+              <w:ind w:left="720" w:hanging="360"/>
+              <w:jc w:val="both"/>
+              <w:rPr>
+                <w:sz w:val="20"/>
+                <w:szCs w:val="20"/>
+              </w:rPr>
+            </w:pPr>
+            <w:r>
+              <w:rPr>
+                <w:sz w:val="20"/>
+                <w:szCs w:val="20"/>
+                <w:rtl w:val="0"/>
+              </w:rPr>
+              <w:t xml:space="preserve">Todos hemos aportado en este proyecto.</w:t>
+            </w:r>
+          </w:p>
+          <w:p>
+            <w:pPr>
               <w:pBdr>
                 <w:top w:space="0" w:sz="0" w:val="nil"/>
                 <w:left w:space="0" w:sz="0" w:val="nil"/>
@@ -26026,22 +27469,52 @@
               </w:tabs>
               <w:spacing w:line="240" w:lineRule="auto"/>
               <w:rPr>
-                <w:sz w:val="24"/>
-                <w:szCs w:val="24"/>
-              </w:rPr>
-            </w:pPr>
-            <w:r>
-              <w:rPr>
                 <w:sz w:val="20"/>
                 <w:szCs w:val="20"/>
+              </w:rPr>
+            </w:pPr>
+            <w:r>
+              <w:rPr>
+                <w:sz w:val="20"/>
+                <w:szCs w:val="20"/>
                 <w:rtl w:val="0"/>
               </w:rPr>
               <w:t xml:space="preserve">¿Qué errores ha cometido?</w:t>
             </w:r>
-            <w:r>
-              <w:rPr>
-                <w:rtl w:val="0"/>
-              </w:rPr>
+          </w:p>
+          <w:p>
+            <w:pPr>
+              <w:numPr>
+                <w:ilvl w:val="0"/>
+                <w:numId w:val="5"/>
+              </w:numPr>
+              <w:pBdr>
+                <w:top w:space="0" w:sz="0" w:val="nil"/>
+                <w:left w:space="0" w:sz="0" w:val="nil"/>
+                <w:bottom w:space="0" w:sz="0" w:val="nil"/>
+                <w:right w:space="0" w:sz="0" w:val="nil"/>
+                <w:between w:space="0" w:sz="0" w:val="nil"/>
+              </w:pBdr>
+              <w:shd w:fill="auto" w:val="clear"/>
+              <w:tabs>
+                <w:tab w:val="left" w:leader="none" w:pos="390"/>
+                <w:tab w:val="left" w:leader="none" w:pos="4770"/>
+              </w:tabs>
+              <w:spacing w:line="240" w:lineRule="auto"/>
+              <w:ind w:left="720" w:hanging="360"/>
+              <w:rPr>
+                <w:sz w:val="20"/>
+                <w:szCs w:val="20"/>
+                <w:u w:val="none"/>
+              </w:rPr>
+            </w:pPr>
+            <w:r>
+              <w:rPr>
+                <w:sz w:val="20"/>
+                <w:szCs w:val="20"/>
+                <w:rtl w:val="0"/>
+              </w:rPr>
+              <w:t xml:space="preserve">Se ha despistado mucho.</w:t>
             </w:r>
           </w:p>
         </w:tc>
@@ -26138,7 +27611,7 @@
     </w:p>
     <w:tbl>
       <w:tblPr>
-        <w:tblStyle w:val="Table65"/>
+        <w:tblStyle w:val="Table68"/>
         <w:tblW w:w="9020.0" w:type="dxa"/>
         <w:jc w:val="left"/>
         <w:tblInd w:w="-108.0" w:type="dxa"/>
@@ -26412,6 +27885,7 @@
         </w:tc>
         <w:tc>
           <w:tcPr>
+            <w:shd w:fill="b6d7a8" w:val="clear"/>
             <w:vAlign w:val="top"/>
           </w:tcPr>
           <w:p>
@@ -26546,6 +28020,7 @@
         </w:tc>
         <w:tc>
           <w:tcPr>
+            <w:shd w:fill="b6d7a8" w:val="clear"/>
             <w:vAlign w:val="top"/>
           </w:tcPr>
           <w:p>
@@ -26708,6 +28183,7 @@
         </w:tc>
         <w:tc>
           <w:tcPr>
+            <w:shd w:fill="b6d7a8" w:val="clear"/>
             <w:vAlign w:val="top"/>
           </w:tcPr>
           <w:p>
@@ -26839,6 +28315,7 @@
         </w:tc>
         <w:tc>
           <w:tcPr>
+            <w:shd w:fill="b6d7a8" w:val="clear"/>
             <w:vAlign w:val="top"/>
           </w:tcPr>
           <w:p>
@@ -26970,6 +28447,7 @@
         </w:tc>
         <w:tc>
           <w:tcPr>
+            <w:shd w:fill="b6d7a8" w:val="clear"/>
             <w:vAlign w:val="top"/>
           </w:tcPr>
           <w:p>
@@ -27026,23 +28504,48 @@
               </w:tabs>
               <w:spacing w:line="240" w:lineRule="auto"/>
               <w:rPr>
-                <w:sz w:val="24"/>
-                <w:szCs w:val="24"/>
-              </w:rPr>
-            </w:pPr>
-            <w:r>
-              <w:rPr>
                 <w:b w:val="1"/>
                 <w:sz w:val="24"/>
                 <w:szCs w:val="24"/>
+              </w:rPr>
+            </w:pPr>
+            <w:r>
+              <w:rPr>
+                <w:b w:val="1"/>
+                <w:sz w:val="24"/>
+                <w:szCs w:val="24"/>
                 <w:rtl w:val="0"/>
               </w:rPr>
               <w:t xml:space="preserve">¿Qué hemos hecho especialmente bien?</w:t>
             </w:r>
-            <w:r>
-              <w:rPr>
-                <w:rtl w:val="0"/>
-              </w:rPr>
+          </w:p>
+          <w:p>
+            <w:pPr>
+              <w:pBdr>
+                <w:top w:space="0" w:sz="0" w:val="nil"/>
+                <w:left w:space="0" w:sz="0" w:val="nil"/>
+                <w:bottom w:space="0" w:sz="0" w:val="nil"/>
+                <w:right w:space="0" w:sz="0" w:val="nil"/>
+                <w:between w:space="0" w:sz="0" w:val="nil"/>
+              </w:pBdr>
+              <w:shd w:fill="auto" w:val="clear"/>
+              <w:tabs>
+                <w:tab w:val="left" w:leader="none" w:pos="390"/>
+                <w:tab w:val="left" w:leader="none" w:pos="4770"/>
+              </w:tabs>
+              <w:spacing w:line="240" w:lineRule="auto"/>
+              <w:rPr>
+                <w:sz w:val="24"/>
+                <w:szCs w:val="24"/>
+              </w:rPr>
+            </w:pPr>
+            <w:r>
+              <w:rPr>
+                <w:sz w:val="24"/>
+                <w:szCs w:val="24"/>
+                <w:rtl w:val="0"/>
+              </w:rPr>
+              <w:t xml:space="preserve">Hemos realizado de forma excepcional la estructura y realización de los ficheros XML, DTD y XSD.</w:t>
             </w:r>
           </w:p>
         </w:tc>
@@ -27074,23 +28577,48 @@
               </w:tabs>
               <w:spacing w:line="240" w:lineRule="auto"/>
               <w:rPr>
-                <w:sz w:val="24"/>
-                <w:szCs w:val="24"/>
-              </w:rPr>
-            </w:pPr>
-            <w:r>
-              <w:rPr>
                 <w:b w:val="1"/>
                 <w:sz w:val="24"/>
                 <w:szCs w:val="24"/>
+              </w:rPr>
+            </w:pPr>
+            <w:r>
+              <w:rPr>
+                <w:b w:val="1"/>
+                <w:sz w:val="24"/>
+                <w:szCs w:val="24"/>
                 <w:rtl w:val="0"/>
               </w:rPr>
               <w:t xml:space="preserve">¿En qué debemos mejorar?</w:t>
             </w:r>
-            <w:r>
-              <w:rPr>
-                <w:rtl w:val="0"/>
-              </w:rPr>
+          </w:p>
+          <w:p>
+            <w:pPr>
+              <w:pBdr>
+                <w:top w:space="0" w:sz="0" w:val="nil"/>
+                <w:left w:space="0" w:sz="0" w:val="nil"/>
+                <w:bottom w:space="0" w:sz="0" w:val="nil"/>
+                <w:right w:space="0" w:sz="0" w:val="nil"/>
+                <w:between w:space="0" w:sz="0" w:val="nil"/>
+              </w:pBdr>
+              <w:shd w:fill="auto" w:val="clear"/>
+              <w:tabs>
+                <w:tab w:val="left" w:leader="none" w:pos="390"/>
+                <w:tab w:val="left" w:leader="none" w:pos="4770"/>
+              </w:tabs>
+              <w:spacing w:line="240" w:lineRule="auto"/>
+              <w:rPr>
+                <w:sz w:val="24"/>
+                <w:szCs w:val="24"/>
+              </w:rPr>
+            </w:pPr>
+            <w:r>
+              <w:rPr>
+                <w:sz w:val="24"/>
+                <w:szCs w:val="24"/>
+                <w:rtl w:val="0"/>
+              </w:rPr>
+              <w:t xml:space="preserve">En codificación de programación y codificación de base de datos.</w:t>
             </w:r>
           </w:p>
         </w:tc>
@@ -27122,23 +28650,189 @@
               </w:tabs>
               <w:spacing w:line="240" w:lineRule="auto"/>
               <w:rPr>
-                <w:sz w:val="24"/>
-                <w:szCs w:val="24"/>
-              </w:rPr>
-            </w:pPr>
-            <w:r>
-              <w:rPr>
                 <w:b w:val="1"/>
                 <w:sz w:val="24"/>
                 <w:szCs w:val="24"/>
+              </w:rPr>
+            </w:pPr>
+            <w:r>
+              <w:rPr>
+                <w:b w:val="1"/>
+                <w:sz w:val="24"/>
+                <w:szCs w:val="24"/>
                 <w:rtl w:val="0"/>
               </w:rPr>
               <w:t xml:space="preserve">Objetivos que nos proponemos para el próximo Plan</w:t>
             </w:r>
-            <w:r>
-              <w:rPr>
-                <w:rtl w:val="0"/>
-              </w:rPr>
+          </w:p>
+          <w:p>
+            <w:pPr>
+              <w:numPr>
+                <w:ilvl w:val="0"/>
+                <w:numId w:val="7"/>
+              </w:numPr>
+              <w:pBdr>
+                <w:top w:space="0" w:sz="0" w:val="nil"/>
+                <w:left w:space="0" w:sz="0" w:val="nil"/>
+                <w:bottom w:space="0" w:sz="0" w:val="nil"/>
+                <w:right w:space="0" w:sz="0" w:val="nil"/>
+                <w:between w:space="0" w:sz="0" w:val="nil"/>
+              </w:pBdr>
+              <w:shd w:fill="auto" w:val="clear"/>
+              <w:tabs>
+                <w:tab w:val="left" w:leader="none" w:pos="390"/>
+                <w:tab w:val="left" w:leader="none" w:pos="4770"/>
+              </w:tabs>
+              <w:spacing w:line="240" w:lineRule="auto"/>
+              <w:ind w:left="720" w:hanging="360"/>
+              <w:rPr>
+                <w:sz w:val="24"/>
+                <w:szCs w:val="24"/>
+              </w:rPr>
+            </w:pPr>
+            <w:r>
+              <w:rPr>
+                <w:sz w:val="24"/>
+                <w:szCs w:val="24"/>
+                <w:rtl w:val="0"/>
+              </w:rPr>
+              <w:t xml:space="preserve">No utilizar MAC.</w:t>
+            </w:r>
+          </w:p>
+          <w:p>
+            <w:pPr>
+              <w:numPr>
+                <w:ilvl w:val="0"/>
+                <w:numId w:val="7"/>
+              </w:numPr>
+              <w:pBdr>
+                <w:top w:space="0" w:sz="0" w:val="nil"/>
+                <w:left w:space="0" w:sz="0" w:val="nil"/>
+                <w:bottom w:space="0" w:sz="0" w:val="nil"/>
+                <w:right w:space="0" w:sz="0" w:val="nil"/>
+                <w:between w:space="0" w:sz="0" w:val="nil"/>
+              </w:pBdr>
+              <w:shd w:fill="auto" w:val="clear"/>
+              <w:tabs>
+                <w:tab w:val="left" w:leader="none" w:pos="390"/>
+                <w:tab w:val="left" w:leader="none" w:pos="4770"/>
+              </w:tabs>
+              <w:spacing w:line="240" w:lineRule="auto"/>
+              <w:ind w:left="720" w:hanging="360"/>
+              <w:rPr>
+                <w:sz w:val="24"/>
+                <w:szCs w:val="24"/>
+              </w:rPr>
+            </w:pPr>
+            <w:r>
+              <w:rPr>
+                <w:sz w:val="24"/>
+                <w:szCs w:val="24"/>
+                <w:rtl w:val="0"/>
+              </w:rPr>
+              <w:t xml:space="preserve">Organizar mejor el tiempo.</w:t>
+            </w:r>
+          </w:p>
+          <w:p>
+            <w:pPr>
+              <w:numPr>
+                <w:ilvl w:val="0"/>
+                <w:numId w:val="7"/>
+              </w:numPr>
+              <w:pBdr>
+                <w:top w:space="0" w:sz="0" w:val="nil"/>
+                <w:left w:space="0" w:sz="0" w:val="nil"/>
+                <w:bottom w:space="0" w:sz="0" w:val="nil"/>
+                <w:right w:space="0" w:sz="0" w:val="nil"/>
+                <w:between w:space="0" w:sz="0" w:val="nil"/>
+              </w:pBdr>
+              <w:shd w:fill="auto" w:val="clear"/>
+              <w:tabs>
+                <w:tab w:val="left" w:leader="none" w:pos="390"/>
+                <w:tab w:val="left" w:leader="none" w:pos="4770"/>
+              </w:tabs>
+              <w:spacing w:line="240" w:lineRule="auto"/>
+              <w:ind w:left="720" w:hanging="360"/>
+              <w:rPr>
+                <w:sz w:val="24"/>
+                <w:szCs w:val="24"/>
+              </w:rPr>
+            </w:pPr>
+            <w:r>
+              <w:rPr>
+                <w:sz w:val="24"/>
+                <w:szCs w:val="24"/>
+                <w:rtl w:val="0"/>
+              </w:rPr>
+              <w:t xml:space="preserve">Emplear las enseñanzas obtenidas en clase.</w:t>
+            </w:r>
+          </w:p>
+          <w:p>
+            <w:pPr>
+              <w:numPr>
+                <w:ilvl w:val="0"/>
+                <w:numId w:val="7"/>
+              </w:numPr>
+              <w:pBdr>
+                <w:top w:space="0" w:sz="0" w:val="nil"/>
+                <w:left w:space="0" w:sz="0" w:val="nil"/>
+                <w:bottom w:space="0" w:sz="0" w:val="nil"/>
+                <w:right w:space="0" w:sz="0" w:val="nil"/>
+                <w:between w:space="0" w:sz="0" w:val="nil"/>
+              </w:pBdr>
+              <w:shd w:fill="auto" w:val="clear"/>
+              <w:tabs>
+                <w:tab w:val="left" w:leader="none" w:pos="390"/>
+                <w:tab w:val="left" w:leader="none" w:pos="4770"/>
+              </w:tabs>
+              <w:spacing w:line="240" w:lineRule="auto"/>
+              <w:ind w:left="720" w:hanging="360"/>
+              <w:rPr>
+                <w:sz w:val="24"/>
+                <w:szCs w:val="24"/>
+              </w:rPr>
+            </w:pPr>
+            <w:r>
+              <w:rPr>
+                <w:sz w:val="24"/>
+                <w:szCs w:val="24"/>
+                <w:rtl w:val="0"/>
+              </w:rPr>
+              <w:t xml:space="preserve">Respetar la hoja de estilos.</w:t>
+            </w:r>
+          </w:p>
+          <w:p>
+            <w:pPr>
+              <w:numPr>
+                <w:ilvl w:val="0"/>
+                <w:numId w:val="7"/>
+              </w:numPr>
+              <w:pBdr>
+                <w:top w:space="0" w:sz="0" w:val="nil"/>
+                <w:left w:space="0" w:sz="0" w:val="nil"/>
+                <w:bottom w:space="0" w:sz="0" w:val="nil"/>
+                <w:right w:space="0" w:sz="0" w:val="nil"/>
+                <w:between w:space="0" w:sz="0" w:val="nil"/>
+              </w:pBdr>
+              <w:shd w:fill="auto" w:val="clear"/>
+              <w:tabs>
+                <w:tab w:val="left" w:leader="none" w:pos="390"/>
+                <w:tab w:val="left" w:leader="none" w:pos="4770"/>
+              </w:tabs>
+              <w:spacing w:line="240" w:lineRule="auto"/>
+              <w:ind w:left="720" w:hanging="360"/>
+              <w:rPr>
+                <w:sz w:val="24"/>
+                <w:szCs w:val="24"/>
+              </w:rPr>
+            </w:pPr>
+            <w:r>
+              <w:rPr>
+                <w:sz w:val="24"/>
+                <w:szCs w:val="24"/>
+                <w:rtl w:val="0"/>
+              </w:rPr>
+              <w:t xml:space="preserve">Organización del código.</w:t>
             </w:r>
           </w:p>
         </w:tc>
@@ -27769,6 +29463,556 @@
   <w:abstractNum w:abstractNumId="6">
     <w:lvl w:ilvl="0">
       <w:start w:val="1"/>
+      <w:numFmt w:val="bullet"/>
+      <w:lvlText w:val="-"/>
+      <w:lvlJc w:val="left"/>
+      <w:pPr>
+        <w:ind w:left="720" w:hanging="360"/>
+      </w:pPr>
+      <w:rPr>
+        <w:u w:val="none"/>
+      </w:rPr>
+    </w:lvl>
+    <w:lvl w:ilvl="1">
+      <w:start w:val="1"/>
+      <w:numFmt w:val="bullet"/>
+      <w:lvlText w:val="-"/>
+      <w:lvlJc w:val="left"/>
+      <w:pPr>
+        <w:ind w:left="1440" w:hanging="360"/>
+      </w:pPr>
+      <w:rPr>
+        <w:u w:val="none"/>
+      </w:rPr>
+    </w:lvl>
+    <w:lvl w:ilvl="2">
+      <w:start w:val="1"/>
+      <w:numFmt w:val="bullet"/>
+      <w:lvlText w:val="-"/>
+      <w:lvlJc w:val="left"/>
+      <w:pPr>
+        <w:ind w:left="2160" w:hanging="360"/>
+      </w:pPr>
+      <w:rPr>
+        <w:u w:val="none"/>
+      </w:rPr>
+    </w:lvl>
+    <w:lvl w:ilvl="3">
+      <w:start w:val="1"/>
+      <w:numFmt w:val="bullet"/>
+      <w:lvlText w:val="-"/>
+      <w:lvlJc w:val="left"/>
+      <w:pPr>
+        <w:ind w:left="2880" w:hanging="360"/>
+      </w:pPr>
+      <w:rPr>
+        <w:u w:val="none"/>
+      </w:rPr>
+    </w:lvl>
+    <w:lvl w:ilvl="4">
+      <w:start w:val="1"/>
+      <w:numFmt w:val="bullet"/>
+      <w:lvlText w:val="-"/>
+      <w:lvlJc w:val="left"/>
+      <w:pPr>
+        <w:ind w:left="3600" w:hanging="360"/>
+      </w:pPr>
+      <w:rPr>
+        <w:u w:val="none"/>
+      </w:rPr>
+    </w:lvl>
+    <w:lvl w:ilvl="5">
+      <w:start w:val="1"/>
+      <w:numFmt w:val="bullet"/>
+      <w:lvlText w:val="-"/>
+      <w:lvlJc w:val="left"/>
+      <w:pPr>
+        <w:ind w:left="4320" w:hanging="360"/>
+      </w:pPr>
+      <w:rPr>
+        <w:u w:val="none"/>
+      </w:rPr>
+    </w:lvl>
+    <w:lvl w:ilvl="6">
+      <w:start w:val="1"/>
+      <w:numFmt w:val="bullet"/>
+      <w:lvlText w:val="-"/>
+      <w:lvlJc w:val="left"/>
+      <w:pPr>
+        <w:ind w:left="5040" w:hanging="360"/>
+      </w:pPr>
+      <w:rPr>
+        <w:u w:val="none"/>
+      </w:rPr>
+    </w:lvl>
+    <w:lvl w:ilvl="7">
+      <w:start w:val="1"/>
+      <w:numFmt w:val="bullet"/>
+      <w:lvlText w:val="-"/>
+      <w:lvlJc w:val="left"/>
+      <w:pPr>
+        <w:ind w:left="5760" w:hanging="360"/>
+      </w:pPr>
+      <w:rPr>
+        <w:u w:val="none"/>
+      </w:rPr>
+    </w:lvl>
+    <w:lvl w:ilvl="8">
+      <w:start w:val="1"/>
+      <w:numFmt w:val="bullet"/>
+      <w:lvlText w:val="-"/>
+      <w:lvlJc w:val="left"/>
+      <w:pPr>
+        <w:ind w:left="6480" w:hanging="360"/>
+      </w:pPr>
+      <w:rPr>
+        <w:u w:val="none"/>
+      </w:rPr>
+    </w:lvl>
+  </w:abstractNum>
+  <w:abstractNum w:abstractNumId="7">
+    <w:lvl w:ilvl="0">
+      <w:start w:val="1"/>
+      <w:numFmt w:val="bullet"/>
+      <w:lvlText w:val="-"/>
+      <w:lvlJc w:val="left"/>
+      <w:pPr>
+        <w:ind w:left="720" w:hanging="360"/>
+      </w:pPr>
+      <w:rPr>
+        <w:u w:val="none"/>
+      </w:rPr>
+    </w:lvl>
+    <w:lvl w:ilvl="1">
+      <w:start w:val="1"/>
+      <w:numFmt w:val="bullet"/>
+      <w:lvlText w:val="-"/>
+      <w:lvlJc w:val="left"/>
+      <w:pPr>
+        <w:ind w:left="1440" w:hanging="360"/>
+      </w:pPr>
+      <w:rPr>
+        <w:u w:val="none"/>
+      </w:rPr>
+    </w:lvl>
+    <w:lvl w:ilvl="2">
+      <w:start w:val="1"/>
+      <w:numFmt w:val="bullet"/>
+      <w:lvlText w:val="-"/>
+      <w:lvlJc w:val="left"/>
+      <w:pPr>
+        <w:ind w:left="2160" w:hanging="360"/>
+      </w:pPr>
+      <w:rPr>
+        <w:u w:val="none"/>
+      </w:rPr>
+    </w:lvl>
+    <w:lvl w:ilvl="3">
+      <w:start w:val="1"/>
+      <w:numFmt w:val="bullet"/>
+      <w:lvlText w:val="-"/>
+      <w:lvlJc w:val="left"/>
+      <w:pPr>
+        <w:ind w:left="2880" w:hanging="360"/>
+      </w:pPr>
+      <w:rPr>
+        <w:u w:val="none"/>
+      </w:rPr>
+    </w:lvl>
+    <w:lvl w:ilvl="4">
+      <w:start w:val="1"/>
+      <w:numFmt w:val="bullet"/>
+      <w:lvlText w:val="-"/>
+      <w:lvlJc w:val="left"/>
+      <w:pPr>
+        <w:ind w:left="3600" w:hanging="360"/>
+      </w:pPr>
+      <w:rPr>
+        <w:u w:val="none"/>
+      </w:rPr>
+    </w:lvl>
+    <w:lvl w:ilvl="5">
+      <w:start w:val="1"/>
+      <w:numFmt w:val="bullet"/>
+      <w:lvlText w:val="-"/>
+      <w:lvlJc w:val="left"/>
+      <w:pPr>
+        <w:ind w:left="4320" w:hanging="360"/>
+      </w:pPr>
+      <w:rPr>
+        <w:u w:val="none"/>
+      </w:rPr>
+    </w:lvl>
+    <w:lvl w:ilvl="6">
+      <w:start w:val="1"/>
+      <w:numFmt w:val="bullet"/>
+      <w:lvlText w:val="-"/>
+      <w:lvlJc w:val="left"/>
+      <w:pPr>
+        <w:ind w:left="5040" w:hanging="360"/>
+      </w:pPr>
+      <w:rPr>
+        <w:u w:val="none"/>
+      </w:rPr>
+    </w:lvl>
+    <w:lvl w:ilvl="7">
+      <w:start w:val="1"/>
+      <w:numFmt w:val="bullet"/>
+      <w:lvlText w:val="-"/>
+      <w:lvlJc w:val="left"/>
+      <w:pPr>
+        <w:ind w:left="5760" w:hanging="360"/>
+      </w:pPr>
+      <w:rPr>
+        <w:u w:val="none"/>
+      </w:rPr>
+    </w:lvl>
+    <w:lvl w:ilvl="8">
+      <w:start w:val="1"/>
+      <w:numFmt w:val="bullet"/>
+      <w:lvlText w:val="-"/>
+      <w:lvlJc w:val="left"/>
+      <w:pPr>
+        <w:ind w:left="6480" w:hanging="360"/>
+      </w:pPr>
+      <w:rPr>
+        <w:u w:val="none"/>
+      </w:rPr>
+    </w:lvl>
+  </w:abstractNum>
+  <w:abstractNum w:abstractNumId="8">
+    <w:lvl w:ilvl="0">
+      <w:start w:val="1"/>
+      <w:numFmt w:val="bullet"/>
+      <w:lvlText w:val="-"/>
+      <w:lvlJc w:val="left"/>
+      <w:pPr>
+        <w:ind w:left="720" w:hanging="360"/>
+      </w:pPr>
+      <w:rPr>
+        <w:u w:val="none"/>
+      </w:rPr>
+    </w:lvl>
+    <w:lvl w:ilvl="1">
+      <w:start w:val="1"/>
+      <w:numFmt w:val="bullet"/>
+      <w:lvlText w:val="-"/>
+      <w:lvlJc w:val="left"/>
+      <w:pPr>
+        <w:ind w:left="1440" w:hanging="360"/>
+      </w:pPr>
+      <w:rPr>
+        <w:u w:val="none"/>
+      </w:rPr>
+    </w:lvl>
+    <w:lvl w:ilvl="2">
+      <w:start w:val="1"/>
+      <w:numFmt w:val="bullet"/>
+      <w:lvlText w:val="-"/>
+      <w:lvlJc w:val="left"/>
+      <w:pPr>
+        <w:ind w:left="2160" w:hanging="360"/>
+      </w:pPr>
+      <w:rPr>
+        <w:u w:val="none"/>
+      </w:rPr>
+    </w:lvl>
+    <w:lvl w:ilvl="3">
+      <w:start w:val="1"/>
+      <w:numFmt w:val="bullet"/>
+      <w:lvlText w:val="-"/>
+      <w:lvlJc w:val="left"/>
+      <w:pPr>
+        <w:ind w:left="2880" w:hanging="360"/>
+      </w:pPr>
+      <w:rPr>
+        <w:u w:val="none"/>
+      </w:rPr>
+    </w:lvl>
+    <w:lvl w:ilvl="4">
+      <w:start w:val="1"/>
+      <w:numFmt w:val="bullet"/>
+      <w:lvlText w:val="-"/>
+      <w:lvlJc w:val="left"/>
+      <w:pPr>
+        <w:ind w:left="3600" w:hanging="360"/>
+      </w:pPr>
+      <w:rPr>
+        <w:u w:val="none"/>
+      </w:rPr>
+    </w:lvl>
+    <w:lvl w:ilvl="5">
+      <w:start w:val="1"/>
+      <w:numFmt w:val="bullet"/>
+      <w:lvlText w:val="-"/>
+      <w:lvlJc w:val="left"/>
+      <w:pPr>
+        <w:ind w:left="4320" w:hanging="360"/>
+      </w:pPr>
+      <w:rPr>
+        <w:u w:val="none"/>
+      </w:rPr>
+    </w:lvl>
+    <w:lvl w:ilvl="6">
+      <w:start w:val="1"/>
+      <w:numFmt w:val="bullet"/>
+      <w:lvlText w:val="-"/>
+      <w:lvlJc w:val="left"/>
+      <w:pPr>
+        <w:ind w:left="5040" w:hanging="360"/>
+      </w:pPr>
+      <w:rPr>
+        <w:u w:val="none"/>
+      </w:rPr>
+    </w:lvl>
+    <w:lvl w:ilvl="7">
+      <w:start w:val="1"/>
+      <w:numFmt w:val="bullet"/>
+      <w:lvlText w:val="-"/>
+      <w:lvlJc w:val="left"/>
+      <w:pPr>
+        <w:ind w:left="5760" w:hanging="360"/>
+      </w:pPr>
+      <w:rPr>
+        <w:u w:val="none"/>
+      </w:rPr>
+    </w:lvl>
+    <w:lvl w:ilvl="8">
+      <w:start w:val="1"/>
+      <w:numFmt w:val="bullet"/>
+      <w:lvlText w:val="-"/>
+      <w:lvlJc w:val="left"/>
+      <w:pPr>
+        <w:ind w:left="6480" w:hanging="360"/>
+      </w:pPr>
+      <w:rPr>
+        <w:u w:val="none"/>
+      </w:rPr>
+    </w:lvl>
+  </w:abstractNum>
+  <w:abstractNum w:abstractNumId="9">
+    <w:lvl w:ilvl="0">
+      <w:start w:val="1"/>
+      <w:numFmt w:val="bullet"/>
+      <w:lvlText w:val="-"/>
+      <w:lvlJc w:val="left"/>
+      <w:pPr>
+        <w:ind w:left="720" w:hanging="360"/>
+      </w:pPr>
+      <w:rPr>
+        <w:u w:val="none"/>
+      </w:rPr>
+    </w:lvl>
+    <w:lvl w:ilvl="1">
+      <w:start w:val="1"/>
+      <w:numFmt w:val="bullet"/>
+      <w:lvlText w:val="-"/>
+      <w:lvlJc w:val="left"/>
+      <w:pPr>
+        <w:ind w:left="1440" w:hanging="360"/>
+      </w:pPr>
+      <w:rPr>
+        <w:u w:val="none"/>
+      </w:rPr>
+    </w:lvl>
+    <w:lvl w:ilvl="2">
+      <w:start w:val="1"/>
+      <w:numFmt w:val="bullet"/>
+      <w:lvlText w:val="-"/>
+      <w:lvlJc w:val="left"/>
+      <w:pPr>
+        <w:ind w:left="2160" w:hanging="360"/>
+      </w:pPr>
+      <w:rPr>
+        <w:u w:val="none"/>
+      </w:rPr>
+    </w:lvl>
+    <w:lvl w:ilvl="3">
+      <w:start w:val="1"/>
+      <w:numFmt w:val="bullet"/>
+      <w:lvlText w:val="-"/>
+      <w:lvlJc w:val="left"/>
+      <w:pPr>
+        <w:ind w:left="2880" w:hanging="360"/>
+      </w:pPr>
+      <w:rPr>
+        <w:u w:val="none"/>
+      </w:rPr>
+    </w:lvl>
+    <w:lvl w:ilvl="4">
+      <w:start w:val="1"/>
+      <w:numFmt w:val="bullet"/>
+      <w:lvlText w:val="-"/>
+      <w:lvlJc w:val="left"/>
+      <w:pPr>
+        <w:ind w:left="3600" w:hanging="360"/>
+      </w:pPr>
+      <w:rPr>
+        <w:u w:val="none"/>
+      </w:rPr>
+    </w:lvl>
+    <w:lvl w:ilvl="5">
+      <w:start w:val="1"/>
+      <w:numFmt w:val="bullet"/>
+      <w:lvlText w:val="-"/>
+      <w:lvlJc w:val="left"/>
+      <w:pPr>
+        <w:ind w:left="4320" w:hanging="360"/>
+      </w:pPr>
+      <w:rPr>
+        <w:u w:val="none"/>
+      </w:rPr>
+    </w:lvl>
+    <w:lvl w:ilvl="6">
+      <w:start w:val="1"/>
+      <w:numFmt w:val="bullet"/>
+      <w:lvlText w:val="-"/>
+      <w:lvlJc w:val="left"/>
+      <w:pPr>
+        <w:ind w:left="5040" w:hanging="360"/>
+      </w:pPr>
+      <w:rPr>
+        <w:u w:val="none"/>
+      </w:rPr>
+    </w:lvl>
+    <w:lvl w:ilvl="7">
+      <w:start w:val="1"/>
+      <w:numFmt w:val="bullet"/>
+      <w:lvlText w:val="-"/>
+      <w:lvlJc w:val="left"/>
+      <w:pPr>
+        <w:ind w:left="5760" w:hanging="360"/>
+      </w:pPr>
+      <w:rPr>
+        <w:u w:val="none"/>
+      </w:rPr>
+    </w:lvl>
+    <w:lvl w:ilvl="8">
+      <w:start w:val="1"/>
+      <w:numFmt w:val="bullet"/>
+      <w:lvlText w:val="-"/>
+      <w:lvlJc w:val="left"/>
+      <w:pPr>
+        <w:ind w:left="6480" w:hanging="360"/>
+      </w:pPr>
+      <w:rPr>
+        <w:u w:val="none"/>
+      </w:rPr>
+    </w:lvl>
+  </w:abstractNum>
+  <w:abstractNum w:abstractNumId="10">
+    <w:lvl w:ilvl="0">
+      <w:start w:val="1"/>
+      <w:numFmt w:val="bullet"/>
+      <w:lvlText w:val="-"/>
+      <w:lvlJc w:val="left"/>
+      <w:pPr>
+        <w:ind w:left="720" w:hanging="360"/>
+      </w:pPr>
+      <w:rPr>
+        <w:u w:val="none"/>
+      </w:rPr>
+    </w:lvl>
+    <w:lvl w:ilvl="1">
+      <w:start w:val="1"/>
+      <w:numFmt w:val="bullet"/>
+      <w:lvlText w:val="-"/>
+      <w:lvlJc w:val="left"/>
+      <w:pPr>
+        <w:ind w:left="1440" w:hanging="360"/>
+      </w:pPr>
+      <w:rPr>
+        <w:u w:val="none"/>
+      </w:rPr>
+    </w:lvl>
+    <w:lvl w:ilvl="2">
+      <w:start w:val="1"/>
+      <w:numFmt w:val="bullet"/>
+      <w:lvlText w:val="-"/>
+      <w:lvlJc w:val="left"/>
+      <w:pPr>
+        <w:ind w:left="2160" w:hanging="360"/>
+      </w:pPr>
+      <w:rPr>
+        <w:u w:val="none"/>
+      </w:rPr>
+    </w:lvl>
+    <w:lvl w:ilvl="3">
+      <w:start w:val="1"/>
+      <w:numFmt w:val="bullet"/>
+      <w:lvlText w:val="-"/>
+      <w:lvlJc w:val="left"/>
+      <w:pPr>
+        <w:ind w:left="2880" w:hanging="360"/>
+      </w:pPr>
+      <w:rPr>
+        <w:u w:val="none"/>
+      </w:rPr>
+    </w:lvl>
+    <w:lvl w:ilvl="4">
+      <w:start w:val="1"/>
+      <w:numFmt w:val="bullet"/>
+      <w:lvlText w:val="-"/>
+      <w:lvlJc w:val="left"/>
+      <w:pPr>
+        <w:ind w:left="3600" w:hanging="360"/>
+      </w:pPr>
+      <w:rPr>
+        <w:u w:val="none"/>
+      </w:rPr>
+    </w:lvl>
+    <w:lvl w:ilvl="5">
+      <w:start w:val="1"/>
+      <w:numFmt w:val="bullet"/>
+      <w:lvlText w:val="-"/>
+      <w:lvlJc w:val="left"/>
+      <w:pPr>
+        <w:ind w:left="4320" w:hanging="360"/>
+      </w:pPr>
+      <w:rPr>
+        <w:u w:val="none"/>
+      </w:rPr>
+    </w:lvl>
+    <w:lvl w:ilvl="6">
+      <w:start w:val="1"/>
+      <w:numFmt w:val="bullet"/>
+      <w:lvlText w:val="-"/>
+      <w:lvlJc w:val="left"/>
+      <w:pPr>
+        <w:ind w:left="5040" w:hanging="360"/>
+      </w:pPr>
+      <w:rPr>
+        <w:u w:val="none"/>
+      </w:rPr>
+    </w:lvl>
+    <w:lvl w:ilvl="7">
+      <w:start w:val="1"/>
+      <w:numFmt w:val="bullet"/>
+      <w:lvlText w:val="-"/>
+      <w:lvlJc w:val="left"/>
+      <w:pPr>
+        <w:ind w:left="5760" w:hanging="360"/>
+      </w:pPr>
+      <w:rPr>
+        <w:u w:val="none"/>
+      </w:rPr>
+    </w:lvl>
+    <w:lvl w:ilvl="8">
+      <w:start w:val="1"/>
+      <w:numFmt w:val="bullet"/>
+      <w:lvlText w:val="-"/>
+      <w:lvlJc w:val="left"/>
+      <w:pPr>
+        <w:ind w:left="6480" w:hanging="360"/>
+      </w:pPr>
+      <w:rPr>
+        <w:u w:val="none"/>
+      </w:rPr>
+    </w:lvl>
+  </w:abstractNum>
+  <w:abstractNum w:abstractNumId="11">
+    <w:lvl w:ilvl="0">
+      <w:start w:val="1"/>
       <w:numFmt w:val="decimal"/>
       <w:lvlText w:val="%1."/>
       <w:lvlJc w:val="left"/>
@@ -27873,6 +30117,116 @@
       </w:pPr>
       <w:rPr>
         <w:vertAlign w:val="baseline"/>
+      </w:rPr>
+    </w:lvl>
+  </w:abstractNum>
+  <w:abstractNum w:abstractNumId="12">
+    <w:lvl w:ilvl="0">
+      <w:start w:val="1"/>
+      <w:numFmt w:val="bullet"/>
+      <w:lvlText w:val="-"/>
+      <w:lvlJc w:val="left"/>
+      <w:pPr>
+        <w:ind w:left="720" w:hanging="360"/>
+      </w:pPr>
+      <w:rPr>
+        <w:u w:val="none"/>
+      </w:rPr>
+    </w:lvl>
+    <w:lvl w:ilvl="1">
+      <w:start w:val="1"/>
+      <w:numFmt w:val="bullet"/>
+      <w:lvlText w:val="-"/>
+      <w:lvlJc w:val="left"/>
+      <w:pPr>
+        <w:ind w:left="1440" w:hanging="360"/>
+      </w:pPr>
+      <w:rPr>
+        <w:u w:val="none"/>
+      </w:rPr>
+    </w:lvl>
+    <w:lvl w:ilvl="2">
+      <w:start w:val="1"/>
+      <w:numFmt w:val="bullet"/>
+      <w:lvlText w:val="-"/>
+      <w:lvlJc w:val="left"/>
+      <w:pPr>
+        <w:ind w:left="2160" w:hanging="360"/>
+      </w:pPr>
+      <w:rPr>
+        <w:u w:val="none"/>
+      </w:rPr>
+    </w:lvl>
+    <w:lvl w:ilvl="3">
+      <w:start w:val="1"/>
+      <w:numFmt w:val="bullet"/>
+      <w:lvlText w:val="-"/>
+      <w:lvlJc w:val="left"/>
+      <w:pPr>
+        <w:ind w:left="2880" w:hanging="360"/>
+      </w:pPr>
+      <w:rPr>
+        <w:u w:val="none"/>
+      </w:rPr>
+    </w:lvl>
+    <w:lvl w:ilvl="4">
+      <w:start w:val="1"/>
+      <w:numFmt w:val="bullet"/>
+      <w:lvlText w:val="-"/>
+      <w:lvlJc w:val="left"/>
+      <w:pPr>
+        <w:ind w:left="3600" w:hanging="360"/>
+      </w:pPr>
+      <w:rPr>
+        <w:u w:val="none"/>
+      </w:rPr>
+    </w:lvl>
+    <w:lvl w:ilvl="5">
+      <w:start w:val="1"/>
+      <w:numFmt w:val="bullet"/>
+      <w:lvlText w:val="-"/>
+      <w:lvlJc w:val="left"/>
+      <w:pPr>
+        <w:ind w:left="4320" w:hanging="360"/>
+      </w:pPr>
+      <w:rPr>
+        <w:u w:val="none"/>
+      </w:rPr>
+    </w:lvl>
+    <w:lvl w:ilvl="6">
+      <w:start w:val="1"/>
+      <w:numFmt w:val="bullet"/>
+      <w:lvlText w:val="-"/>
+      <w:lvlJc w:val="left"/>
+      <w:pPr>
+        <w:ind w:left="5040" w:hanging="360"/>
+      </w:pPr>
+      <w:rPr>
+        <w:u w:val="none"/>
+      </w:rPr>
+    </w:lvl>
+    <w:lvl w:ilvl="7">
+      <w:start w:val="1"/>
+      <w:numFmt w:val="bullet"/>
+      <w:lvlText w:val="-"/>
+      <w:lvlJc w:val="left"/>
+      <w:pPr>
+        <w:ind w:left="5760" w:hanging="360"/>
+      </w:pPr>
+      <w:rPr>
+        <w:u w:val="none"/>
+      </w:rPr>
+    </w:lvl>
+    <w:lvl w:ilvl="8">
+      <w:start w:val="1"/>
+      <w:numFmt w:val="bullet"/>
+      <w:lvlText w:val="-"/>
+      <w:lvlJc w:val="left"/>
+      <w:pPr>
+        <w:ind w:left="6480" w:hanging="360"/>
+      </w:pPr>
+      <w:rPr>
+        <w:u w:val="none"/>
       </w:rPr>
     </w:lvl>
   </w:abstractNum>
@@ -27893,6 +30247,24 @@
   </w:num>
   <w:num w:numId="6">
     <w:abstractNumId w:val="6"/>
+  </w:num>
+  <w:num w:numId="7">
+    <w:abstractNumId w:val="7"/>
+  </w:num>
+  <w:num w:numId="8">
+    <w:abstractNumId w:val="8"/>
+  </w:num>
+  <w:num w:numId="9">
+    <w:abstractNumId w:val="9"/>
+  </w:num>
+  <w:num w:numId="10">
+    <w:abstractNumId w:val="10"/>
+  </w:num>
+  <w:num w:numId="11">
+    <w:abstractNumId w:val="11"/>
+  </w:num>
+  <w:num w:numId="12">
+    <w:abstractNumId w:val="12"/>
   </w:num>
 </w:numbering>
 </file>
@@ -29190,10 +31562,10 @@
       <w:tblStyleRowBandSize w:val="1"/>
       <w:tblStyleColBandSize w:val="1"/>
       <w:tblCellMar>
-        <w:top w:w="0.0" w:type="dxa"/>
-        <w:left w:w="108.0" w:type="dxa"/>
-        <w:bottom w:w="0.0" w:type="dxa"/>
-        <w:right w:w="108.0" w:type="dxa"/>
+        <w:top w:w="100.0" w:type="dxa"/>
+        <w:left w:w="100.0" w:type="dxa"/>
+        <w:bottom w:w="100.0" w:type="dxa"/>
+        <w:right w:w="100.0" w:type="dxa"/>
       </w:tblCellMar>
     </w:tblPr>
   </w:style>
@@ -29203,10 +31575,10 @@
       <w:tblStyleRowBandSize w:val="1"/>
       <w:tblStyleColBandSize w:val="1"/>
       <w:tblCellMar>
-        <w:top w:w="0.0" w:type="dxa"/>
-        <w:left w:w="108.0" w:type="dxa"/>
-        <w:bottom w:w="0.0" w:type="dxa"/>
-        <w:right w:w="108.0" w:type="dxa"/>
+        <w:top w:w="100.0" w:type="dxa"/>
+        <w:left w:w="100.0" w:type="dxa"/>
+        <w:bottom w:w="100.0" w:type="dxa"/>
+        <w:right w:w="100.0" w:type="dxa"/>
       </w:tblCellMar>
     </w:tblPr>
   </w:style>
@@ -29237,6 +31609,45 @@
     </w:tblPr>
   </w:style>
   <w:style w:type="table" w:styleId="Table65">
+    <w:basedOn w:val="TableNormal"/>
+    <w:tblPr>
+      <w:tblStyleRowBandSize w:val="1"/>
+      <w:tblStyleColBandSize w:val="1"/>
+      <w:tblCellMar>
+        <w:top w:w="0.0" w:type="dxa"/>
+        <w:left w:w="108.0" w:type="dxa"/>
+        <w:bottom w:w="0.0" w:type="dxa"/>
+        <w:right w:w="108.0" w:type="dxa"/>
+      </w:tblCellMar>
+    </w:tblPr>
+  </w:style>
+  <w:style w:type="table" w:styleId="Table66">
+    <w:basedOn w:val="TableNormal"/>
+    <w:tblPr>
+      <w:tblStyleRowBandSize w:val="1"/>
+      <w:tblStyleColBandSize w:val="1"/>
+      <w:tblCellMar>
+        <w:top w:w="0.0" w:type="dxa"/>
+        <w:left w:w="108.0" w:type="dxa"/>
+        <w:bottom w:w="0.0" w:type="dxa"/>
+        <w:right w:w="108.0" w:type="dxa"/>
+      </w:tblCellMar>
+    </w:tblPr>
+  </w:style>
+  <w:style w:type="table" w:styleId="Table67">
+    <w:basedOn w:val="TableNormal"/>
+    <w:tblPr>
+      <w:tblStyleRowBandSize w:val="1"/>
+      <w:tblStyleColBandSize w:val="1"/>
+      <w:tblCellMar>
+        <w:top w:w="0.0" w:type="dxa"/>
+        <w:left w:w="108.0" w:type="dxa"/>
+        <w:bottom w:w="0.0" w:type="dxa"/>
+        <w:right w:w="108.0" w:type="dxa"/>
+      </w:tblCellMar>
+    </w:tblPr>
+  </w:style>
+  <w:style w:type="table" w:styleId="Table68">
     <w:basedOn w:val="TableNormal"/>
     <w:tblPr>
       <w:tblStyleRowBandSize w:val="1"/>

</xml_diff>